<commit_message>
Add work experience @ Mindeseed & Immerz
</commit_message>
<xml_diff>
--- a/Yash-Ahuja.docx
+++ b/Yash-Ahuja.docx
@@ -8,11 +8,19 @@
         <w:jc w:val="center"/>
         <w:rPr>
           <w:rFonts w:ascii="Arial" w:hAnsi="Arial" w:cs="Arial"/>
+          <w:sz w:val="24"/>
+          <w:szCs w:val="24"/>
+        </w:rPr>
+      </w:pPr>
+      <w:r>
+        <w:rPr>
+          <w:rFonts w:ascii="Arial" w:hAnsi="Arial" w:cs="Arial"/>
           <w:b/>
           <w:sz w:val="28"/>
           <w:szCs w:val="28"/>
         </w:rPr>
-      </w:pPr>
+        <w:t>YASH RAJESH</w:t>
+      </w:r>
       <w:r>
         <w:rPr>
           <w:rFonts w:ascii="Arial" w:hAnsi="Arial" w:cs="Arial"/>
@@ -20,85 +28,315 @@
           <w:sz w:val="28"/>
           <w:szCs w:val="28"/>
         </w:rPr>
-        <w:t>YASH RAJESH</w:t>
-      </w:r>
-      <w:r>
-        <w:rPr>
-          <w:rFonts w:ascii="Arial" w:hAnsi="Arial" w:cs="Arial"/>
-          <w:b/>
-          <w:sz w:val="28"/>
-          <w:szCs w:val="28"/>
-        </w:rPr>
         <w:t xml:space="preserve"> AHUJA</w:t>
       </w:r>
     </w:p>
+    <w:tbl>
+      <w:tblPr>
+        <w:tblStyle w:val="TableGrid"/>
+        <w:tblW w:w="0" w:type="auto"/>
+        <w:tblBorders>
+          <w:top w:val="none" w:sz="0" w:space="0" w:color="auto"/>
+          <w:left w:val="none" w:sz="0" w:space="0" w:color="auto"/>
+          <w:bottom w:val="none" w:sz="0" w:space="0" w:color="auto"/>
+          <w:right w:val="none" w:sz="0" w:space="0" w:color="auto"/>
+          <w:insideH w:val="none" w:sz="0" w:space="0" w:color="auto"/>
+          <w:insideV w:val="none" w:sz="0" w:space="0" w:color="auto"/>
+        </w:tblBorders>
+        <w:tblLook w:val="04A0" w:firstRow="1" w:lastRow="0" w:firstColumn="1" w:lastColumn="0" w:noHBand="0" w:noVBand="1"/>
+      </w:tblPr>
+      <w:tblGrid>
+        <w:gridCol w:w="5228"/>
+        <w:gridCol w:w="5228"/>
+      </w:tblGrid>
+      <w:tr>
+        <w:tc>
+          <w:tcPr>
+            <w:tcW w:w="5228" w:type="dxa"/>
+            <w:vAlign w:val="center"/>
+          </w:tcPr>
+          <w:p>
+            <w:pPr>
+              <w:rPr>
+                <w:rFonts w:ascii="Arial" w:hAnsi="Arial" w:cs="Arial"/>
+                <w:sz w:val="21"/>
+                <w:szCs w:val="21"/>
+              </w:rPr>
+            </w:pPr>
+            <w:r>
+              <w:rPr>
+                <w:rFonts w:ascii="Arial" w:hAnsi="Arial" w:cs="Arial"/>
+                <w:b/>
+                <w:color w:val="404040" w:themeColor="text1" w:themeTint="BF"/>
+              </w:rPr>
+              <w:t>Contact :</w:t>
+            </w:r>
+            <w:r>
+              <w:rPr>
+                <w:rFonts w:ascii="Arial" w:hAnsi="Arial" w:cs="Arial"/>
+                <w:color w:val="404040" w:themeColor="text1" w:themeTint="BF"/>
+                <w:sz w:val="21"/>
+                <w:szCs w:val="21"/>
+              </w:rPr>
+              <w:t xml:space="preserve"> </w:t>
+            </w:r>
+            <w:r>
+              <w:rPr>
+                <w:rFonts w:ascii="Arial" w:hAnsi="Arial" w:cs="Arial"/>
+                <w:sz w:val="21"/>
+                <w:szCs w:val="21"/>
+              </w:rPr>
+              <w:t>7208896589</w:t>
+            </w:r>
+          </w:p>
+        </w:tc>
+        <w:tc>
+          <w:tcPr>
+            <w:tcW w:w="5228" w:type="dxa"/>
+            <w:vAlign w:val="center"/>
+          </w:tcPr>
+          <w:p>
+            <w:pPr>
+              <w:jc w:val="right"/>
+              <w:rPr>
+                <w:rFonts w:ascii="Arial" w:hAnsi="Arial" w:cs="Arial"/>
+                <w:sz w:val="21"/>
+                <w:szCs w:val="21"/>
+              </w:rPr>
+            </w:pPr>
+            <w:r>
+              <w:rPr>
+                <w:rFonts w:ascii="Arial" w:hAnsi="Arial" w:cs="Arial"/>
+                <w:b/>
+                <w:color w:val="404040" w:themeColor="text1" w:themeTint="BF"/>
+              </w:rPr>
+              <w:t>Address :</w:t>
+            </w:r>
+            <w:r>
+              <w:rPr>
+                <w:rFonts w:ascii="Arial" w:hAnsi="Arial" w:cs="Arial"/>
+                <w:sz w:val="21"/>
+                <w:szCs w:val="21"/>
+              </w:rPr>
+              <w:t xml:space="preserve"> </w:t>
+            </w:r>
+            <w:r>
+              <w:rPr>
+                <w:rFonts w:ascii="Arial" w:hAnsi="Arial" w:cs="Arial"/>
+                <w:sz w:val="21"/>
+                <w:szCs w:val="21"/>
+              </w:rPr>
+              <w:t xml:space="preserve">Flat No. </w:t>
+            </w:r>
+            <w:r>
+              <w:rPr>
+                <w:rFonts w:ascii="Arial" w:hAnsi="Arial" w:cs="Arial"/>
+                <w:sz w:val="21"/>
+                <w:szCs w:val="21"/>
+              </w:rPr>
+              <w:t>42,</w:t>
+            </w:r>
+            <w:r>
+              <w:rPr>
+                <w:rFonts w:ascii="Arial" w:hAnsi="Arial" w:cs="Arial"/>
+                <w:sz w:val="21"/>
+                <w:szCs w:val="21"/>
+              </w:rPr>
+              <w:t xml:space="preserve"> B Wing</w:t>
+            </w:r>
+            <w:r>
+              <w:rPr>
+                <w:rFonts w:ascii="Arial" w:hAnsi="Arial" w:cs="Arial"/>
+                <w:sz w:val="21"/>
+                <w:szCs w:val="21"/>
+              </w:rPr>
+              <w:t xml:space="preserve"> </w:t>
+            </w:r>
+          </w:p>
+        </w:tc>
+      </w:tr>
+      <w:tr>
+        <w:tc>
+          <w:tcPr>
+            <w:tcW w:w="5228" w:type="dxa"/>
+            <w:vAlign w:val="center"/>
+          </w:tcPr>
+          <w:p>
+            <w:pPr>
+              <w:rPr>
+                <w:rFonts w:ascii="Arial" w:hAnsi="Arial" w:cs="Arial"/>
+                <w:sz w:val="21"/>
+                <w:szCs w:val="21"/>
+              </w:rPr>
+            </w:pPr>
+            <w:r>
+              <w:rPr>
+                <w:rFonts w:ascii="Arial" w:hAnsi="Arial" w:cs="Arial"/>
+                <w:b/>
+                <w:color w:val="404040" w:themeColor="text1" w:themeTint="BF"/>
+              </w:rPr>
+              <w:t>Email :</w:t>
+            </w:r>
+            <w:r>
+              <w:rPr>
+                <w:rFonts w:ascii="Arial" w:hAnsi="Arial" w:cs="Arial"/>
+                <w:color w:val="404040" w:themeColor="text1" w:themeTint="BF"/>
+                <w:sz w:val="21"/>
+                <w:szCs w:val="21"/>
+              </w:rPr>
+              <w:t xml:space="preserve"> </w:t>
+            </w:r>
+            <w:r>
+              <w:rPr>
+                <w:rFonts w:ascii="Arial" w:hAnsi="Arial" w:cs="Arial"/>
+                <w:sz w:val="21"/>
+                <w:szCs w:val="21"/>
+              </w:rPr>
+              <w:t>yashahuja1296@gmail.com</w:t>
+            </w:r>
+          </w:p>
+        </w:tc>
+        <w:tc>
+          <w:tcPr>
+            <w:tcW w:w="5228" w:type="dxa"/>
+            <w:vAlign w:val="center"/>
+          </w:tcPr>
+          <w:p>
+            <w:pPr>
+              <w:jc w:val="right"/>
+              <w:rPr>
+                <w:rFonts w:ascii="Arial" w:hAnsi="Arial" w:cs="Arial"/>
+                <w:sz w:val="21"/>
+                <w:szCs w:val="21"/>
+              </w:rPr>
+            </w:pPr>
+            <w:r>
+              <w:rPr>
+                <w:rFonts w:ascii="Arial" w:hAnsi="Arial" w:cs="Arial"/>
+                <w:sz w:val="21"/>
+                <w:szCs w:val="21"/>
+              </w:rPr>
+              <w:t>Shiv Society,</w:t>
+            </w:r>
+            <w:r>
+              <w:rPr>
+                <w:rFonts w:ascii="Arial" w:hAnsi="Arial" w:cs="Arial"/>
+                <w:sz w:val="21"/>
+                <w:szCs w:val="21"/>
+              </w:rPr>
+              <w:t xml:space="preserve"> </w:t>
+            </w:r>
+            <w:proofErr w:type="spellStart"/>
+            <w:r>
+              <w:rPr>
+                <w:rFonts w:ascii="Arial" w:hAnsi="Arial" w:cs="Arial"/>
+                <w:sz w:val="21"/>
+                <w:szCs w:val="21"/>
+              </w:rPr>
+              <w:t>Kopri</w:t>
+            </w:r>
+            <w:proofErr w:type="spellEnd"/>
+            <w:r>
+              <w:rPr>
+                <w:rFonts w:ascii="Arial" w:hAnsi="Arial" w:cs="Arial"/>
+                <w:sz w:val="21"/>
+                <w:szCs w:val="21"/>
+              </w:rPr>
+              <w:t xml:space="preserve"> Colony,</w:t>
+            </w:r>
+          </w:p>
+        </w:tc>
+      </w:tr>
+      <w:tr>
+        <w:tc>
+          <w:tcPr>
+            <w:tcW w:w="5228" w:type="dxa"/>
+            <w:vAlign w:val="center"/>
+          </w:tcPr>
+          <w:p>
+            <w:pPr>
+              <w:rPr>
+                <w:rFonts w:ascii="Arial" w:hAnsi="Arial" w:cs="Arial"/>
+                <w:sz w:val="21"/>
+                <w:szCs w:val="21"/>
+              </w:rPr>
+            </w:pPr>
+            <w:r>
+              <w:rPr>
+                <w:rFonts w:ascii="Arial" w:hAnsi="Arial" w:cs="Arial"/>
+                <w:b/>
+                <w:color w:val="404040" w:themeColor="text1" w:themeTint="BF"/>
+              </w:rPr>
+              <w:t>D.O.B. :</w:t>
+            </w:r>
+            <w:r>
+              <w:rPr>
+                <w:rFonts w:ascii="Arial" w:hAnsi="Arial" w:cs="Arial"/>
+                <w:color w:val="404040" w:themeColor="text1" w:themeTint="BF"/>
+                <w:sz w:val="21"/>
+                <w:szCs w:val="21"/>
+              </w:rPr>
+              <w:t xml:space="preserve"> </w:t>
+            </w:r>
+            <w:r>
+              <w:rPr>
+                <w:rFonts w:ascii="Arial" w:hAnsi="Arial" w:cs="Arial"/>
+                <w:sz w:val="21"/>
+                <w:szCs w:val="21"/>
+              </w:rPr>
+              <w:t>12</w:t>
+            </w:r>
+            <w:r>
+              <w:rPr>
+                <w:rFonts w:ascii="Arial" w:hAnsi="Arial" w:cs="Arial"/>
+                <w:sz w:val="21"/>
+                <w:szCs w:val="21"/>
+                <w:vertAlign w:val="superscript"/>
+              </w:rPr>
+              <w:t>th</w:t>
+            </w:r>
+            <w:r>
+              <w:rPr>
+                <w:rFonts w:ascii="Arial" w:hAnsi="Arial" w:cs="Arial"/>
+                <w:sz w:val="21"/>
+                <w:szCs w:val="21"/>
+              </w:rPr>
+              <w:t xml:space="preserve"> Feb, 1996</w:t>
+            </w:r>
+          </w:p>
+        </w:tc>
+        <w:tc>
+          <w:tcPr>
+            <w:tcW w:w="5228" w:type="dxa"/>
+            <w:vAlign w:val="center"/>
+          </w:tcPr>
+          <w:p>
+            <w:pPr>
+              <w:jc w:val="right"/>
+              <w:rPr>
+                <w:rFonts w:ascii="Arial" w:hAnsi="Arial" w:cs="Arial"/>
+                <w:sz w:val="21"/>
+                <w:szCs w:val="21"/>
+              </w:rPr>
+            </w:pPr>
+            <w:r>
+              <w:rPr>
+                <w:rFonts w:ascii="Arial" w:hAnsi="Arial" w:cs="Arial"/>
+                <w:sz w:val="21"/>
+                <w:szCs w:val="21"/>
+              </w:rPr>
+              <w:t>Thane East - 400603</w:t>
+            </w:r>
+          </w:p>
+        </w:tc>
+      </w:tr>
+    </w:tbl>
     <w:p>
       <w:pPr>
-        <w:spacing w:after="0" w:line="240" w:lineRule="auto"/>
-        <w:jc w:val="center"/>
-        <w:rPr>
-          <w:rFonts w:ascii="Arial" w:hAnsi="Arial" w:cs="Arial"/>
-          <w:sz w:val="24"/>
-          <w:szCs w:val="24"/>
-        </w:rPr>
-      </w:pPr>
-      <w:r>
-        <w:rPr>
-          <w:rFonts w:ascii="Arial" w:hAnsi="Arial" w:cs="Arial"/>
-          <w:sz w:val="24"/>
-          <w:szCs w:val="24"/>
-        </w:rPr>
-        <w:t>502, Sarvanand Apts.</w:t>
-      </w:r>
-    </w:p>
-    <w:p>
-      <w:pPr>
-        <w:spacing w:after="0" w:line="240" w:lineRule="auto"/>
-        <w:jc w:val="center"/>
-        <w:rPr>
-          <w:rFonts w:ascii="Arial" w:hAnsi="Arial" w:cs="Arial"/>
-          <w:sz w:val="24"/>
-          <w:szCs w:val="24"/>
-        </w:rPr>
-      </w:pPr>
-      <w:r>
-        <w:rPr>
-          <w:rFonts w:ascii="Arial" w:hAnsi="Arial" w:cs="Arial"/>
-          <w:sz w:val="24"/>
-          <w:szCs w:val="24"/>
-        </w:rPr>
-        <w:t>Near Shiv Soc., Kopri Colony,</w:t>
-      </w:r>
-    </w:p>
-    <w:p>
-      <w:pPr>
-        <w:spacing w:after="120" w:line="240" w:lineRule="auto"/>
-        <w:jc w:val="center"/>
-        <w:rPr>
-          <w:rFonts w:ascii="Arial" w:hAnsi="Arial" w:cs="Arial"/>
-          <w:sz w:val="24"/>
-          <w:szCs w:val="24"/>
-        </w:rPr>
-      </w:pPr>
-      <w:r>
-        <w:rPr>
-          <w:rFonts w:ascii="Arial" w:hAnsi="Arial" w:cs="Arial"/>
-          <w:sz w:val="24"/>
-          <w:szCs w:val="24"/>
-        </w:rPr>
-        <w:t>Thane East – 400603</w:t>
-      </w:r>
-    </w:p>
-    <w:p>
-      <w:pPr>
-        <w:spacing w:after="0" w:line="240" w:lineRule="auto"/>
-        <w:rPr>
-          <w:rFonts w:ascii="Arial" w:hAnsi="Arial" w:cs="Arial"/>
-          <w:sz w:val="24"/>
-          <w:szCs w:val="24"/>
-        </w:rPr>
-      </w:pPr>
-      <w:r>
+        <w:tabs>
+          <w:tab w:val="left" w:pos="5955"/>
+        </w:tabs>
+        <w:spacing w:before="240" w:after="120" w:line="240" w:lineRule="auto"/>
         <w:rPr>
           <w:rFonts w:ascii="Arial" w:hAnsi="Arial" w:cs="Arial"/>
           <w:b/>
@@ -106,8 +344,7 @@
           <w:sz w:val="24"/>
           <w:szCs w:val="24"/>
         </w:rPr>
-        <w:t>D.O.B</w:t>
-      </w:r>
+      </w:pPr>
       <w:r>
         <w:rPr>
           <w:rFonts w:ascii="Arial" w:hAnsi="Arial" w:cs="Arial"/>
@@ -116,98 +353,9 @@
           <w:sz w:val="24"/>
           <w:szCs w:val="24"/>
         </w:rPr>
-        <w:t>. :</w:t>
-      </w:r>
-      <w:r>
-        <w:rPr>
-          <w:rFonts w:ascii="Arial" w:hAnsi="Arial" w:cs="Arial"/>
-          <w:color w:val="404040" w:themeColor="text1" w:themeTint="BF"/>
-          <w:sz w:val="24"/>
-          <w:szCs w:val="24"/>
-        </w:rPr>
-        <w:t xml:space="preserve"> </w:t>
-      </w:r>
-      <w:r>
-        <w:rPr>
-          <w:rFonts w:ascii="Arial" w:hAnsi="Arial" w:cs="Arial"/>
-          <w:sz w:val="24"/>
-          <w:szCs w:val="24"/>
-        </w:rPr>
-        <w:t>12</w:t>
-      </w:r>
-      <w:r>
-        <w:rPr>
-          <w:rFonts w:ascii="Arial" w:hAnsi="Arial" w:cs="Arial"/>
-          <w:sz w:val="24"/>
-          <w:szCs w:val="24"/>
-          <w:vertAlign w:val="superscript"/>
-        </w:rPr>
-        <w:t>th</w:t>
-      </w:r>
-      <w:r>
-        <w:rPr>
-          <w:rFonts w:ascii="Arial" w:hAnsi="Arial" w:cs="Arial"/>
-          <w:sz w:val="24"/>
-          <w:szCs w:val="24"/>
-        </w:rPr>
-        <w:t xml:space="preserve"> Feb, 1996</w:t>
-      </w:r>
-      <w:r>
-        <w:rPr>
-          <w:rFonts w:ascii="Arial" w:hAnsi="Arial" w:cs="Arial"/>
-          <w:sz w:val="24"/>
-          <w:szCs w:val="24"/>
-        </w:rPr>
-        <w:tab/>
-      </w:r>
-      <w:r>
-        <w:rPr>
-          <w:rFonts w:ascii="Arial" w:hAnsi="Arial" w:cs="Arial"/>
-          <w:sz w:val="24"/>
-          <w:szCs w:val="24"/>
-        </w:rPr>
-        <w:tab/>
-      </w:r>
-      <w:r>
-        <w:rPr>
-          <w:rFonts w:ascii="Arial" w:hAnsi="Arial" w:cs="Arial"/>
-          <w:sz w:val="24"/>
-          <w:szCs w:val="24"/>
-        </w:rPr>
-        <w:tab/>
-      </w:r>
-      <w:r>
-        <w:rPr>
-          <w:rFonts w:ascii="Arial" w:hAnsi="Arial" w:cs="Arial"/>
-          <w:sz w:val="24"/>
-          <w:szCs w:val="24"/>
-        </w:rPr>
-        <w:tab/>
-      </w:r>
-      <w:r>
-        <w:rPr>
-          <w:rFonts w:ascii="Arial" w:hAnsi="Arial" w:cs="Arial"/>
-          <w:sz w:val="24"/>
-          <w:szCs w:val="24"/>
-        </w:rPr>
-        <w:tab/>
-      </w:r>
-      <w:r>
-        <w:rPr>
-          <w:rFonts w:ascii="Arial" w:hAnsi="Arial" w:cs="Arial"/>
-          <w:sz w:val="24"/>
-          <w:szCs w:val="24"/>
-        </w:rPr>
-        <w:tab/>
-      </w:r>
-      <w:r>
-        <w:rPr>
-          <w:rFonts w:ascii="Arial" w:hAnsi="Arial" w:cs="Arial"/>
-          <w:sz w:val="24"/>
-          <w:szCs w:val="24"/>
-        </w:rPr>
-        <w:tab/>
-      </w:r>
+        <w:t xml:space="preserve">Work Experience &amp; </w:t>
+      </w:r>
+      <w:proofErr w:type="gramStart"/>
       <w:r>
         <w:rPr>
           <w:rFonts w:ascii="Arial" w:hAnsi="Arial" w:cs="Arial"/>
@@ -216,35 +364,9 @@
           <w:sz w:val="24"/>
           <w:szCs w:val="24"/>
         </w:rPr>
-        <w:t>Email :</w:t>
-      </w:r>
-      <w:r>
-        <w:rPr>
-          <w:rFonts w:ascii="Arial" w:hAnsi="Arial" w:cs="Arial"/>
-          <w:color w:val="404040" w:themeColor="text1" w:themeTint="BF"/>
-          <w:sz w:val="24"/>
-          <w:szCs w:val="24"/>
-        </w:rPr>
-        <w:t xml:space="preserve"> </w:t>
-      </w:r>
-      <w:r>
-        <w:rPr>
-          <w:rFonts w:ascii="Arial" w:hAnsi="Arial" w:cs="Arial"/>
-          <w:sz w:val="24"/>
-          <w:szCs w:val="24"/>
-        </w:rPr>
-        <w:t>yash.ahuja@ves.ac.in</w:t>
-      </w:r>
-    </w:p>
-    <w:p>
-      <w:pPr>
-        <w:spacing w:after="120" w:line="240" w:lineRule="auto"/>
-        <w:rPr>
-          <w:rFonts w:ascii="Arial" w:hAnsi="Arial" w:cs="Arial"/>
-          <w:sz w:val="24"/>
-          <w:szCs w:val="24"/>
-        </w:rPr>
-      </w:pPr>
+        <w:t>Projects :</w:t>
+      </w:r>
+      <w:proofErr w:type="gramEnd"/>
       <w:r>
         <w:rPr>
           <w:rFonts w:ascii="Arial" w:hAnsi="Arial" w:cs="Arial"/>
@@ -253,9 +375,1051 @@
           <w:sz w:val="24"/>
           <w:szCs w:val="24"/>
         </w:rPr>
-        <w:t>Contact</w:t>
-      </w:r>
-      <w:r>
+        <w:tab/>
+      </w:r>
+    </w:p>
+    <w:p>
+      <w:pPr>
+        <w:spacing w:after="60" w:line="240" w:lineRule="auto"/>
+        <w:rPr>
+          <w:rFonts w:ascii="Arial" w:hAnsi="Arial" w:cs="Arial"/>
+          <w:color w:val="0D0D0D" w:themeColor="text1" w:themeTint="F2"/>
+          <w:u w:color="808080" w:themeColor="background1" w:themeShade="80"/>
+        </w:rPr>
+      </w:pPr>
+      <w:proofErr w:type="spellStart"/>
+      <w:r>
+        <w:rPr>
+          <w:rFonts w:ascii="Arial" w:hAnsi="Arial" w:cs="Arial"/>
+          <w:color w:val="0D0D0D" w:themeColor="text1" w:themeTint="F2"/>
+          <w:u w:val="single" w:color="808080" w:themeColor="background1" w:themeShade="80"/>
+        </w:rPr>
+        <w:t>Immerz</w:t>
+      </w:r>
+      <w:proofErr w:type="spellEnd"/>
+      <w:r>
+        <w:rPr>
+          <w:rFonts w:ascii="Arial" w:hAnsi="Arial" w:cs="Arial"/>
+          <w:color w:val="0D0D0D" w:themeColor="text1" w:themeTint="F2"/>
+          <w:u w:val="single" w:color="808080" w:themeColor="background1" w:themeShade="80"/>
+        </w:rPr>
+        <w:t xml:space="preserve"> Math (</w:t>
+      </w:r>
+      <w:r>
+        <w:rPr>
+          <w:rFonts w:ascii="Arial" w:hAnsi="Arial" w:cs="Arial"/>
+          <w:i/>
+          <w:color w:val="0D0D0D" w:themeColor="text1" w:themeTint="F2"/>
+          <w:u w:val="single" w:color="808080" w:themeColor="background1" w:themeShade="80"/>
+        </w:rPr>
+        <w:t>Mar 2018 -</w:t>
+      </w:r>
+      <w:r>
+        <w:rPr>
+          <w:rFonts w:ascii="Arial" w:hAnsi="Arial" w:cs="Arial"/>
+          <w:color w:val="0D0D0D" w:themeColor="text1" w:themeTint="F2"/>
+          <w:u w:val="single" w:color="808080" w:themeColor="background1" w:themeShade="80"/>
+        </w:rPr>
+        <w:t>) (</w:t>
+      </w:r>
+      <w:proofErr w:type="spellStart"/>
+      <w:r>
+        <w:rPr>
+          <w:rFonts w:ascii="Arial" w:hAnsi="Arial" w:cs="Arial"/>
+          <w:b/>
+          <w:color w:val="0D0D0D" w:themeColor="text1" w:themeTint="F2"/>
+          <w:u w:val="single" w:color="808080" w:themeColor="background1" w:themeShade="80"/>
+        </w:rPr>
+        <w:t>Immerz</w:t>
+      </w:r>
+      <w:proofErr w:type="spellEnd"/>
+      <w:proofErr w:type="gramStart"/>
+      <w:r>
+        <w:rPr>
+          <w:rFonts w:ascii="Arial" w:hAnsi="Arial" w:cs="Arial"/>
+          <w:color w:val="0D0D0D" w:themeColor="text1" w:themeTint="F2"/>
+          <w:u w:val="single" w:color="808080" w:themeColor="background1" w:themeShade="80"/>
+        </w:rPr>
+        <w:t>)</w:t>
+      </w:r>
+      <w:r>
+        <w:rPr>
+          <w:rFonts w:ascii="Arial" w:hAnsi="Arial" w:cs="Arial"/>
+          <w:color w:val="0D0D0D" w:themeColor="text1" w:themeTint="F2"/>
+          <w:u w:val="single" w:color="808080" w:themeColor="background1" w:themeShade="80"/>
+        </w:rPr>
+        <w:t xml:space="preserve"> :</w:t>
+      </w:r>
+      <w:proofErr w:type="gramEnd"/>
+      <w:r>
+        <w:rPr>
+          <w:rFonts w:ascii="Arial" w:hAnsi="Arial" w:cs="Arial"/>
+          <w:color w:val="0D0D0D" w:themeColor="text1" w:themeTint="F2"/>
+          <w:u w:color="808080" w:themeColor="background1" w:themeShade="80"/>
+        </w:rPr>
+        <w:t xml:space="preserve"> </w:t>
+      </w:r>
+      <w:r>
+        <w:rPr>
+          <w:rFonts w:ascii="Arial" w:hAnsi="Arial" w:cs="Arial"/>
+          <w:color w:val="0D0D0D" w:themeColor="text1" w:themeTint="F2"/>
+          <w:sz w:val="20"/>
+          <w:szCs w:val="20"/>
+          <w:u w:color="808080" w:themeColor="background1" w:themeShade="80"/>
+        </w:rPr>
+        <w:t>An Augmented Reality based Game to teach the importance and relevance of mathematics in real life by real life examples to school children.</w:t>
+      </w:r>
+    </w:p>
+    <w:p>
+      <w:pPr>
+        <w:spacing w:after="60" w:line="240" w:lineRule="auto"/>
+        <w:rPr>
+          <w:rFonts w:ascii="Arial" w:hAnsi="Arial" w:cs="Arial"/>
+          <w:color w:val="0D0D0D" w:themeColor="text1" w:themeTint="F2"/>
+          <w:u w:color="808080" w:themeColor="background1" w:themeShade="80"/>
+        </w:rPr>
+      </w:pPr>
+      <w:proofErr w:type="spellStart"/>
+      <w:r>
+        <w:rPr>
+          <w:rFonts w:ascii="Arial" w:hAnsi="Arial" w:cs="Arial"/>
+          <w:color w:val="0D0D0D" w:themeColor="text1" w:themeTint="F2"/>
+          <w:u w:val="single" w:color="808080" w:themeColor="background1" w:themeShade="80"/>
+        </w:rPr>
+        <w:t>Immerz</w:t>
+      </w:r>
+      <w:proofErr w:type="spellEnd"/>
+      <w:r>
+        <w:rPr>
+          <w:rFonts w:ascii="Arial" w:hAnsi="Arial" w:cs="Arial"/>
+          <w:color w:val="0D0D0D" w:themeColor="text1" w:themeTint="F2"/>
+          <w:u w:val="single" w:color="808080" w:themeColor="background1" w:themeShade="80"/>
+        </w:rPr>
+        <w:t xml:space="preserve"> English (</w:t>
+      </w:r>
+      <w:r>
+        <w:rPr>
+          <w:rFonts w:ascii="Arial" w:hAnsi="Arial" w:cs="Arial"/>
+          <w:i/>
+          <w:color w:val="0D0D0D" w:themeColor="text1" w:themeTint="F2"/>
+          <w:u w:val="single" w:color="808080" w:themeColor="background1" w:themeShade="80"/>
+        </w:rPr>
+        <w:t>Jul 2017</w:t>
+      </w:r>
+      <w:r>
+        <w:rPr>
+          <w:rFonts w:ascii="Arial" w:hAnsi="Arial" w:cs="Arial"/>
+          <w:i/>
+          <w:color w:val="0D0D0D" w:themeColor="text1" w:themeTint="F2"/>
+          <w:u w:val="single" w:color="808080" w:themeColor="background1" w:themeShade="80"/>
+        </w:rPr>
+        <w:t>–Feb 2018</w:t>
+      </w:r>
+      <w:r>
+        <w:rPr>
+          <w:rFonts w:ascii="Arial" w:hAnsi="Arial" w:cs="Arial"/>
+          <w:color w:val="0D0D0D" w:themeColor="text1" w:themeTint="F2"/>
+          <w:u w:val="single" w:color="808080" w:themeColor="background1" w:themeShade="80"/>
+        </w:rPr>
+        <w:t>) (</w:t>
+      </w:r>
+      <w:proofErr w:type="spellStart"/>
+      <w:r>
+        <w:rPr>
+          <w:rFonts w:ascii="Arial" w:hAnsi="Arial" w:cs="Arial"/>
+          <w:b/>
+          <w:color w:val="0D0D0D" w:themeColor="text1" w:themeTint="F2"/>
+          <w:u w:val="single" w:color="808080" w:themeColor="background1" w:themeShade="80"/>
+        </w:rPr>
+        <w:t>Mindseed</w:t>
+      </w:r>
+      <w:proofErr w:type="spellEnd"/>
+      <w:proofErr w:type="gramStart"/>
+      <w:r>
+        <w:rPr>
+          <w:rFonts w:ascii="Arial" w:hAnsi="Arial" w:cs="Arial"/>
+          <w:color w:val="0D0D0D" w:themeColor="text1" w:themeTint="F2"/>
+          <w:u w:val="single" w:color="808080" w:themeColor="background1" w:themeShade="80"/>
+        </w:rPr>
+        <w:t>) :</w:t>
+      </w:r>
+      <w:proofErr w:type="gramEnd"/>
+      <w:r>
+        <w:rPr>
+          <w:rFonts w:ascii="Arial" w:hAnsi="Arial" w:cs="Arial"/>
+          <w:color w:val="0D0D0D" w:themeColor="text1" w:themeTint="F2"/>
+          <w:u w:color="808080" w:themeColor="background1" w:themeShade="80"/>
+        </w:rPr>
+        <w:t xml:space="preserve"> </w:t>
+      </w:r>
+      <w:r>
+        <w:rPr>
+          <w:rFonts w:ascii="Arial" w:hAnsi="Arial" w:cs="Arial"/>
+          <w:color w:val="0D0D0D" w:themeColor="text1" w:themeTint="F2"/>
+          <w:u w:color="808080" w:themeColor="background1" w:themeShade="80"/>
+        </w:rPr>
+        <w:t xml:space="preserve">App coupled with a  physical kit for parents to aid parents enhance English of their kids at home, made in Expo and React Native using </w:t>
+      </w:r>
+      <w:proofErr w:type="spellStart"/>
+      <w:r>
+        <w:rPr>
+          <w:rFonts w:ascii="Arial" w:hAnsi="Arial" w:cs="Arial"/>
+          <w:color w:val="0D0D0D" w:themeColor="text1" w:themeTint="F2"/>
+          <w:u w:color="808080" w:themeColor="background1" w:themeShade="80"/>
+        </w:rPr>
+        <w:t>clojure</w:t>
+      </w:r>
+      <w:proofErr w:type="spellEnd"/>
+      <w:r>
+        <w:rPr>
+          <w:rFonts w:ascii="Arial" w:hAnsi="Arial" w:cs="Arial"/>
+          <w:color w:val="0D0D0D" w:themeColor="text1" w:themeTint="F2"/>
+          <w:u w:color="808080" w:themeColor="background1" w:themeShade="80"/>
+        </w:rPr>
+        <w:t>/</w:t>
+      </w:r>
+      <w:proofErr w:type="spellStart"/>
+      <w:r>
+        <w:rPr>
+          <w:rFonts w:ascii="Arial" w:hAnsi="Arial" w:cs="Arial"/>
+          <w:color w:val="0D0D0D" w:themeColor="text1" w:themeTint="F2"/>
+          <w:u w:color="808080" w:themeColor="background1" w:themeShade="80"/>
+        </w:rPr>
+        <w:t>clojurescript</w:t>
+      </w:r>
+      <w:proofErr w:type="spellEnd"/>
+      <w:r>
+        <w:rPr>
+          <w:rFonts w:ascii="Arial" w:hAnsi="Arial" w:cs="Arial"/>
+          <w:color w:val="0D0D0D" w:themeColor="text1" w:themeTint="F2"/>
+          <w:u w:color="808080" w:themeColor="background1" w:themeShade="80"/>
+        </w:rPr>
+        <w:t>.</w:t>
+      </w:r>
+    </w:p>
+    <w:p>
+      <w:pPr>
+        <w:spacing w:after="60" w:line="240" w:lineRule="auto"/>
+        <w:rPr>
+          <w:rFonts w:ascii="Arial" w:hAnsi="Arial" w:cs="Arial"/>
+          <w:color w:val="0D0D0D" w:themeColor="text1" w:themeTint="F2"/>
+          <w:u w:val="single" w:color="808080" w:themeColor="background1" w:themeShade="80"/>
+        </w:rPr>
+      </w:pPr>
+      <w:r>
+        <w:rPr>
+          <w:rFonts w:ascii="Arial" w:hAnsi="Arial" w:cs="Arial"/>
+          <w:color w:val="0D0D0D" w:themeColor="text1" w:themeTint="F2"/>
+          <w:u w:val="single" w:color="808080" w:themeColor="background1" w:themeShade="80"/>
+        </w:rPr>
+        <w:t>Pool Delivery System (Hotels) (</w:t>
+      </w:r>
+      <w:r>
+        <w:rPr>
+          <w:rFonts w:ascii="Arial" w:hAnsi="Arial" w:cs="Arial"/>
+          <w:b/>
+          <w:color w:val="0D0D0D" w:themeColor="text1" w:themeTint="F2"/>
+          <w:u w:val="single" w:color="808080" w:themeColor="background1" w:themeShade="80"/>
+        </w:rPr>
+        <w:t>B.E. Project</w:t>
+      </w:r>
+      <w:proofErr w:type="gramStart"/>
+      <w:r>
+        <w:rPr>
+          <w:rFonts w:ascii="Arial" w:hAnsi="Arial" w:cs="Arial"/>
+          <w:color w:val="0D0D0D" w:themeColor="text1" w:themeTint="F2"/>
+          <w:u w:val="single" w:color="808080" w:themeColor="background1" w:themeShade="80"/>
+        </w:rPr>
+        <w:t>)</w:t>
+      </w:r>
+      <w:r>
+        <w:rPr>
+          <w:rFonts w:ascii="Arial" w:hAnsi="Arial" w:cs="Arial"/>
+          <w:color w:val="0D0D0D" w:themeColor="text1" w:themeTint="F2"/>
+          <w:u w:color="808080" w:themeColor="background1" w:themeShade="80"/>
+        </w:rPr>
+        <w:t xml:space="preserve"> :</w:t>
+      </w:r>
+      <w:proofErr w:type="gramEnd"/>
+      <w:r>
+        <w:rPr>
+          <w:rFonts w:ascii="Arial" w:hAnsi="Arial" w:cs="Arial"/>
+          <w:color w:val="0D0D0D" w:themeColor="text1" w:themeTint="F2"/>
+          <w:u w:color="808080" w:themeColor="background1" w:themeShade="80"/>
+        </w:rPr>
+        <w:t xml:space="preserve"> </w:t>
+      </w:r>
+      <w:r>
+        <w:rPr>
+          <w:rFonts w:ascii="Arial" w:hAnsi="Arial" w:cs="Arial"/>
+          <w:color w:val="0D0D0D" w:themeColor="text1" w:themeTint="F2"/>
+          <w:sz w:val="20"/>
+          <w:szCs w:val="20"/>
+          <w:u w:color="808080" w:themeColor="background1" w:themeShade="80"/>
+        </w:rPr>
+        <w:t>Delivery System for Hotels, which implements SET Protocol at each level to maintain security to all parties. Distributed via App to Customers, Hotels &amp; Delivery People.</w:t>
+      </w:r>
+    </w:p>
+    <w:p>
+      <w:pPr>
+        <w:spacing w:after="60" w:line="240" w:lineRule="auto"/>
+        <w:rPr>
+          <w:rFonts w:ascii="Arial" w:hAnsi="Arial" w:cs="Arial"/>
+          <w:color w:val="0D0D0D" w:themeColor="text1" w:themeTint="F2"/>
+          <w:sz w:val="20"/>
+          <w:szCs w:val="20"/>
+          <w:u w:color="808080" w:themeColor="background1" w:themeShade="80"/>
+        </w:rPr>
+      </w:pPr>
+      <w:proofErr w:type="spellStart"/>
+      <w:r>
+        <w:rPr>
+          <w:rFonts w:ascii="Arial" w:hAnsi="Arial" w:cs="Arial"/>
+          <w:color w:val="0D0D0D" w:themeColor="text1" w:themeTint="F2"/>
+          <w:u w:val="single" w:color="808080" w:themeColor="background1" w:themeShade="80"/>
+        </w:rPr>
+        <w:t>PoketPA</w:t>
+      </w:r>
+      <w:proofErr w:type="spellEnd"/>
+      <w:r>
+        <w:rPr>
+          <w:rFonts w:ascii="Arial" w:hAnsi="Arial" w:cs="Arial"/>
+          <w:color w:val="0D0D0D" w:themeColor="text1" w:themeTint="F2"/>
+          <w:u w:val="single" w:color="808080" w:themeColor="background1" w:themeShade="80"/>
+        </w:rPr>
+        <w:t xml:space="preserve"> (</w:t>
+      </w:r>
+      <w:r>
+        <w:rPr>
+          <w:rFonts w:ascii="Arial" w:hAnsi="Arial" w:cs="Arial"/>
+          <w:i/>
+          <w:color w:val="0D0D0D" w:themeColor="text1" w:themeTint="F2"/>
+          <w:u w:val="single" w:color="808080" w:themeColor="background1" w:themeShade="80"/>
+        </w:rPr>
+        <w:t>July 2016</w:t>
+      </w:r>
+      <w:r>
+        <w:rPr>
+          <w:rFonts w:ascii="Arial" w:hAnsi="Arial" w:cs="Arial"/>
+          <w:color w:val="0D0D0D" w:themeColor="text1" w:themeTint="F2"/>
+          <w:u w:val="single" w:color="808080" w:themeColor="background1" w:themeShade="80"/>
+        </w:rPr>
+        <w:t>)</w:t>
+      </w:r>
+      <w:r>
+        <w:rPr>
+          <w:rFonts w:ascii="Arial" w:hAnsi="Arial" w:cs="Arial"/>
+          <w:color w:val="0D0D0D" w:themeColor="text1" w:themeTint="F2"/>
+          <w:u w:val="single" w:color="808080" w:themeColor="background1" w:themeShade="80"/>
+        </w:rPr>
+        <w:t xml:space="preserve"> </w:t>
+      </w:r>
+      <w:r>
+        <w:rPr>
+          <w:rFonts w:ascii="Arial" w:hAnsi="Arial" w:cs="Arial"/>
+          <w:color w:val="0D0D0D" w:themeColor="text1" w:themeTint="F2"/>
+          <w:u w:val="single" w:color="808080" w:themeColor="background1" w:themeShade="80"/>
+        </w:rPr>
+        <w:t>(Internship</w:t>
+      </w:r>
+      <w:proofErr w:type="gramStart"/>
+      <w:r>
+        <w:rPr>
+          <w:rFonts w:ascii="Arial" w:hAnsi="Arial" w:cs="Arial"/>
+          <w:color w:val="0D0D0D" w:themeColor="text1" w:themeTint="F2"/>
+          <w:u w:val="single" w:color="808080" w:themeColor="background1" w:themeShade="80"/>
+        </w:rPr>
+        <w:t>)</w:t>
+      </w:r>
+      <w:r>
+        <w:rPr>
+          <w:rFonts w:ascii="Arial" w:hAnsi="Arial" w:cs="Arial"/>
+          <w:color w:val="0D0D0D" w:themeColor="text1" w:themeTint="F2"/>
+          <w:u w:color="808080" w:themeColor="background1" w:themeShade="80"/>
+        </w:rPr>
+        <w:t xml:space="preserve"> :</w:t>
+      </w:r>
+      <w:proofErr w:type="gramEnd"/>
+      <w:r>
+        <w:rPr>
+          <w:rFonts w:ascii="Arial" w:hAnsi="Arial" w:cs="Arial"/>
+          <w:color w:val="0D0D0D" w:themeColor="text1" w:themeTint="F2"/>
+          <w:u w:color="808080" w:themeColor="background1" w:themeShade="80"/>
+        </w:rPr>
+        <w:t xml:space="preserve"> </w:t>
+      </w:r>
+      <w:r>
+        <w:rPr>
+          <w:rFonts w:ascii="Arial" w:hAnsi="Arial" w:cs="Arial"/>
+          <w:color w:val="0D0D0D" w:themeColor="text1" w:themeTint="F2"/>
+          <w:sz w:val="20"/>
+          <w:szCs w:val="20"/>
+          <w:u w:color="808080" w:themeColor="background1" w:themeShade="80"/>
+        </w:rPr>
+        <w:t>Personal Assistant App which shows all the events happening nearby.</w:t>
+      </w:r>
+    </w:p>
+    <w:p>
+      <w:pPr>
+        <w:spacing w:after="60" w:line="240" w:lineRule="auto"/>
+        <w:rPr>
+          <w:rFonts w:ascii="Arial" w:hAnsi="Arial" w:cs="Arial"/>
+          <w:color w:val="0D0D0D" w:themeColor="text1" w:themeTint="F2"/>
+          <w:u w:color="808080" w:themeColor="background1" w:themeShade="80"/>
+        </w:rPr>
+      </w:pPr>
+      <w:r>
+        <w:rPr>
+          <w:rFonts w:ascii="Arial" w:hAnsi="Arial" w:cs="Arial"/>
+          <w:color w:val="0D0D0D" w:themeColor="text1" w:themeTint="F2"/>
+          <w:u w:val="single" w:color="808080" w:themeColor="background1" w:themeShade="80"/>
+        </w:rPr>
+        <w:t>ISTE VESIT (</w:t>
+      </w:r>
+      <w:r>
+        <w:rPr>
+          <w:rFonts w:ascii="Arial" w:hAnsi="Arial" w:cs="Arial"/>
+          <w:i/>
+          <w:color w:val="0D0D0D" w:themeColor="text1" w:themeTint="F2"/>
+          <w:u w:val="single" w:color="808080" w:themeColor="background1" w:themeShade="80"/>
+        </w:rPr>
+        <w:t>July 2015</w:t>
+      </w:r>
+      <w:r>
+        <w:rPr>
+          <w:rFonts w:ascii="Arial" w:hAnsi="Arial" w:cs="Arial"/>
+          <w:color w:val="0D0D0D" w:themeColor="text1" w:themeTint="F2"/>
+          <w:u w:val="single" w:color="808080" w:themeColor="background1" w:themeShade="80"/>
+        </w:rPr>
+        <w:t>)</w:t>
+      </w:r>
+      <w:r>
+        <w:rPr>
+          <w:rFonts w:ascii="Arial" w:hAnsi="Arial" w:cs="Arial"/>
+          <w:color w:val="0D0D0D" w:themeColor="text1" w:themeTint="F2"/>
+          <w:u w:val="single" w:color="808080" w:themeColor="background1" w:themeShade="80"/>
+        </w:rPr>
+        <w:t xml:space="preserve"> </w:t>
+      </w:r>
+      <w:r>
+        <w:rPr>
+          <w:rFonts w:ascii="Arial" w:hAnsi="Arial" w:cs="Arial"/>
+          <w:color w:val="0D0D0D" w:themeColor="text1" w:themeTint="F2"/>
+          <w:u w:val="single" w:color="808080" w:themeColor="background1" w:themeShade="80"/>
+        </w:rPr>
+        <w:t>(Extra Curricular</w:t>
+      </w:r>
+      <w:proofErr w:type="gramStart"/>
+      <w:r>
+        <w:rPr>
+          <w:rFonts w:ascii="Arial" w:hAnsi="Arial" w:cs="Arial"/>
+          <w:color w:val="0D0D0D" w:themeColor="text1" w:themeTint="F2"/>
+          <w:u w:val="single" w:color="808080" w:themeColor="background1" w:themeShade="80"/>
+        </w:rPr>
+        <w:t>)</w:t>
+      </w:r>
+      <w:r>
+        <w:rPr>
+          <w:rFonts w:ascii="Arial" w:hAnsi="Arial" w:cs="Arial"/>
+          <w:color w:val="0D0D0D" w:themeColor="text1" w:themeTint="F2"/>
+          <w:u w:color="808080" w:themeColor="background1" w:themeShade="80"/>
+        </w:rPr>
+        <w:t xml:space="preserve"> :</w:t>
+      </w:r>
+      <w:proofErr w:type="gramEnd"/>
+      <w:r>
+        <w:rPr>
+          <w:rFonts w:ascii="Arial" w:hAnsi="Arial" w:cs="Arial"/>
+          <w:color w:val="0D0D0D" w:themeColor="text1" w:themeTint="F2"/>
+          <w:u w:color="808080" w:themeColor="background1" w:themeShade="80"/>
+        </w:rPr>
+        <w:t xml:space="preserve"> </w:t>
+      </w:r>
+      <w:r>
+        <w:rPr>
+          <w:rFonts w:ascii="Arial" w:hAnsi="Arial" w:cs="Arial"/>
+          <w:color w:val="0D0D0D" w:themeColor="text1" w:themeTint="F2"/>
+          <w:sz w:val="20"/>
+          <w:szCs w:val="20"/>
+          <w:u w:color="808080" w:themeColor="background1" w:themeShade="80"/>
+        </w:rPr>
+        <w:t>Cr</w:t>
+      </w:r>
+      <w:r>
+        <w:rPr>
+          <w:rFonts w:ascii="Arial" w:hAnsi="Arial" w:cs="Arial"/>
+          <w:color w:val="0D0D0D" w:themeColor="text1" w:themeTint="F2"/>
+          <w:sz w:val="20"/>
+          <w:szCs w:val="20"/>
+          <w:u w:color="808080" w:themeColor="background1" w:themeShade="80"/>
+        </w:rPr>
+        <w:t>eated and published in Google Play</w:t>
+      </w:r>
+      <w:r>
+        <w:rPr>
+          <w:rFonts w:ascii="Arial" w:hAnsi="Arial" w:cs="Arial"/>
+          <w:color w:val="0D0D0D" w:themeColor="text1" w:themeTint="F2"/>
+          <w:sz w:val="20"/>
+          <w:szCs w:val="20"/>
+          <w:u w:color="808080" w:themeColor="background1" w:themeShade="80"/>
+        </w:rPr>
+        <w:t xml:space="preserve"> the official app of ISTE which helps users knows about the on-going activities of the Society in VESIT. </w:t>
+      </w:r>
+    </w:p>
+    <w:p>
+      <w:pPr>
+        <w:spacing w:after="60" w:line="240" w:lineRule="auto"/>
+        <w:rPr>
+          <w:rFonts w:ascii="Arial" w:hAnsi="Arial" w:cs="Arial"/>
+          <w:u w:color="808080" w:themeColor="background1" w:themeShade="80"/>
+        </w:rPr>
+      </w:pPr>
+      <w:r>
+        <w:rPr>
+          <w:rFonts w:ascii="Arial" w:hAnsi="Arial" w:cs="Arial"/>
+          <w:u w:val="single" w:color="808080" w:themeColor="background1" w:themeShade="80"/>
+        </w:rPr>
+        <w:t xml:space="preserve">SAM (Simple Android Memo) </w:t>
+      </w:r>
+      <w:r>
+        <w:rPr>
+          <w:rFonts w:ascii="Arial" w:hAnsi="Arial" w:cs="Arial"/>
+          <w:u w:val="single" w:color="808080" w:themeColor="background1" w:themeShade="80"/>
+        </w:rPr>
+        <w:t>(</w:t>
+      </w:r>
+      <w:r>
+        <w:rPr>
+          <w:rFonts w:ascii="Arial" w:hAnsi="Arial" w:cs="Arial"/>
+          <w:i/>
+          <w:u w:val="single" w:color="808080" w:themeColor="background1" w:themeShade="80"/>
+        </w:rPr>
+        <w:t>Mar 2016</w:t>
+      </w:r>
+      <w:r>
+        <w:rPr>
+          <w:rFonts w:ascii="Arial" w:hAnsi="Arial" w:cs="Arial"/>
+          <w:u w:val="single" w:color="808080" w:themeColor="background1" w:themeShade="80"/>
+        </w:rPr>
+        <w:t>)</w:t>
+      </w:r>
+      <w:r>
+        <w:rPr>
+          <w:rFonts w:ascii="Arial" w:hAnsi="Arial" w:cs="Arial"/>
+          <w:u w:val="single" w:color="808080" w:themeColor="background1" w:themeShade="80"/>
+        </w:rPr>
+        <w:t xml:space="preserve"> </w:t>
+      </w:r>
+      <w:r>
+        <w:rPr>
+          <w:rFonts w:ascii="Arial" w:hAnsi="Arial" w:cs="Arial"/>
+          <w:u w:val="single" w:color="808080" w:themeColor="background1" w:themeShade="80"/>
+        </w:rPr>
+        <w:t>(Individual</w:t>
+      </w:r>
+      <w:proofErr w:type="gramStart"/>
+      <w:r>
+        <w:rPr>
+          <w:rFonts w:ascii="Arial" w:hAnsi="Arial" w:cs="Arial"/>
+          <w:u w:val="single" w:color="808080" w:themeColor="background1" w:themeShade="80"/>
+        </w:rPr>
+        <w:t>)</w:t>
+      </w:r>
+      <w:r>
+        <w:rPr>
+          <w:rFonts w:ascii="Arial" w:hAnsi="Arial" w:cs="Arial"/>
+          <w:u w:color="808080" w:themeColor="background1" w:themeShade="80"/>
+        </w:rPr>
+        <w:t xml:space="preserve"> :</w:t>
+      </w:r>
+      <w:proofErr w:type="gramEnd"/>
+      <w:r>
+        <w:rPr>
+          <w:rFonts w:ascii="Arial" w:hAnsi="Arial" w:cs="Arial"/>
+          <w:u w:color="808080" w:themeColor="background1" w:themeShade="80"/>
+        </w:rPr>
+        <w:t xml:space="preserve"> </w:t>
+      </w:r>
+      <w:r>
+        <w:rPr>
+          <w:rFonts w:ascii="Arial" w:hAnsi="Arial" w:cs="Arial"/>
+          <w:sz w:val="20"/>
+          <w:szCs w:val="20"/>
+          <w:u w:color="808080" w:themeColor="background1" w:themeShade="80"/>
+        </w:rPr>
+        <w:t xml:space="preserve">An </w:t>
+      </w:r>
+      <w:r>
+        <w:rPr>
+          <w:rFonts w:ascii="Arial" w:hAnsi="Arial" w:cs="Arial"/>
+          <w:sz w:val="20"/>
+          <w:szCs w:val="20"/>
+          <w:u w:color="808080" w:themeColor="background1" w:themeShade="80"/>
+        </w:rPr>
+        <w:t>app for creating, editing &amp; sharing text Memo’</w:t>
+      </w:r>
+      <w:r>
+        <w:rPr>
+          <w:rFonts w:ascii="Arial" w:hAnsi="Arial" w:cs="Arial"/>
+          <w:sz w:val="20"/>
+          <w:szCs w:val="20"/>
+          <w:u w:color="808080" w:themeColor="background1" w:themeShade="80"/>
+        </w:rPr>
+        <w:t>s</w:t>
+      </w:r>
+      <w:r>
+        <w:rPr>
+          <w:rFonts w:ascii="Arial" w:hAnsi="Arial" w:cs="Arial"/>
+          <w:u w:color="808080" w:themeColor="background1" w:themeShade="80"/>
+        </w:rPr>
+        <w:t>.</w:t>
+      </w:r>
+    </w:p>
+    <w:p>
+      <w:pPr>
+        <w:spacing w:after="60" w:line="240" w:lineRule="auto"/>
+        <w:rPr>
+          <w:rFonts w:ascii="Arial" w:hAnsi="Arial" w:cs="Arial"/>
+          <w:u w:color="808080" w:themeColor="background1" w:themeShade="80"/>
+        </w:rPr>
+      </w:pPr>
+      <w:r>
+        <w:rPr>
+          <w:rFonts w:ascii="Arial" w:hAnsi="Arial" w:cs="Arial"/>
+          <w:u w:val="single" w:color="808080" w:themeColor="background1" w:themeShade="80"/>
+        </w:rPr>
+        <w:t>Notepad (</w:t>
+      </w:r>
+      <w:r>
+        <w:rPr>
+          <w:rFonts w:ascii="Arial" w:hAnsi="Arial" w:cs="Arial"/>
+          <w:i/>
+          <w:u w:val="single" w:color="808080" w:themeColor="background1" w:themeShade="80"/>
+        </w:rPr>
+        <w:t>Mar 2016</w:t>
+      </w:r>
+      <w:r>
+        <w:rPr>
+          <w:rFonts w:ascii="Arial" w:hAnsi="Arial" w:cs="Arial"/>
+          <w:u w:val="single" w:color="808080" w:themeColor="background1" w:themeShade="80"/>
+        </w:rPr>
+        <w:t>)</w:t>
+      </w:r>
+      <w:r>
+        <w:rPr>
+          <w:rFonts w:ascii="Arial" w:hAnsi="Arial" w:cs="Arial"/>
+          <w:u w:val="single" w:color="808080" w:themeColor="background1" w:themeShade="80"/>
+        </w:rPr>
+        <w:t xml:space="preserve"> </w:t>
+      </w:r>
+      <w:r>
+        <w:rPr>
+          <w:rFonts w:ascii="Arial" w:hAnsi="Arial" w:cs="Arial"/>
+          <w:u w:val="single" w:color="808080" w:themeColor="background1" w:themeShade="80"/>
+        </w:rPr>
+        <w:t>(College M.C.C. Project</w:t>
+      </w:r>
+      <w:proofErr w:type="gramStart"/>
+      <w:r>
+        <w:rPr>
+          <w:rFonts w:ascii="Arial" w:hAnsi="Arial" w:cs="Arial"/>
+          <w:u w:val="single" w:color="808080" w:themeColor="background1" w:themeShade="80"/>
+        </w:rPr>
+        <w:t>)</w:t>
+      </w:r>
+      <w:r>
+        <w:rPr>
+          <w:rFonts w:ascii="Arial" w:hAnsi="Arial" w:cs="Arial"/>
+          <w:u w:color="808080" w:themeColor="background1" w:themeShade="80"/>
+        </w:rPr>
+        <w:t xml:space="preserve"> :</w:t>
+      </w:r>
+      <w:proofErr w:type="gramEnd"/>
+      <w:r>
+        <w:rPr>
+          <w:rFonts w:ascii="Arial" w:hAnsi="Arial" w:cs="Arial"/>
+          <w:u w:color="808080" w:themeColor="background1" w:themeShade="80"/>
+        </w:rPr>
+        <w:t xml:space="preserve"> </w:t>
+      </w:r>
+      <w:r>
+        <w:rPr>
+          <w:rFonts w:ascii="Arial" w:hAnsi="Arial" w:cs="Arial"/>
+          <w:sz w:val="20"/>
+          <w:szCs w:val="20"/>
+          <w:u w:color="808080" w:themeColor="background1" w:themeShade="80"/>
+        </w:rPr>
+        <w:t xml:space="preserve">A Simple Notepad </w:t>
+      </w:r>
+      <w:r>
+        <w:rPr>
+          <w:rFonts w:ascii="Arial" w:hAnsi="Arial" w:cs="Arial"/>
+          <w:sz w:val="20"/>
+          <w:szCs w:val="20"/>
+          <w:u w:color="808080" w:themeColor="background1" w:themeShade="80"/>
+        </w:rPr>
+        <w:t xml:space="preserve">App for creating, fetching, deleting, editing &amp; exporting </w:t>
+      </w:r>
+      <w:r>
+        <w:rPr>
+          <w:rFonts w:ascii="Arial" w:hAnsi="Arial" w:cs="Arial"/>
+          <w:sz w:val="20"/>
+          <w:szCs w:val="20"/>
+          <w:u w:color="808080" w:themeColor="background1" w:themeShade="80"/>
+        </w:rPr>
+        <w:t>text files stored in specified location in storage.</w:t>
+      </w:r>
+      <w:r>
+        <w:rPr>
+          <w:rFonts w:ascii="Arial" w:hAnsi="Arial" w:cs="Arial"/>
+          <w:u w:color="808080" w:themeColor="background1" w:themeShade="80"/>
+        </w:rPr>
+        <w:t xml:space="preserve"> </w:t>
+      </w:r>
+    </w:p>
+    <w:p>
+      <w:pPr>
+        <w:spacing w:after="60" w:line="240" w:lineRule="auto"/>
+        <w:rPr>
+          <w:rFonts w:ascii="Arial" w:hAnsi="Arial" w:cs="Arial"/>
+          <w:u w:color="808080" w:themeColor="background1" w:themeShade="80"/>
+        </w:rPr>
+      </w:pPr>
+      <w:r>
+        <w:rPr>
+          <w:rFonts w:ascii="Arial" w:hAnsi="Arial" w:cs="Arial"/>
+          <w:u w:val="single" w:color="808080" w:themeColor="background1" w:themeShade="80"/>
+        </w:rPr>
+        <w:t>My Weather (</w:t>
+      </w:r>
+      <w:r>
+        <w:rPr>
+          <w:rFonts w:ascii="Arial" w:hAnsi="Arial" w:cs="Arial"/>
+          <w:i/>
+          <w:u w:val="single" w:color="808080" w:themeColor="background1" w:themeShade="80"/>
+        </w:rPr>
+        <w:t>Apr 2016</w:t>
+      </w:r>
+      <w:r>
+        <w:rPr>
+          <w:rFonts w:ascii="Arial" w:hAnsi="Arial" w:cs="Arial"/>
+          <w:u w:val="single" w:color="808080" w:themeColor="background1" w:themeShade="80"/>
+        </w:rPr>
+        <w:t>)</w:t>
+      </w:r>
+      <w:r>
+        <w:rPr>
+          <w:rFonts w:ascii="Arial" w:hAnsi="Arial" w:cs="Arial"/>
+          <w:u w:val="single" w:color="808080" w:themeColor="background1" w:themeShade="80"/>
+        </w:rPr>
+        <w:t xml:space="preserve"> </w:t>
+      </w:r>
+      <w:r>
+        <w:rPr>
+          <w:rFonts w:ascii="Arial" w:hAnsi="Arial" w:cs="Arial"/>
+          <w:u w:val="single" w:color="808080" w:themeColor="background1" w:themeShade="80"/>
+        </w:rPr>
+        <w:t>(Individual</w:t>
+      </w:r>
+      <w:proofErr w:type="gramStart"/>
+      <w:r>
+        <w:rPr>
+          <w:rFonts w:ascii="Arial" w:hAnsi="Arial" w:cs="Arial"/>
+          <w:u w:val="single" w:color="808080" w:themeColor="background1" w:themeShade="80"/>
+        </w:rPr>
+        <w:t>)</w:t>
+      </w:r>
+      <w:r>
+        <w:rPr>
+          <w:rFonts w:ascii="Arial" w:hAnsi="Arial" w:cs="Arial"/>
+          <w:u w:color="808080" w:themeColor="background1" w:themeShade="80"/>
+        </w:rPr>
+        <w:t xml:space="preserve"> </w:t>
+      </w:r>
+      <w:r>
+        <w:rPr>
+          <w:rFonts w:ascii="Arial" w:hAnsi="Arial" w:cs="Arial"/>
+          <w:u w:color="808080" w:themeColor="background1" w:themeShade="80"/>
+        </w:rPr>
+        <w:t>:</w:t>
+      </w:r>
+      <w:proofErr w:type="gramEnd"/>
+      <w:r>
+        <w:rPr>
+          <w:rFonts w:ascii="Arial" w:hAnsi="Arial" w:cs="Arial"/>
+          <w:u w:color="808080" w:themeColor="background1" w:themeShade="80"/>
+        </w:rPr>
+        <w:t xml:space="preserve"> </w:t>
+      </w:r>
+      <w:r>
+        <w:rPr>
+          <w:rFonts w:ascii="Arial" w:hAnsi="Arial" w:cs="Arial"/>
+          <w:sz w:val="20"/>
+          <w:szCs w:val="20"/>
+          <w:u w:color="808080" w:themeColor="background1" w:themeShade="80"/>
+        </w:rPr>
+        <w:t>Weather App to fetch current weather of enter</w:t>
+      </w:r>
+      <w:r>
+        <w:rPr>
+          <w:rFonts w:ascii="Arial" w:hAnsi="Arial" w:cs="Arial"/>
+          <w:sz w:val="20"/>
+          <w:szCs w:val="20"/>
+          <w:u w:color="808080" w:themeColor="background1" w:themeShade="80"/>
+        </w:rPr>
+        <w:t>ed location from openweatherapi.com while learning the concept of JSON Parsing &amp; data retrieving.</w:t>
+      </w:r>
+    </w:p>
+    <w:p>
+      <w:pPr>
+        <w:spacing w:after="60" w:line="240" w:lineRule="auto"/>
+        <w:rPr>
+          <w:rFonts w:ascii="Arial" w:hAnsi="Arial" w:cs="Arial"/>
+          <w:u w:color="808080" w:themeColor="background1" w:themeShade="80"/>
+        </w:rPr>
+      </w:pPr>
+      <w:r>
+        <w:rPr>
+          <w:rFonts w:ascii="Arial" w:hAnsi="Arial" w:cs="Arial"/>
+          <w:u w:val="single" w:color="808080" w:themeColor="background1" w:themeShade="80"/>
+        </w:rPr>
+        <w:t>ORMS</w:t>
+      </w:r>
+      <w:r>
+        <w:rPr>
+          <w:rFonts w:ascii="Arial" w:hAnsi="Arial" w:cs="Arial"/>
+          <w:u w:val="single" w:color="808080" w:themeColor="background1" w:themeShade="80"/>
+        </w:rPr>
+        <w:t xml:space="preserve"> </w:t>
+      </w:r>
+      <w:r>
+        <w:rPr>
+          <w:rFonts w:ascii="Arial" w:hAnsi="Arial" w:cs="Arial"/>
+          <w:u w:val="single" w:color="808080" w:themeColor="background1" w:themeShade="80"/>
+        </w:rPr>
+        <w:t>(Online Retail Management System) (</w:t>
+      </w:r>
+      <w:r>
+        <w:rPr>
+          <w:rFonts w:ascii="Arial" w:hAnsi="Arial" w:cs="Arial"/>
+          <w:i/>
+          <w:u w:val="single" w:color="808080" w:themeColor="background1" w:themeShade="80"/>
+        </w:rPr>
+        <w:t>T</w:t>
+      </w:r>
+      <w:bookmarkStart w:id="0" w:name="_GoBack"/>
+      <w:bookmarkEnd w:id="0"/>
+      <w:r>
+        <w:rPr>
+          <w:rFonts w:ascii="Arial" w:hAnsi="Arial" w:cs="Arial"/>
+          <w:i/>
+          <w:u w:val="single" w:color="808080" w:themeColor="background1" w:themeShade="80"/>
+        </w:rPr>
+        <w:t>.E.</w:t>
+      </w:r>
+      <w:r>
+        <w:rPr>
+          <w:rFonts w:ascii="Arial" w:hAnsi="Arial" w:cs="Arial"/>
+          <w:i/>
+          <w:u w:val="single" w:color="808080" w:themeColor="background1" w:themeShade="80"/>
+        </w:rPr>
+        <w:t xml:space="preserve"> 2015-16</w:t>
+      </w:r>
+      <w:r>
+        <w:rPr>
+          <w:rFonts w:ascii="Arial" w:hAnsi="Arial" w:cs="Arial"/>
+          <w:u w:val="single" w:color="808080" w:themeColor="background1" w:themeShade="80"/>
+        </w:rPr>
+        <w:t>)</w:t>
+      </w:r>
+      <w:r>
+        <w:rPr>
+          <w:rFonts w:ascii="Arial" w:hAnsi="Arial" w:cs="Arial"/>
+          <w:u w:val="single" w:color="808080" w:themeColor="background1" w:themeShade="80"/>
+        </w:rPr>
+        <w:t xml:space="preserve"> </w:t>
+      </w:r>
+      <w:r>
+        <w:rPr>
+          <w:rFonts w:ascii="Arial" w:hAnsi="Arial" w:cs="Arial"/>
+          <w:u w:val="single" w:color="808080" w:themeColor="background1" w:themeShade="80"/>
+        </w:rPr>
+        <w:t>(College</w:t>
+      </w:r>
+      <w:proofErr w:type="gramStart"/>
+      <w:r>
+        <w:rPr>
+          <w:rFonts w:ascii="Arial" w:hAnsi="Arial" w:cs="Arial"/>
+          <w:u w:val="single" w:color="808080" w:themeColor="background1" w:themeShade="80"/>
+        </w:rPr>
+        <w:t>)</w:t>
+      </w:r>
+      <w:r>
+        <w:rPr>
+          <w:rFonts w:ascii="Arial" w:hAnsi="Arial" w:cs="Arial"/>
+          <w:u w:color="808080" w:themeColor="background1" w:themeShade="80"/>
+        </w:rPr>
+        <w:t xml:space="preserve"> </w:t>
+      </w:r>
+      <w:r>
+        <w:rPr>
+          <w:rFonts w:ascii="Arial" w:hAnsi="Arial" w:cs="Arial"/>
+          <w:u w:color="808080" w:themeColor="background1" w:themeShade="80"/>
+        </w:rPr>
+        <w:t>:</w:t>
+      </w:r>
+      <w:proofErr w:type="gramEnd"/>
+      <w:r>
+        <w:rPr>
+          <w:rFonts w:ascii="Arial" w:hAnsi="Arial" w:cs="Arial"/>
+          <w:u w:color="808080" w:themeColor="background1" w:themeShade="80"/>
+        </w:rPr>
+        <w:t xml:space="preserve"> </w:t>
+      </w:r>
+      <w:r>
+        <w:rPr>
+          <w:rFonts w:ascii="Arial" w:hAnsi="Arial" w:cs="Arial"/>
+          <w:sz w:val="20"/>
+          <w:szCs w:val="20"/>
+          <w:u w:color="808080" w:themeColor="background1" w:themeShade="80"/>
+        </w:rPr>
+        <w:t>Sem 5</w:t>
+      </w:r>
+      <w:r>
+        <w:rPr>
+          <w:rFonts w:ascii="Arial" w:hAnsi="Arial" w:cs="Arial"/>
+          <w:sz w:val="20"/>
+          <w:szCs w:val="20"/>
+          <w:u w:color="808080" w:themeColor="background1" w:themeShade="80"/>
+        </w:rPr>
+        <w:t xml:space="preserve">, developed a website for managing retailer accounts, stocks, bills etc. </w:t>
+      </w:r>
+      <w:r>
+        <w:rPr>
+          <w:rFonts w:ascii="Arial" w:hAnsi="Arial" w:cs="Arial"/>
+          <w:sz w:val="20"/>
+          <w:szCs w:val="20"/>
+          <w:u w:color="808080" w:themeColor="background1" w:themeShade="80"/>
+        </w:rPr>
+        <w:t>Sem 6</w:t>
+      </w:r>
+      <w:r>
+        <w:rPr>
+          <w:rFonts w:ascii="Arial" w:hAnsi="Arial" w:cs="Arial"/>
+          <w:sz w:val="20"/>
+          <w:szCs w:val="20"/>
+          <w:u w:color="808080" w:themeColor="background1" w:themeShade="80"/>
+        </w:rPr>
+        <w:t xml:space="preserve"> carried forward to create a DDB System for the same.</w:t>
+      </w:r>
+    </w:p>
+    <w:p>
+      <w:pPr>
+        <w:spacing w:after="240" w:line="240" w:lineRule="auto"/>
+        <w:rPr>
+          <w:rFonts w:ascii="Arial" w:hAnsi="Arial" w:cs="Arial"/>
+          <w:sz w:val="20"/>
+          <w:szCs w:val="20"/>
+          <w:u w:color="808080" w:themeColor="background1" w:themeShade="80"/>
+        </w:rPr>
+      </w:pPr>
+      <w:r>
+        <w:rPr>
+          <w:rFonts w:ascii="Arial" w:hAnsi="Arial" w:cs="Arial"/>
+          <w:u w:val="single" w:color="808080" w:themeColor="background1" w:themeShade="80"/>
+        </w:rPr>
+        <w:t>StudyLeague (</w:t>
+      </w:r>
+      <w:r>
+        <w:rPr>
+          <w:rFonts w:ascii="Arial" w:hAnsi="Arial" w:cs="Arial"/>
+          <w:i/>
+          <w:u w:val="single" w:color="808080" w:themeColor="background1" w:themeShade="80"/>
+        </w:rPr>
+        <w:t>Sept 2015</w:t>
+      </w:r>
+      <w:r>
+        <w:rPr>
+          <w:rFonts w:ascii="Arial" w:hAnsi="Arial" w:cs="Arial"/>
+          <w:u w:val="single" w:color="808080" w:themeColor="background1" w:themeShade="80"/>
+        </w:rPr>
+        <w:t>)</w:t>
+      </w:r>
+      <w:r>
+        <w:rPr>
+          <w:rFonts w:ascii="Arial" w:hAnsi="Arial" w:cs="Arial"/>
+          <w:u w:val="single" w:color="808080" w:themeColor="background1" w:themeShade="80"/>
+        </w:rPr>
+        <w:t xml:space="preserve"> </w:t>
+      </w:r>
+      <w:r>
+        <w:rPr>
+          <w:rFonts w:ascii="Arial" w:hAnsi="Arial" w:cs="Arial"/>
+          <w:u w:val="single" w:color="808080" w:themeColor="background1" w:themeShade="80"/>
+        </w:rPr>
+        <w:t>(External</w:t>
+      </w:r>
+      <w:proofErr w:type="gramStart"/>
+      <w:r>
+        <w:rPr>
+          <w:rFonts w:ascii="Arial" w:hAnsi="Arial" w:cs="Arial"/>
+          <w:u w:val="single" w:color="808080" w:themeColor="background1" w:themeShade="80"/>
+        </w:rPr>
+        <w:t>)</w:t>
+      </w:r>
+      <w:r>
+        <w:rPr>
+          <w:rFonts w:ascii="Arial" w:hAnsi="Arial" w:cs="Arial"/>
+          <w:u w:color="808080" w:themeColor="background1" w:themeShade="80"/>
+        </w:rPr>
+        <w:t xml:space="preserve"> </w:t>
+      </w:r>
+      <w:r>
+        <w:rPr>
+          <w:rFonts w:ascii="Arial" w:hAnsi="Arial" w:cs="Arial"/>
+          <w:u w:color="808080" w:themeColor="background1" w:themeShade="80"/>
+        </w:rPr>
+        <w:t>:</w:t>
+      </w:r>
+      <w:proofErr w:type="gramEnd"/>
+      <w:r>
+        <w:rPr>
+          <w:rFonts w:ascii="Arial" w:hAnsi="Arial" w:cs="Arial"/>
+          <w:u w:color="808080" w:themeColor="background1" w:themeShade="80"/>
+        </w:rPr>
+        <w:t xml:space="preserve"> </w:t>
+      </w:r>
+      <w:r>
+        <w:rPr>
+          <w:rFonts w:ascii="Arial" w:hAnsi="Arial" w:cs="Arial"/>
+          <w:sz w:val="20"/>
+          <w:szCs w:val="20"/>
+          <w:u w:color="808080" w:themeColor="background1" w:themeShade="80"/>
+        </w:rPr>
+        <w:t xml:space="preserve">Designed UI interface for the Android app for a </w:t>
+      </w:r>
+      <w:r>
+        <w:rPr>
+          <w:rFonts w:ascii="Arial" w:hAnsi="Arial" w:cs="Arial"/>
+          <w:sz w:val="20"/>
+          <w:szCs w:val="20"/>
+          <w:u w:color="808080" w:themeColor="background1" w:themeShade="80"/>
+        </w:rPr>
+        <w:t>start-up</w:t>
+      </w:r>
+      <w:r>
+        <w:rPr>
+          <w:rFonts w:ascii="Arial" w:hAnsi="Arial" w:cs="Arial"/>
+          <w:sz w:val="20"/>
+          <w:szCs w:val="20"/>
+          <w:u w:color="808080" w:themeColor="background1" w:themeShade="80"/>
+        </w:rPr>
+        <w:t>. Also developed a prototype for the same in Android following Material Design Guidelines.</w:t>
+      </w:r>
+    </w:p>
+    <w:p>
+      <w:pPr>
+        <w:spacing w:after="120" w:line="240" w:lineRule="auto"/>
         <w:rPr>
           <w:rFonts w:ascii="Arial" w:hAnsi="Arial" w:cs="Arial"/>
           <w:b/>
@@ -263,94 +1427,8 @@
           <w:sz w:val="24"/>
           <w:szCs w:val="24"/>
         </w:rPr>
-        <w:t xml:space="preserve"> :</w:t>
-      </w:r>
-      <w:r>
-        <w:rPr>
-          <w:rFonts w:ascii="Arial" w:hAnsi="Arial" w:cs="Arial"/>
-          <w:color w:val="404040" w:themeColor="text1" w:themeTint="BF"/>
-          <w:sz w:val="24"/>
-          <w:szCs w:val="24"/>
-        </w:rPr>
-        <w:t xml:space="preserve"> </w:t>
-      </w:r>
-      <w:r>
-        <w:rPr>
-          <w:rFonts w:ascii="Arial" w:hAnsi="Arial" w:cs="Arial"/>
-          <w:sz w:val="24"/>
-          <w:szCs w:val="24"/>
-        </w:rPr>
-        <w:t>7208896589</w:t>
-      </w:r>
-      <w:r>
-        <w:rPr>
-          <w:rFonts w:ascii="Arial" w:hAnsi="Arial" w:cs="Arial"/>
-          <w:sz w:val="24"/>
-          <w:szCs w:val="24"/>
-        </w:rPr>
-        <w:tab/>
-      </w:r>
-      <w:r>
-        <w:rPr>
-          <w:rFonts w:ascii="Arial" w:hAnsi="Arial" w:cs="Arial"/>
-          <w:sz w:val="24"/>
-          <w:szCs w:val="24"/>
-        </w:rPr>
-        <w:tab/>
-      </w:r>
-      <w:r>
-        <w:rPr>
-          <w:rFonts w:ascii="Arial" w:hAnsi="Arial" w:cs="Arial"/>
-          <w:sz w:val="24"/>
-          <w:szCs w:val="24"/>
-        </w:rPr>
-        <w:tab/>
-      </w:r>
-      <w:r>
-        <w:rPr>
-          <w:rFonts w:ascii="Arial" w:hAnsi="Arial" w:cs="Arial"/>
-          <w:sz w:val="24"/>
-          <w:szCs w:val="24"/>
-        </w:rPr>
-        <w:tab/>
-      </w:r>
-      <w:r>
-        <w:rPr>
-          <w:rFonts w:ascii="Arial" w:hAnsi="Arial" w:cs="Arial"/>
-          <w:sz w:val="24"/>
-          <w:szCs w:val="24"/>
-        </w:rPr>
-        <w:tab/>
-      </w:r>
-      <w:r>
-        <w:rPr>
-          <w:rFonts w:ascii="Arial" w:hAnsi="Arial" w:cs="Arial"/>
-          <w:sz w:val="24"/>
-          <w:szCs w:val="24"/>
-        </w:rPr>
-        <w:tab/>
-      </w:r>
-      <w:r>
-        <w:rPr>
-          <w:rFonts w:ascii="Arial" w:hAnsi="Arial" w:cs="Arial"/>
-          <w:sz w:val="24"/>
-          <w:szCs w:val="24"/>
-        </w:rPr>
-        <w:tab/>
-        <w:t xml:space="preserve">   </w:t>
-      </w:r>
-      <w:r>
-        <w:rPr>
-          <w:rFonts w:ascii="Arial" w:hAnsi="Arial" w:cs="Arial"/>
-          <w:sz w:val="24"/>
-          <w:szCs w:val="24"/>
-        </w:rPr>
-        <w:t>yashahuja1296@gmail.com</w:t>
-      </w:r>
-    </w:p>
-    <w:p>
-      <w:pPr>
-        <w:spacing w:after="120" w:line="240" w:lineRule="auto"/>
+      </w:pPr>
+      <w:r>
         <w:rPr>
           <w:rFonts w:ascii="Arial" w:hAnsi="Arial" w:cs="Arial"/>
           <w:b/>
@@ -358,7 +1436,9 @@
           <w:sz w:val="24"/>
           <w:szCs w:val="24"/>
         </w:rPr>
-      </w:pPr>
+        <w:t xml:space="preserve">Educational </w:t>
+      </w:r>
+      <w:proofErr w:type="gramStart"/>
       <w:r>
         <w:rPr>
           <w:rFonts w:ascii="Arial" w:hAnsi="Arial" w:cs="Arial"/>
@@ -367,7 +1447,18 @@
           <w:sz w:val="24"/>
           <w:szCs w:val="24"/>
         </w:rPr>
-        <w:t xml:space="preserve">Educational Qualifications : </w:t>
+        <w:t>Qualifications :</w:t>
+      </w:r>
+      <w:proofErr w:type="gramEnd"/>
+      <w:r>
+        <w:rPr>
+          <w:rFonts w:ascii="Arial" w:hAnsi="Arial" w:cs="Arial"/>
+          <w:b/>
+          <w:color w:val="404040" w:themeColor="text1" w:themeTint="BF"/>
+          <w:sz w:val="24"/>
+          <w:szCs w:val="24"/>
+        </w:rPr>
+        <w:t xml:space="preserve"> </w:t>
       </w:r>
     </w:p>
     <w:tbl>
@@ -402,8 +1493,8 @@
                 <w:rFonts w:ascii="Arial" w:hAnsi="Arial" w:cs="Arial"/>
                 <w:b/>
                 <w:color w:val="404040" w:themeColor="text1" w:themeTint="BF"/>
-                <w:sz w:val="24"/>
-                <w:szCs w:val="24"/>
+                <w:sz w:val="23"/>
+                <w:szCs w:val="23"/>
               </w:rPr>
             </w:pPr>
             <w:r>
@@ -411,8 +1502,8 @@
                 <w:rFonts w:ascii="Arial" w:hAnsi="Arial" w:cs="Arial"/>
                 <w:b/>
                 <w:color w:val="404040" w:themeColor="text1" w:themeTint="BF"/>
-                <w:sz w:val="24"/>
-                <w:szCs w:val="24"/>
+                <w:sz w:val="23"/>
+                <w:szCs w:val="23"/>
               </w:rPr>
               <w:t>University/Board</w:t>
             </w:r>
@@ -433,8 +1524,8 @@
                 <w:rFonts w:ascii="Arial" w:hAnsi="Arial" w:cs="Arial"/>
                 <w:b/>
                 <w:color w:val="404040" w:themeColor="text1" w:themeTint="BF"/>
-                <w:sz w:val="24"/>
-                <w:szCs w:val="24"/>
+                <w:sz w:val="23"/>
+                <w:szCs w:val="23"/>
               </w:rPr>
             </w:pPr>
             <w:r>
@@ -442,8 +1533,8 @@
                 <w:rFonts w:ascii="Arial" w:hAnsi="Arial" w:cs="Arial"/>
                 <w:b/>
                 <w:color w:val="404040" w:themeColor="text1" w:themeTint="BF"/>
-                <w:sz w:val="24"/>
-                <w:szCs w:val="24"/>
+                <w:sz w:val="23"/>
+                <w:szCs w:val="23"/>
               </w:rPr>
               <w:t>Class (Year of Passing)</w:t>
             </w:r>
@@ -463,8 +1554,8 @@
                 <w:rFonts w:ascii="Arial" w:hAnsi="Arial" w:cs="Arial"/>
                 <w:b/>
                 <w:color w:val="404040" w:themeColor="text1" w:themeTint="BF"/>
-                <w:sz w:val="24"/>
-                <w:szCs w:val="24"/>
+                <w:sz w:val="23"/>
+                <w:szCs w:val="23"/>
               </w:rPr>
             </w:pPr>
             <w:r>
@@ -472,8 +1563,8 @@
                 <w:rFonts w:ascii="Arial" w:hAnsi="Arial" w:cs="Arial"/>
                 <w:b/>
                 <w:color w:val="404040" w:themeColor="text1" w:themeTint="BF"/>
-                <w:sz w:val="24"/>
-                <w:szCs w:val="24"/>
+                <w:sz w:val="23"/>
+                <w:szCs w:val="23"/>
               </w:rPr>
               <w:t>CGPI / Percentage</w:t>
             </w:r>
@@ -488,6 +1579,7 @@
           <w:tcPr>
             <w:tcW w:w="3119" w:type="dxa"/>
             <w:tcBorders>
+              <w:bottom w:val="nil"/>
               <w:right w:val="single" w:sz="4" w:space="0" w:color="A6A6A6" w:themeColor="background1" w:themeShade="A6"/>
             </w:tcBorders>
             <w:vAlign w:val="center"/>
@@ -515,6 +1607,7 @@
             <w:tcW w:w="3851" w:type="dxa"/>
             <w:tcBorders>
               <w:left w:val="single" w:sz="4" w:space="0" w:color="A6A6A6" w:themeColor="background1" w:themeShade="A6"/>
+              <w:bottom w:val="nil"/>
               <w:right w:val="single" w:sz="4" w:space="0" w:color="A6A6A6" w:themeColor="background1" w:themeShade="A6"/>
             </w:tcBorders>
             <w:vAlign w:val="center"/>
@@ -551,6 +1644,7 @@
             <w:tcW w:w="3486" w:type="dxa"/>
             <w:tcBorders>
               <w:left w:val="single" w:sz="4" w:space="0" w:color="A6A6A6" w:themeColor="background1" w:themeShade="A6"/>
+              <w:bottom w:val="nil"/>
             </w:tcBorders>
             <w:vAlign w:val="center"/>
           </w:tcPr>
@@ -582,7 +1676,10 @@
           <w:tcPr>
             <w:tcW w:w="3119" w:type="dxa"/>
             <w:tcBorders>
-              <w:right w:val="single" w:sz="4" w:space="0" w:color="A6A6A6" w:themeColor="background1" w:themeShade="A6"/>
+              <w:top w:val="nil"/>
+              <w:left w:val="nil"/>
+              <w:bottom w:val="nil"/>
+              <w:right w:val="single" w:sz="4" w:space="0" w:color="auto"/>
             </w:tcBorders>
             <w:vAlign w:val="center"/>
           </w:tcPr>
@@ -608,8 +1705,10 @@
           <w:tcPr>
             <w:tcW w:w="3851" w:type="dxa"/>
             <w:tcBorders>
-              <w:left w:val="single" w:sz="4" w:space="0" w:color="A6A6A6" w:themeColor="background1" w:themeShade="A6"/>
-              <w:right w:val="single" w:sz="4" w:space="0" w:color="A6A6A6" w:themeColor="background1" w:themeShade="A6"/>
+              <w:top w:val="nil"/>
+              <w:left w:val="single" w:sz="4" w:space="0" w:color="auto"/>
+              <w:bottom w:val="nil"/>
+              <w:right w:val="single" w:sz="4" w:space="0" w:color="auto"/>
             </w:tcBorders>
             <w:vAlign w:val="center"/>
           </w:tcPr>
@@ -636,7 +1735,10 @@
           <w:tcPr>
             <w:tcW w:w="3486" w:type="dxa"/>
             <w:tcBorders>
-              <w:left w:val="single" w:sz="4" w:space="0" w:color="A6A6A6" w:themeColor="background1" w:themeShade="A6"/>
+              <w:top w:val="nil"/>
+              <w:left w:val="single" w:sz="4" w:space="0" w:color="auto"/>
+              <w:bottom w:val="nil"/>
+              <w:right w:val="nil"/>
             </w:tcBorders>
             <w:vAlign w:val="center"/>
           </w:tcPr>
@@ -660,837 +1762,23 @@
           </w:p>
         </w:tc>
       </w:tr>
-      <w:tr>
-        <w:trPr>
-          <w:trHeight w:val="283"/>
-        </w:trPr>
-        <w:tc>
-          <w:tcPr>
-            <w:tcW w:w="3119" w:type="dxa"/>
-            <w:tcBorders>
-              <w:right w:val="single" w:sz="4" w:space="0" w:color="A6A6A6" w:themeColor="background1" w:themeShade="A6"/>
-            </w:tcBorders>
-            <w:vAlign w:val="center"/>
-          </w:tcPr>
-          <w:p>
-            <w:pPr>
-              <w:rPr>
-                <w:rFonts w:ascii="Arial" w:hAnsi="Arial" w:cs="Arial"/>
-                <w:sz w:val="21"/>
-                <w:szCs w:val="21"/>
-              </w:rPr>
-            </w:pPr>
-            <w:r>
-              <w:rPr>
-                <w:rFonts w:ascii="Arial" w:hAnsi="Arial" w:cs="Arial"/>
-                <w:sz w:val="21"/>
-                <w:szCs w:val="21"/>
-              </w:rPr>
-              <w:t>Maharashtra</w:t>
-            </w:r>
-          </w:p>
-        </w:tc>
-        <w:tc>
-          <w:tcPr>
-            <w:tcW w:w="3851" w:type="dxa"/>
-            <w:tcBorders>
-              <w:left w:val="single" w:sz="4" w:space="0" w:color="A6A6A6" w:themeColor="background1" w:themeShade="A6"/>
-              <w:right w:val="single" w:sz="4" w:space="0" w:color="A6A6A6" w:themeColor="background1" w:themeShade="A6"/>
-            </w:tcBorders>
-            <w:vAlign w:val="center"/>
-          </w:tcPr>
-          <w:p>
-            <w:pPr>
-              <w:ind w:firstLine="462"/>
-              <w:rPr>
-                <w:rFonts w:ascii="Arial" w:hAnsi="Arial" w:cs="Arial"/>
-                <w:sz w:val="21"/>
-                <w:szCs w:val="21"/>
-              </w:rPr>
-            </w:pPr>
-            <w:r>
-              <w:rPr>
-                <w:rFonts w:ascii="Arial" w:hAnsi="Arial" w:cs="Arial"/>
-                <w:sz w:val="21"/>
-                <w:szCs w:val="21"/>
-              </w:rPr>
-              <w:t>S.S.C(2011</w:t>
-            </w:r>
-            <w:r>
-              <w:rPr>
-                <w:rFonts w:ascii="Arial" w:hAnsi="Arial" w:cs="Arial"/>
-                <w:sz w:val="21"/>
-                <w:szCs w:val="21"/>
-              </w:rPr>
-              <w:t>)</w:t>
-            </w:r>
-          </w:p>
-        </w:tc>
-        <w:tc>
-          <w:tcPr>
-            <w:tcW w:w="3486" w:type="dxa"/>
-            <w:tcBorders>
-              <w:left w:val="single" w:sz="4" w:space="0" w:color="A6A6A6" w:themeColor="background1" w:themeShade="A6"/>
-            </w:tcBorders>
-            <w:vAlign w:val="center"/>
-          </w:tcPr>
-          <w:p>
-            <w:pPr>
-              <w:ind w:firstLine="434"/>
-              <w:rPr>
-                <w:rFonts w:ascii="Arial" w:hAnsi="Arial" w:cs="Arial"/>
-                <w:sz w:val="21"/>
-                <w:szCs w:val="21"/>
-              </w:rPr>
-            </w:pPr>
-            <w:r>
-              <w:rPr>
-                <w:rFonts w:ascii="Arial" w:hAnsi="Arial" w:cs="Arial"/>
-                <w:sz w:val="21"/>
-                <w:szCs w:val="21"/>
-              </w:rPr>
-              <w:t>90.73%</w:t>
-            </w:r>
-          </w:p>
-        </w:tc>
-      </w:tr>
     </w:tbl>
     <w:p>
       <w:pPr>
-        <w:tabs>
-          <w:tab w:val="left" w:pos="5955"/>
-        </w:tabs>
-        <w:spacing w:before="240" w:after="120" w:line="240" w:lineRule="auto"/>
-        <w:rPr>
-          <w:rFonts w:ascii="Arial" w:hAnsi="Arial" w:cs="Arial"/>
-          <w:b/>
-          <w:color w:val="404040" w:themeColor="text1" w:themeTint="BF"/>
-          <w:sz w:val="24"/>
-          <w:szCs w:val="24"/>
-        </w:rPr>
-      </w:pPr>
-      <w:r>
-        <w:rPr>
-          <w:rFonts w:ascii="Arial" w:hAnsi="Arial" w:cs="Arial"/>
-          <w:b/>
-          <w:color w:val="404040" w:themeColor="text1" w:themeTint="BF"/>
-          <w:sz w:val="24"/>
-          <w:szCs w:val="24"/>
-        </w:rPr>
-        <w:t>Work Experience &amp; College Projects :</w:t>
-      </w:r>
-      <w:r>
-        <w:rPr>
-          <w:rFonts w:ascii="Arial" w:hAnsi="Arial" w:cs="Arial"/>
-          <w:b/>
-          <w:color w:val="404040" w:themeColor="text1" w:themeTint="BF"/>
-          <w:sz w:val="24"/>
-          <w:szCs w:val="24"/>
-        </w:rPr>
-        <w:tab/>
-      </w:r>
-    </w:p>
-    <w:p>
-      <w:pPr>
-        <w:spacing w:after="60" w:line="240" w:lineRule="auto"/>
-        <w:rPr>
-          <w:rFonts w:ascii="Arial" w:hAnsi="Arial" w:cs="Arial"/>
-          <w:color w:val="0D0D0D" w:themeColor="text1" w:themeTint="F2"/>
-          <w:u w:val="single" w:color="808080" w:themeColor="background1" w:themeShade="80"/>
-        </w:rPr>
-      </w:pPr>
-      <w:r>
-        <w:rPr>
-          <w:rFonts w:ascii="Arial" w:hAnsi="Arial" w:cs="Arial"/>
-          <w:color w:val="0D0D0D" w:themeColor="text1" w:themeTint="F2"/>
-          <w:u w:val="single" w:color="808080" w:themeColor="background1" w:themeShade="80"/>
-        </w:rPr>
-        <w:t>Pool Delivery System (Hotels) (</w:t>
-      </w:r>
-      <w:r>
-        <w:rPr>
-          <w:rFonts w:ascii="Arial" w:hAnsi="Arial" w:cs="Arial"/>
-          <w:b/>
-          <w:color w:val="0D0D0D" w:themeColor="text1" w:themeTint="F2"/>
-          <w:u w:val="single" w:color="808080" w:themeColor="background1" w:themeShade="80"/>
-        </w:rPr>
-        <w:t>B.E. Project</w:t>
-      </w:r>
-      <w:proofErr w:type="gramStart"/>
-      <w:r>
-        <w:rPr>
-          <w:rFonts w:ascii="Arial" w:hAnsi="Arial" w:cs="Arial"/>
-          <w:color w:val="0D0D0D" w:themeColor="text1" w:themeTint="F2"/>
-          <w:u w:val="single" w:color="808080" w:themeColor="background1" w:themeShade="80"/>
-        </w:rPr>
-        <w:t>)</w:t>
-      </w:r>
-      <w:r>
-        <w:rPr>
-          <w:rFonts w:ascii="Arial" w:hAnsi="Arial" w:cs="Arial"/>
-          <w:color w:val="0D0D0D" w:themeColor="text1" w:themeTint="F2"/>
-          <w:u w:color="808080" w:themeColor="background1" w:themeShade="80"/>
-        </w:rPr>
-        <w:t xml:space="preserve"> :</w:t>
-      </w:r>
-      <w:proofErr w:type="gramEnd"/>
-      <w:r>
-        <w:rPr>
-          <w:rFonts w:ascii="Arial" w:hAnsi="Arial" w:cs="Arial"/>
-          <w:color w:val="0D0D0D" w:themeColor="text1" w:themeTint="F2"/>
-          <w:u w:color="808080" w:themeColor="background1" w:themeShade="80"/>
-        </w:rPr>
-        <w:t xml:space="preserve"> </w:t>
-      </w:r>
-      <w:r>
-        <w:rPr>
-          <w:rFonts w:ascii="Arial" w:hAnsi="Arial" w:cs="Arial"/>
-          <w:color w:val="0D0D0D" w:themeColor="text1" w:themeTint="F2"/>
+        <w:spacing w:after="0" w:line="240" w:lineRule="auto"/>
+        <w:rPr>
+          <w:rFonts w:ascii="Arial" w:hAnsi="Arial" w:cs="Arial"/>
           <w:sz w:val="20"/>
           <w:szCs w:val="20"/>
           <w:u w:color="808080" w:themeColor="background1" w:themeShade="80"/>
         </w:rPr>
-        <w:t>Delivery System for Hotels, which implements SET Protocol at each level to maintain security to all parties. Distributed via App to Customers, Hotels &amp; Delivery People.</w:t>
-      </w:r>
-    </w:p>
-    <w:p>
-      <w:pPr>
-        <w:spacing w:after="60" w:line="240" w:lineRule="auto"/>
-        <w:rPr>
-          <w:rFonts w:ascii="Arial" w:hAnsi="Arial" w:cs="Arial"/>
-          <w:color w:val="0D0D0D" w:themeColor="text1" w:themeTint="F2"/>
-          <w:sz w:val="20"/>
-          <w:szCs w:val="20"/>
-          <w:u w:color="808080" w:themeColor="background1" w:themeShade="80"/>
-        </w:rPr>
-      </w:pPr>
-      <w:r>
-        <w:rPr>
-          <w:rFonts w:ascii="Arial" w:hAnsi="Arial" w:cs="Arial"/>
-          <w:color w:val="0D0D0D" w:themeColor="text1" w:themeTint="F2"/>
-          <w:u w:val="single" w:color="808080" w:themeColor="background1" w:themeShade="80"/>
-        </w:rPr>
-        <w:t xml:space="preserve">PoketPA (July 2016 </w:t>
-      </w:r>
-      <w:proofErr w:type="gramStart"/>
-      <w:r>
-        <w:rPr>
-          <w:rFonts w:ascii="Arial" w:hAnsi="Arial" w:cs="Arial"/>
-          <w:color w:val="0D0D0D" w:themeColor="text1" w:themeTint="F2"/>
-          <w:u w:val="single" w:color="808080" w:themeColor="background1" w:themeShade="80"/>
-        </w:rPr>
-        <w:t xml:space="preserve">- </w:t>
-      </w:r>
-      <w:r>
-        <w:rPr>
-          <w:rFonts w:ascii="Arial" w:hAnsi="Arial" w:cs="Arial"/>
-          <w:color w:val="0D0D0D" w:themeColor="text1" w:themeTint="F2"/>
-          <w:u w:val="single" w:color="808080" w:themeColor="background1" w:themeShade="80"/>
-        </w:rPr>
-        <w:t>)</w:t>
-      </w:r>
-      <w:proofErr w:type="gramEnd"/>
-      <w:r>
-        <w:rPr>
-          <w:rFonts w:ascii="Arial" w:hAnsi="Arial" w:cs="Arial"/>
-          <w:color w:val="0D0D0D" w:themeColor="text1" w:themeTint="F2"/>
-          <w:u w:val="single" w:color="808080" w:themeColor="background1" w:themeShade="80"/>
-        </w:rPr>
-        <w:t xml:space="preserve"> </w:t>
-      </w:r>
-      <w:r>
-        <w:rPr>
-          <w:rFonts w:ascii="Arial" w:hAnsi="Arial" w:cs="Arial"/>
-          <w:color w:val="0D0D0D" w:themeColor="text1" w:themeTint="F2"/>
-          <w:u w:val="single" w:color="808080" w:themeColor="background1" w:themeShade="80"/>
-        </w:rPr>
-        <w:t>(Internship)</w:t>
-      </w:r>
-      <w:r>
-        <w:rPr>
-          <w:rFonts w:ascii="Arial" w:hAnsi="Arial" w:cs="Arial"/>
-          <w:color w:val="0D0D0D" w:themeColor="text1" w:themeTint="F2"/>
-          <w:u w:color="808080" w:themeColor="background1" w:themeShade="80"/>
-        </w:rPr>
-        <w:t xml:space="preserve"> : </w:t>
-      </w:r>
-      <w:r>
-        <w:rPr>
-          <w:rFonts w:ascii="Arial" w:hAnsi="Arial" w:cs="Arial"/>
-          <w:color w:val="0D0D0D" w:themeColor="text1" w:themeTint="F2"/>
-          <w:sz w:val="20"/>
-          <w:szCs w:val="20"/>
-          <w:u w:color="808080" w:themeColor="background1" w:themeShade="80"/>
-        </w:rPr>
-        <w:t>Personal Assistant App which shows all the events happening nearby.</w:t>
-      </w:r>
-    </w:p>
-    <w:p>
-      <w:pPr>
-        <w:spacing w:after="60" w:line="240" w:lineRule="auto"/>
-        <w:rPr>
-          <w:rFonts w:ascii="Arial" w:hAnsi="Arial" w:cs="Arial"/>
-          <w:color w:val="0D0D0D" w:themeColor="text1" w:themeTint="F2"/>
-          <w:u w:color="808080" w:themeColor="background1" w:themeShade="80"/>
-        </w:rPr>
-      </w:pPr>
-      <w:r>
-        <w:rPr>
-          <w:rFonts w:ascii="Arial" w:hAnsi="Arial" w:cs="Arial"/>
-          <w:color w:val="0D0D0D" w:themeColor="text1" w:themeTint="F2"/>
-          <w:u w:val="single" w:color="808080" w:themeColor="background1" w:themeShade="80"/>
-        </w:rPr>
-        <w:t>ISTE VESIT (July 2015)</w:t>
-      </w:r>
-      <w:r>
-        <w:rPr>
-          <w:rFonts w:ascii="Arial" w:hAnsi="Arial" w:cs="Arial"/>
-          <w:color w:val="0D0D0D" w:themeColor="text1" w:themeTint="F2"/>
-          <w:u w:val="single" w:color="808080" w:themeColor="background1" w:themeShade="80"/>
-        </w:rPr>
-        <w:t xml:space="preserve"> </w:t>
-      </w:r>
-      <w:r>
-        <w:rPr>
-          <w:rFonts w:ascii="Arial" w:hAnsi="Arial" w:cs="Arial"/>
-          <w:color w:val="0D0D0D" w:themeColor="text1" w:themeTint="F2"/>
-          <w:u w:val="single" w:color="808080" w:themeColor="background1" w:themeShade="80"/>
-        </w:rPr>
-        <w:t>(Extra Curricular</w:t>
-      </w:r>
-      <w:proofErr w:type="gramStart"/>
-      <w:r>
-        <w:rPr>
-          <w:rFonts w:ascii="Arial" w:hAnsi="Arial" w:cs="Arial"/>
-          <w:color w:val="0D0D0D" w:themeColor="text1" w:themeTint="F2"/>
-          <w:u w:val="single" w:color="808080" w:themeColor="background1" w:themeShade="80"/>
-        </w:rPr>
-        <w:t>)</w:t>
-      </w:r>
-      <w:r>
-        <w:rPr>
-          <w:rFonts w:ascii="Arial" w:hAnsi="Arial" w:cs="Arial"/>
-          <w:color w:val="0D0D0D" w:themeColor="text1" w:themeTint="F2"/>
-          <w:u w:color="808080" w:themeColor="background1" w:themeShade="80"/>
-        </w:rPr>
-        <w:t xml:space="preserve"> :</w:t>
-      </w:r>
-      <w:proofErr w:type="gramEnd"/>
-      <w:r>
-        <w:rPr>
-          <w:rFonts w:ascii="Arial" w:hAnsi="Arial" w:cs="Arial"/>
-          <w:color w:val="0D0D0D" w:themeColor="text1" w:themeTint="F2"/>
-          <w:u w:color="808080" w:themeColor="background1" w:themeShade="80"/>
-        </w:rPr>
-        <w:t xml:space="preserve"> </w:t>
-      </w:r>
-      <w:r>
-        <w:rPr>
-          <w:rFonts w:ascii="Arial" w:hAnsi="Arial" w:cs="Arial"/>
-          <w:color w:val="0D0D0D" w:themeColor="text1" w:themeTint="F2"/>
-          <w:sz w:val="20"/>
-          <w:szCs w:val="20"/>
-          <w:u w:color="808080" w:themeColor="background1" w:themeShade="80"/>
-        </w:rPr>
-        <w:t>Cr</w:t>
-      </w:r>
-      <w:r>
-        <w:rPr>
-          <w:rFonts w:ascii="Arial" w:hAnsi="Arial" w:cs="Arial"/>
-          <w:color w:val="0D0D0D" w:themeColor="text1" w:themeTint="F2"/>
-          <w:sz w:val="20"/>
-          <w:szCs w:val="20"/>
-          <w:u w:color="808080" w:themeColor="background1" w:themeShade="80"/>
-        </w:rPr>
-        <w:t>eated and published in Google Play</w:t>
-      </w:r>
-      <w:r>
-        <w:rPr>
-          <w:rFonts w:ascii="Arial" w:hAnsi="Arial" w:cs="Arial"/>
-          <w:color w:val="0D0D0D" w:themeColor="text1" w:themeTint="F2"/>
-          <w:sz w:val="20"/>
-          <w:szCs w:val="20"/>
-          <w:u w:color="808080" w:themeColor="background1" w:themeShade="80"/>
-        </w:rPr>
-        <w:t xml:space="preserve"> the official app of ISTE which helps users knows about the on-going activities of the Society in VESIT. </w:t>
-      </w:r>
-    </w:p>
-    <w:p>
-      <w:pPr>
-        <w:spacing w:after="60" w:line="240" w:lineRule="auto"/>
-        <w:rPr>
-          <w:rFonts w:ascii="Arial" w:hAnsi="Arial" w:cs="Arial"/>
-          <w:u w:color="808080" w:themeColor="background1" w:themeShade="80"/>
-        </w:rPr>
-      </w:pPr>
-      <w:r>
-        <w:rPr>
-          <w:rFonts w:ascii="Arial" w:hAnsi="Arial" w:cs="Arial"/>
-          <w:u w:val="single" w:color="808080" w:themeColor="background1" w:themeShade="80"/>
-        </w:rPr>
-        <w:t xml:space="preserve">SAM (Simple Android Memo) </w:t>
-      </w:r>
-      <w:r>
-        <w:rPr>
-          <w:rFonts w:ascii="Arial" w:hAnsi="Arial" w:cs="Arial"/>
-          <w:u w:val="single" w:color="808080" w:themeColor="background1" w:themeShade="80"/>
-        </w:rPr>
-        <w:t>(Mar 2016)</w:t>
-      </w:r>
-      <w:r>
-        <w:rPr>
-          <w:rFonts w:ascii="Arial" w:hAnsi="Arial" w:cs="Arial"/>
-          <w:u w:val="single" w:color="808080" w:themeColor="background1" w:themeShade="80"/>
-        </w:rPr>
-        <w:t xml:space="preserve"> </w:t>
-      </w:r>
-      <w:r>
-        <w:rPr>
-          <w:rFonts w:ascii="Arial" w:hAnsi="Arial" w:cs="Arial"/>
-          <w:u w:val="single" w:color="808080" w:themeColor="background1" w:themeShade="80"/>
-        </w:rPr>
-        <w:t>(Individual</w:t>
-      </w:r>
-      <w:proofErr w:type="gramStart"/>
-      <w:r>
-        <w:rPr>
-          <w:rFonts w:ascii="Arial" w:hAnsi="Arial" w:cs="Arial"/>
-          <w:u w:val="single" w:color="808080" w:themeColor="background1" w:themeShade="80"/>
-        </w:rPr>
-        <w:t>)</w:t>
-      </w:r>
-      <w:r>
-        <w:rPr>
-          <w:rFonts w:ascii="Arial" w:hAnsi="Arial" w:cs="Arial"/>
-          <w:u w:color="808080" w:themeColor="background1" w:themeShade="80"/>
-        </w:rPr>
-        <w:t xml:space="preserve"> :</w:t>
-      </w:r>
-      <w:proofErr w:type="gramEnd"/>
-      <w:r>
-        <w:rPr>
-          <w:rFonts w:ascii="Arial" w:hAnsi="Arial" w:cs="Arial"/>
-          <w:u w:color="808080" w:themeColor="background1" w:themeShade="80"/>
-        </w:rPr>
-        <w:t xml:space="preserve"> </w:t>
-      </w:r>
-      <w:r>
-        <w:rPr>
-          <w:rFonts w:ascii="Arial" w:hAnsi="Arial" w:cs="Arial"/>
-          <w:sz w:val="20"/>
-          <w:szCs w:val="20"/>
-          <w:u w:color="808080" w:themeColor="background1" w:themeShade="80"/>
-        </w:rPr>
-        <w:t xml:space="preserve">An </w:t>
-      </w:r>
-      <w:r>
-        <w:rPr>
-          <w:rFonts w:ascii="Arial" w:hAnsi="Arial" w:cs="Arial"/>
-          <w:sz w:val="20"/>
-          <w:szCs w:val="20"/>
-          <w:u w:color="808080" w:themeColor="background1" w:themeShade="80"/>
-        </w:rPr>
-        <w:t>app for creating, editing &amp; sharing text Memo’</w:t>
-      </w:r>
-      <w:r>
-        <w:rPr>
-          <w:rFonts w:ascii="Arial" w:hAnsi="Arial" w:cs="Arial"/>
-          <w:sz w:val="20"/>
-          <w:szCs w:val="20"/>
-          <w:u w:color="808080" w:themeColor="background1" w:themeShade="80"/>
-        </w:rPr>
-        <w:t>s</w:t>
-      </w:r>
-      <w:r>
-        <w:rPr>
-          <w:rFonts w:ascii="Arial" w:hAnsi="Arial" w:cs="Arial"/>
-          <w:u w:color="808080" w:themeColor="background1" w:themeShade="80"/>
-        </w:rPr>
-        <w:t>.</w:t>
-      </w:r>
-    </w:p>
-    <w:p>
-      <w:pPr>
-        <w:spacing w:after="60" w:line="240" w:lineRule="auto"/>
-        <w:rPr>
-          <w:rFonts w:ascii="Arial" w:hAnsi="Arial" w:cs="Arial"/>
-          <w:u w:color="808080" w:themeColor="background1" w:themeShade="80"/>
-        </w:rPr>
-      </w:pPr>
-      <w:r>
-        <w:rPr>
-          <w:rFonts w:ascii="Arial" w:hAnsi="Arial" w:cs="Arial"/>
-          <w:u w:val="single" w:color="808080" w:themeColor="background1" w:themeShade="80"/>
-        </w:rPr>
-        <w:t>Notepad (Mar 2016)</w:t>
-      </w:r>
-      <w:r>
-        <w:rPr>
-          <w:rFonts w:ascii="Arial" w:hAnsi="Arial" w:cs="Arial"/>
-          <w:u w:val="single" w:color="808080" w:themeColor="background1" w:themeShade="80"/>
-        </w:rPr>
-        <w:t xml:space="preserve"> </w:t>
-      </w:r>
-      <w:r>
-        <w:rPr>
-          <w:rFonts w:ascii="Arial" w:hAnsi="Arial" w:cs="Arial"/>
-          <w:u w:val="single" w:color="808080" w:themeColor="background1" w:themeShade="80"/>
-        </w:rPr>
-        <w:t>(College M.C.C. Project</w:t>
-      </w:r>
-      <w:proofErr w:type="gramStart"/>
-      <w:r>
-        <w:rPr>
-          <w:rFonts w:ascii="Arial" w:hAnsi="Arial" w:cs="Arial"/>
-          <w:u w:val="single" w:color="808080" w:themeColor="background1" w:themeShade="80"/>
-        </w:rPr>
-        <w:t>)</w:t>
-      </w:r>
-      <w:r>
-        <w:rPr>
-          <w:rFonts w:ascii="Arial" w:hAnsi="Arial" w:cs="Arial"/>
-          <w:u w:color="808080" w:themeColor="background1" w:themeShade="80"/>
-        </w:rPr>
-        <w:t xml:space="preserve"> :</w:t>
-      </w:r>
-      <w:proofErr w:type="gramEnd"/>
-      <w:r>
-        <w:rPr>
-          <w:rFonts w:ascii="Arial" w:hAnsi="Arial" w:cs="Arial"/>
-          <w:u w:color="808080" w:themeColor="background1" w:themeShade="80"/>
-        </w:rPr>
-        <w:t xml:space="preserve"> </w:t>
-      </w:r>
-      <w:r>
-        <w:rPr>
-          <w:rFonts w:ascii="Arial" w:hAnsi="Arial" w:cs="Arial"/>
-          <w:sz w:val="20"/>
-          <w:szCs w:val="20"/>
-          <w:u w:color="808080" w:themeColor="background1" w:themeShade="80"/>
-        </w:rPr>
-        <w:t xml:space="preserve">A Simple Notepad </w:t>
-      </w:r>
-      <w:r>
-        <w:rPr>
-          <w:rFonts w:ascii="Arial" w:hAnsi="Arial" w:cs="Arial"/>
-          <w:sz w:val="20"/>
-          <w:szCs w:val="20"/>
-          <w:u w:color="808080" w:themeColor="background1" w:themeShade="80"/>
-        </w:rPr>
-        <w:t xml:space="preserve">App for creating, fetching, deleting, editing &amp; exporting </w:t>
-      </w:r>
-      <w:r>
-        <w:rPr>
-          <w:rFonts w:ascii="Arial" w:hAnsi="Arial" w:cs="Arial"/>
-          <w:sz w:val="20"/>
-          <w:szCs w:val="20"/>
-          <w:u w:color="808080" w:themeColor="background1" w:themeShade="80"/>
-        </w:rPr>
-        <w:t>text files stored in specified location in storage.</w:t>
-      </w:r>
-      <w:r>
-        <w:rPr>
-          <w:rFonts w:ascii="Arial" w:hAnsi="Arial" w:cs="Arial"/>
-          <w:u w:color="808080" w:themeColor="background1" w:themeShade="80"/>
-        </w:rPr>
-        <w:t xml:space="preserve"> </w:t>
-      </w:r>
-    </w:p>
-    <w:p>
-      <w:pPr>
-        <w:spacing w:after="60" w:line="240" w:lineRule="auto"/>
-        <w:rPr>
-          <w:rFonts w:ascii="Arial" w:hAnsi="Arial" w:cs="Arial"/>
-          <w:u w:color="808080" w:themeColor="background1" w:themeShade="80"/>
-        </w:rPr>
-      </w:pPr>
-      <w:r>
-        <w:rPr>
-          <w:rFonts w:ascii="Arial" w:hAnsi="Arial" w:cs="Arial"/>
-          <w:u w:val="single" w:color="808080" w:themeColor="background1" w:themeShade="80"/>
-        </w:rPr>
-        <w:t>My Weather (Apr 2016)</w:t>
-      </w:r>
-      <w:r>
-        <w:rPr>
-          <w:rFonts w:ascii="Arial" w:hAnsi="Arial" w:cs="Arial"/>
-          <w:u w:val="single" w:color="808080" w:themeColor="background1" w:themeShade="80"/>
-        </w:rPr>
-        <w:t xml:space="preserve"> </w:t>
-      </w:r>
-      <w:r>
-        <w:rPr>
-          <w:rFonts w:ascii="Arial" w:hAnsi="Arial" w:cs="Arial"/>
-          <w:u w:val="single" w:color="808080" w:themeColor="background1" w:themeShade="80"/>
-        </w:rPr>
-        <w:t>(Individual</w:t>
-      </w:r>
-      <w:proofErr w:type="gramStart"/>
-      <w:r>
-        <w:rPr>
-          <w:rFonts w:ascii="Arial" w:hAnsi="Arial" w:cs="Arial"/>
-          <w:u w:val="single" w:color="808080" w:themeColor="background1" w:themeShade="80"/>
-        </w:rPr>
-        <w:t>)</w:t>
-      </w:r>
-      <w:r>
-        <w:rPr>
-          <w:rFonts w:ascii="Arial" w:hAnsi="Arial" w:cs="Arial"/>
-          <w:u w:color="808080" w:themeColor="background1" w:themeShade="80"/>
-        </w:rPr>
-        <w:t xml:space="preserve"> </w:t>
-      </w:r>
-      <w:r>
-        <w:rPr>
-          <w:rFonts w:ascii="Arial" w:hAnsi="Arial" w:cs="Arial"/>
-          <w:u w:color="808080" w:themeColor="background1" w:themeShade="80"/>
-        </w:rPr>
-        <w:t>:</w:t>
-      </w:r>
-      <w:proofErr w:type="gramEnd"/>
-      <w:r>
-        <w:rPr>
-          <w:rFonts w:ascii="Arial" w:hAnsi="Arial" w:cs="Arial"/>
-          <w:u w:color="808080" w:themeColor="background1" w:themeShade="80"/>
-        </w:rPr>
-        <w:t xml:space="preserve"> </w:t>
-      </w:r>
-      <w:r>
-        <w:rPr>
-          <w:rFonts w:ascii="Arial" w:hAnsi="Arial" w:cs="Arial"/>
-          <w:sz w:val="20"/>
-          <w:szCs w:val="20"/>
-          <w:u w:color="808080" w:themeColor="background1" w:themeShade="80"/>
-        </w:rPr>
-        <w:t>Weather App to fetch current weather of enter</w:t>
-      </w:r>
-      <w:r>
-        <w:rPr>
-          <w:rFonts w:ascii="Arial" w:hAnsi="Arial" w:cs="Arial"/>
-          <w:sz w:val="20"/>
-          <w:szCs w:val="20"/>
-          <w:u w:color="808080" w:themeColor="background1" w:themeShade="80"/>
-        </w:rPr>
-        <w:t>ed location from openweatherapi.com while learning the concept of JSON Parsing &amp; data retrieving.</w:t>
-      </w:r>
-    </w:p>
-    <w:p>
-      <w:pPr>
-        <w:spacing w:after="60" w:line="240" w:lineRule="auto"/>
-        <w:rPr>
-          <w:rFonts w:ascii="Arial" w:hAnsi="Arial" w:cs="Arial"/>
-          <w:u w:color="808080" w:themeColor="background1" w:themeShade="80"/>
-        </w:rPr>
-      </w:pPr>
-      <w:r>
-        <w:rPr>
-          <w:rFonts w:ascii="Arial" w:hAnsi="Arial" w:cs="Arial"/>
-          <w:u w:val="single" w:color="808080" w:themeColor="background1" w:themeShade="80"/>
-        </w:rPr>
-        <w:t>ORMS</w:t>
-      </w:r>
-      <w:r>
-        <w:rPr>
-          <w:rFonts w:ascii="Arial" w:hAnsi="Arial" w:cs="Arial"/>
-          <w:u w:val="single" w:color="808080" w:themeColor="background1" w:themeShade="80"/>
-        </w:rPr>
-        <w:t xml:space="preserve"> </w:t>
-      </w:r>
-      <w:r>
-        <w:rPr>
-          <w:rFonts w:ascii="Arial" w:hAnsi="Arial" w:cs="Arial"/>
-          <w:u w:val="single" w:color="808080" w:themeColor="background1" w:themeShade="80"/>
-        </w:rPr>
-        <w:t>(Online Retail Management System) (T.E.</w:t>
-      </w:r>
-      <w:r>
-        <w:rPr>
-          <w:rFonts w:ascii="Arial" w:hAnsi="Arial" w:cs="Arial"/>
-          <w:u w:val="single" w:color="808080" w:themeColor="background1" w:themeShade="80"/>
-        </w:rPr>
-        <w:t xml:space="preserve"> 2015-16</w:t>
-      </w:r>
-      <w:r>
-        <w:rPr>
-          <w:rFonts w:ascii="Arial" w:hAnsi="Arial" w:cs="Arial"/>
-          <w:u w:val="single" w:color="808080" w:themeColor="background1" w:themeShade="80"/>
-        </w:rPr>
-        <w:t>)</w:t>
-      </w:r>
-      <w:r>
-        <w:rPr>
-          <w:rFonts w:ascii="Arial" w:hAnsi="Arial" w:cs="Arial"/>
-          <w:u w:val="single" w:color="808080" w:themeColor="background1" w:themeShade="80"/>
-        </w:rPr>
-        <w:t xml:space="preserve"> </w:t>
-      </w:r>
-      <w:r>
-        <w:rPr>
-          <w:rFonts w:ascii="Arial" w:hAnsi="Arial" w:cs="Arial"/>
-          <w:u w:val="single" w:color="808080" w:themeColor="background1" w:themeShade="80"/>
-        </w:rPr>
-        <w:t>(College</w:t>
-      </w:r>
-      <w:proofErr w:type="gramStart"/>
-      <w:r>
-        <w:rPr>
-          <w:rFonts w:ascii="Arial" w:hAnsi="Arial" w:cs="Arial"/>
-          <w:u w:val="single" w:color="808080" w:themeColor="background1" w:themeShade="80"/>
-        </w:rPr>
-        <w:t>)</w:t>
-      </w:r>
-      <w:r>
-        <w:rPr>
-          <w:rFonts w:ascii="Arial" w:hAnsi="Arial" w:cs="Arial"/>
-          <w:u w:color="808080" w:themeColor="background1" w:themeShade="80"/>
-        </w:rPr>
-        <w:t xml:space="preserve"> </w:t>
-      </w:r>
-      <w:r>
-        <w:rPr>
-          <w:rFonts w:ascii="Arial" w:hAnsi="Arial" w:cs="Arial"/>
-          <w:u w:color="808080" w:themeColor="background1" w:themeShade="80"/>
-        </w:rPr>
-        <w:t>:</w:t>
-      </w:r>
-      <w:proofErr w:type="gramEnd"/>
-      <w:r>
-        <w:rPr>
-          <w:rFonts w:ascii="Arial" w:hAnsi="Arial" w:cs="Arial"/>
-          <w:u w:color="808080" w:themeColor="background1" w:themeShade="80"/>
-        </w:rPr>
-        <w:t xml:space="preserve"> </w:t>
-      </w:r>
-      <w:r>
-        <w:rPr>
-          <w:rFonts w:ascii="Arial" w:hAnsi="Arial" w:cs="Arial"/>
-          <w:sz w:val="20"/>
-          <w:szCs w:val="20"/>
-          <w:u w:color="808080" w:themeColor="background1" w:themeShade="80"/>
-        </w:rPr>
-        <w:t>Sem 5</w:t>
-      </w:r>
-      <w:r>
-        <w:rPr>
-          <w:rFonts w:ascii="Arial" w:hAnsi="Arial" w:cs="Arial"/>
-          <w:sz w:val="20"/>
-          <w:szCs w:val="20"/>
-          <w:u w:color="808080" w:themeColor="background1" w:themeShade="80"/>
-        </w:rPr>
-        <w:t xml:space="preserve">, developed a website for managing retailer accounts, stocks, bills etc. </w:t>
-      </w:r>
-      <w:r>
-        <w:rPr>
-          <w:rFonts w:ascii="Arial" w:hAnsi="Arial" w:cs="Arial"/>
-          <w:sz w:val="20"/>
-          <w:szCs w:val="20"/>
-          <w:u w:color="808080" w:themeColor="background1" w:themeShade="80"/>
-        </w:rPr>
-        <w:t>Sem 6</w:t>
-      </w:r>
-      <w:r>
-        <w:rPr>
-          <w:rFonts w:ascii="Arial" w:hAnsi="Arial" w:cs="Arial"/>
-          <w:sz w:val="20"/>
-          <w:szCs w:val="20"/>
-          <w:u w:color="808080" w:themeColor="background1" w:themeShade="80"/>
-        </w:rPr>
-        <w:t xml:space="preserve"> carried forward to create a DDB System for the same.</w:t>
-      </w:r>
-    </w:p>
-    <w:p>
-      <w:pPr>
-        <w:spacing w:after="240" w:line="240" w:lineRule="auto"/>
-        <w:rPr>
-          <w:rFonts w:ascii="Arial" w:hAnsi="Arial" w:cs="Arial"/>
-          <w:u w:color="808080" w:themeColor="background1" w:themeShade="80"/>
-        </w:rPr>
-      </w:pPr>
-      <w:r>
-        <w:rPr>
-          <w:rFonts w:ascii="Arial" w:hAnsi="Arial" w:cs="Arial"/>
-          <w:u w:val="single" w:color="808080" w:themeColor="background1" w:themeShade="80"/>
-        </w:rPr>
-        <w:t>StudyLeague (Sept 2015)</w:t>
-      </w:r>
-      <w:r>
-        <w:rPr>
-          <w:rFonts w:ascii="Arial" w:hAnsi="Arial" w:cs="Arial"/>
-          <w:u w:val="single" w:color="808080" w:themeColor="background1" w:themeShade="80"/>
-        </w:rPr>
-        <w:t xml:space="preserve"> </w:t>
-      </w:r>
-      <w:r>
-        <w:rPr>
-          <w:rFonts w:ascii="Arial" w:hAnsi="Arial" w:cs="Arial"/>
-          <w:u w:val="single" w:color="808080" w:themeColor="background1" w:themeShade="80"/>
-        </w:rPr>
-        <w:t>(External</w:t>
-      </w:r>
-      <w:proofErr w:type="gramStart"/>
-      <w:r>
-        <w:rPr>
-          <w:rFonts w:ascii="Arial" w:hAnsi="Arial" w:cs="Arial"/>
-          <w:u w:val="single" w:color="808080" w:themeColor="background1" w:themeShade="80"/>
-        </w:rPr>
-        <w:t>)</w:t>
-      </w:r>
-      <w:r>
-        <w:rPr>
-          <w:rFonts w:ascii="Arial" w:hAnsi="Arial" w:cs="Arial"/>
-          <w:u w:color="808080" w:themeColor="background1" w:themeShade="80"/>
-        </w:rPr>
-        <w:t xml:space="preserve"> </w:t>
-      </w:r>
-      <w:r>
-        <w:rPr>
-          <w:rFonts w:ascii="Arial" w:hAnsi="Arial" w:cs="Arial"/>
-          <w:u w:color="808080" w:themeColor="background1" w:themeShade="80"/>
-        </w:rPr>
-        <w:t>:</w:t>
-      </w:r>
-      <w:proofErr w:type="gramEnd"/>
-      <w:r>
-        <w:rPr>
-          <w:rFonts w:ascii="Arial" w:hAnsi="Arial" w:cs="Arial"/>
-          <w:u w:color="808080" w:themeColor="background1" w:themeShade="80"/>
-        </w:rPr>
-        <w:t xml:space="preserve"> </w:t>
-      </w:r>
-      <w:r>
-        <w:rPr>
-          <w:rFonts w:ascii="Arial" w:hAnsi="Arial" w:cs="Arial"/>
-          <w:sz w:val="20"/>
-          <w:szCs w:val="20"/>
-          <w:u w:color="808080" w:themeColor="background1" w:themeShade="80"/>
-        </w:rPr>
-        <w:t xml:space="preserve">Designed UI interface for the Android app for a </w:t>
-      </w:r>
-      <w:r>
-        <w:rPr>
-          <w:rFonts w:ascii="Arial" w:hAnsi="Arial" w:cs="Arial"/>
-          <w:sz w:val="20"/>
-          <w:szCs w:val="20"/>
-          <w:u w:color="808080" w:themeColor="background1" w:themeShade="80"/>
-        </w:rPr>
-        <w:t>start-up</w:t>
-      </w:r>
-      <w:r>
-        <w:rPr>
-          <w:rFonts w:ascii="Arial" w:hAnsi="Arial" w:cs="Arial"/>
-          <w:sz w:val="20"/>
-          <w:szCs w:val="20"/>
-          <w:u w:color="808080" w:themeColor="background1" w:themeShade="80"/>
-        </w:rPr>
-        <w:t>. Also developed a prototype for the same in Android following Material Design Guidelines.</w:t>
-      </w:r>
-      <w:bookmarkStart w:id="0" w:name="_GoBack"/>
-      <w:bookmarkEnd w:id="0"/>
+      </w:pPr>
     </w:p>
     <w:tbl>
       <w:tblPr>
         <w:tblStyle w:val="TableGrid"/>
         <w:tblW w:w="0" w:type="auto"/>
+        <w:tblInd w:w="-5" w:type="dxa"/>
         <w:tblBorders>
           <w:top w:val="none" w:sz="0" w:space="0" w:color="auto"/>
           <w:left w:val="none" w:sz="0" w:space="0" w:color="auto"/>
@@ -1516,6 +1804,7 @@
           </w:tcPr>
           <w:p>
             <w:pPr>
+              <w:ind w:left="-105"/>
               <w:rPr>
                 <w:rFonts w:ascii="Arial" w:hAnsi="Arial" w:cs="Arial"/>
                 <w:b/>
@@ -1595,7 +1884,101 @@
                 <w:sz w:val="21"/>
                 <w:szCs w:val="21"/>
               </w:rPr>
+              <w:t>FP (</w:t>
+            </w:r>
+            <w:proofErr w:type="spellStart"/>
+            <w:r>
+              <w:rPr>
+                <w:rFonts w:ascii="Arial" w:hAnsi="Arial" w:cs="Arial"/>
+                <w:color w:val="0D0D0D" w:themeColor="text1" w:themeTint="F2"/>
+                <w:sz w:val="21"/>
+                <w:szCs w:val="21"/>
+              </w:rPr>
+              <w:t>Clojure</w:t>
+            </w:r>
+            <w:proofErr w:type="spellEnd"/>
+            <w:r>
+              <w:rPr>
+                <w:rFonts w:ascii="Arial" w:hAnsi="Arial" w:cs="Arial"/>
+                <w:color w:val="0D0D0D" w:themeColor="text1" w:themeTint="F2"/>
+                <w:sz w:val="21"/>
+                <w:szCs w:val="21"/>
+              </w:rPr>
+              <w:t xml:space="preserve">, </w:t>
+            </w:r>
+            <w:proofErr w:type="spellStart"/>
+            <w:r>
+              <w:rPr>
+                <w:rFonts w:ascii="Arial" w:hAnsi="Arial" w:cs="Arial"/>
+                <w:color w:val="0D0D0D" w:themeColor="text1" w:themeTint="F2"/>
+                <w:sz w:val="21"/>
+                <w:szCs w:val="21"/>
+              </w:rPr>
+              <w:t>Clojurescript</w:t>
+            </w:r>
+            <w:proofErr w:type="spellEnd"/>
+            <w:r>
+              <w:rPr>
+                <w:rFonts w:ascii="Arial" w:hAnsi="Arial" w:cs="Arial"/>
+                <w:color w:val="0D0D0D" w:themeColor="text1" w:themeTint="F2"/>
+                <w:sz w:val="21"/>
+                <w:szCs w:val="21"/>
+              </w:rPr>
+              <w:t xml:space="preserve">, </w:t>
+            </w:r>
+            <w:proofErr w:type="spellStart"/>
+            <w:r>
+              <w:rPr>
+                <w:rFonts w:ascii="Arial" w:hAnsi="Arial" w:cs="Arial"/>
+                <w:color w:val="0D0D0D" w:themeColor="text1" w:themeTint="F2"/>
+                <w:sz w:val="21"/>
+                <w:szCs w:val="21"/>
+              </w:rPr>
+              <w:t>Emacslisp</w:t>
+            </w:r>
+            <w:proofErr w:type="spellEnd"/>
+            <w:r>
+              <w:rPr>
+                <w:rFonts w:ascii="Arial" w:hAnsi="Arial" w:cs="Arial"/>
+                <w:color w:val="0D0D0D" w:themeColor="text1" w:themeTint="F2"/>
+                <w:sz w:val="21"/>
+                <w:szCs w:val="21"/>
+              </w:rPr>
+              <w:t>)</w:t>
+            </w:r>
+          </w:p>
+          <w:p>
+            <w:pPr>
+              <w:pStyle w:val="ListParagraph"/>
+              <w:numPr>
+                <w:ilvl w:val="0"/>
+                <w:numId w:val="5"/>
+              </w:numPr>
+              <w:ind w:left="321" w:hanging="284"/>
+              <w:rPr>
+                <w:rFonts w:ascii="Arial" w:hAnsi="Arial" w:cs="Arial"/>
+                <w:color w:val="0D0D0D" w:themeColor="text1" w:themeTint="F2"/>
+                <w:sz w:val="21"/>
+                <w:szCs w:val="21"/>
+              </w:rPr>
+            </w:pPr>
+            <w:r>
+              <w:rPr>
+                <w:rFonts w:ascii="Arial" w:hAnsi="Arial" w:cs="Arial"/>
+                <w:color w:val="0D0D0D" w:themeColor="text1" w:themeTint="F2"/>
+                <w:sz w:val="21"/>
+                <w:szCs w:val="21"/>
+              </w:rPr>
               <w:t>Android App development</w:t>
+            </w:r>
+            <w:r>
+              <w:rPr>
+                <w:rFonts w:ascii="Arial" w:hAnsi="Arial" w:cs="Arial"/>
+                <w:color w:val="0D0D0D" w:themeColor="text1" w:themeTint="F2"/>
+                <w:sz w:val="21"/>
+                <w:szCs w:val="21"/>
+              </w:rPr>
+              <w:t xml:space="preserve"> (Java)</w:t>
             </w:r>
           </w:p>
         </w:tc>
@@ -1645,6 +2028,40 @@
                 <w:szCs w:val="21"/>
               </w:rPr>
               <w:t xml:space="preserve"> management</w:t>
+            </w:r>
+          </w:p>
+          <w:p>
+            <w:pPr>
+              <w:pStyle w:val="ListParagraph"/>
+              <w:numPr>
+                <w:ilvl w:val="0"/>
+                <w:numId w:val="4"/>
+              </w:numPr>
+              <w:ind w:left="318" w:hanging="284"/>
+              <w:rPr>
+                <w:rFonts w:ascii="Arial" w:hAnsi="Arial" w:cs="Arial"/>
+                <w:color w:val="0D0D0D" w:themeColor="text1" w:themeTint="F2"/>
+                <w:sz w:val="21"/>
+                <w:szCs w:val="21"/>
+              </w:rPr>
+            </w:pPr>
+            <w:r>
+              <w:rPr>
+                <w:rFonts w:ascii="Arial" w:hAnsi="Arial" w:cs="Arial"/>
+                <w:color w:val="0D0D0D" w:themeColor="text1" w:themeTint="F2"/>
+                <w:sz w:val="21"/>
+                <w:szCs w:val="21"/>
+              </w:rPr>
+              <w:t>Creative, Innovative, Originator</w:t>
+            </w:r>
+            <w:r>
+              <w:rPr>
+                <w:rFonts w:ascii="Arial" w:hAnsi="Arial" w:cs="Arial"/>
+                <w:color w:val="0D0D0D" w:themeColor="text1" w:themeTint="F2"/>
+                <w:sz w:val="21"/>
+                <w:szCs w:val="21"/>
+              </w:rPr>
+              <w:t xml:space="preserve"> &amp; Proactive</w:t>
             </w:r>
           </w:p>
         </w:tc>
@@ -1680,7 +2097,52 @@
                 <w:sz w:val="21"/>
                 <w:szCs w:val="21"/>
               </w:rPr>
-              <w:t>OOPM (Java &amp; Advance Java)</w:t>
+              <w:t>OOP</w:t>
+            </w:r>
+            <w:r>
+              <w:rPr>
+                <w:rFonts w:ascii="Arial" w:hAnsi="Arial" w:cs="Arial"/>
+                <w:color w:val="0D0D0D" w:themeColor="text1" w:themeTint="F2"/>
+                <w:sz w:val="21"/>
+                <w:szCs w:val="21"/>
+              </w:rPr>
+              <w:t xml:space="preserve"> (</w:t>
+            </w:r>
+            <w:r>
+              <w:rPr>
+                <w:rFonts w:ascii="Arial" w:hAnsi="Arial" w:cs="Arial"/>
+                <w:color w:val="0D0D0D" w:themeColor="text1" w:themeTint="F2"/>
+                <w:sz w:val="21"/>
+                <w:szCs w:val="21"/>
+              </w:rPr>
+              <w:t xml:space="preserve">C#, </w:t>
+            </w:r>
+            <w:r>
+              <w:rPr>
+                <w:rFonts w:ascii="Arial" w:hAnsi="Arial" w:cs="Arial"/>
+                <w:color w:val="0D0D0D" w:themeColor="text1" w:themeTint="F2"/>
+                <w:sz w:val="21"/>
+                <w:szCs w:val="21"/>
+              </w:rPr>
+              <w:t>Java &amp; Advance Java</w:t>
+            </w:r>
+            <w:r>
+              <w:rPr>
+                <w:rFonts w:ascii="Arial" w:hAnsi="Arial" w:cs="Arial"/>
+                <w:color w:val="0D0D0D" w:themeColor="text1" w:themeTint="F2"/>
+                <w:sz w:val="21"/>
+                <w:szCs w:val="21"/>
+              </w:rPr>
+              <w:t>, Python</w:t>
+            </w:r>
+            <w:r>
+              <w:rPr>
+                <w:rFonts w:ascii="Arial" w:hAnsi="Arial" w:cs="Arial"/>
+                <w:color w:val="0D0D0D" w:themeColor="text1" w:themeTint="F2"/>
+                <w:sz w:val="21"/>
+                <w:szCs w:val="21"/>
+              </w:rPr>
+              <w:t>)</w:t>
             </w:r>
           </w:p>
         </w:tc>
@@ -1711,7 +2173,7 @@
                 <w:sz w:val="21"/>
                 <w:szCs w:val="21"/>
               </w:rPr>
-              <w:t>Event Planning &amp; Organization</w:t>
+              <w:t>Enthusiastic, Eager &amp; Quick learner</w:t>
             </w:r>
           </w:p>
         </w:tc>
@@ -1756,8 +2218,19 @@
                 <w:sz w:val="21"/>
                 <w:szCs w:val="21"/>
               </w:rPr>
-              <w:t>, PHP</w:t>
-            </w:r>
+              <w:t xml:space="preserve">, PHP, JS, </w:t>
+            </w:r>
+            <w:proofErr w:type="spellStart"/>
+            <w:r>
+              <w:rPr>
+                <w:rFonts w:ascii="Arial" w:hAnsi="Arial" w:cs="Arial"/>
+                <w:color w:val="0D0D0D" w:themeColor="text1" w:themeTint="F2"/>
+                <w:sz w:val="21"/>
+                <w:szCs w:val="21"/>
+              </w:rPr>
+              <w:t>nodeJs</w:t>
+            </w:r>
+            <w:proofErr w:type="spellEnd"/>
             <w:r>
               <w:rPr>
                 <w:rFonts w:ascii="Arial" w:hAnsi="Arial" w:cs="Arial"/>
@@ -1796,7 +2269,7 @@
                 <w:sz w:val="21"/>
                 <w:szCs w:val="21"/>
               </w:rPr>
-              <w:t>Creative &amp; Innovative Approach to Things</w:t>
+              <w:t>Event Planning &amp; Organization</w:t>
             </w:r>
           </w:p>
         </w:tc>
@@ -1832,7 +2305,47 @@
                 <w:sz w:val="21"/>
                 <w:szCs w:val="21"/>
               </w:rPr>
-              <w:t>DB (MsSQL, MySQL, Oracle)</w:t>
+              <w:t>DB (</w:t>
+            </w:r>
+            <w:proofErr w:type="spellStart"/>
+            <w:r>
+              <w:rPr>
+                <w:rFonts w:ascii="Arial" w:hAnsi="Arial" w:cs="Arial"/>
+                <w:color w:val="0D0D0D" w:themeColor="text1" w:themeTint="F2"/>
+                <w:sz w:val="21"/>
+                <w:szCs w:val="21"/>
+              </w:rPr>
+              <w:t>Mongodb</w:t>
+            </w:r>
+            <w:proofErr w:type="spellEnd"/>
+            <w:r>
+              <w:rPr>
+                <w:rFonts w:ascii="Arial" w:hAnsi="Arial" w:cs="Arial"/>
+                <w:color w:val="0D0D0D" w:themeColor="text1" w:themeTint="F2"/>
+                <w:sz w:val="21"/>
+                <w:szCs w:val="21"/>
+              </w:rPr>
+              <w:t xml:space="preserve">, </w:t>
+            </w:r>
+            <w:proofErr w:type="spellStart"/>
+            <w:r>
+              <w:rPr>
+                <w:rFonts w:ascii="Arial" w:hAnsi="Arial" w:cs="Arial"/>
+                <w:color w:val="0D0D0D" w:themeColor="text1" w:themeTint="F2"/>
+                <w:sz w:val="21"/>
+                <w:szCs w:val="21"/>
+              </w:rPr>
+              <w:t>MsSQL</w:t>
+            </w:r>
+            <w:proofErr w:type="spellEnd"/>
+            <w:r>
+              <w:rPr>
+                <w:rFonts w:ascii="Arial" w:hAnsi="Arial" w:cs="Arial"/>
+                <w:color w:val="0D0D0D" w:themeColor="text1" w:themeTint="F2"/>
+                <w:sz w:val="21"/>
+                <w:szCs w:val="21"/>
+              </w:rPr>
+              <w:t>, MySQL, Oracle)</w:t>
             </w:r>
           </w:p>
         </w:tc>
@@ -1959,6 +2472,7 @@
           <w:szCs w:val="24"/>
         </w:rPr>
       </w:pPr>
+      <w:proofErr w:type="gramStart"/>
       <w:r>
         <w:rPr>
           <w:rFonts w:ascii="Arial" w:hAnsi="Arial" w:cs="Arial"/>
@@ -1969,6 +2483,7 @@
         </w:rPr>
         <w:t>Achievements :</w:t>
       </w:r>
+      <w:proofErr w:type="gramEnd"/>
       <w:r>
         <w:rPr>
           <w:rFonts w:ascii="Arial" w:hAnsi="Arial" w:cs="Arial"/>
@@ -2204,7 +2719,33 @@
           <w:bCs/>
           <w:color w:val="000000"/>
         </w:rPr>
-        <w:t>Presented a Technical Presentation on Gaming Mouse in F.E. Mar-2014</w:t>
+        <w:t xml:space="preserve">Completed a </w:t>
+      </w:r>
+      <w:proofErr w:type="gramStart"/>
+      <w:r>
+        <w:rPr>
+          <w:rFonts w:ascii="Arial" w:hAnsi="Arial" w:cs="Arial"/>
+          <w:bCs/>
+          <w:color w:val="000000"/>
+        </w:rPr>
+        <w:t>2 day</w:t>
+      </w:r>
+      <w:proofErr w:type="gramEnd"/>
+      <w:r>
+        <w:rPr>
+          <w:rFonts w:ascii="Arial" w:hAnsi="Arial" w:cs="Arial"/>
+          <w:bCs/>
+          <w:color w:val="000000"/>
+        </w:rPr>
+        <w:t xml:space="preserve"> course on CMS Wordpress at Blogathon</w:t>
+      </w:r>
+      <w:r>
+        <w:rPr>
+          <w:rFonts w:ascii="Arial" w:hAnsi="Arial" w:cs="Arial"/>
+          <w:bCs/>
+          <w:color w:val="000000"/>
+        </w:rPr>
+        <w:t xml:space="preserve"> in August 2013</w:t>
       </w:r>
     </w:p>
     <w:p>
@@ -2228,15 +2769,7 @@
           <w:bCs/>
           <w:color w:val="000000"/>
         </w:rPr>
-        <w:t>Completed a 2 day course on CMS Wordpress at Blogathon</w:t>
-      </w:r>
-      <w:r>
-        <w:rPr>
-          <w:rFonts w:ascii="Arial" w:hAnsi="Arial" w:cs="Arial"/>
-          <w:bCs/>
-          <w:color w:val="000000"/>
-        </w:rPr>
-        <w:t xml:space="preserve"> in August 2013</w:t>
+        <w:t>Been a developer of roms and a themer for android at xda-developers forum in 2011, ’12 &amp; ‘13</w:t>
       </w:r>
     </w:p>
     <w:p>
@@ -2260,63 +2793,6 @@
           <w:bCs/>
           <w:color w:val="000000"/>
         </w:rPr>
-        <w:t>Been a developer of roms and a themer for android at xda-developers forum in 2011, ’12 &amp; ‘13</w:t>
-      </w:r>
-    </w:p>
-    <w:p>
-      <w:pPr>
-        <w:pStyle w:val="ListParagraph"/>
-        <w:numPr>
-          <w:ilvl w:val="0"/>
-          <w:numId w:val="2"/>
-        </w:numPr>
-        <w:spacing w:after="240" w:line="276" w:lineRule="auto"/>
-        <w:ind w:left="714" w:hanging="357"/>
-        <w:rPr>
-          <w:rFonts w:ascii="Arial" w:hAnsi="Arial" w:cs="Arial"/>
-          <w:b/>
-          <w:bCs/>
-          <w:color w:val="000000"/>
-        </w:rPr>
-      </w:pPr>
-      <w:r>
-        <w:rPr>
-          <w:rFonts w:ascii="Arial" w:hAnsi="Arial" w:cs="Arial"/>
-          <w:bCs/>
-          <w:color w:val="000000"/>
-        </w:rPr>
-        <w:t>College Debat</w:t>
-      </w:r>
-      <w:r>
-        <w:rPr>
-          <w:rFonts w:ascii="Arial" w:hAnsi="Arial" w:cs="Arial"/>
-          <w:bCs/>
-          <w:color w:val="000000"/>
-        </w:rPr>
-        <w:t>e winner in K.C. College – F.Y.J.C .2011</w:t>
-      </w:r>
-    </w:p>
-    <w:p>
-      <w:pPr>
-        <w:pStyle w:val="ListParagraph"/>
-        <w:numPr>
-          <w:ilvl w:val="0"/>
-          <w:numId w:val="2"/>
-        </w:numPr>
-        <w:spacing w:after="200" w:line="276" w:lineRule="auto"/>
-        <w:rPr>
-          <w:rFonts w:ascii="Arial" w:hAnsi="Arial" w:cs="Arial"/>
-          <w:b/>
-          <w:bCs/>
-          <w:color w:val="000000"/>
-        </w:rPr>
-      </w:pPr>
-      <w:r>
-        <w:rPr>
-          <w:rFonts w:ascii="Arial" w:hAnsi="Arial" w:cs="Arial"/>
-          <w:bCs/>
-          <w:color w:val="000000"/>
-        </w:rPr>
         <w:t>Completed A+ &amp; N+ Course from NIIT in Apr-May 2011</w:t>
       </w:r>
     </w:p>
@@ -2361,16 +2837,39 @@
           <w:color w:val="0D0D0D" w:themeColor="text1" w:themeTint="F2"/>
           <w:u w:val="single" w:color="808080" w:themeColor="background1" w:themeShade="80"/>
         </w:rPr>
-        <w:t>Mr. Divyansh Saxena</w:t>
-      </w:r>
-      <w:r>
-        <w:rPr>
-          <w:rFonts w:ascii="Arial" w:hAnsi="Arial" w:cs="Arial"/>
-          <w:bCs/>
-          <w:color w:val="0D0D0D" w:themeColor="text1" w:themeTint="F2"/>
+        <w:t xml:space="preserve">Mr. </w:t>
+      </w:r>
+      <w:proofErr w:type="spellStart"/>
+      <w:r>
+        <w:rPr>
+          <w:rFonts w:ascii="Arial" w:hAnsi="Arial" w:cs="Arial"/>
+          <w:bCs/>
+          <w:color w:val="0D0D0D" w:themeColor="text1" w:themeTint="F2"/>
+          <w:u w:val="single" w:color="808080" w:themeColor="background1" w:themeShade="80"/>
+        </w:rPr>
+        <w:t>Pradnyesh</w:t>
+      </w:r>
+      <w:proofErr w:type="spellEnd"/>
+      <w:r>
+        <w:rPr>
+          <w:rFonts w:ascii="Arial" w:hAnsi="Arial" w:cs="Arial"/>
+          <w:bCs/>
+          <w:color w:val="0D0D0D" w:themeColor="text1" w:themeTint="F2"/>
+          <w:u w:val="single" w:color="808080" w:themeColor="background1" w:themeShade="80"/>
         </w:rPr>
         <w:t xml:space="preserve"> </w:t>
       </w:r>
+      <w:proofErr w:type="spellStart"/>
+      <w:r>
+        <w:rPr>
+          <w:rFonts w:ascii="Arial" w:hAnsi="Arial" w:cs="Arial"/>
+          <w:bCs/>
+          <w:color w:val="0D0D0D" w:themeColor="text1" w:themeTint="F2"/>
+          <w:u w:val="single" w:color="808080" w:themeColor="background1" w:themeShade="80"/>
+        </w:rPr>
+        <w:t>Sawant</w:t>
+      </w:r>
+      <w:proofErr w:type="spellEnd"/>
       <w:r>
         <w:rPr>
           <w:rFonts w:ascii="Arial" w:hAnsi="Arial" w:cs="Arial"/>
@@ -2427,14 +2926,7 @@
         </w:rPr>
         <w:tab/>
       </w:r>
-      <w:r>
-        <w:rPr>
-          <w:rFonts w:ascii="Arial" w:hAnsi="Arial" w:cs="Arial"/>
-          <w:bCs/>
-          <w:color w:val="0D0D0D" w:themeColor="text1" w:themeTint="F2"/>
-        </w:rPr>
-        <w:tab/>
-      </w:r>
+      <w:proofErr w:type="spellStart"/>
       <w:r>
         <w:rPr>
           <w:rFonts w:ascii="Arial" w:hAnsi="Arial" w:cs="Arial"/>
@@ -2444,6 +2936,7 @@
         </w:rPr>
         <w:t>Dr.</w:t>
       </w:r>
+      <w:proofErr w:type="spellEnd"/>
       <w:r>
         <w:rPr>
           <w:rFonts w:ascii="Arial" w:hAnsi="Arial" w:cs="Arial"/>
@@ -2496,24 +2989,54 @@
           <w:bCs/>
           <w:color w:val="0D0D0D" w:themeColor="text1" w:themeTint="F2"/>
         </w:rPr>
-        <w:t>Founder : PoketPA</w:t>
-      </w:r>
-      <w:r>
-        <w:rPr>
-          <w:rFonts w:ascii="Arial" w:hAnsi="Arial" w:cs="Arial"/>
-          <w:bCs/>
-          <w:color w:val="0D0D0D" w:themeColor="text1" w:themeTint="F2"/>
-        </w:rPr>
-        <w:tab/>
-      </w:r>
-      <w:r>
-        <w:rPr>
-          <w:rFonts w:ascii="Arial" w:hAnsi="Arial" w:cs="Arial"/>
-          <w:bCs/>
-          <w:color w:val="0D0D0D" w:themeColor="text1" w:themeTint="F2"/>
-        </w:rPr>
-        <w:tab/>
-      </w:r>
+        <w:t xml:space="preserve">C.T.O. / </w:t>
+      </w:r>
+      <w:proofErr w:type="gramStart"/>
+      <w:r>
+        <w:rPr>
+          <w:rFonts w:ascii="Arial" w:hAnsi="Arial" w:cs="Arial"/>
+          <w:bCs/>
+          <w:color w:val="0D0D0D" w:themeColor="text1" w:themeTint="F2"/>
+        </w:rPr>
+        <w:t>H.O.E :</w:t>
+      </w:r>
+      <w:proofErr w:type="gramEnd"/>
+      <w:r>
+        <w:rPr>
+          <w:rFonts w:ascii="Arial" w:hAnsi="Arial" w:cs="Arial"/>
+          <w:bCs/>
+          <w:color w:val="0D0D0D" w:themeColor="text1" w:themeTint="F2"/>
+        </w:rPr>
+        <w:t xml:space="preserve"> </w:t>
+      </w:r>
+      <w:proofErr w:type="spellStart"/>
+      <w:r>
+        <w:rPr>
+          <w:rFonts w:ascii="Arial" w:hAnsi="Arial" w:cs="Arial"/>
+          <w:bCs/>
+          <w:color w:val="0D0D0D" w:themeColor="text1" w:themeTint="F2"/>
+        </w:rPr>
+        <w:t>Mindseed</w:t>
+      </w:r>
+      <w:proofErr w:type="spellEnd"/>
+      <w:r>
+        <w:rPr>
+          <w:rFonts w:ascii="Arial" w:hAnsi="Arial" w:cs="Arial"/>
+          <w:bCs/>
+          <w:color w:val="0D0D0D" w:themeColor="text1" w:themeTint="F2"/>
+        </w:rPr>
+        <w:t xml:space="preserve"> </w:t>
+      </w:r>
+      <w:proofErr w:type="spellStart"/>
+      <w:r>
+        <w:rPr>
+          <w:rFonts w:ascii="Arial" w:hAnsi="Arial" w:cs="Arial"/>
+          <w:bCs/>
+          <w:color w:val="0D0D0D" w:themeColor="text1" w:themeTint="F2"/>
+        </w:rPr>
+        <w:t>Immerz</w:t>
+      </w:r>
+      <w:proofErr w:type="spellEnd"/>
       <w:r>
         <w:rPr>
           <w:rFonts w:ascii="Arial" w:hAnsi="Arial" w:cs="Arial"/>
@@ -2588,21 +3111,31 @@
           <w:color w:val="0D0D0D" w:themeColor="text1" w:themeTint="F2"/>
         </w:rPr>
       </w:pPr>
-      <w:r>
-        <w:rPr>
-          <w:rFonts w:ascii="Arial" w:hAnsi="Arial" w:cs="Arial"/>
-          <w:bCs/>
-          <w:color w:val="0D0D0D" w:themeColor="text1" w:themeTint="F2"/>
-        </w:rPr>
-        <w:t xml:space="preserve">Email : </w:t>
-      </w:r>
-      <w:r>
-        <w:rPr>
-          <w:rFonts w:ascii="Arial" w:hAnsi="Arial" w:cs="Arial"/>
-          <w:bCs/>
-          <w:color w:val="0D0D0D" w:themeColor="text1" w:themeTint="F2"/>
-        </w:rPr>
-        <w:t>divyansh.saxena@ves.ac.in</w:t>
+      <w:proofErr w:type="gramStart"/>
+      <w:r>
+        <w:rPr>
+          <w:rFonts w:ascii="Arial" w:hAnsi="Arial" w:cs="Arial"/>
+          <w:bCs/>
+          <w:color w:val="0D0D0D" w:themeColor="text1" w:themeTint="F2"/>
+        </w:rPr>
+        <w:t>Email :</w:t>
+      </w:r>
+      <w:proofErr w:type="gramEnd"/>
+      <w:r>
+        <w:rPr>
+          <w:rFonts w:ascii="Arial" w:hAnsi="Arial" w:cs="Arial"/>
+          <w:bCs/>
+          <w:color w:val="0D0D0D" w:themeColor="text1" w:themeTint="F2"/>
+        </w:rPr>
+        <w:t xml:space="preserve"> </w:t>
+      </w:r>
+      <w:r>
+        <w:rPr>
+          <w:rFonts w:ascii="Arial" w:hAnsi="Arial" w:cs="Arial"/>
+          <w:bCs/>
+          <w:color w:val="0D0D0D" w:themeColor="text1" w:themeTint="F2"/>
+        </w:rPr>
+        <w:t>spradnyesh@gmail.com</w:t>
       </w:r>
       <w:r>
         <w:rPr>
@@ -3656,7 +4189,6 @@
   <w:style w:type="character" w:default="1" w:styleId="DefaultParagraphFont">
     <w:name w:val="Default Paragraph Font"/>
     <w:uiPriority w:val="1"/>
-    <w:semiHidden/>
     <w:unhideWhenUsed/>
   </w:style>
   <w:style w:type="table" w:default="1" w:styleId="TableNormal">
@@ -3750,6 +4282,25 @@
       <w:sz w:val="18"/>
       <w:szCs w:val="18"/>
     </w:rPr>
+  </w:style>
+  <w:style w:type="table" w:styleId="TableGridLight">
+    <w:name w:val="Grid Table Light"/>
+    <w:basedOn w:val="TableNormal"/>
+    <w:uiPriority w:val="40"/>
+    <w:rsid w:val="009F2BA0"/>
+    <w:pPr>
+      <w:spacing w:after="0" w:line="240" w:lineRule="auto"/>
+    </w:pPr>
+    <w:tblPr>
+      <w:tblBorders>
+        <w:top w:val="single" w:sz="4" w:space="0" w:color="BFBFBF" w:themeColor="background1" w:themeShade="BF"/>
+        <w:left w:val="single" w:sz="4" w:space="0" w:color="BFBFBF" w:themeColor="background1" w:themeShade="BF"/>
+        <w:bottom w:val="single" w:sz="4" w:space="0" w:color="BFBFBF" w:themeColor="background1" w:themeShade="BF"/>
+        <w:right w:val="single" w:sz="4" w:space="0" w:color="BFBFBF" w:themeColor="background1" w:themeShade="BF"/>
+        <w:insideH w:val="single" w:sz="4" w:space="0" w:color="BFBFBF" w:themeColor="background1" w:themeShade="BF"/>
+        <w:insideV w:val="single" w:sz="4" w:space="0" w:color="BFBFBF" w:themeColor="background1" w:themeShade="BF"/>
+      </w:tblBorders>
+    </w:tblPr>
   </w:style>
 </w:styles>
 </file>
@@ -4020,7 +4571,7 @@
 </file>
 
 <file path=customXml/itemProps1.xml><?xml version="1.0" encoding="utf-8"?>
-<ds:datastoreItem xmlns:ds="http://schemas.openxmlformats.org/officeDocument/2006/customXml" ds:itemID="{CA1586F0-498D-4C80-8F0E-B580FDC5D097}">
+<ds:datastoreItem xmlns:ds="http://schemas.openxmlformats.org/officeDocument/2006/customXml" ds:itemID="{BFCB970B-7047-4041-A71F-281A6460AF9F}">
   <ds:schemaRefs>
     <ds:schemaRef ds:uri="http://schemas.openxmlformats.org/officeDocument/2006/bibliography"/>
   </ds:schemaRefs>

</xml_diff>

<commit_message>
Changed Sdk => SDK at 2 places in Tech Skills
</commit_message>
<xml_diff>
--- a/Yash-Ahuja.docx
+++ b/Yash-Ahuja.docx
@@ -5538,6 +5538,7 @@
                                 <w:szCs w:val="20"/>
                               </w:rPr>
                             </w:pPr>
+                            <w:proofErr w:type="gramStart"/>
                             <w:r>
                               <w:rPr>
                                 <w:rFonts w:ascii="Roboto Black" w:hAnsi="Roboto Black"/>
@@ -5548,6 +5549,7 @@
                               </w:rPr>
                               <w:t>Tools :</w:t>
                             </w:r>
+                            <w:proofErr w:type="gramEnd"/>
                             <w:r>
                               <w:rPr>
                                 <w:rFonts w:ascii="Roboto" w:hAnsi="Roboto"/>
@@ -5555,7 +5557,65 @@
                                 <w:sz w:val="20"/>
                                 <w:szCs w:val="20"/>
                               </w:rPr>
-                              <w:t> Unity3D, Firebase, Vuforia Sdk, Mapbox Sdk, Facebook API, Google API, Google Maps API, Instamojo API, Spacemacs, Org-mode</w:t>
+                              <w:t> Unity3D, Firebase, Vuforia S</w:t>
+                            </w:r>
+                            <w:r>
+                              <w:rPr>
+                                <w:rFonts w:ascii="Roboto" w:hAnsi="Roboto"/>
+                                <w:color w:val="FFFFFF" w:themeColor="background1"/>
+                                <w:sz w:val="20"/>
+                                <w:szCs w:val="20"/>
+                              </w:rPr>
+                              <w:t>DK</w:t>
+                            </w:r>
+                            <w:r>
+                              <w:rPr>
+                                <w:rFonts w:ascii="Roboto" w:hAnsi="Roboto"/>
+                                <w:color w:val="FFFFFF" w:themeColor="background1"/>
+                                <w:sz w:val="20"/>
+                                <w:szCs w:val="20"/>
+                              </w:rPr>
+                              <w:t xml:space="preserve">, </w:t>
+                            </w:r>
+                            <w:proofErr w:type="spellStart"/>
+                            <w:r>
+                              <w:rPr>
+                                <w:rFonts w:ascii="Roboto" w:hAnsi="Roboto"/>
+                                <w:color w:val="FFFFFF" w:themeColor="background1"/>
+                                <w:sz w:val="20"/>
+                                <w:szCs w:val="20"/>
+                              </w:rPr>
+                              <w:t>Mapbox</w:t>
+                            </w:r>
+                            <w:proofErr w:type="spellEnd"/>
+                            <w:r>
+                              <w:rPr>
+                                <w:rFonts w:ascii="Roboto" w:hAnsi="Roboto"/>
+                                <w:color w:val="FFFFFF" w:themeColor="background1"/>
+                                <w:sz w:val="20"/>
+                                <w:szCs w:val="20"/>
+                              </w:rPr>
+                              <w:t xml:space="preserve"> S</w:t>
+                            </w:r>
+                            <w:r>
+                              <w:rPr>
+                                <w:rFonts w:ascii="Roboto" w:hAnsi="Roboto"/>
+                                <w:color w:val="FFFFFF" w:themeColor="background1"/>
+                                <w:sz w:val="20"/>
+                                <w:szCs w:val="20"/>
+                              </w:rPr>
+                              <w:t>DK</w:t>
+                            </w:r>
+                            <w:bookmarkStart w:id="0" w:name="_GoBack"/>
+                            <w:bookmarkEnd w:id="0"/>
+                            <w:r>
+                              <w:rPr>
+                                <w:rFonts w:ascii="Roboto" w:hAnsi="Roboto"/>
+                                <w:color w:val="FFFFFF" w:themeColor="background1"/>
+                                <w:sz w:val="20"/>
+                                <w:szCs w:val="20"/>
+                              </w:rPr>
+                              <w:t>, Facebook API, Google API, Google Maps API, Instamojo API, Spacemacs, Org-mode</w:t>
                             </w:r>
                           </w:p>
                           <w:p>
@@ -5835,6 +5895,7 @@
                           <w:szCs w:val="20"/>
                         </w:rPr>
                       </w:pPr>
+                      <w:proofErr w:type="gramStart"/>
                       <w:r>
                         <w:rPr>
                           <w:rFonts w:ascii="Roboto Black" w:hAnsi="Roboto Black"/>
@@ -5845,6 +5906,7 @@
                         </w:rPr>
                         <w:t>Tools :</w:t>
                       </w:r>
+                      <w:proofErr w:type="gramEnd"/>
                       <w:r>
                         <w:rPr>
                           <w:rFonts w:ascii="Roboto" w:hAnsi="Roboto"/>
@@ -5852,7 +5914,65 @@
                           <w:sz w:val="20"/>
                           <w:szCs w:val="20"/>
                         </w:rPr>
-                        <w:t> Unity3D, Firebase, Vuforia Sdk, Mapbox Sdk, Facebook API, Google API, Google Maps API, Instamojo API, Spacemacs, Org-mode</w:t>
+                        <w:t> Unity3D, Firebase, Vuforia S</w:t>
+                      </w:r>
+                      <w:r>
+                        <w:rPr>
+                          <w:rFonts w:ascii="Roboto" w:hAnsi="Roboto"/>
+                          <w:color w:val="FFFFFF" w:themeColor="background1"/>
+                          <w:sz w:val="20"/>
+                          <w:szCs w:val="20"/>
+                        </w:rPr>
+                        <w:t>DK</w:t>
+                      </w:r>
+                      <w:r>
+                        <w:rPr>
+                          <w:rFonts w:ascii="Roboto" w:hAnsi="Roboto"/>
+                          <w:color w:val="FFFFFF" w:themeColor="background1"/>
+                          <w:sz w:val="20"/>
+                          <w:szCs w:val="20"/>
+                        </w:rPr>
+                        <w:t xml:space="preserve">, </w:t>
+                      </w:r>
+                      <w:proofErr w:type="spellStart"/>
+                      <w:r>
+                        <w:rPr>
+                          <w:rFonts w:ascii="Roboto" w:hAnsi="Roboto"/>
+                          <w:color w:val="FFFFFF" w:themeColor="background1"/>
+                          <w:sz w:val="20"/>
+                          <w:szCs w:val="20"/>
+                        </w:rPr>
+                        <w:t>Mapbox</w:t>
+                      </w:r>
+                      <w:proofErr w:type="spellEnd"/>
+                      <w:r>
+                        <w:rPr>
+                          <w:rFonts w:ascii="Roboto" w:hAnsi="Roboto"/>
+                          <w:color w:val="FFFFFF" w:themeColor="background1"/>
+                          <w:sz w:val="20"/>
+                          <w:szCs w:val="20"/>
+                        </w:rPr>
+                        <w:t xml:space="preserve"> S</w:t>
+                      </w:r>
+                      <w:r>
+                        <w:rPr>
+                          <w:rFonts w:ascii="Roboto" w:hAnsi="Roboto"/>
+                          <w:color w:val="FFFFFF" w:themeColor="background1"/>
+                          <w:sz w:val="20"/>
+                          <w:szCs w:val="20"/>
+                        </w:rPr>
+                        <w:t>DK</w:t>
+                      </w:r>
+                      <w:bookmarkStart w:id="1" w:name="_GoBack"/>
+                      <w:bookmarkEnd w:id="1"/>
+                      <w:r>
+                        <w:rPr>
+                          <w:rFonts w:ascii="Roboto" w:hAnsi="Roboto"/>
+                          <w:color w:val="FFFFFF" w:themeColor="background1"/>
+                          <w:sz w:val="20"/>
+                          <w:szCs w:val="20"/>
+                        </w:rPr>
+                        <w:t>, Facebook API, Google API, Google Maps API, Instamojo API, Spacemacs, Org-mode</w:t>
                       </w:r>
                     </w:p>
                     <w:p>
@@ -6306,8 +6426,6 @@
       <w:r>
         <w:br w:type="page"/>
       </w:r>
-      <w:bookmarkStart w:id="0" w:name="_GoBack"/>
-      <w:bookmarkEnd w:id="0"/>
     </w:p>
     <w:p>
       <w:r>
@@ -13622,21 +13740,21 @@
         <v:path o:extrusionok="f" gradientshapeok="t" o:connecttype="rect"/>
         <o:lock v:ext="edit" aspectratio="t"/>
       </v:shapetype>
-      <v:shape id="_x0000_i1059" type="#_x0000_t75" style="width:42.75pt;height:42.75pt" o:bullet="t">
+      <v:shape id="_x0000_i1029" type="#_x0000_t75" style="width:42.75pt;height:42.75pt" o:bullet="t">
         <v:imagedata r:id="rId1" o:title="dot"/>
       </v:shape>
     </w:pict>
   </w:numPicBullet>
   <w:numPicBullet w:numPicBulletId="1">
     <w:pict>
-      <v:shape w14:anchorId="00DA2BD4" id="_x0000_i1060" type="#_x0000_t75" style="width:38.25pt;height:38.25pt" o:bullet="t">
+      <v:shape w14:anchorId="00DA2BD4" id="_x0000_i1030" type="#_x0000_t75" style="width:38.25pt;height:38.25pt" o:bullet="t">
         <v:imagedata r:id="rId2" o:title="dot"/>
       </v:shape>
     </w:pict>
   </w:numPicBullet>
   <w:numPicBullet w:numPicBulletId="2">
     <w:pict>
-      <v:shape w14:anchorId="39416DE2" id="_x0000_i1061" type="#_x0000_t75" style="width:59.25pt;height:59.25pt" o:bullet="t">
+      <v:shape w14:anchorId="39416DE2" id="_x0000_i1031" type="#_x0000_t75" style="width:59.25pt;height:59.25pt" o:bullet="t">
         <v:imagedata r:id="rId3" o:title="check"/>
       </v:shape>
     </w:pict>
@@ -17805,7 +17923,7 @@
 </file>
 
 <file path=customXml/itemProps1.xml><?xml version="1.0" encoding="utf-8"?>
-<ds:datastoreItem xmlns:ds="http://schemas.openxmlformats.org/officeDocument/2006/customXml" ds:itemID="{78E2952B-88AD-4F41-97C5-4D54ECD2EBDB}">
+<ds:datastoreItem xmlns:ds="http://schemas.openxmlformats.org/officeDocument/2006/customXml" ds:itemID="{B33C46D2-24E7-4238-8693-B9B49E2D676D}">
   <ds:schemaRefs>
     <ds:schemaRef ds:uri="http://schemas.openxmlformats.org/officeDocument/2006/bibliography"/>
   </ds:schemaRefs>

</xml_diff>

<commit_message>
Fixed Work Icon Color, added Elevation to Title
</commit_message>
<xml_diff>
--- a/Yash-Ahuja.docx
+++ b/Yash-Ahuja.docx
@@ -4,6 +4,91 @@
   <w:background w:color="CFCDCD" w:themeColor="background2" w:themeShade="E5"/>
   <w:body>
     <w:p>
+      <w:r>
+        <w:rPr>
+          <w:noProof/>
+        </w:rPr>
+        <mc:AlternateContent>
+          <mc:Choice Requires="wps">
+            <w:drawing>
+              <wp:anchor distT="0" distB="0" distL="114300" distR="114300" simplePos="0" relativeHeight="251571191" behindDoc="0" locked="0" layoutInCell="1" allowOverlap="1" wp14:anchorId="5EDE4E6E" wp14:editId="7274E82D">
+                <wp:simplePos x="0" y="0"/>
+                <wp:positionH relativeFrom="page">
+                  <wp:posOffset>0</wp:posOffset>
+                </wp:positionH>
+                <wp:positionV relativeFrom="paragraph">
+                  <wp:posOffset>-36740</wp:posOffset>
+                </wp:positionV>
+                <wp:extent cx="2720975" cy="10146497"/>
+                <wp:effectExtent l="0" t="0" r="3175" b="7620"/>
+                <wp:wrapNone/>
+                <wp:docPr id="193" name="Rectangle 193"/>
+                <wp:cNvGraphicFramePr>
+                  <a:graphicFrameLocks xmlns:a="http://schemas.openxmlformats.org/drawingml/2006/main"/>
+                </wp:cNvGraphicFramePr>
+                <a:graphic xmlns:a="http://schemas.openxmlformats.org/drawingml/2006/main">
+                  <a:graphicData uri="http://schemas.microsoft.com/office/word/2010/wordprocessingShape">
+                    <wps:wsp>
+                      <wps:cNvSpPr>
+                        <a:spLocks noChangeArrowheads="1"/>
+                      </wps:cNvSpPr>
+                      <wps:spPr bwMode="auto">
+                        <a:xfrm>
+                          <a:off x="0" y="0"/>
+                          <a:ext cx="2720975" cy="10146497"/>
+                        </a:xfrm>
+                        <a:prstGeom prst="rect">
+                          <a:avLst/>
+                        </a:prstGeom>
+                        <a:solidFill>
+                          <a:srgbClr val="2D3236"/>
+                        </a:solidFill>
+                        <a:ln>
+                          <a:noFill/>
+                        </a:ln>
+                      </wps:spPr>
+                      <wps:txbx>
+                        <w:txbxContent>
+                          <w:p>
+                            <w:pPr>
+                              <w:jc w:val="center"/>
+                            </w:pPr>
+                          </w:p>
+                        </w:txbxContent>
+                      </wps:txbx>
+                      <wps:bodyPr rot="0" vert="horz" wrap="square" lIns="91440" tIns="45720" rIns="91440" bIns="45720" anchor="t" anchorCtr="0" upright="1">
+                        <a:noAutofit/>
+                      </wps:bodyPr>
+                    </wps:wsp>
+                  </a:graphicData>
+                </a:graphic>
+                <wp14:sizeRelH relativeFrom="page">
+                  <wp14:pctWidth>0</wp14:pctWidth>
+                </wp14:sizeRelH>
+                <wp14:sizeRelV relativeFrom="page">
+                  <wp14:pctHeight>0</wp14:pctHeight>
+                </wp14:sizeRelV>
+              </wp:anchor>
+            </w:drawing>
+          </mc:Choice>
+          <mc:Fallback>
+            <w:pict>
+              <v:rect w14:anchorId="5EDE4E6E" id="Rectangle 193" o:spid="_x0000_s1026" style="position:absolute;margin-left:0;margin-top:-2.9pt;width:214.25pt;height:798.95pt;z-index:251571191;visibility:visible;mso-wrap-style:square;mso-width-percent:0;mso-height-percent:0;mso-wrap-distance-left:9pt;mso-wrap-distance-top:0;mso-wrap-distance-right:9pt;mso-wrap-distance-bottom:0;mso-position-horizontal:absolute;mso-position-horizontal-relative:page;mso-position-vertical:absolute;mso-position-vertical-relative:text;mso-width-percent:0;mso-height-percent:0;mso-width-relative:page;mso-height-relative:page;v-text-anchor:top" o:gfxdata="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" fillcolor="#2d3236" stroked="f">
+                <v:textbox>
+                  <w:txbxContent>
+                    <w:p>
+                      <w:pPr>
+                        <w:jc w:val="center"/>
+                      </w:pPr>
+                    </w:p>
+                  </w:txbxContent>
+                </v:textbox>
+                <w10:wrap anchorx="page"/>
+              </v:rect>
+            </w:pict>
+          </mc:Fallback>
+        </mc:AlternateContent>
+      </w:r>
       <w:r>
         <w:rPr>
           <w:noProof/>
@@ -129,7 +214,7 @@
                 <v:stroke joinstyle="miter"/>
                 <v:path gradientshapeok="t" o:connecttype="rect"/>
               </v:shapetype>
-              <v:shape id="Text Box 205" o:spid="_x0000_s1026" type="#_x0000_t202" style="position:absolute;margin-left:153.1pt;margin-top:5.65pt;width:358.65pt;height:88.9pt;z-index:251572216;visibility:visible;mso-wrap-style:square;mso-height-percent:0;mso-wrap-distance-left:9pt;mso-wrap-distance-top:0;mso-wrap-distance-right:9pt;mso-wrap-distance-bottom:0;mso-position-horizontal:absolute;mso-position-horizontal-relative:text;mso-position-vertical:absolute;mso-position-vertical-relative:text;mso-height-percent:0;mso-height-relative:margin;v-text-anchor:top" o:gfxdata="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" fillcolor="white [3212]" stroked="f" strokeweight=".5pt">
+              <v:shape id="Text Box 205" o:spid="_x0000_s1027" type="#_x0000_t202" style="position:absolute;margin-left:153.1pt;margin-top:5.65pt;width:358.65pt;height:88.9pt;z-index:251572216;visibility:visible;mso-wrap-style:square;mso-height-percent:0;mso-wrap-distance-left:9pt;mso-wrap-distance-top:0;mso-wrap-distance-right:9pt;mso-wrap-distance-bottom:0;mso-position-horizontal:absolute;mso-position-horizontal-relative:text;mso-position-vertical:absolute;mso-position-vertical-relative:text;mso-height-percent:0;mso-height-relative:margin;v-text-anchor:top" o:gfxdata="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" fillcolor="white [3212]" stroked="f" strokeweight=".5pt">
                 <v:textbox>
                   <w:txbxContent>
                     <w:p>
@@ -938,7 +1023,7 @@
           </mc:Choice>
           <mc:Fallback>
             <w:pict>
-              <v:shape w14:anchorId="4098D625" id="Text Box 206" o:spid="_x0000_s1027" type="#_x0000_t202" style="position:absolute;margin-left:189.9pt;margin-top:16.05pt;width:152.05pt;height:26.3pt;z-index:251810816;visibility:visible;mso-wrap-style:square;mso-width-percent:0;mso-height-percent:0;mso-wrap-distance-left:9pt;mso-wrap-distance-top:0;mso-wrap-distance-right:9pt;mso-wrap-distance-bottom:0;mso-position-horizontal:absolute;mso-position-horizontal-relative:text;mso-position-vertical:absolute;mso-position-vertical-relative:text;mso-width-percent:0;mso-height-percent:0;mso-width-relative:margin;mso-height-relative:margin;v-text-anchor:top" o:gfxdata="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" filled="f" stroked="f" strokeweight=".5pt">
+              <v:shape w14:anchorId="4098D625" id="Text Box 206" o:spid="_x0000_s1028" type="#_x0000_t202" style="position:absolute;margin-left:189.9pt;margin-top:16.05pt;width:152.05pt;height:26.3pt;z-index:251810816;visibility:visible;mso-wrap-style:square;mso-width-percent:0;mso-height-percent:0;mso-wrap-distance-left:9pt;mso-wrap-distance-top:0;mso-wrap-distance-right:9pt;mso-wrap-distance-bottom:0;mso-position-horizontal:absolute;mso-position-horizontal-relative:text;mso-position-vertical:absolute;mso-position-vertical-relative:text;mso-width-percent:0;mso-height-percent:0;mso-width-relative:margin;mso-height-relative:margin;v-text-anchor:top" o:gfxdata="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" filled="f" stroked="f" strokeweight=".5pt">
                 <v:textbox>
                   <w:txbxContent>
                     <w:p>
@@ -1197,7 +1282,7 @@
           </mc:Choice>
           <mc:Fallback>
             <w:pict>
-              <v:shape w14:anchorId="00DA2BD4" id="Text Box 97" o:spid="_x0000_s1028" type="#_x0000_t202" style="position:absolute;margin-left:189.7pt;margin-top:367.3pt;width:152.05pt;height:26.3pt;z-index:251747328;visibility:visible;mso-wrap-style:square;mso-width-percent:0;mso-height-percent:0;mso-wrap-distance-left:9pt;mso-wrap-distance-top:0;mso-wrap-distance-right:9pt;mso-wrap-distance-bottom:0;mso-position-horizontal:absolute;mso-position-horizontal-relative:text;mso-position-vertical:absolute;mso-position-vertical-relative:text;mso-width-percent:0;mso-height-percent:0;mso-width-relative:margin;mso-height-relative:margin;v-text-anchor:top" o:gfxdata="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" filled="f" stroked="f" strokeweight=".5pt">
+              <v:shape w14:anchorId="00DA2BD4" id="Text Box 97" o:spid="_x0000_s1029" type="#_x0000_t202" style="position:absolute;margin-left:189.7pt;margin-top:367.3pt;width:152.05pt;height:26.3pt;z-index:251747328;visibility:visible;mso-wrap-style:square;mso-width-percent:0;mso-height-percent:0;mso-wrap-distance-left:9pt;mso-wrap-distance-top:0;mso-wrap-distance-right:9pt;mso-wrap-distance-bottom:0;mso-position-horizontal:absolute;mso-position-horizontal-relative:text;mso-position-vertical:absolute;mso-position-vertical-relative:text;mso-width-percent:0;mso-height-percent:0;mso-width-relative:margin;mso-height-relative:margin;v-text-anchor:top" o:gfxdata="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" filled="f" stroked="f" strokeweight=".5pt">
                 <v:textbox>
                   <w:txbxContent>
                     <w:p>
@@ -1233,7 +1318,7 @@
         <mc:AlternateContent>
           <mc:Choice Requires="wps">
             <w:drawing>
-              <wp:anchor distT="0" distB="0" distL="114300" distR="114300" simplePos="0" relativeHeight="251746304" behindDoc="0" locked="0" layoutInCell="1" allowOverlap="1" wp14:anchorId="39416DE2" wp14:editId="61659C3A">
+              <wp:anchor distT="0" distB="0" distL="114300" distR="114300" simplePos="0" relativeHeight="251746304" behindDoc="0" locked="0" layoutInCell="1" allowOverlap="1" wp14:anchorId="39416DE2" wp14:editId="34BAD4DB">
                 <wp:simplePos x="0" y="0"/>
                 <wp:positionH relativeFrom="column">
                   <wp:posOffset>1945640</wp:posOffset>
@@ -1925,7 +2010,7 @@
           </mc:Choice>
           <mc:Fallback>
             <w:pict>
-              <v:shape w14:anchorId="39416DE2" id="Text Box 96" o:spid="_x0000_s1029" type="#_x0000_t202" style="position:absolute;margin-left:153.2pt;margin-top:356.5pt;width:358.65pt;height:396.8pt;z-index:251746304;visibility:visible;mso-wrap-style:square;mso-height-percent:0;mso-wrap-distance-left:9pt;mso-wrap-distance-top:0;mso-wrap-distance-right:9pt;mso-wrap-distance-bottom:0;mso-position-horizontal:absolute;mso-position-horizontal-relative:text;mso-position-vertical:absolute;mso-position-vertical-relative:text;mso-height-percent:0;mso-height-relative:margin;v-text-anchor:top" o:gfxdata="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" fillcolor="white [3212]" stroked="f" strokeweight=".5pt">
+              <v:shape w14:anchorId="39416DE2" id="Text Box 96" o:spid="_x0000_s1030" type="#_x0000_t202" style="position:absolute;margin-left:153.2pt;margin-top:356.5pt;width:358.65pt;height:396.8pt;z-index:251746304;visibility:visible;mso-wrap-style:square;mso-height-percent:0;mso-wrap-distance-left:9pt;mso-wrap-distance-top:0;mso-wrap-distance-right:9pt;mso-wrap-distance-bottom:0;mso-position-horizontal:absolute;mso-position-horizontal-relative:text;mso-position-vertical:absolute;mso-position-vertical-relative:text;mso-height-percent:0;mso-height-relative:margin;v-text-anchor:top" o:gfxdata="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" fillcolor="white [3212]" stroked="f" strokeweight=".5pt">
                 <v:textbox>
                   <w:txbxContent>
                     <w:p>
@@ -2570,91 +2655,6 @@
                   </w:txbxContent>
                 </v:textbox>
               </v:shape>
-            </w:pict>
-          </mc:Fallback>
-        </mc:AlternateContent>
-      </w:r>
-      <w:r>
-        <w:rPr>
-          <w:noProof/>
-        </w:rPr>
-        <mc:AlternateContent>
-          <mc:Choice Requires="wps">
-            <w:drawing>
-              <wp:anchor distT="0" distB="0" distL="114300" distR="114300" simplePos="0" relativeHeight="251576316" behindDoc="0" locked="0" layoutInCell="1" allowOverlap="1" wp14:anchorId="5EDE4E6E" wp14:editId="12275A5B">
-                <wp:simplePos x="0" y="0"/>
-                <wp:positionH relativeFrom="page">
-                  <wp:posOffset>0</wp:posOffset>
-                </wp:positionH>
-                <wp:positionV relativeFrom="paragraph">
-                  <wp:posOffset>-56515</wp:posOffset>
-                </wp:positionV>
-                <wp:extent cx="2720975" cy="10166350"/>
-                <wp:effectExtent l="0" t="0" r="3175" b="6350"/>
-                <wp:wrapNone/>
-                <wp:docPr id="193" name="Rectangle 193"/>
-                <wp:cNvGraphicFramePr>
-                  <a:graphicFrameLocks xmlns:a="http://schemas.openxmlformats.org/drawingml/2006/main"/>
-                </wp:cNvGraphicFramePr>
-                <a:graphic xmlns:a="http://schemas.openxmlformats.org/drawingml/2006/main">
-                  <a:graphicData uri="http://schemas.microsoft.com/office/word/2010/wordprocessingShape">
-                    <wps:wsp>
-                      <wps:cNvSpPr>
-                        <a:spLocks noChangeArrowheads="1"/>
-                      </wps:cNvSpPr>
-                      <wps:spPr bwMode="auto">
-                        <a:xfrm>
-                          <a:off x="0" y="0"/>
-                          <a:ext cx="2720975" cy="10166350"/>
-                        </a:xfrm>
-                        <a:prstGeom prst="rect">
-                          <a:avLst/>
-                        </a:prstGeom>
-                        <a:solidFill>
-                          <a:srgbClr val="2D3236"/>
-                        </a:solidFill>
-                        <a:ln>
-                          <a:noFill/>
-                        </a:ln>
-                      </wps:spPr>
-                      <wps:txbx>
-                        <w:txbxContent>
-                          <w:p>
-                            <w:pPr>
-                              <w:jc w:val="center"/>
-                            </w:pPr>
-                          </w:p>
-                        </w:txbxContent>
-                      </wps:txbx>
-                      <wps:bodyPr rot="0" vert="horz" wrap="square" lIns="91440" tIns="45720" rIns="91440" bIns="45720" anchor="t" anchorCtr="0" upright="1">
-                        <a:noAutofit/>
-                      </wps:bodyPr>
-                    </wps:wsp>
-                  </a:graphicData>
-                </a:graphic>
-                <wp14:sizeRelH relativeFrom="page">
-                  <wp14:pctWidth>0</wp14:pctWidth>
-                </wp14:sizeRelH>
-                <wp14:sizeRelV relativeFrom="page">
-                  <wp14:pctHeight>0</wp14:pctHeight>
-                </wp14:sizeRelV>
-              </wp:anchor>
-            </w:drawing>
-          </mc:Choice>
-          <mc:Fallback>
-            <w:pict>
-              <v:rect w14:anchorId="5EDE4E6E" id="Rectangle 193" o:spid="_x0000_s1030" style="position:absolute;margin-left:0;margin-top:-4.45pt;width:214.25pt;height:800.5pt;z-index:251576316;visibility:visible;mso-wrap-style:square;mso-width-percent:0;mso-height-percent:0;mso-wrap-distance-left:9pt;mso-wrap-distance-top:0;mso-wrap-distance-right:9pt;mso-wrap-distance-bottom:0;mso-position-horizontal:absolute;mso-position-horizontal-relative:page;mso-position-vertical:absolute;mso-position-vertical-relative:text;mso-width-percent:0;mso-height-percent:0;mso-width-relative:page;mso-height-relative:page;v-text-anchor:top" o:gfxdata="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" fillcolor="#2d3236" stroked="f">
-                <v:textbox>
-                  <w:txbxContent>
-                    <w:p>
-                      <w:pPr>
-                        <w:jc w:val="center"/>
-                      </w:pPr>
-                    </w:p>
-                  </w:txbxContent>
-                </v:textbox>
-                <w10:wrap anchorx="page"/>
-              </v:rect>
             </w:pict>
           </mc:Fallback>
         </mc:AlternateContent>
@@ -2777,7 +2777,7 @@
         <mc:AlternateContent>
           <mc:Choice Requires="wps">
             <w:drawing>
-              <wp:anchor distT="0" distB="0" distL="114300" distR="114300" simplePos="0" relativeHeight="251756544" behindDoc="1" locked="0" layoutInCell="1" allowOverlap="1" wp14:anchorId="3E688440" wp14:editId="33A9F101">
+              <wp:anchor distT="0" distB="0" distL="114300" distR="114300" simplePos="0" relativeHeight="251831296" behindDoc="1" locked="0" layoutInCell="1" allowOverlap="1" wp14:anchorId="3E688440" wp14:editId="30E57D85">
                 <wp:simplePos x="0" y="0"/>
                 <wp:positionH relativeFrom="column">
                   <wp:align>center</wp:align>
@@ -2786,7 +2786,7 @@
                   <wp:align>top</wp:align>
                 </wp:positionV>
                 <wp:extent cx="7790400" cy="860079"/>
-                <wp:effectExtent l="0" t="0" r="1270" b="0"/>
+                <wp:effectExtent l="57150" t="19050" r="58420" b="92710"/>
                 <wp:wrapNone/>
                 <wp:docPr id="112" name="Rectangle 112"/>
                 <wp:cNvGraphicFramePr>
@@ -2812,6 +2812,13 @@
                         <a:ln>
                           <a:noFill/>
                         </a:ln>
+                        <a:effectLst>
+                          <a:outerShdw blurRad="50800" dist="38100" dir="5400000" algn="t" rotWithShape="0">
+                            <a:prstClr val="black">
+                              <a:alpha val="40000"/>
+                            </a:prstClr>
+                          </a:outerShdw>
+                        </a:effectLst>
                       </wps:spPr>
                       <wps:bodyPr rot="0" vert="horz" wrap="square" lIns="91440" tIns="45720" rIns="91440" bIns="45720" anchor="t" anchorCtr="0" upright="1">
                         <a:noAutofit/>
@@ -2830,7 +2837,8 @@
           </mc:Choice>
           <mc:Fallback>
             <w:pict>
-              <v:rect w14:anchorId="48CEE88E" id="Rectangle 112" o:spid="_x0000_s1026" style="position:absolute;margin-left:0;margin-top:0;width:613.4pt;height:67.7pt;z-index:-251559936;visibility:visible;mso-wrap-style:square;mso-width-percent:0;mso-height-percent:0;mso-wrap-distance-left:9pt;mso-wrap-distance-top:0;mso-wrap-distance-right:9pt;mso-wrap-distance-bottom:0;mso-position-horizontal:center;mso-position-horizontal-relative:text;mso-position-vertical:top;mso-position-vertical-relative:page;mso-width-percent:0;mso-height-percent:0;mso-width-relative:page;mso-height-relative:page;v-text-anchor:top" o:gfxdata="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" fillcolor="#4472c4" stroked="f">
+              <v:rect w14:anchorId="270002A3" id="Rectangle 112" o:spid="_x0000_s1026" style="position:absolute;margin-left:0;margin-top:0;width:613.4pt;height:67.7pt;z-index:-251485184;visibility:visible;mso-wrap-style:square;mso-width-percent:0;mso-height-percent:0;mso-wrap-distance-left:9pt;mso-wrap-distance-top:0;mso-wrap-distance-right:9pt;mso-wrap-distance-bottom:0;mso-position-horizontal:center;mso-position-horizontal-relative:text;mso-position-vertical:top;mso-position-vertical-relative:page;mso-width-percent:0;mso-height-percent:0;mso-width-relative:page;mso-height-relative:page;v-text-anchor:top" o:gfxdata="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" fillcolor="#4472c4" stroked="f">
+                <v:shadow on="t" color="black" opacity="26214f" origin=",-.5" offset="0,3pt"/>
                 <w10:wrap anchory="page"/>
               </v:rect>
             </w:pict>
@@ -3313,7 +3321,7 @@
           <w:noProof/>
         </w:rPr>
         <w:drawing>
-          <wp:anchor distT="0" distB="0" distL="114300" distR="114300" simplePos="0" relativeHeight="251762688" behindDoc="0" locked="0" layoutInCell="1" allowOverlap="1" wp14:anchorId="1ECD7A84" wp14:editId="7C13FAF0">
+          <wp:anchor distT="0" distB="0" distL="114300" distR="114300" simplePos="0" relativeHeight="251762688" behindDoc="0" locked="0" layoutInCell="1" allowOverlap="1" wp14:anchorId="1ECD7A84" wp14:editId="548F7EB4">
             <wp:simplePos x="0" y="0"/>
             <wp:positionH relativeFrom="column">
               <wp:posOffset>-669496</wp:posOffset>
@@ -3383,6 +3391,437 @@
           </w14:textOutline>
         </w:rPr>
       </w:pPr>
+      <w:bookmarkStart w:id="0" w:name="_GoBack"/>
+      <w:r>
+        <w:rPr>
+          <w:rFonts w:ascii="Times New Roman" w:hAnsi="Times New Roman" w:cs="Times New Roman"/>
+          <w:noProof/>
+          <w:sz w:val="24"/>
+          <w:szCs w:val="24"/>
+        </w:rPr>
+        <mc:AlternateContent>
+          <mc:Choice Requires="wps">
+            <w:drawing>
+              <wp:anchor distT="0" distB="0" distL="114300" distR="114300" simplePos="0" relativeHeight="251835392" behindDoc="0" locked="0" layoutInCell="1" allowOverlap="1" wp14:anchorId="1F615A02" wp14:editId="3BFC3A7A">
+                <wp:simplePos x="0" y="0"/>
+                <wp:positionH relativeFrom="column">
+                  <wp:posOffset>2211705</wp:posOffset>
+                </wp:positionH>
+                <wp:positionV relativeFrom="paragraph">
+                  <wp:posOffset>3888740</wp:posOffset>
+                </wp:positionV>
+                <wp:extent cx="194310" cy="161925"/>
+                <wp:effectExtent l="0" t="0" r="0" b="9525"/>
+                <wp:wrapNone/>
+                <wp:docPr id="5" name="Freeform: Shape 5"/>
+                <wp:cNvGraphicFramePr>
+                  <a:graphicFrameLocks xmlns:a="http://schemas.openxmlformats.org/drawingml/2006/main"/>
+                </wp:cNvGraphicFramePr>
+                <a:graphic xmlns:a="http://schemas.openxmlformats.org/drawingml/2006/main">
+                  <a:graphicData uri="http://schemas.microsoft.com/office/word/2010/wordprocessingShape">
+                    <wps:wsp>
+                      <wps:cNvSpPr>
+                        <a:spLocks noEditPoints="1"/>
+                      </wps:cNvSpPr>
+                      <wps:spPr bwMode="auto">
+                        <a:xfrm>
+                          <a:off x="0" y="0"/>
+                          <a:ext cx="194310" cy="161925"/>
+                        </a:xfrm>
+                        <a:custGeom>
+                          <a:avLst/>
+                          <a:gdLst>
+                            <a:gd name="T0" fmla="*/ 27 w 48"/>
+                            <a:gd name="T1" fmla="*/ 28 h 41"/>
+                            <a:gd name="T2" fmla="*/ 20 w 48"/>
+                            <a:gd name="T3" fmla="*/ 28 h 41"/>
+                            <a:gd name="T4" fmla="*/ 20 w 48"/>
+                            <a:gd name="T5" fmla="*/ 24 h 41"/>
+                            <a:gd name="T6" fmla="*/ 27 w 48"/>
+                            <a:gd name="T7" fmla="*/ 24 h 41"/>
+                            <a:gd name="T8" fmla="*/ 27 w 48"/>
+                            <a:gd name="T9" fmla="*/ 28 h 41"/>
+                            <a:gd name="T10" fmla="*/ 30 w 48"/>
+                            <a:gd name="T11" fmla="*/ 4 h 41"/>
+                            <a:gd name="T12" fmla="*/ 17 w 48"/>
+                            <a:gd name="T13" fmla="*/ 4 h 41"/>
+                            <a:gd name="T14" fmla="*/ 17 w 48"/>
+                            <a:gd name="T15" fmla="*/ 7 h 41"/>
+                            <a:gd name="T16" fmla="*/ 30 w 48"/>
+                            <a:gd name="T17" fmla="*/ 7 h 41"/>
+                            <a:gd name="T18" fmla="*/ 30 w 48"/>
+                            <a:gd name="T19" fmla="*/ 4 h 41"/>
+                            <a:gd name="T20" fmla="*/ 48 w 48"/>
+                            <a:gd name="T21" fmla="*/ 37 h 41"/>
+                            <a:gd name="T22" fmla="*/ 43 w 48"/>
+                            <a:gd name="T23" fmla="*/ 41 h 41"/>
+                            <a:gd name="T24" fmla="*/ 4 w 48"/>
+                            <a:gd name="T25" fmla="*/ 41 h 41"/>
+                            <a:gd name="T26" fmla="*/ 0 w 48"/>
+                            <a:gd name="T27" fmla="*/ 37 h 41"/>
+                            <a:gd name="T28" fmla="*/ 0 w 48"/>
+                            <a:gd name="T29" fmla="*/ 24 h 41"/>
+                            <a:gd name="T30" fmla="*/ 18 w 48"/>
+                            <a:gd name="T31" fmla="*/ 24 h 41"/>
+                            <a:gd name="T32" fmla="*/ 18 w 48"/>
+                            <a:gd name="T33" fmla="*/ 28 h 41"/>
+                            <a:gd name="T34" fmla="*/ 19 w 48"/>
+                            <a:gd name="T35" fmla="*/ 30 h 41"/>
+                            <a:gd name="T36" fmla="*/ 28 w 48"/>
+                            <a:gd name="T37" fmla="*/ 30 h 41"/>
+                            <a:gd name="T38" fmla="*/ 30 w 48"/>
+                            <a:gd name="T39" fmla="*/ 28 h 41"/>
+                            <a:gd name="T40" fmla="*/ 30 w 48"/>
+                            <a:gd name="T41" fmla="*/ 24 h 41"/>
+                            <a:gd name="T42" fmla="*/ 48 w 48"/>
+                            <a:gd name="T43" fmla="*/ 24 h 41"/>
+                            <a:gd name="T44" fmla="*/ 48 w 48"/>
+                            <a:gd name="T45" fmla="*/ 37 h 41"/>
+                            <a:gd name="T46" fmla="*/ 48 w 48"/>
+                            <a:gd name="T47" fmla="*/ 22 h 41"/>
+                            <a:gd name="T48" fmla="*/ 0 w 48"/>
+                            <a:gd name="T49" fmla="*/ 22 h 41"/>
+                            <a:gd name="T50" fmla="*/ 0 w 48"/>
+                            <a:gd name="T51" fmla="*/ 11 h 41"/>
+                            <a:gd name="T52" fmla="*/ 4 w 48"/>
+                            <a:gd name="T53" fmla="*/ 7 h 41"/>
+                            <a:gd name="T54" fmla="*/ 13 w 48"/>
+                            <a:gd name="T55" fmla="*/ 7 h 41"/>
+                            <a:gd name="T56" fmla="*/ 13 w 48"/>
+                            <a:gd name="T57" fmla="*/ 3 h 41"/>
+                            <a:gd name="T58" fmla="*/ 16 w 48"/>
+                            <a:gd name="T59" fmla="*/ 0 h 41"/>
+                            <a:gd name="T60" fmla="*/ 31 w 48"/>
+                            <a:gd name="T61" fmla="*/ 0 h 41"/>
+                            <a:gd name="T62" fmla="*/ 34 w 48"/>
+                            <a:gd name="T63" fmla="*/ 3 h 41"/>
+                            <a:gd name="T64" fmla="*/ 34 w 48"/>
+                            <a:gd name="T65" fmla="*/ 7 h 41"/>
+                            <a:gd name="T66" fmla="*/ 43 w 48"/>
+                            <a:gd name="T67" fmla="*/ 7 h 41"/>
+                            <a:gd name="T68" fmla="*/ 48 w 48"/>
+                            <a:gd name="T69" fmla="*/ 11 h 41"/>
+                            <a:gd name="T70" fmla="*/ 48 w 48"/>
+                            <a:gd name="T71" fmla="*/ 22 h 41"/>
+                          </a:gdLst>
+                          <a:ahLst/>
+                          <a:cxnLst>
+                            <a:cxn ang="0">
+                              <a:pos x="T0" y="T1"/>
+                            </a:cxn>
+                            <a:cxn ang="0">
+                              <a:pos x="T2" y="T3"/>
+                            </a:cxn>
+                            <a:cxn ang="0">
+                              <a:pos x="T4" y="T5"/>
+                            </a:cxn>
+                            <a:cxn ang="0">
+                              <a:pos x="T6" y="T7"/>
+                            </a:cxn>
+                            <a:cxn ang="0">
+                              <a:pos x="T8" y="T9"/>
+                            </a:cxn>
+                            <a:cxn ang="0">
+                              <a:pos x="T10" y="T11"/>
+                            </a:cxn>
+                            <a:cxn ang="0">
+                              <a:pos x="T12" y="T13"/>
+                            </a:cxn>
+                            <a:cxn ang="0">
+                              <a:pos x="T14" y="T15"/>
+                            </a:cxn>
+                            <a:cxn ang="0">
+                              <a:pos x="T16" y="T17"/>
+                            </a:cxn>
+                            <a:cxn ang="0">
+                              <a:pos x="T18" y="T19"/>
+                            </a:cxn>
+                            <a:cxn ang="0">
+                              <a:pos x="T20" y="T21"/>
+                            </a:cxn>
+                            <a:cxn ang="0">
+                              <a:pos x="T22" y="T23"/>
+                            </a:cxn>
+                            <a:cxn ang="0">
+                              <a:pos x="T24" y="T25"/>
+                            </a:cxn>
+                            <a:cxn ang="0">
+                              <a:pos x="T26" y="T27"/>
+                            </a:cxn>
+                            <a:cxn ang="0">
+                              <a:pos x="T28" y="T29"/>
+                            </a:cxn>
+                            <a:cxn ang="0">
+                              <a:pos x="T30" y="T31"/>
+                            </a:cxn>
+                            <a:cxn ang="0">
+                              <a:pos x="T32" y="T33"/>
+                            </a:cxn>
+                            <a:cxn ang="0">
+                              <a:pos x="T34" y="T35"/>
+                            </a:cxn>
+                            <a:cxn ang="0">
+                              <a:pos x="T36" y="T37"/>
+                            </a:cxn>
+                            <a:cxn ang="0">
+                              <a:pos x="T38" y="T39"/>
+                            </a:cxn>
+                            <a:cxn ang="0">
+                              <a:pos x="T40" y="T41"/>
+                            </a:cxn>
+                            <a:cxn ang="0">
+                              <a:pos x="T42" y="T43"/>
+                            </a:cxn>
+                            <a:cxn ang="0">
+                              <a:pos x="T44" y="T45"/>
+                            </a:cxn>
+                            <a:cxn ang="0">
+                              <a:pos x="T46" y="T47"/>
+                            </a:cxn>
+                            <a:cxn ang="0">
+                              <a:pos x="T48" y="T49"/>
+                            </a:cxn>
+                            <a:cxn ang="0">
+                              <a:pos x="T50" y="T51"/>
+                            </a:cxn>
+                            <a:cxn ang="0">
+                              <a:pos x="T52" y="T53"/>
+                            </a:cxn>
+                            <a:cxn ang="0">
+                              <a:pos x="T54" y="T55"/>
+                            </a:cxn>
+                            <a:cxn ang="0">
+                              <a:pos x="T56" y="T57"/>
+                            </a:cxn>
+                            <a:cxn ang="0">
+                              <a:pos x="T58" y="T59"/>
+                            </a:cxn>
+                            <a:cxn ang="0">
+                              <a:pos x="T60" y="T61"/>
+                            </a:cxn>
+                            <a:cxn ang="0">
+                              <a:pos x="T62" y="T63"/>
+                            </a:cxn>
+                            <a:cxn ang="0">
+                              <a:pos x="T64" y="T65"/>
+                            </a:cxn>
+                            <a:cxn ang="0">
+                              <a:pos x="T66" y="T67"/>
+                            </a:cxn>
+                            <a:cxn ang="0">
+                              <a:pos x="T68" y="T69"/>
+                            </a:cxn>
+                            <a:cxn ang="0">
+                              <a:pos x="T70" y="T71"/>
+                            </a:cxn>
+                          </a:cxnLst>
+                          <a:rect l="0" t="0" r="r" b="b"/>
+                          <a:pathLst>
+                            <a:path w="48" h="41">
+                              <a:moveTo>
+                                <a:pt x="27" y="28"/>
+                              </a:moveTo>
+                              <a:cubicBezTo>
+                                <a:pt x="20" y="28"/>
+                                <a:pt x="20" y="28"/>
+                                <a:pt x="20" y="28"/>
+                              </a:cubicBezTo>
+                              <a:cubicBezTo>
+                                <a:pt x="20" y="24"/>
+                                <a:pt x="20" y="24"/>
+                                <a:pt x="20" y="24"/>
+                              </a:cubicBezTo>
+                              <a:cubicBezTo>
+                                <a:pt x="27" y="24"/>
+                                <a:pt x="27" y="24"/>
+                                <a:pt x="27" y="24"/>
+                              </a:cubicBezTo>
+                              <a:lnTo>
+                                <a:pt x="27" y="28"/>
+                              </a:lnTo>
+                              <a:close/>
+                              <a:moveTo>
+                                <a:pt x="30" y="4"/>
+                              </a:moveTo>
+                              <a:cubicBezTo>
+                                <a:pt x="17" y="4"/>
+                                <a:pt x="17" y="4"/>
+                                <a:pt x="17" y="4"/>
+                              </a:cubicBezTo>
+                              <a:cubicBezTo>
+                                <a:pt x="17" y="7"/>
+                                <a:pt x="17" y="7"/>
+                                <a:pt x="17" y="7"/>
+                              </a:cubicBezTo>
+                              <a:cubicBezTo>
+                                <a:pt x="30" y="7"/>
+                                <a:pt x="30" y="7"/>
+                                <a:pt x="30" y="7"/>
+                              </a:cubicBezTo>
+                              <a:lnTo>
+                                <a:pt x="30" y="4"/>
+                              </a:lnTo>
+                              <a:close/>
+                              <a:moveTo>
+                                <a:pt x="48" y="37"/>
+                              </a:moveTo>
+                              <a:cubicBezTo>
+                                <a:pt x="48" y="39"/>
+                                <a:pt x="46" y="41"/>
+                                <a:pt x="43" y="41"/>
+                              </a:cubicBezTo>
+                              <a:cubicBezTo>
+                                <a:pt x="4" y="41"/>
+                                <a:pt x="4" y="41"/>
+                                <a:pt x="4" y="41"/>
+                              </a:cubicBezTo>
+                              <a:cubicBezTo>
+                                <a:pt x="2" y="41"/>
+                                <a:pt x="0" y="39"/>
+                                <a:pt x="0" y="37"/>
+                              </a:cubicBezTo>
+                              <a:cubicBezTo>
+                                <a:pt x="0" y="24"/>
+                                <a:pt x="0" y="24"/>
+                                <a:pt x="0" y="24"/>
+                              </a:cubicBezTo>
+                              <a:cubicBezTo>
+                                <a:pt x="18" y="24"/>
+                                <a:pt x="18" y="24"/>
+                                <a:pt x="18" y="24"/>
+                              </a:cubicBezTo>
+                              <a:cubicBezTo>
+                                <a:pt x="18" y="28"/>
+                                <a:pt x="18" y="28"/>
+                                <a:pt x="18" y="28"/>
+                              </a:cubicBezTo>
+                              <a:cubicBezTo>
+                                <a:pt x="18" y="29"/>
+                                <a:pt x="18" y="30"/>
+                                <a:pt x="19" y="30"/>
+                              </a:cubicBezTo>
+                              <a:cubicBezTo>
+                                <a:pt x="28" y="30"/>
+                                <a:pt x="28" y="30"/>
+                                <a:pt x="28" y="30"/>
+                              </a:cubicBezTo>
+                              <a:cubicBezTo>
+                                <a:pt x="29" y="30"/>
+                                <a:pt x="30" y="29"/>
+                                <a:pt x="30" y="28"/>
+                              </a:cubicBezTo>
+                              <a:cubicBezTo>
+                                <a:pt x="30" y="24"/>
+                                <a:pt x="30" y="24"/>
+                                <a:pt x="30" y="24"/>
+                              </a:cubicBezTo>
+                              <a:cubicBezTo>
+                                <a:pt x="48" y="24"/>
+                                <a:pt x="48" y="24"/>
+                                <a:pt x="48" y="24"/>
+                              </a:cubicBezTo>
+                              <a:lnTo>
+                                <a:pt x="48" y="37"/>
+                              </a:lnTo>
+                              <a:close/>
+                              <a:moveTo>
+                                <a:pt x="48" y="22"/>
+                              </a:moveTo>
+                              <a:cubicBezTo>
+                                <a:pt x="0" y="22"/>
+                                <a:pt x="0" y="22"/>
+                                <a:pt x="0" y="22"/>
+                              </a:cubicBezTo>
+                              <a:cubicBezTo>
+                                <a:pt x="0" y="11"/>
+                                <a:pt x="0" y="11"/>
+                                <a:pt x="0" y="11"/>
+                              </a:cubicBezTo>
+                              <a:cubicBezTo>
+                                <a:pt x="0" y="9"/>
+                                <a:pt x="2" y="7"/>
+                                <a:pt x="4" y="7"/>
+                              </a:cubicBezTo>
+                              <a:cubicBezTo>
+                                <a:pt x="13" y="7"/>
+                                <a:pt x="13" y="7"/>
+                                <a:pt x="13" y="7"/>
+                              </a:cubicBezTo>
+                              <a:cubicBezTo>
+                                <a:pt x="13" y="3"/>
+                                <a:pt x="13" y="3"/>
+                                <a:pt x="13" y="3"/>
+                              </a:cubicBezTo>
+                              <a:cubicBezTo>
+                                <a:pt x="13" y="1"/>
+                                <a:pt x="15" y="0"/>
+                                <a:pt x="16" y="0"/>
+                              </a:cubicBezTo>
+                              <a:cubicBezTo>
+                                <a:pt x="31" y="0"/>
+                                <a:pt x="31" y="0"/>
+                                <a:pt x="31" y="0"/>
+                              </a:cubicBezTo>
+                              <a:cubicBezTo>
+                                <a:pt x="33" y="0"/>
+                                <a:pt x="34" y="1"/>
+                                <a:pt x="34" y="3"/>
+                              </a:cubicBezTo>
+                              <a:cubicBezTo>
+                                <a:pt x="34" y="7"/>
+                                <a:pt x="34" y="7"/>
+                                <a:pt x="34" y="7"/>
+                              </a:cubicBezTo>
+                              <a:cubicBezTo>
+                                <a:pt x="43" y="7"/>
+                                <a:pt x="43" y="7"/>
+                                <a:pt x="43" y="7"/>
+                              </a:cubicBezTo>
+                              <a:cubicBezTo>
+                                <a:pt x="46" y="7"/>
+                                <a:pt x="48" y="9"/>
+                                <a:pt x="48" y="11"/>
+                              </a:cubicBezTo>
+                              <a:lnTo>
+                                <a:pt x="48" y="22"/>
+                              </a:lnTo>
+                              <a:close/>
+                            </a:path>
+                          </a:pathLst>
+                        </a:custGeom>
+                        <a:solidFill>
+                          <a:srgbClr val="40A2DB"/>
+                        </a:solidFill>
+                        <a:ln>
+                          <a:noFill/>
+                        </a:ln>
+                      </wps:spPr>
+                      <wps:bodyPr rot="0" vert="horz" wrap="square" lIns="91440" tIns="45720" rIns="91440" bIns="45720" anchor="t" anchorCtr="0" upright="1">
+                        <a:noAutofit/>
+                      </wps:bodyPr>
+                    </wps:wsp>
+                  </a:graphicData>
+                </a:graphic>
+                <wp14:sizeRelH relativeFrom="page">
+                  <wp14:pctWidth>0</wp14:pctWidth>
+                </wp14:sizeRelH>
+                <wp14:sizeRelV relativeFrom="page">
+                  <wp14:pctHeight>0</wp14:pctHeight>
+                </wp14:sizeRelV>
+              </wp:anchor>
+            </w:drawing>
+          </mc:Choice>
+          <mc:Fallback>
+            <w:pict>
+              <v:shape w14:anchorId="1FAE022F" id="Freeform: Shape 5" o:spid="_x0000_s1026" style="position:absolute;margin-left:174.15pt;margin-top:306.2pt;width:15.3pt;height:12.75pt;z-index:251835392;visibility:visible;mso-wrap-style:square;mso-width-percent:0;mso-height-percent:0;mso-wrap-distance-left:9pt;mso-wrap-distance-top:0;mso-wrap-distance-right:9pt;mso-wrap-distance-bottom:0;mso-position-horizontal:absolute;mso-position-horizontal-relative:text;mso-position-vertical:absolute;mso-position-vertical-relative:text;mso-width-percent:0;mso-height-percent:0;mso-width-relative:page;mso-height-relative:page;v-text-anchor:top" coordsize="48,41" o:gfxdata="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" path="m27,28v-7,,-7,,-7,c20,24,20,24,20,24v7,,7,,7,l27,28xm30,4c17,4,17,4,17,4v,3,,3,,3c30,7,30,7,30,7r,-3xm48,37v,2,-2,4,-5,4c4,41,4,41,4,41,2,41,,39,,37,,24,,24,,24v18,,18,,18,c18,28,18,28,18,28v,1,,2,1,2c28,30,28,30,28,30v1,,2,-1,2,-2c30,24,30,24,30,24v18,,18,,18,l48,37xm48,22c,22,,22,,22,,11,,11,,11,,9,2,7,4,7v9,,9,,9,c13,3,13,3,13,3,13,1,15,,16,,31,,31,,31,v2,,3,1,3,3c34,7,34,7,34,7v9,,9,,9,c46,7,48,9,48,11r,11xe" fillcolor="#40a2db" stroked="f">
+                <v:path arrowok="t" o:connecttype="custom" o:connectlocs="109299,110583;80963,110583;80963,94785;109299,94785;109299,110583;121444,15798;68818,15798;68818,27646;121444,27646;121444,15798;194310,146127;174069,161925;16193,161925;0,146127;0,94785;72866,94785;72866,110583;76914,118482;113348,118482;121444,110583;121444,94785;194310,94785;194310,146127;194310,86887;0,86887;0,43443;16193,27646;52626,27646;52626,11848;64770,0;125492,0;137636,11848;137636,27646;174069,27646;194310,43443;194310,86887" o:connectangles="0,0,0,0,0,0,0,0,0,0,0,0,0,0,0,0,0,0,0,0,0,0,0,0,0,0,0,0,0,0,0,0,0,0,0,0"/>
+                <o:lock v:ext="edit" verticies="t"/>
+              </v:shape>
+            </w:pict>
+          </mc:Fallback>
+        </mc:AlternateContent>
+      </w:r>
+      <w:bookmarkEnd w:id="0"/>
       <w:r>
         <w:rPr>
           <w:noProof/>
@@ -3390,7 +3829,7 @@
         <mc:AlternateContent>
           <mc:Choice Requires="wps">
             <w:drawing>
-              <wp:anchor distT="0" distB="0" distL="114300" distR="114300" simplePos="0" relativeHeight="251814912" behindDoc="0" locked="0" layoutInCell="1" allowOverlap="1" wp14:anchorId="4D96EA25" wp14:editId="6F2B5795">
+              <wp:anchor distT="0" distB="0" distL="114300" distR="114300" simplePos="0" relativeHeight="251814912" behindDoc="0" locked="0" layoutInCell="1" allowOverlap="1" wp14:anchorId="4D96EA25" wp14:editId="1E7B1273">
                 <wp:simplePos x="0" y="0"/>
                 <wp:positionH relativeFrom="column">
                   <wp:posOffset>-755650</wp:posOffset>
@@ -5209,126 +5648,8 @@
         <w:rPr>
           <w:noProof/>
         </w:rPr>
-        <mc:AlternateContent>
-          <mc:Choice Requires="wps">
-            <w:drawing>
-              <wp:anchor distT="0" distB="0" distL="114300" distR="114300" simplePos="0" relativeHeight="251748352" behindDoc="0" locked="0" layoutInCell="1" allowOverlap="1" wp14:anchorId="656A16B9" wp14:editId="6EF13C0A">
-                <wp:simplePos x="0" y="0"/>
-                <wp:positionH relativeFrom="column">
-                  <wp:posOffset>2209800</wp:posOffset>
-                </wp:positionH>
-                <wp:positionV relativeFrom="paragraph">
-                  <wp:posOffset>3893347</wp:posOffset>
-                </wp:positionV>
-                <wp:extent cx="200025" cy="162560"/>
-                <wp:effectExtent l="0" t="0" r="9525" b="8890"/>
-                <wp:wrapNone/>
-                <wp:docPr id="98" name="Rectangle 98"/>
-                <wp:cNvGraphicFramePr/>
-                <a:graphic xmlns:a="http://schemas.openxmlformats.org/drawingml/2006/main">
-                  <a:graphicData uri="http://schemas.microsoft.com/office/word/2010/wordprocessingShape">
-                    <wps:wsp>
-                      <wps:cNvSpPr/>
-                      <wps:spPr>
-                        <a:xfrm>
-                          <a:off x="0" y="0"/>
-                          <a:ext cx="200025" cy="162560"/>
-                        </a:xfrm>
-                        <a:prstGeom prst="rect">
-                          <a:avLst/>
-                        </a:prstGeom>
-                        <a:blipFill dpi="0" rotWithShape="1">
-                          <a:blip r:embed="rId11" cstate="print">
-                            <a:duotone>
-                              <a:prstClr val="black"/>
-                              <a:srgbClr val="40A2DB">
-                                <a:tint val="45000"/>
-                                <a:satMod val="400000"/>
-                              </a:srgbClr>
-                            </a:duotone>
-                            <a:extLst>
-                              <a:ext uri="{28A0092B-C50C-407E-A947-70E740481C1C}">
-                                <a14:useLocalDpi xmlns:a14="http://schemas.microsoft.com/office/drawing/2010/main" val="0"/>
-                              </a:ext>
-                            </a:extLst>
-                          </a:blip>
-                          <a:srcRect/>
-                          <a:stretch>
-                            <a:fillRect/>
-                          </a:stretch>
-                        </a:blipFill>
-                        <a:ln>
-                          <a:noFill/>
-                        </a:ln>
-                      </wps:spPr>
-                      <wps:style>
-                        <a:lnRef idx="2">
-                          <a:schemeClr val="accent1">
-                            <a:shade val="50000"/>
-                          </a:schemeClr>
-                        </a:lnRef>
-                        <a:fillRef idx="1">
-                          <a:schemeClr val="accent1"/>
-                        </a:fillRef>
-                        <a:effectRef idx="0">
-                          <a:schemeClr val="accent1"/>
-                        </a:effectRef>
-                        <a:fontRef idx="minor">
-                          <a:schemeClr val="lt1"/>
-                        </a:fontRef>
-                      </wps:style>
-                      <wps:txbx>
-                        <w:txbxContent>
-                          <w:p>
-                            <w:pPr>
-                              <w:jc w:val="center"/>
-                            </w:pPr>
-                          </w:p>
-                        </w:txbxContent>
-                      </wps:txbx>
-                      <wps:bodyPr rot="0" spcFirstLastPara="0" vertOverflow="overflow" horzOverflow="overflow" vert="horz" wrap="square" lIns="91440" tIns="45720" rIns="91440" bIns="45720" numCol="1" spcCol="0" rtlCol="0" fromWordArt="0" anchor="ctr" anchorCtr="0" forceAA="0" compatLnSpc="1">
-                        <a:prstTxWarp prst="textNoShape">
-                          <a:avLst/>
-                        </a:prstTxWarp>
-                        <a:noAutofit/>
-                      </wps:bodyPr>
-                    </wps:wsp>
-                  </a:graphicData>
-                </a:graphic>
-                <wp14:sizeRelH relativeFrom="margin">
-                  <wp14:pctWidth>0</wp14:pctWidth>
-                </wp14:sizeRelH>
-                <wp14:sizeRelV relativeFrom="margin">
-                  <wp14:pctHeight>0</wp14:pctHeight>
-                </wp14:sizeRelV>
-              </wp:anchor>
-            </w:drawing>
-          </mc:Choice>
-          <mc:Fallback>
-            <w:pict>
-              <v:rect w14:anchorId="656A16B9" id="Rectangle 98" o:spid="_x0000_s1038" style="position:absolute;margin-left:174pt;margin-top:306.55pt;width:15.75pt;height:12.8pt;z-index:251748352;visibility:visible;mso-wrap-style:square;mso-width-percent:0;mso-height-percent:0;mso-wrap-distance-left:9pt;mso-wrap-distance-top:0;mso-wrap-distance-right:9pt;mso-wrap-distance-bottom:0;mso-position-horizontal:absolute;mso-position-horizontal-relative:text;mso-position-vertical:absolute;mso-position-vertical-relative:text;mso-width-percent:0;mso-height-percent:0;mso-width-relative:margin;mso-height-relative:margin;v-text-anchor:middle" o:gfxdata="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" stroked="f" strokeweight="1pt">
-                <v:fill r:id="rId12" o:title="" recolor="t" rotate="t" type="frame"/>
-                <v:imagedata recolortarget="black"/>
-                <v:textbox>
-                  <w:txbxContent>
-                    <w:p>
-                      <w:pPr>
-                        <w:jc w:val="center"/>
-                      </w:pPr>
-                    </w:p>
-                  </w:txbxContent>
-                </v:textbox>
-              </v:rect>
-            </w:pict>
-          </mc:Fallback>
-        </mc:AlternateContent>
-      </w:r>
-      <w:r>
-        <w:rPr>
-          <w:noProof/>
-        </w:rPr>
         <w:drawing>
-          <wp:anchor distT="0" distB="0" distL="114300" distR="114300" simplePos="0" relativeHeight="251799552" behindDoc="0" locked="0" layoutInCell="1" allowOverlap="1" wp14:anchorId="2F304817" wp14:editId="37993C07">
+          <wp:anchor distT="0" distB="0" distL="114300" distR="114300" simplePos="0" relativeHeight="251799552" behindDoc="0" locked="0" layoutInCell="1" allowOverlap="1" wp14:anchorId="2F304817" wp14:editId="417B15EA">
             <wp:simplePos x="0" y="0"/>
             <wp:positionH relativeFrom="column">
               <wp:posOffset>-682625</wp:posOffset>
@@ -5353,7 +5674,7 @@
                     </pic:cNvPicPr>
                   </pic:nvPicPr>
                   <pic:blipFill>
-                    <a:blip r:embed="rId13" cstate="print">
+                    <a:blip r:embed="rId11" cstate="print">
                       <a:extLst>
                         <a:ext uri="{28A0092B-C50C-407E-A947-70E740481C1C}">
                           <a14:useLocalDpi xmlns:a14="http://schemas.microsoft.com/office/drawing/2010/main" val="0"/>
@@ -5453,8 +5774,20 @@
                                 <w:sz w:val="20"/>
                                 <w:szCs w:val="20"/>
                               </w:rPr>
-                              <w:t>Android Development :</w:t>
-                            </w:r>
+                              <w:t xml:space="preserve">Android </w:t>
+                            </w:r>
+                            <w:proofErr w:type="gramStart"/>
+                            <w:r>
+                              <w:rPr>
+                                <w:rFonts w:ascii="Roboto Black" w:hAnsi="Roboto Black"/>
+                                <w:bCs/>
+                                <w:color w:val="FFFFFF" w:themeColor="background1"/>
+                                <w:sz w:val="20"/>
+                                <w:szCs w:val="20"/>
+                              </w:rPr>
+                              <w:t>Development :</w:t>
+                            </w:r>
+                            <w:proofErr w:type="gramEnd"/>
                             <w:r>
                               <w:rPr>
                                 <w:rFonts w:ascii="Roboto" w:hAnsi="Roboto"/>
@@ -5606,8 +5939,6 @@
                               </w:rPr>
                               <w:t>DK</w:t>
                             </w:r>
-                            <w:bookmarkStart w:id="0" w:name="_GoBack"/>
-                            <w:bookmarkEnd w:id="0"/>
                             <w:r>
                               <w:rPr>
                                 <w:rFonts w:ascii="Roboto" w:hAnsi="Roboto"/>
@@ -5783,7 +6114,7 @@
           </mc:Choice>
           <mc:Fallback>
             <w:pict>
-              <v:shape w14:anchorId="5DF2A738" id="Text Box 129" o:spid="_x0000_s1039" type="#_x0000_t202" style="position:absolute;margin-left:-59.3pt;margin-top:135.6pt;width:191.65pt;height:267.2pt;z-index:251771904;visibility:visible;mso-wrap-style:square;mso-width-percent:0;mso-height-percent:0;mso-wrap-distance-left:9pt;mso-wrap-distance-top:0;mso-wrap-distance-right:9pt;mso-wrap-distance-bottom:0;mso-position-horizontal:absolute;mso-position-horizontal-relative:text;mso-position-vertical:absolute;mso-position-vertical-relative:text;mso-width-percent:0;mso-height-percent:0;mso-width-relative:margin;mso-height-relative:margin;v-text-anchor:top" o:gfxdata="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" filled="f" stroked="f" strokeweight=".5pt">
+              <v:shape w14:anchorId="5DF2A738" id="Text Box 129" o:spid="_x0000_s1038" type="#_x0000_t202" style="position:absolute;margin-left:-59.3pt;margin-top:135.6pt;width:191.65pt;height:267.2pt;z-index:251771904;visibility:visible;mso-wrap-style:square;mso-width-percent:0;mso-height-percent:0;mso-wrap-distance-left:9pt;mso-wrap-distance-top:0;mso-wrap-distance-right:9pt;mso-wrap-distance-bottom:0;mso-position-horizontal:absolute;mso-position-horizontal-relative:text;mso-position-vertical:absolute;mso-position-vertical-relative:text;mso-width-percent:0;mso-height-percent:0;mso-width-relative:margin;mso-height-relative:margin;v-text-anchor:top" o:gfxdata="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" filled="f" stroked="f" strokeweight=".5pt">
                 <v:textbox>
                   <w:txbxContent>
                     <w:p>
@@ -5810,8 +6141,20 @@
                           <w:sz w:val="20"/>
                           <w:szCs w:val="20"/>
                         </w:rPr>
-                        <w:t>Android Development :</w:t>
+                        <w:t xml:space="preserve">Android </w:t>
                       </w:r>
+                      <w:proofErr w:type="gramStart"/>
+                      <w:r>
+                        <w:rPr>
+                          <w:rFonts w:ascii="Roboto Black" w:hAnsi="Roboto Black"/>
+                          <w:bCs/>
+                          <w:color w:val="FFFFFF" w:themeColor="background1"/>
+                          <w:sz w:val="20"/>
+                          <w:szCs w:val="20"/>
+                        </w:rPr>
+                        <w:t>Development :</w:t>
+                      </w:r>
+                      <w:proofErr w:type="gramEnd"/>
                       <w:r>
                         <w:rPr>
                           <w:rFonts w:ascii="Roboto" w:hAnsi="Roboto"/>
@@ -5963,8 +6306,6 @@
                         </w:rPr>
                         <w:t>DK</w:t>
                       </w:r>
-                      <w:bookmarkStart w:id="1" w:name="_GoBack"/>
-                      <w:bookmarkEnd w:id="1"/>
                       <w:r>
                         <w:rPr>
                           <w:rFonts w:ascii="Roboto" w:hAnsi="Roboto"/>
@@ -6155,7 +6496,7 @@
                     </pic:cNvPicPr>
                   </pic:nvPicPr>
                   <pic:blipFill>
-                    <a:blip r:embed="rId14" cstate="print">
+                    <a:blip r:embed="rId12" cstate="print">
                       <a:extLst>
                         <a:ext uri="{28A0092B-C50C-407E-A947-70E740481C1C}">
                           <a14:useLocalDpi xmlns:a14="http://schemas.microsoft.com/office/drawing/2010/main" val="0"/>
@@ -6283,7 +6624,7 @@
           </mc:Choice>
           <mc:Fallback>
             <w:pict>
-              <v:shape w14:anchorId="2C38BCC9" id="Text Box 126" o:spid="_x0000_s1040" type="#_x0000_t202" style="position:absolute;margin-left:-60.9pt;margin-top:66.45pt;width:26.5pt;height:25.55pt;z-index:251766784;visibility:visible;mso-wrap-style:square;mso-width-percent:0;mso-height-percent:0;mso-wrap-distance-left:9pt;mso-wrap-distance-top:0;mso-wrap-distance-right:9pt;mso-wrap-distance-bottom:0;mso-position-horizontal:absolute;mso-position-horizontal-relative:text;mso-position-vertical:absolute;mso-position-vertical-relative:text;mso-width-percent:0;mso-height-percent:0;mso-width-relative:margin;mso-height-relative:margin;v-text-anchor:top" o:gfxdata="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" filled="f" stroked="f" strokeweight="1pt">
+              <v:shape w14:anchorId="2C38BCC9" id="Text Box 126" o:spid="_x0000_s1039" type="#_x0000_t202" style="position:absolute;margin-left:-60.9pt;margin-top:66.45pt;width:26.5pt;height:25.55pt;z-index:251766784;visibility:visible;mso-wrap-style:square;mso-width-percent:0;mso-height-percent:0;mso-wrap-distance-left:9pt;mso-wrap-distance-top:0;mso-wrap-distance-right:9pt;mso-wrap-distance-bottom:0;mso-position-horizontal:absolute;mso-position-horizontal-relative:text;mso-position-vertical:absolute;mso-position-vertical-relative:text;mso-width-percent:0;mso-height-percent:0;mso-width-relative:margin;mso-height-relative:margin;v-text-anchor:top" o:gfxdata="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" filled="f" stroked="f" strokeweight="1pt">
                 <v:textbox>
                   <w:txbxContent>
                     <w:p>
@@ -6394,7 +6735,7 @@
           </mc:Choice>
           <mc:Fallback>
             <w:pict>
-              <v:shape w14:anchorId="3F9D8A0E" id="Text Box 128" o:spid="_x0000_s1041" type="#_x0000_t202" style="position:absolute;margin-left:-58.5pt;margin-top:100.7pt;width:146.1pt;height:28.55pt;z-index:251770880;visibility:visible;mso-wrap-style:square;mso-width-percent:0;mso-height-percent:0;mso-wrap-distance-left:9pt;mso-wrap-distance-top:0;mso-wrap-distance-right:9pt;mso-wrap-distance-bottom:0;mso-position-horizontal:absolute;mso-position-horizontal-relative:text;mso-position-vertical:absolute;mso-position-vertical-relative:text;mso-width-percent:0;mso-height-percent:0;mso-width-relative:margin;mso-height-relative:margin;v-text-anchor:top" o:gfxdata="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" filled="f" strokecolor="white [3212]" strokeweight="1pt">
+              <v:shape w14:anchorId="3F9D8A0E" id="Text Box 128" o:spid="_x0000_s1040" type="#_x0000_t202" style="position:absolute;margin-left:-58.5pt;margin-top:100.7pt;width:146.1pt;height:28.55pt;z-index:251770880;visibility:visible;mso-wrap-style:square;mso-width-percent:0;mso-height-percent:0;mso-wrap-distance-left:9pt;mso-wrap-distance-top:0;mso-wrap-distance-right:9pt;mso-wrap-distance-bottom:0;mso-position-horizontal:absolute;mso-position-horizontal-relative:text;mso-position-vertical:absolute;mso-position-vertical-relative:text;mso-width-percent:0;mso-height-percent:0;mso-width-relative:margin;mso-height-relative:margin;v-text-anchor:top" o:gfxdata="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" filled="f" strokecolor="white [3212]" strokeweight="1pt">
                 <v:textbox>
                   <w:txbxContent>
                     <w:p>
@@ -6459,7 +6800,7 @@
                     </pic:cNvPicPr>
                   </pic:nvPicPr>
                   <pic:blipFill>
-                    <a:blip r:embed="rId15">
+                    <a:blip r:embed="rId13">
                       <a:extLst>
                         <a:ext uri="{28A0092B-C50C-407E-A947-70E740481C1C}">
                           <a14:useLocalDpi xmlns:a14="http://schemas.microsoft.com/office/drawing/2010/main" val="0"/>
@@ -6526,7 +6867,7 @@
                     </pic:cNvPicPr>
                   </pic:nvPicPr>
                   <pic:blipFill>
-                    <a:blip r:embed="rId16">
+                    <a:blip r:embed="rId14">
                       <a:extLst>
                         <a:ext uri="{28A0092B-C50C-407E-A947-70E740481C1C}">
                           <a14:useLocalDpi xmlns:a14="http://schemas.microsoft.com/office/drawing/2010/main" val="0"/>
@@ -6590,7 +6931,7 @@
                     <pic:cNvPicPr/>
                   </pic:nvPicPr>
                   <pic:blipFill>
-                    <a:blip r:embed="rId17">
+                    <a:blip r:embed="rId15">
                       <a:extLst>
                         <a:ext uri="{28A0092B-C50C-407E-A947-70E740481C1C}">
                           <a14:useLocalDpi xmlns:a14="http://schemas.microsoft.com/office/drawing/2010/main" val="0"/>
@@ -6652,7 +6993,7 @@
                     </pic:cNvPicPr>
                   </pic:nvPicPr>
                   <pic:blipFill>
-                    <a:blip r:embed="rId18">
+                    <a:blip r:embed="rId16">
                       <a:extLst>
                         <a:ext uri="{28A0092B-C50C-407E-A947-70E740481C1C}">
                           <a14:useLocalDpi xmlns:a14="http://schemas.microsoft.com/office/drawing/2010/main" val="0"/>
@@ -6777,7 +7118,7 @@
           </mc:Choice>
           <mc:Fallback>
             <w:pict>
-              <v:shape w14:anchorId="011CC50B" id="Text Box 229" o:spid="_x0000_s1042" type="#_x0000_t202" style="position:absolute;margin-left:29.8pt;margin-top:681.55pt;width:52.15pt;height:46.25pt;z-index:251826176;visibility:visible;mso-wrap-style:square;mso-width-percent:0;mso-wrap-distance-left:9pt;mso-wrap-distance-top:0;mso-wrap-distance-right:9pt;mso-wrap-distance-bottom:0;mso-position-horizontal:absolute;mso-position-horizontal-relative:text;mso-position-vertical:absolute;mso-position-vertical-relative:text;mso-width-percent:0;mso-width-relative:margin;v-text-anchor:top" o:gfxdata="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" filled="f" stroked="f" strokeweight=".5pt">
+              <v:shape w14:anchorId="011CC50B" id="Text Box 229" o:spid="_x0000_s1041" type="#_x0000_t202" style="position:absolute;margin-left:29.8pt;margin-top:681.55pt;width:52.15pt;height:46.25pt;z-index:251826176;visibility:visible;mso-wrap-style:square;mso-width-percent:0;mso-wrap-distance-left:9pt;mso-wrap-distance-top:0;mso-wrap-distance-right:9pt;mso-wrap-distance-bottom:0;mso-position-horizontal:absolute;mso-position-horizontal-relative:text;mso-position-vertical:absolute;mso-position-vertical-relative:text;mso-width-percent:0;mso-width-relative:margin;v-text-anchor:top" o:gfxdata="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" filled="f" stroked="f" strokeweight=".5pt">
                 <v:textbox>
                   <w:txbxContent>
                     <w:p>
@@ -6907,7 +7248,7 @@
           </mc:Choice>
           <mc:Fallback>
             <w:pict>
-              <v:shape w14:anchorId="1B551670" id="Text Box 225" o:spid="_x0000_s1043" type="#_x0000_t202" style="position:absolute;margin-left:-9.5pt;margin-top:681.75pt;width:42.45pt;height:46.25pt;z-index:251821056;visibility:visible;mso-wrap-style:square;mso-width-percent:0;mso-wrap-distance-left:9pt;mso-wrap-distance-top:0;mso-wrap-distance-right:9pt;mso-wrap-distance-bottom:0;mso-position-horizontal:absolute;mso-position-horizontal-relative:text;mso-position-vertical:absolute;mso-position-vertical-relative:text;mso-width-percent:0;mso-width-relative:margin;v-text-anchor:top" o:gfxdata="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" filled="f" stroked="f" strokeweight=".5pt">
+              <v:shape w14:anchorId="1B551670" id="Text Box 225" o:spid="_x0000_s1042" type="#_x0000_t202" style="position:absolute;margin-left:-9.5pt;margin-top:681.75pt;width:42.45pt;height:46.25pt;z-index:251821056;visibility:visible;mso-wrap-style:square;mso-width-percent:0;mso-wrap-distance-left:9pt;mso-wrap-distance-top:0;mso-wrap-distance-right:9pt;mso-wrap-distance-bottom:0;mso-position-horizontal:absolute;mso-position-horizontal-relative:text;mso-position-vertical:absolute;mso-position-vertical-relative:text;mso-width-percent:0;mso-width-relative:margin;v-text-anchor:top" o:gfxdata="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" filled="f" stroked="f" strokeweight=".5pt">
                 <v:textbox>
                   <w:txbxContent>
                     <w:p>
@@ -7037,7 +7378,7 @@
           </mc:Choice>
           <mc:Fallback>
             <w:pict>
-              <v:shape w14:anchorId="33160B4B" id="Text Box 224" o:spid="_x0000_s1044" type="#_x0000_t202" style="position:absolute;margin-left:-57.55pt;margin-top:680.6pt;width:51.95pt;height:46.25pt;z-index:251820032;visibility:visible;mso-wrap-style:square;mso-width-percent:0;mso-wrap-distance-left:9pt;mso-wrap-distance-top:0;mso-wrap-distance-right:9pt;mso-wrap-distance-bottom:0;mso-position-horizontal:absolute;mso-position-horizontal-relative:text;mso-position-vertical:absolute;mso-position-vertical-relative:text;mso-width-percent:0;mso-width-relative:margin;v-text-anchor:top" o:gfxdata="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" filled="f" stroked="f" strokeweight=".5pt">
+              <v:shape w14:anchorId="33160B4B" id="Text Box 224" o:spid="_x0000_s1043" type="#_x0000_t202" style="position:absolute;margin-left:-57.55pt;margin-top:680.6pt;width:51.95pt;height:46.25pt;z-index:251820032;visibility:visible;mso-wrap-style:square;mso-width-percent:0;mso-wrap-distance-left:9pt;mso-wrap-distance-top:0;mso-wrap-distance-right:9pt;mso-wrap-distance-bottom:0;mso-position-horizontal:absolute;mso-position-horizontal-relative:text;mso-position-vertical:absolute;mso-position-vertical-relative:text;mso-width-percent:0;mso-width-relative:margin;v-text-anchor:top" o:gfxdata="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" filled="f" stroked="f" strokeweight=".5pt">
                 <v:textbox>
                   <w:txbxContent>
                     <w:p>
@@ -7165,7 +7506,7 @@
           </mc:Choice>
           <mc:Fallback>
             <w:pict>
-              <v:shape w14:anchorId="0424A890" id="Text Box 223" o:spid="_x0000_s1045" type="#_x0000_t202" style="position:absolute;margin-left:83pt;margin-top:681.5pt;width:46.25pt;height:46.25pt;z-index:251819008;visibility:visible;mso-wrap-style:square;mso-wrap-distance-left:9pt;mso-wrap-distance-top:0;mso-wrap-distance-right:9pt;mso-wrap-distance-bottom:0;mso-position-horizontal:absolute;mso-position-horizontal-relative:text;mso-position-vertical:absolute;mso-position-vertical-relative:text;v-text-anchor:top" o:gfxdata="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" filled="f" stroked="f" strokeweight=".5pt">
+              <v:shape w14:anchorId="0424A890" id="Text Box 223" o:spid="_x0000_s1044" type="#_x0000_t202" style="position:absolute;margin-left:83pt;margin-top:681.5pt;width:46.25pt;height:46.25pt;z-index:251819008;visibility:visible;mso-wrap-style:square;mso-wrap-distance-left:9pt;mso-wrap-distance-top:0;mso-wrap-distance-right:9pt;mso-wrap-distance-bottom:0;mso-position-horizontal:absolute;mso-position-horizontal-relative:text;mso-position-vertical:absolute;mso-position-vertical-relative:text;v-text-anchor:top" o:gfxdata="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" filled="f" stroked="f" strokeweight=".5pt">
                 <v:textbox>
                   <w:txbxContent>
                     <w:p>
@@ -7289,7 +7630,7 @@
           </mc:Choice>
           <mc:Fallback>
             <w:pict>
-              <v:shape w14:anchorId="78B0782A" id="Text Box 215" o:spid="_x0000_s1046" type="#_x0000_t202" style="position:absolute;margin-left:-57.5pt;margin-top:644pt;width:146.1pt;height:28.55pt;z-index:251816960;visibility:visible;mso-wrap-style:square;mso-width-percent:0;mso-height-percent:0;mso-wrap-distance-left:9pt;mso-wrap-distance-top:0;mso-wrap-distance-right:9pt;mso-wrap-distance-bottom:0;mso-position-horizontal:absolute;mso-position-horizontal-relative:text;mso-position-vertical:absolute;mso-position-vertical-relative:text;mso-width-percent:0;mso-height-percent:0;mso-width-relative:margin;mso-height-relative:margin;v-text-anchor:top" o:gfxdata="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" filled="f" strokecolor="white [3212]" strokeweight="1pt">
+              <v:shape w14:anchorId="78B0782A" id="Text Box 215" o:spid="_x0000_s1045" type="#_x0000_t202" style="position:absolute;margin-left:-57.5pt;margin-top:644pt;width:146.1pt;height:28.55pt;z-index:251816960;visibility:visible;mso-wrap-style:square;mso-width-percent:0;mso-height-percent:0;mso-wrap-distance-left:9pt;mso-wrap-distance-top:0;mso-wrap-distance-right:9pt;mso-wrap-distance-bottom:0;mso-position-horizontal:absolute;mso-position-horizontal-relative:text;mso-position-vertical:absolute;mso-position-vertical-relative:text;mso-width-percent:0;mso-height-percent:0;mso-width-relative:margin;mso-height-relative:margin;v-text-anchor:top" o:gfxdata="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" filled="f" strokecolor="white [3212]" strokeweight="1pt">
                 <v:textbox>
                   <w:txbxContent>
                     <w:p>
@@ -8946,7 +9287,7 @@
           </mc:Choice>
           <mc:Fallback>
             <w:pict>
-              <v:shape w14:anchorId="4EA4CB73" id="Text Box 201" o:spid="_x0000_s1047" type="#_x0000_t202" style="position:absolute;margin-left:152.15pt;margin-top:6.9pt;width:358.65pt;height:683.7pt;z-index:251574266;visibility:visible;mso-wrap-style:square;mso-height-percent:0;mso-wrap-distance-left:9pt;mso-wrap-distance-top:0;mso-wrap-distance-right:9pt;mso-wrap-distance-bottom:0;mso-position-horizontal:absolute;mso-position-horizontal-relative:text;mso-position-vertical:absolute;mso-position-vertical-relative:text;mso-height-percent:0;mso-height-relative:margin;v-text-anchor:top" o:gfxdata="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" fillcolor="white [3212]" stroked="f" strokeweight=".5pt">
+              <v:shape w14:anchorId="4EA4CB73" id="Text Box 201" o:spid="_x0000_s1046" type="#_x0000_t202" style="position:absolute;margin-left:152.15pt;margin-top:6.9pt;width:358.65pt;height:683.7pt;z-index:251574266;visibility:visible;mso-wrap-style:square;mso-height-percent:0;mso-wrap-distance-left:9pt;mso-wrap-distance-top:0;mso-wrap-distance-right:9pt;mso-wrap-distance-bottom:0;mso-position-horizontal:absolute;mso-position-horizontal-relative:text;mso-position-vertical:absolute;mso-position-vertical-relative:text;mso-height-percent:0;mso-height-relative:margin;v-text-anchor:top" o:gfxdata="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" fillcolor="white [3212]" stroked="f" strokeweight=".5pt">
                 <v:textbox>
                   <w:txbxContent>
                     <w:p>
@@ -11276,7 +11617,7 @@
           </mc:Choice>
           <mc:Fallback>
             <w:pict>
-              <v:shape w14:anchorId="4C04F0F7" id="Text Box 202" o:spid="_x0000_s1048" type="#_x0000_t202" style="position:absolute;margin-left:189.7pt;margin-top:17.85pt;width:152.05pt;height:26.3pt;z-index:251805696;visibility:visible;mso-wrap-style:square;mso-width-percent:0;mso-height-percent:0;mso-wrap-distance-left:9pt;mso-wrap-distance-top:0;mso-wrap-distance-right:9pt;mso-wrap-distance-bottom:0;mso-position-horizontal:absolute;mso-position-horizontal-relative:text;mso-position-vertical:absolute;mso-position-vertical-relative:text;mso-width-percent:0;mso-height-percent:0;mso-width-relative:margin;mso-height-relative:margin;v-text-anchor:top" o:gfxdata="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" filled="f" stroked="f" strokeweight=".5pt">
+              <v:shape w14:anchorId="4C04F0F7" id="Text Box 202" o:spid="_x0000_s1047" type="#_x0000_t202" style="position:absolute;margin-left:189.7pt;margin-top:17.85pt;width:152.05pt;height:26.3pt;z-index:251805696;visibility:visible;mso-wrap-style:square;mso-width-percent:0;mso-height-percent:0;mso-wrap-distance-left:9pt;mso-wrap-distance-top:0;mso-wrap-distance-right:9pt;mso-wrap-distance-bottom:0;mso-position-horizontal:absolute;mso-position-horizontal-relative:text;mso-position-vertical:absolute;mso-position-vertical-relative:text;mso-width-percent:0;mso-height-percent:0;mso-width-relative:margin;mso-height-relative:margin;v-text-anchor:top" o:gfxdata="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" filled="f" stroked="f" strokeweight=".5pt">
                 <v:textbox>
                   <w:txbxContent>
                     <w:p>
@@ -11658,7 +11999,7 @@
           </mc:Choice>
           <mc:Fallback>
             <w:pict>
-              <v:shape w14:anchorId="06AB10A3" id="Text Box 200" o:spid="_x0000_s1049" type="#_x0000_t202" style="position:absolute;margin-left:-57.75pt;margin-top:388.5pt;width:191.65pt;height:249.75pt;z-index:251802624;visibility:visible;mso-wrap-style:square;mso-width-percent:0;mso-height-percent:0;mso-wrap-distance-left:9pt;mso-wrap-distance-top:0;mso-wrap-distance-right:9pt;mso-wrap-distance-bottom:0;mso-position-horizontal:absolute;mso-position-horizontal-relative:text;mso-position-vertical:absolute;mso-position-vertical-relative:text;mso-width-percent:0;mso-height-percent:0;mso-width-relative:margin;mso-height-relative:margin;v-text-anchor:top" o:gfxdata="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" filled="f" stroked="f" strokeweight=".5pt">
+              <v:shape w14:anchorId="06AB10A3" id="Text Box 200" o:spid="_x0000_s1048" type="#_x0000_t202" style="position:absolute;margin-left:-57.75pt;margin-top:388.5pt;width:191.65pt;height:249.75pt;z-index:251802624;visibility:visible;mso-wrap-style:square;mso-width-percent:0;mso-height-percent:0;mso-wrap-distance-left:9pt;mso-wrap-distance-top:0;mso-wrap-distance-right:9pt;mso-wrap-distance-bottom:0;mso-position-horizontal:absolute;mso-position-horizontal-relative:text;mso-position-vertical:absolute;mso-position-vertical-relative:text;mso-width-percent:0;mso-height-percent:0;mso-width-relative:margin;mso-height-relative:margin;v-text-anchor:top" o:gfxdata="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" filled="f" stroked="f" strokeweight=".5pt">
                 <v:textbox>
                   <w:txbxContent>
                     <w:p>
@@ -11967,7 +12308,7 @@
           </mc:Choice>
           <mc:Fallback>
             <w:pict>
-              <v:shape w14:anchorId="6C9CE5BB" id="Text Box 199" o:spid="_x0000_s1050" type="#_x0000_t202" style="position:absolute;margin-left:-57.5pt;margin-top:353.45pt;width:146.1pt;height:28.55pt;z-index:251801600;visibility:visible;mso-wrap-style:square;mso-width-percent:0;mso-height-percent:0;mso-wrap-distance-left:9pt;mso-wrap-distance-top:0;mso-wrap-distance-right:9pt;mso-wrap-distance-bottom:0;mso-position-horizontal:absolute;mso-position-horizontal-relative:text;mso-position-vertical:absolute;mso-position-vertical-relative:text;mso-width-percent:0;mso-height-percent:0;mso-width-relative:margin;mso-height-relative:margin;v-text-anchor:top" o:gfxdata="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" filled="f" strokecolor="white [3212]" strokeweight="1pt">
+              <v:shape w14:anchorId="6C9CE5BB" id="Text Box 199" o:spid="_x0000_s1049" type="#_x0000_t202" style="position:absolute;margin-left:-57.5pt;margin-top:353.45pt;width:146.1pt;height:28.55pt;z-index:251801600;visibility:visible;mso-wrap-style:square;mso-width-percent:0;mso-height-percent:0;mso-wrap-distance-left:9pt;mso-wrap-distance-top:0;mso-wrap-distance-right:9pt;mso-wrap-distance-bottom:0;mso-position-horizontal:absolute;mso-position-horizontal-relative:text;mso-position-vertical:absolute;mso-position-vertical-relative:text;mso-width-percent:0;mso-height-percent:0;mso-width-relative:margin;mso-height-relative:margin;v-text-anchor:top" o:gfxdata="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" filled="f" strokecolor="white [3212]" strokeweight="1pt">
                 <v:textbox>
                   <w:txbxContent>
                     <w:p>
@@ -12273,7 +12614,7 @@
           </mc:Choice>
           <mc:Fallback>
             <w:pict>
-              <v:shape w14:anchorId="1D1A5D4D" id="Text Box 160" o:spid="_x0000_s1051" type="#_x0000_t202" style="position:absolute;margin-left:-57.75pt;margin-top:201.75pt;width:191.65pt;height:2in;z-index:251790336;visibility:visible;mso-wrap-style:square;mso-width-percent:0;mso-height-percent:0;mso-wrap-distance-left:9pt;mso-wrap-distance-top:0;mso-wrap-distance-right:9pt;mso-wrap-distance-bottom:0;mso-position-horizontal:absolute;mso-position-horizontal-relative:text;mso-position-vertical:absolute;mso-position-vertical-relative:text;mso-width-percent:0;mso-height-percent:0;mso-width-relative:margin;mso-height-relative:margin;v-text-anchor:top" o:gfxdata="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" filled="f" stroked="f" strokeweight=".5pt">
+              <v:shape w14:anchorId="1D1A5D4D" id="Text Box 160" o:spid="_x0000_s1050" type="#_x0000_t202" style="position:absolute;margin-left:-57.75pt;margin-top:201.75pt;width:191.65pt;height:2in;z-index:251790336;visibility:visible;mso-wrap-style:square;mso-width-percent:0;mso-height-percent:0;mso-wrap-distance-left:9pt;mso-wrap-distance-top:0;mso-wrap-distance-right:9pt;mso-wrap-distance-bottom:0;mso-position-horizontal:absolute;mso-position-horizontal-relative:text;mso-position-vertical:absolute;mso-position-vertical-relative:text;mso-width-percent:0;mso-height-percent:0;mso-width-relative:margin;mso-height-relative:margin;v-text-anchor:top" o:gfxdata="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" filled="f" stroked="f" strokeweight=".5pt">
                 <v:textbox>
                   <w:txbxContent>
                     <w:p>
@@ -12581,7 +12922,7 @@
           </mc:Choice>
           <mc:Fallback>
             <w:pict>
-              <v:shape w14:anchorId="15B6662C" id="Text Box 159" o:spid="_x0000_s1052" type="#_x0000_t202" style="position:absolute;margin-left:-57.5pt;margin-top:166.45pt;width:146.1pt;height:28.55pt;z-index:251789312;visibility:visible;mso-wrap-style:square;mso-width-percent:0;mso-height-percent:0;mso-wrap-distance-left:9pt;mso-wrap-distance-top:0;mso-wrap-distance-right:9pt;mso-wrap-distance-bottom:0;mso-position-horizontal:absolute;mso-position-horizontal-relative:text;mso-position-vertical:absolute;mso-position-vertical-relative:text;mso-width-percent:0;mso-height-percent:0;mso-width-relative:margin;mso-height-relative:margin;v-text-anchor:top" o:gfxdata="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" filled="f" strokecolor="white [3212]" strokeweight="1pt">
+              <v:shape w14:anchorId="15B6662C" id="Text Box 159" o:spid="_x0000_s1051" type="#_x0000_t202" style="position:absolute;margin-left:-57.5pt;margin-top:166.45pt;width:146.1pt;height:28.55pt;z-index:251789312;visibility:visible;mso-wrap-style:square;mso-width-percent:0;mso-height-percent:0;mso-wrap-distance-left:9pt;mso-wrap-distance-top:0;mso-wrap-distance-right:9pt;mso-wrap-distance-bottom:0;mso-position-horizontal:absolute;mso-position-horizontal-relative:text;mso-position-vertical:absolute;mso-position-vertical-relative:text;mso-width-percent:0;mso-height-percent:0;mso-width-relative:margin;mso-height-relative:margin;v-text-anchor:top" o:gfxdata="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" filled="f" strokecolor="white [3212]" strokeweight="1pt">
                 <v:textbox>
                   <w:txbxContent>
                     <w:p>
@@ -12768,7 +13109,7 @@
           </mc:Choice>
           <mc:Fallback>
             <w:pict>
-              <v:shape w14:anchorId="51FE01DD" id="Text Box 158" o:spid="_x0000_s1053" type="#_x0000_t202" style="position:absolute;margin-left:-59.95pt;margin-top:132.2pt;width:26.5pt;height:25.55pt;z-index:251787264;visibility:visible;mso-wrap-style:square;mso-width-percent:0;mso-height-percent:0;mso-wrap-distance-left:9pt;mso-wrap-distance-top:0;mso-wrap-distance-right:9pt;mso-wrap-distance-bottom:0;mso-position-horizontal:absolute;mso-position-horizontal-relative:text;mso-position-vertical:absolute;mso-position-vertical-relative:text;mso-width-percent:0;mso-height-percent:0;mso-width-relative:margin;mso-height-relative:margin;v-text-anchor:top" o:gfxdata="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" filled="f" stroked="f" strokeweight="1pt">
+              <v:shape w14:anchorId="51FE01DD" id="Text Box 158" o:spid="_x0000_s1052" type="#_x0000_t202" style="position:absolute;margin-left:-59.95pt;margin-top:132.2pt;width:26.5pt;height:25.55pt;z-index:251787264;visibility:visible;mso-wrap-style:square;mso-width-percent:0;mso-height-percent:0;mso-wrap-distance-left:9pt;mso-wrap-distance-top:0;mso-wrap-distance-right:9pt;mso-wrap-distance-bottom:0;mso-position-horizontal:absolute;mso-position-horizontal-relative:text;mso-position-vertical:absolute;mso-position-vertical-relative:text;mso-width-percent:0;mso-height-percent:0;mso-width-relative:margin;mso-height-relative:margin;v-text-anchor:top" o:gfxdata="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" filled="f" stroked="f" strokeweight="1pt">
                 <v:textbox>
                   <w:txbxContent>
                     <w:p>
@@ -12827,7 +13168,7 @@
                     </pic:cNvPicPr>
                   </pic:nvPicPr>
                   <pic:blipFill>
-                    <a:blip r:embed="rId19" cstate="print">
+                    <a:blip r:embed="rId17" cstate="print">
                       <a:extLst>
                         <a:ext uri="{28A0092B-C50C-407E-A947-70E740481C1C}">
                           <a14:useLocalDpi xmlns:a14="http://schemas.microsoft.com/office/drawing/2010/main" val="0"/>
@@ -12891,7 +13232,7 @@
                     </pic:cNvPicPr>
                   </pic:nvPicPr>
                   <pic:blipFill>
-                    <a:blip r:embed="rId14" cstate="print">
+                    <a:blip r:embed="rId12" cstate="print">
                       <a:extLst>
                         <a:ext uri="{28A0092B-C50C-407E-A947-70E740481C1C}">
                           <a14:useLocalDpi xmlns:a14="http://schemas.microsoft.com/office/drawing/2010/main" val="0"/>
@@ -13150,7 +13491,7 @@
           </mc:Choice>
           <mc:Fallback>
             <w:pict>
-              <v:shape w14:anchorId="657546E1" id="Text Box 157" o:spid="_x0000_s1054" type="#_x0000_t202" style="position:absolute;margin-left:-34.4pt;margin-top:38.65pt;width:141.5pt;height:116.85pt;z-index:251783168;visibility:visible;mso-wrap-style:square;mso-width-percent:0;mso-height-percent:0;mso-wrap-distance-left:9pt;mso-wrap-distance-top:0;mso-wrap-distance-right:9pt;mso-wrap-distance-bottom:0;mso-position-horizontal:absolute;mso-position-horizontal-relative:text;mso-position-vertical:absolute;mso-position-vertical-relative:text;mso-width-percent:0;mso-height-percent:0;mso-width-relative:margin;mso-height-relative:margin;v-text-anchor:top" o:gfxdata="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" filled="f" stroked="f" strokeweight=".5pt">
+              <v:shape w14:anchorId="657546E1" id="Text Box 157" o:spid="_x0000_s1053" type="#_x0000_t202" style="position:absolute;margin-left:-34.4pt;margin-top:38.65pt;width:141.5pt;height:116.85pt;z-index:251783168;visibility:visible;mso-wrap-style:square;mso-width-percent:0;mso-height-percent:0;mso-wrap-distance-left:9pt;mso-wrap-distance-top:0;mso-wrap-distance-right:9pt;mso-wrap-distance-bottom:0;mso-position-horizontal:absolute;mso-position-horizontal-relative:text;mso-position-vertical:absolute;mso-position-vertical-relative:text;mso-width-percent:0;mso-height-percent:0;mso-width-relative:margin;mso-height-relative:margin;v-text-anchor:top" o:gfxdata="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" filled="f" stroked="f" strokeweight=".5pt">
                 <v:textbox>
                   <w:txbxContent>
                     <w:p>
@@ -13342,7 +13683,7 @@
           </mc:Choice>
           <mc:Fallback>
             <w:pict>
-              <v:shape w14:anchorId="195E85CF" id="Text Box 156" o:spid="_x0000_s1055" type="#_x0000_t202" style="position:absolute;margin-left:-56.75pt;margin-top:4.7pt;width:80.55pt;height:28.55pt;z-index:251782144;visibility:visible;mso-wrap-style:square;mso-width-percent:0;mso-height-percent:0;mso-wrap-distance-left:9pt;mso-wrap-distance-top:0;mso-wrap-distance-right:9pt;mso-wrap-distance-bottom:0;mso-position-horizontal:absolute;mso-position-horizontal-relative:text;mso-position-vertical:absolute;mso-position-vertical-relative:text;mso-width-percent:0;mso-height-percent:0;mso-width-relative:margin;mso-height-relative:margin;v-text-anchor:top" o:gfxdata="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" filled="f" strokecolor="white [3212]" strokeweight="1pt">
+              <v:shape w14:anchorId="195E85CF" id="Text Box 156" o:spid="_x0000_s1054" type="#_x0000_t202" style="position:absolute;margin-left:-56.75pt;margin-top:4.7pt;width:80.55pt;height:28.55pt;z-index:251782144;visibility:visible;mso-wrap-style:square;mso-width-percent:0;mso-height-percent:0;mso-wrap-distance-left:9pt;mso-wrap-distance-top:0;mso-wrap-distance-right:9pt;mso-wrap-distance-bottom:0;mso-position-horizontal:absolute;mso-position-horizontal-relative:text;mso-position-vertical:absolute;mso-position-vertical-relative:text;mso-width-percent:0;mso-height-percent:0;mso-width-relative:margin;mso-height-relative:margin;v-text-anchor:top" o:gfxdata="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" filled="f" strokecolor="white [3212]" strokeweight="1pt">
                 <v:textbox>
                   <w:txbxContent>
                     <w:p>
@@ -13440,7 +13781,7 @@
           </mc:Choice>
           <mc:Fallback>
             <w:pict>
-              <v:rect w14:anchorId="32085913" id="Rectangle 155" o:spid="_x0000_s1056" style="position:absolute;margin-left:.95pt;margin-top:-5.8pt;width:214.25pt;height:800.5pt;z-index:251577341;visibility:visible;mso-wrap-style:square;mso-width-percent:0;mso-height-percent:0;mso-wrap-distance-left:9pt;mso-wrap-distance-top:0;mso-wrap-distance-right:9pt;mso-wrap-distance-bottom:0;mso-position-horizontal:absolute;mso-position-horizontal-relative:page;mso-position-vertical:absolute;mso-position-vertical-relative:text;mso-width-percent:0;mso-height-percent:0;mso-width-relative:page;mso-height-relative:page;v-text-anchor:top" o:gfxdata="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" fillcolor="#2d3236" stroked="f">
+              <v:rect w14:anchorId="32085913" id="Rectangle 155" o:spid="_x0000_s1055" style="position:absolute;margin-left:.95pt;margin-top:-5.8pt;width:214.25pt;height:800.5pt;z-index:251577341;visibility:visible;mso-wrap-style:square;mso-width-percent:0;mso-height-percent:0;mso-wrap-distance-left:9pt;mso-wrap-distance-top:0;mso-wrap-distance-right:9pt;mso-wrap-distance-bottom:0;mso-position-horizontal:absolute;mso-position-horizontal-relative:page;mso-position-vertical:absolute;mso-position-vertical-relative:text;mso-width-percent:0;mso-height-percent:0;mso-width-relative:page;mso-height-relative:page;v-text-anchor:top" o:gfxdata="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" fillcolor="#2d3236" stroked="f">
                 <v:textbox>
                   <w:txbxContent>
                     <w:p>
@@ -13463,7 +13804,7 @@
         <mc:AlternateContent>
           <mc:Choice Requires="wps">
             <w:drawing>
-              <wp:anchor distT="0" distB="0" distL="114300" distR="114300" simplePos="0" relativeHeight="251774976" behindDoc="1" locked="0" layoutInCell="1" allowOverlap="1" wp14:anchorId="2711E367" wp14:editId="0437FB5F">
+              <wp:anchor distT="0" distB="0" distL="114300" distR="114300" simplePos="0" relativeHeight="251774976" behindDoc="1" locked="0" layoutInCell="1" allowOverlap="1" wp14:anchorId="2711E367" wp14:editId="0819BE21">
                 <wp:simplePos x="0" y="0"/>
                 <wp:positionH relativeFrom="column">
                   <wp:posOffset>-1029970</wp:posOffset>
@@ -13472,7 +13813,7 @@
                   <wp:posOffset>-17780</wp:posOffset>
                 </wp:positionV>
                 <wp:extent cx="7790180" cy="859790"/>
-                <wp:effectExtent l="0" t="0" r="1270" b="0"/>
+                <wp:effectExtent l="57150" t="19050" r="58420" b="92710"/>
                 <wp:wrapNone/>
                 <wp:docPr id="138" name="Rectangle 138"/>
                 <wp:cNvGraphicFramePr>
@@ -13498,6 +13839,13 @@
                         <a:ln>
                           <a:noFill/>
                         </a:ln>
+                        <a:effectLst>
+                          <a:outerShdw blurRad="50800" dist="38100" dir="5400000" algn="t" rotWithShape="0">
+                            <a:prstClr val="black">
+                              <a:alpha val="40000"/>
+                            </a:prstClr>
+                          </a:outerShdw>
+                        </a:effectLst>
                       </wps:spPr>
                       <wps:bodyPr rot="0" vert="horz" wrap="none" lIns="91440" tIns="45720" rIns="91440" bIns="45720" anchor="t" anchorCtr="0" upright="1">
                         <a:spAutoFit/>
@@ -13516,7 +13864,8 @@
           </mc:Choice>
           <mc:Fallback>
             <w:pict>
-              <v:rect w14:anchorId="112D61DE" id="Rectangle 138" o:spid="_x0000_s1026" style="position:absolute;margin-left:-81.1pt;margin-top:-1.4pt;width:613.4pt;height:67.7pt;z-index:-251541504;visibility:visible;mso-wrap-style:none;mso-width-percent:0;mso-height-percent:0;mso-wrap-distance-left:9pt;mso-wrap-distance-top:0;mso-wrap-distance-right:9pt;mso-wrap-distance-bottom:0;mso-position-horizontal:absolute;mso-position-horizontal-relative:text;mso-position-vertical:absolute;mso-position-vertical-relative:page;mso-width-percent:0;mso-height-percent:0;mso-width-relative:page;mso-height-relative:page;v-text-anchor:top" o:gfxdata="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" fillcolor="#4472c4" stroked="f">
+              <v:rect w14:anchorId="68BF8852" id="Rectangle 138" o:spid="_x0000_s1026" style="position:absolute;margin-left:-81.1pt;margin-top:-1.4pt;width:613.4pt;height:67.7pt;z-index:-251541504;visibility:visible;mso-wrap-style:none;mso-width-percent:0;mso-height-percent:0;mso-wrap-distance-left:9pt;mso-wrap-distance-top:0;mso-wrap-distance-right:9pt;mso-wrap-distance-bottom:0;mso-position-horizontal:absolute;mso-position-horizontal-relative:text;mso-position-vertical:absolute;mso-position-vertical-relative:page;mso-width-percent:0;mso-height-percent:0;mso-width-relative:page;mso-height-relative:page;v-text-anchor:top" o:gfxdata="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" fillcolor="#4472c4" stroked="f">
+                <v:shadow on="t" color="black" opacity="26214f" origin=",-.5" offset="0,3pt"/>
                 <v:textbox style="mso-fit-shape-to-text:t"/>
                 <w10:wrap anchory="page"/>
               </v:rect>
@@ -13615,7 +13964,7 @@
           </mc:Choice>
           <mc:Fallback>
             <w:pict>
-              <v:shape w14:anchorId="0B877F2C" id="Text Box 137" o:spid="_x0000_s1057" type="#_x0000_t202" style="position:absolute;margin-left:64.1pt;margin-top:13.55pt;width:323.15pt;height:40.25pt;z-index:251773952;visibility:visible;mso-wrap-style:square;mso-width-percent:0;mso-height-percent:0;mso-wrap-distance-left:9pt;mso-wrap-distance-top:0;mso-wrap-distance-right:9pt;mso-wrap-distance-bottom:0;mso-position-horizontal:absolute;mso-position-horizontal-relative:text;mso-position-vertical:absolute;mso-position-vertical-relative:page;mso-width-percent:0;mso-height-percent:0;mso-width-relative:margin;mso-height-relative:margin;v-text-anchor:top" o:gfxdata="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" filled="f" stroked="f" strokeweight=".5pt">
+              <v:shape w14:anchorId="0B877F2C" id="Text Box 137" o:spid="_x0000_s1056" type="#_x0000_t202" style="position:absolute;margin-left:64.1pt;margin-top:13.55pt;width:323.15pt;height:40.25pt;z-index:251773952;visibility:visible;mso-wrap-style:square;mso-width-percent:0;mso-height-percent:0;mso-wrap-distance-left:9pt;mso-wrap-distance-top:0;mso-wrap-distance-right:9pt;mso-wrap-distance-bottom:0;mso-position-horizontal:absolute;mso-position-horizontal-relative:text;mso-position-vertical:absolute;mso-position-vertical-relative:page;mso-width-percent:0;mso-height-percent:0;mso-width-relative:margin;mso-height-relative:margin;v-text-anchor:top" o:gfxdata="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" filled="f" stroked="f" strokeweight=".5pt">
                 <v:textbox>
                   <w:txbxContent>
                     <w:p>
@@ -13721,7 +14070,7 @@
 <w:numbering xmlns:wpc="http://schemas.microsoft.com/office/word/2010/wordprocessingCanvas" xmlns:cx="http://schemas.microsoft.com/office/drawing/2014/chartex" xmlns:cx1="http://schemas.microsoft.com/office/drawing/2015/9/8/chartex" xmlns:cx2="http://schemas.microsoft.com/office/drawing/2015/10/21/chartex" xmlns:cx3="http://schemas.microsoft.com/office/drawing/2016/5/9/chartex" xmlns:cx4="http://schemas.microsoft.com/office/drawing/2016/5/10/chartex" xmlns:cx5="http://schemas.microsoft.com/office/drawing/2016/5/11/chartex" xmlns:cx6="http://schemas.microsoft.com/office/drawing/2016/5/12/chartex" xmlns:cx7="http://schemas.microsoft.com/office/drawing/2016/5/13/chartex" xmlns:cx8="http://schemas.microsoft.com/office/drawing/2016/5/14/chartex" xmlns:mc="http://schemas.openxmlformats.org/markup-compatibility/2006" xmlns:aink="http://schemas.microsoft.com/office/drawing/2016/ink" xmlns:am3d="http://schemas.microsoft.com/office/drawing/2017/model3d" xmlns:o="urn:schemas-microsoft-com:office:office" xmlns:r="http://schemas.openxmlformats.org/officeDocument/2006/relationships" xmlns:m="http://schemas.openxmlformats.org/officeDocument/2006/math" xmlns:v="urn:schemas-microsoft-com:vml" xmlns:wp14="http://schemas.microsoft.com/office/word/2010/wordprocessingDrawing" xmlns:wp="http://schemas.openxmlformats.org/drawingml/2006/wordprocessingDrawing" xmlns:w10="urn:schemas-microsoft-com:office:word" xmlns:w="http://schemas.openxmlformats.org/wordprocessingml/2006/main" xmlns:w14="http://schemas.microsoft.com/office/word/2010/wordml" xmlns:w15="http://schemas.microsoft.com/office/word/2012/wordml" xmlns:w16cid="http://schemas.microsoft.com/office/word/2016/wordml/cid" xmlns:w16se="http://schemas.microsoft.com/office/word/2015/wordml/symex" xmlns:wpg="http://schemas.microsoft.com/office/word/2010/wordprocessingGroup" xmlns:wpi="http://schemas.microsoft.com/office/word/2010/wordprocessingInk" xmlns:wne="http://schemas.microsoft.com/office/word/2006/wordml" xmlns:wps="http://schemas.microsoft.com/office/word/2010/wordprocessingShape" mc:Ignorable="w14 w15 w16se w16cid wp14">
   <w:numPicBullet w:numPicBulletId="0">
     <w:pict>
-      <v:shapetype w14:anchorId="22F79429" id="_x0000_t75" coordsize="21600,21600" o:spt="75" o:preferrelative="t" path="m@4@5l@4@11@9@11@9@5xe" filled="f" stroked="f">
+      <v:shapetype w14:anchorId="661837ED" id="_x0000_t75" coordsize="21600,21600" o:spt="75" o:preferrelative="t" path="m@4@5l@4@11@9@11@9@5xe" filled="f" stroked="f">
         <v:stroke joinstyle="miter"/>
         <v:formulas>
           <v:f eqn="if lineDrawn pixelLineWidth 0"/>
@@ -13740,21 +14089,21 @@
         <v:path o:extrusionok="f" gradientshapeok="t" o:connecttype="rect"/>
         <o:lock v:ext="edit" aspectratio="t"/>
       </v:shapetype>
-      <v:shape id="_x0000_i1029" type="#_x0000_t75" style="width:42.75pt;height:42.75pt" o:bullet="t">
+      <v:shape id="_x0000_i1128" type="#_x0000_t75" style="width:42.7pt;height:42.7pt" o:bullet="t">
         <v:imagedata r:id="rId1" o:title="dot"/>
       </v:shape>
     </w:pict>
   </w:numPicBullet>
   <w:numPicBullet w:numPicBulletId="1">
     <w:pict>
-      <v:shape w14:anchorId="00DA2BD4" id="_x0000_i1030" type="#_x0000_t75" style="width:38.25pt;height:38.25pt" o:bullet="t">
+      <v:shape w14:anchorId="22F79429" id="_x0000_i1129" type="#_x0000_t75" style="width:38.5pt;height:38.5pt" o:bullet="t">
         <v:imagedata r:id="rId2" o:title="dot"/>
       </v:shape>
     </w:pict>
   </w:numPicBullet>
   <w:numPicBullet w:numPicBulletId="2">
     <w:pict>
-      <v:shape w14:anchorId="39416DE2" id="_x0000_i1031" type="#_x0000_t75" style="width:59.25pt;height:59.25pt" o:bullet="t">
+      <v:shape w14:anchorId="00DA2BD4" id="_x0000_i1130" type="#_x0000_t75" style="width:59.45pt;height:59.45pt" o:bullet="t">
         <v:imagedata r:id="rId3" o:title="check"/>
       </v:shape>
     </w:pict>
@@ -17923,7 +18272,7 @@
 </file>
 
 <file path=customXml/itemProps1.xml><?xml version="1.0" encoding="utf-8"?>
-<ds:datastoreItem xmlns:ds="http://schemas.openxmlformats.org/officeDocument/2006/customXml" ds:itemID="{B33C46D2-24E7-4238-8693-B9B49E2D676D}">
+<ds:datastoreItem xmlns:ds="http://schemas.openxmlformats.org/officeDocument/2006/customXml" ds:itemID="{60EAF501-49EF-4A0B-A609-9139C95FD519}">
   <ds:schemaRefs>
     <ds:schemaRef ds:uri="http://schemas.openxmlformats.org/officeDocument/2006/bibliography"/>
   </ds:schemaRefs>

</xml_diff>

<commit_message>
Added *tenacious* to Soft skills
</commit_message>
<xml_diff>
--- a/Yash-Ahuja.docx
+++ b/Yash-Ahuja.docx
@@ -3391,7 +3391,6 @@
           </w14:textOutline>
         </w:rPr>
       </w:pPr>
-      <w:bookmarkStart w:id="0" w:name="_GoBack"/>
       <w:r>
         <w:rPr>
           <w:rFonts w:ascii="Times New Roman" w:hAnsi="Times New Roman" w:cs="Times New Roman"/>
@@ -3821,7 +3820,6 @@
           </mc:Fallback>
         </mc:AlternateContent>
       </w:r>
-      <w:bookmarkEnd w:id="0"/>
       <w:r>
         <w:rPr>
           <w:noProof/>
@@ -4063,7 +4061,45 @@
                                 <w:sz w:val="20"/>
                                 <w:szCs w:val="20"/>
                               </w:rPr>
-                              <w:t>Eager and quick to learn new technologies and other things</w:t>
+                              <w:t>Eager</w:t>
+                            </w:r>
+                            <w:r>
+                              <w:rPr>
+                                <w:rFonts w:ascii="Roboto" w:hAnsi="Roboto"/>
+                                <w:color w:val="FFFFFF" w:themeColor="background1"/>
+                                <w:sz w:val="20"/>
+                                <w:szCs w:val="20"/>
+                              </w:rPr>
+                              <w:t>,</w:t>
+                            </w:r>
+                            <w:r>
+                              <w:rPr>
+                                <w:rFonts w:ascii="Roboto" w:hAnsi="Roboto"/>
+                                <w:color w:val="FFFFFF" w:themeColor="background1"/>
+                                <w:sz w:val="20"/>
+                                <w:szCs w:val="20"/>
+                              </w:rPr>
+                              <w:t xml:space="preserve"> quick </w:t>
+                            </w:r>
+                            <w:r>
+                              <w:rPr>
+                                <w:rFonts w:ascii="Roboto" w:hAnsi="Roboto"/>
+                                <w:color w:val="FFFFFF" w:themeColor="background1"/>
+                                <w:sz w:val="20"/>
+                                <w:szCs w:val="20"/>
+                              </w:rPr>
+                              <w:t xml:space="preserve">and tenacious </w:t>
+                            </w:r>
+                            <w:bookmarkStart w:id="0" w:name="_GoBack"/>
+                            <w:bookmarkEnd w:id="0"/>
+                            <w:r>
+                              <w:rPr>
+                                <w:rFonts w:ascii="Roboto" w:hAnsi="Roboto"/>
+                                <w:color w:val="FFFFFF" w:themeColor="background1"/>
+                                <w:sz w:val="20"/>
+                                <w:szCs w:val="20"/>
+                              </w:rPr>
+                              <w:t>to learn new technologies and other things</w:t>
                             </w:r>
                           </w:p>
                           <w:p>
@@ -4318,7 +4354,45 @@
                           <w:sz w:val="20"/>
                           <w:szCs w:val="20"/>
                         </w:rPr>
-                        <w:t>Eager and quick to learn new technologies and other things</w:t>
+                        <w:t>Eager</w:t>
+                      </w:r>
+                      <w:r>
+                        <w:rPr>
+                          <w:rFonts w:ascii="Roboto" w:hAnsi="Roboto"/>
+                          <w:color w:val="FFFFFF" w:themeColor="background1"/>
+                          <w:sz w:val="20"/>
+                          <w:szCs w:val="20"/>
+                        </w:rPr>
+                        <w:t>,</w:t>
+                      </w:r>
+                      <w:r>
+                        <w:rPr>
+                          <w:rFonts w:ascii="Roboto" w:hAnsi="Roboto"/>
+                          <w:color w:val="FFFFFF" w:themeColor="background1"/>
+                          <w:sz w:val="20"/>
+                          <w:szCs w:val="20"/>
+                        </w:rPr>
+                        <w:t xml:space="preserve"> quick </w:t>
+                      </w:r>
+                      <w:r>
+                        <w:rPr>
+                          <w:rFonts w:ascii="Roboto" w:hAnsi="Roboto"/>
+                          <w:color w:val="FFFFFF" w:themeColor="background1"/>
+                          <w:sz w:val="20"/>
+                          <w:szCs w:val="20"/>
+                        </w:rPr>
+                        <w:t xml:space="preserve">and tenacious </w:t>
+                      </w:r>
+                      <w:bookmarkStart w:id="1" w:name="_GoBack"/>
+                      <w:bookmarkEnd w:id="1"/>
+                      <w:r>
+                        <w:rPr>
+                          <w:rFonts w:ascii="Roboto" w:hAnsi="Roboto"/>
+                          <w:color w:val="FFFFFF" w:themeColor="background1"/>
+                          <w:sz w:val="20"/>
+                          <w:szCs w:val="20"/>
+                        </w:rPr>
+                        <w:t>to learn new technologies and other things</w:t>
                       </w:r>
                     </w:p>
                     <w:p>
@@ -14089,21 +14163,21 @@
         <v:path o:extrusionok="f" gradientshapeok="t" o:connecttype="rect"/>
         <o:lock v:ext="edit" aspectratio="t"/>
       </v:shapetype>
-      <v:shape id="_x0000_i1128" type="#_x0000_t75" style="width:42.7pt;height:42.7pt" o:bullet="t">
+      <v:shape id="_x0000_i1029" type="#_x0000_t75" style="width:42.75pt;height:42.75pt" o:bullet="t">
         <v:imagedata r:id="rId1" o:title="dot"/>
       </v:shape>
     </w:pict>
   </w:numPicBullet>
   <w:numPicBullet w:numPicBulletId="1">
     <w:pict>
-      <v:shape w14:anchorId="22F79429" id="_x0000_i1129" type="#_x0000_t75" style="width:38.5pt;height:38.5pt" o:bullet="t">
+      <v:shape w14:anchorId="22F79429" id="_x0000_i1030" type="#_x0000_t75" style="width:38.25pt;height:38.25pt" o:bullet="t">
         <v:imagedata r:id="rId2" o:title="dot"/>
       </v:shape>
     </w:pict>
   </w:numPicBullet>
   <w:numPicBullet w:numPicBulletId="2">
     <w:pict>
-      <v:shape w14:anchorId="00DA2BD4" id="_x0000_i1130" type="#_x0000_t75" style="width:59.45pt;height:59.45pt" o:bullet="t">
+      <v:shape w14:anchorId="00DA2BD4" id="_x0000_i1031" type="#_x0000_t75" style="width:59.25pt;height:59.25pt" o:bullet="t">
         <v:imagedata r:id="rId3" o:title="check"/>
       </v:shape>
     </w:pict>
@@ -18272,7 +18346,7 @@
 </file>
 
 <file path=customXml/itemProps1.xml><?xml version="1.0" encoding="utf-8"?>
-<ds:datastoreItem xmlns:ds="http://schemas.openxmlformats.org/officeDocument/2006/customXml" ds:itemID="{60EAF501-49EF-4A0B-A609-9139C95FD519}">
+<ds:datastoreItem xmlns:ds="http://schemas.openxmlformats.org/officeDocument/2006/customXml" ds:itemID="{2CEAC9A6-8818-4796-85F8-1DBCD14A2A4F}">
   <ds:schemaRefs>
     <ds:schemaRef ds:uri="http://schemas.openxmlformats.org/officeDocument/2006/bibliography"/>
   </ds:schemaRefs>

</xml_diff>

<commit_message>
Added Hyperlinks to linkedin & github profiles
</commit_message>
<xml_diff>
--- a/Yash-Ahuja.docx
+++ b/Yash-Ahuja.docx
@@ -3088,15 +3088,17 @@
                                 <w:szCs w:val="20"/>
                               </w:rPr>
                             </w:pPr>
-                            <w:r>
-                              <w:rPr>
-                                <w:rFonts w:ascii="Roboto" w:hAnsi="Roboto"/>
-                                <w:color w:val="FFFFFF" w:themeColor="background1"/>
-                                <w:sz w:val="20"/>
-                                <w:szCs w:val="20"/>
-                              </w:rPr>
-                              <w:t>linkedin.com/in/sam16</w:t>
-                            </w:r>
+                            <w:hyperlink r:id="rId8" w:history="1">
+                              <w:r>
+                                <w:rPr>
+                                  <w:rStyle w:val="Hyperlink"/>
+                                  <w:rFonts w:ascii="Roboto" w:hAnsi="Roboto"/>
+                                  <w:sz w:val="20"/>
+                                  <w:szCs w:val="20"/>
+                                </w:rPr>
+                                <w:t>linkedin.com/in/sam16</w:t>
+                              </w:r>
+                            </w:hyperlink>
                           </w:p>
                           <w:p>
                             <w:pPr>
@@ -3115,7 +3117,43 @@
                                 <w:sz w:val="20"/>
                                 <w:szCs w:val="20"/>
                               </w:rPr>
+                              <w:fldChar w:fldCharType="begin"/>
+                            </w:r>
+                            <w:r>
+                              <w:rPr>
+                                <w:rFonts w:ascii="Roboto" w:hAnsi="Roboto"/>
+                                <w:color w:val="FFFFFF" w:themeColor="background1"/>
+                                <w:sz w:val="20"/>
+                                <w:szCs w:val="20"/>
+                              </w:rPr>
+                              <w:instrText>HYPERLINK "https://github.com/samsoul16"</w:instrText>
+                            </w:r>
+                            <w:r>
+                              <w:rPr>
+                                <w:rFonts w:ascii="Roboto" w:hAnsi="Roboto"/>
+                                <w:color w:val="FFFFFF" w:themeColor="background1"/>
+                                <w:sz w:val="20"/>
+                                <w:szCs w:val="20"/>
+                              </w:rPr>
+                              <w:fldChar w:fldCharType="separate"/>
+                            </w:r>
+                            <w:r>
+                              <w:rPr>
+                                <w:rStyle w:val="Hyperlink"/>
+                                <w:rFonts w:ascii="Roboto" w:hAnsi="Roboto"/>
+                                <w:sz w:val="20"/>
+                                <w:szCs w:val="20"/>
+                              </w:rPr>
                               <w:t>github.com/samsoul16</w:t>
+                            </w:r>
+                            <w:r>
+                              <w:rPr>
+                                <w:rFonts w:ascii="Roboto" w:hAnsi="Roboto"/>
+                                <w:color w:val="FFFFFF" w:themeColor="background1"/>
+                                <w:sz w:val="20"/>
+                                <w:szCs w:val="20"/>
+                              </w:rPr>
+                              <w:fldChar w:fldCharType="end"/>
                             </w:r>
                           </w:p>
                         </w:txbxContent>
@@ -3213,26 +3251,37 @@
                           <w:szCs w:val="20"/>
                         </w:rPr>
                       </w:pPr>
-                      <w:r>
+                      <w:hyperlink r:id="rId9" w:history="1">
+                        <w:r>
+                          <w:rPr>
+                            <w:rStyle w:val="Hyperlink"/>
+                            <w:rFonts w:ascii="Roboto" w:hAnsi="Roboto"/>
+                            <w:sz w:val="20"/>
+                            <w:szCs w:val="20"/>
+                          </w:rPr>
+                          <w:t>linkedin.com/in/sam16</w:t>
+                        </w:r>
+                      </w:hyperlink>
+                    </w:p>
+                    <w:p>
+                      <w:pPr>
+                        <w:spacing w:line="276" w:lineRule="auto"/>
                         <w:rPr>
                           <w:rFonts w:ascii="Roboto" w:hAnsi="Roboto"/>
                           <w:color w:val="FFFFFF" w:themeColor="background1"/>
                           <w:sz w:val="20"/>
                           <w:szCs w:val="20"/>
                         </w:rPr>
-                        <w:t>linkedin.com/in/sam16</w:t>
-                      </w:r>
-                    </w:p>
-                    <w:p>
-                      <w:pPr>
-                        <w:spacing w:line="276" w:lineRule="auto"/>
+                      </w:pPr>
+                      <w:r>
                         <w:rPr>
                           <w:rFonts w:ascii="Roboto" w:hAnsi="Roboto"/>
                           <w:color w:val="FFFFFF" w:themeColor="background1"/>
                           <w:sz w:val="20"/>
                           <w:szCs w:val="20"/>
                         </w:rPr>
-                      </w:pPr>
+                        <w:fldChar w:fldCharType="begin"/>
+                      </w:r>
                       <w:r>
                         <w:rPr>
                           <w:rFonts w:ascii="Roboto" w:hAnsi="Roboto"/>
@@ -3240,7 +3289,34 @@
                           <w:sz w:val="20"/>
                           <w:szCs w:val="20"/>
                         </w:rPr>
+                        <w:instrText>HYPERLINK "https://github.com/samsoul16"</w:instrText>
+                      </w:r>
+                      <w:r>
+                        <w:rPr>
+                          <w:rFonts w:ascii="Roboto" w:hAnsi="Roboto"/>
+                          <w:color w:val="FFFFFF" w:themeColor="background1"/>
+                          <w:sz w:val="20"/>
+                          <w:szCs w:val="20"/>
+                        </w:rPr>
+                        <w:fldChar w:fldCharType="separate"/>
+                      </w:r>
+                      <w:r>
+                        <w:rPr>
+                          <w:rStyle w:val="Hyperlink"/>
+                          <w:rFonts w:ascii="Roboto" w:hAnsi="Roboto"/>
+                          <w:sz w:val="20"/>
+                          <w:szCs w:val="20"/>
+                        </w:rPr>
                         <w:t>github.com/samsoul16</w:t>
+                      </w:r>
+                      <w:r>
+                        <w:rPr>
+                          <w:rFonts w:ascii="Roboto" w:hAnsi="Roboto"/>
+                          <w:color w:val="FFFFFF" w:themeColor="background1"/>
+                          <w:sz w:val="20"/>
+                          <w:szCs w:val="20"/>
+                        </w:rPr>
+                        <w:fldChar w:fldCharType="end"/>
                       </w:r>
                     </w:p>
                   </w:txbxContent>
@@ -3280,7 +3356,7 @@
                     </pic:cNvPicPr>
                   </pic:nvPicPr>
                   <pic:blipFill>
-                    <a:blip r:embed="rId8" cstate="print">
+                    <a:blip r:embed="rId10" cstate="print">
                       <a:extLst>
                         <a:ext uri="{28A0092B-C50C-407E-A947-70E740481C1C}">
                           <a14:useLocalDpi xmlns:a14="http://schemas.microsoft.com/office/drawing/2010/main" val="0"/>
@@ -3346,7 +3422,7 @@
                     </pic:cNvPicPr>
                   </pic:nvPicPr>
                   <pic:blipFill>
-                    <a:blip r:embed="rId9" cstate="print">
+                    <a:blip r:embed="rId11" cstate="print">
                       <a:extLst>
                         <a:ext uri="{28A0092B-C50C-407E-A947-70E740481C1C}">
                           <a14:useLocalDpi xmlns:a14="http://schemas.microsoft.com/office/drawing/2010/main" val="0"/>
@@ -4090,8 +4166,6 @@
                               </w:rPr>
                               <w:t xml:space="preserve">and tenacious </w:t>
                             </w:r>
-                            <w:bookmarkStart w:id="0" w:name="_GoBack"/>
-                            <w:bookmarkEnd w:id="0"/>
                             <w:r>
                               <w:rPr>
                                 <w:rFonts w:ascii="Roboto" w:hAnsi="Roboto"/>
@@ -4383,8 +4457,6 @@
                         </w:rPr>
                         <w:t xml:space="preserve">and tenacious </w:t>
                       </w:r>
-                      <w:bookmarkStart w:id="1" w:name="_GoBack"/>
-                      <w:bookmarkEnd w:id="1"/>
                       <w:r>
                         <w:rPr>
                           <w:rFonts w:ascii="Roboto" w:hAnsi="Roboto"/>
@@ -4584,7 +4656,7 @@
                     <pic:cNvPicPr/>
                   </pic:nvPicPr>
                   <pic:blipFill>
-                    <a:blip r:embed="rId10" cstate="print">
+                    <a:blip r:embed="rId12" cstate="print">
                       <a:extLst>
                         <a:ext uri="{28A0092B-C50C-407E-A947-70E740481C1C}">
                           <a14:useLocalDpi xmlns:a14="http://schemas.microsoft.com/office/drawing/2010/main" val="0"/>
@@ -4786,8 +4858,18 @@
                                 <w:sz w:val="16"/>
                                 <w:szCs w:val="16"/>
                               </w:rPr>
-                              <w:t>July 2016.</w:t>
-                            </w:r>
+                              <w:t xml:space="preserve">July </w:t>
+                            </w:r>
+                            <w:r>
+                              <w:rPr>
+                                <w:rFonts w:ascii="Roboto" w:hAnsi="Roboto"/>
+                                <w:sz w:val="16"/>
+                                <w:szCs w:val="16"/>
+                              </w:rPr>
+                              <w:t>2016.</w:t>
+                            </w:r>
+                            <w:bookmarkStart w:id="0" w:name="_GoBack"/>
+                            <w:bookmarkEnd w:id="0"/>
                           </w:p>
                           <w:p>
                             <w:pPr>
@@ -5232,8 +5314,18 @@
                           <w:sz w:val="16"/>
                           <w:szCs w:val="16"/>
                         </w:rPr>
-                        <w:t>July 2016.</w:t>
+                        <w:t xml:space="preserve">July </w:t>
                       </w:r>
+                      <w:r>
+                        <w:rPr>
+                          <w:rFonts w:ascii="Roboto" w:hAnsi="Roboto"/>
+                          <w:sz w:val="16"/>
+                          <w:szCs w:val="16"/>
+                        </w:rPr>
+                        <w:t>2016.</w:t>
+                      </w:r>
+                      <w:bookmarkStart w:id="1" w:name="_GoBack"/>
+                      <w:bookmarkEnd w:id="1"/>
                     </w:p>
                     <w:p>
                       <w:pPr>
@@ -5748,7 +5840,7 @@
                     </pic:cNvPicPr>
                   </pic:nvPicPr>
                   <pic:blipFill>
-                    <a:blip r:embed="rId11" cstate="print">
+                    <a:blip r:embed="rId13" cstate="print">
                       <a:extLst>
                         <a:ext uri="{28A0092B-C50C-407E-A947-70E740481C1C}">
                           <a14:useLocalDpi xmlns:a14="http://schemas.microsoft.com/office/drawing/2010/main" val="0"/>
@@ -6570,7 +6662,7 @@
                     </pic:cNvPicPr>
                   </pic:nvPicPr>
                   <pic:blipFill>
-                    <a:blip r:embed="rId12" cstate="print">
+                    <a:blip r:embed="rId14" cstate="print">
                       <a:extLst>
                         <a:ext uri="{28A0092B-C50C-407E-A947-70E740481C1C}">
                           <a14:useLocalDpi xmlns:a14="http://schemas.microsoft.com/office/drawing/2010/main" val="0"/>
@@ -6874,7 +6966,7 @@
                     </pic:cNvPicPr>
                   </pic:nvPicPr>
                   <pic:blipFill>
-                    <a:blip r:embed="rId13">
+                    <a:blip r:embed="rId15">
                       <a:extLst>
                         <a:ext uri="{28A0092B-C50C-407E-A947-70E740481C1C}">
                           <a14:useLocalDpi xmlns:a14="http://schemas.microsoft.com/office/drawing/2010/main" val="0"/>
@@ -6941,7 +7033,7 @@
                     </pic:cNvPicPr>
                   </pic:nvPicPr>
                   <pic:blipFill>
-                    <a:blip r:embed="rId14">
+                    <a:blip r:embed="rId16">
                       <a:extLst>
                         <a:ext uri="{28A0092B-C50C-407E-A947-70E740481C1C}">
                           <a14:useLocalDpi xmlns:a14="http://schemas.microsoft.com/office/drawing/2010/main" val="0"/>
@@ -7005,7 +7097,7 @@
                     <pic:cNvPicPr/>
                   </pic:nvPicPr>
                   <pic:blipFill>
-                    <a:blip r:embed="rId15">
+                    <a:blip r:embed="rId17">
                       <a:extLst>
                         <a:ext uri="{28A0092B-C50C-407E-A947-70E740481C1C}">
                           <a14:useLocalDpi xmlns:a14="http://schemas.microsoft.com/office/drawing/2010/main" val="0"/>
@@ -7067,7 +7159,7 @@
                     </pic:cNvPicPr>
                   </pic:nvPicPr>
                   <pic:blipFill>
-                    <a:blip r:embed="rId16">
+                    <a:blip r:embed="rId18">
                       <a:extLst>
                         <a:ext uri="{28A0092B-C50C-407E-A947-70E740481C1C}">
                           <a14:useLocalDpi xmlns:a14="http://schemas.microsoft.com/office/drawing/2010/main" val="0"/>
@@ -13055,7 +13147,7 @@
                     </pic:cNvPicPr>
                   </pic:nvPicPr>
                   <pic:blipFill>
-                    <a:blip r:embed="rId8" cstate="print">
+                    <a:blip r:embed="rId10" cstate="print">
                       <a:extLst>
                         <a:ext uri="{28A0092B-C50C-407E-A947-70E740481C1C}">
                           <a14:useLocalDpi xmlns:a14="http://schemas.microsoft.com/office/drawing/2010/main" val="0"/>
@@ -13242,7 +13334,7 @@
                     </pic:cNvPicPr>
                   </pic:nvPicPr>
                   <pic:blipFill>
-                    <a:blip r:embed="rId17" cstate="print">
+                    <a:blip r:embed="rId19" cstate="print">
                       <a:extLst>
                         <a:ext uri="{28A0092B-C50C-407E-A947-70E740481C1C}">
                           <a14:useLocalDpi xmlns:a14="http://schemas.microsoft.com/office/drawing/2010/main" val="0"/>
@@ -13306,7 +13398,7 @@
                     </pic:cNvPicPr>
                   </pic:nvPicPr>
                   <pic:blipFill>
-                    <a:blip r:embed="rId12" cstate="print">
+                    <a:blip r:embed="rId14" cstate="print">
                       <a:extLst>
                         <a:ext uri="{28A0092B-C50C-407E-A947-70E740481C1C}">
                           <a14:useLocalDpi xmlns:a14="http://schemas.microsoft.com/office/drawing/2010/main" val="0"/>
@@ -13370,7 +13462,7 @@
                     </pic:cNvPicPr>
                   </pic:nvPicPr>
                   <pic:blipFill>
-                    <a:blip r:embed="rId9" cstate="print">
+                    <a:blip r:embed="rId11" cstate="print">
                       <a:extLst>
                         <a:ext uri="{28A0092B-C50C-407E-A947-70E740481C1C}">
                           <a14:useLocalDpi xmlns:a14="http://schemas.microsoft.com/office/drawing/2010/main" val="0"/>
@@ -18043,6 +18135,18 @@
       </w:tblBorders>
     </w:tblPr>
   </w:style>
+  <w:style w:type="character" w:styleId="FollowedHyperlink">
+    <w:name w:val="FollowedHyperlink"/>
+    <w:basedOn w:val="DefaultParagraphFont"/>
+    <w:uiPriority w:val="99"/>
+    <w:semiHidden/>
+    <w:unhideWhenUsed/>
+    <w:rsid w:val="00EB5C30"/>
+    <w:rPr>
+      <w:color w:val="954F72" w:themeColor="followedHyperlink"/>
+      <w:u w:val="single"/>
+    </w:rPr>
+  </w:style>
 </w:styles>
 </file>
 
@@ -18346,7 +18450,7 @@
 </file>
 
 <file path=customXml/itemProps1.xml><?xml version="1.0" encoding="utf-8"?>
-<ds:datastoreItem xmlns:ds="http://schemas.openxmlformats.org/officeDocument/2006/customXml" ds:itemID="{2CEAC9A6-8818-4796-85F8-1DBCD14A2A4F}">
+<ds:datastoreItem xmlns:ds="http://schemas.openxmlformats.org/officeDocument/2006/customXml" ds:itemID="{21C2CE77-1537-4737-97CE-E57C052D788C}">
   <ds:schemaRefs>
     <ds:schemaRef ds:uri="http://schemas.openxmlformats.org/officeDocument/2006/bibliography"/>
   </ds:schemaRefs>

</xml_diff>

<commit_message>
Fixed Weired Grey Background behind Projects & WorkEx
</commit_message>
<xml_diff>
--- a/Yash-Ahuja.docx
+++ b/Yash-Ahuja.docx
@@ -1318,7 +1318,7 @@
         <mc:AlternateContent>
           <mc:Choice Requires="wps">
             <w:drawing>
-              <wp:anchor distT="0" distB="0" distL="114300" distR="114300" simplePos="0" relativeHeight="251746304" behindDoc="0" locked="0" layoutInCell="1" allowOverlap="1" wp14:anchorId="39416DE2" wp14:editId="34BAD4DB">
+              <wp:anchor distT="0" distB="0" distL="114300" distR="114300" simplePos="0" relativeHeight="251746304" behindDoc="0" locked="0" layoutInCell="1" allowOverlap="1" wp14:anchorId="39416DE2" wp14:editId="08283F9D">
                 <wp:simplePos x="0" y="0"/>
                 <wp:positionH relativeFrom="column">
                   <wp:posOffset>1945640</wp:posOffset>
@@ -1415,7 +1415,6 @@
                                       <w:color w:val="292B2C"/>
                                       <w:sz w:val="20"/>
                                       <w:szCs w:val="20"/>
-                                      <w:shd w:val="clear" w:color="auto" w:fill="EFF1F2"/>
                                     </w:rPr>
                                     <w:t>UNITY3D GAME DEVELOPER AND DESIGNER</w:t>
                                   </w:r>
@@ -1437,7 +1436,6 @@
                                       <w:color w:val="7F7F7F" w:themeColor="text1" w:themeTint="80"/>
                                       <w:sz w:val="18"/>
                                       <w:szCs w:val="18"/>
-                                      <w:shd w:val="clear" w:color="auto" w:fill="EFF1F2"/>
                                     </w:rPr>
                                     <w:t>Mar 2018 - Present</w:t>
                                   </w:r>
@@ -1735,7 +1733,6 @@
                                       <w:color w:val="292B2C"/>
                                       <w:sz w:val="20"/>
                                       <w:szCs w:val="20"/>
-                                      <w:shd w:val="clear" w:color="auto" w:fill="EFF1F2"/>
                                     </w:rPr>
                                     <w:t>FULL STACK DEVELOPER</w:t>
                                   </w:r>
@@ -1755,7 +1752,6 @@
                                       <w:color w:val="7F7F7F" w:themeColor="text1" w:themeTint="80"/>
                                       <w:sz w:val="18"/>
                                       <w:szCs w:val="18"/>
-                                      <w:shd w:val="clear" w:color="auto" w:fill="EFF1F2"/>
                                     </w:rPr>
                                     <w:t>Jul 2017 – Feb 2018</w:t>
                                   </w:r>
@@ -2076,7 +2072,6 @@
                                 <w:color w:val="292B2C"/>
                                 <w:sz w:val="20"/>
                                 <w:szCs w:val="20"/>
-                                <w:shd w:val="clear" w:color="auto" w:fill="EFF1F2"/>
                               </w:rPr>
                               <w:t>UNITY3D GAME DEVELOPER AND DESIGNER</w:t>
                             </w:r>
@@ -2098,7 +2093,6 @@
                                 <w:color w:val="7F7F7F" w:themeColor="text1" w:themeTint="80"/>
                                 <w:sz w:val="18"/>
                                 <w:szCs w:val="18"/>
-                                <w:shd w:val="clear" w:color="auto" w:fill="EFF1F2"/>
                               </w:rPr>
                               <w:t>Mar 2018 - Present</w:t>
                             </w:r>
@@ -2396,7 +2390,6 @@
                                 <w:color w:val="292B2C"/>
                                 <w:sz w:val="20"/>
                                 <w:szCs w:val="20"/>
-                                <w:shd w:val="clear" w:color="auto" w:fill="EFF1F2"/>
                               </w:rPr>
                               <w:t>FULL STACK DEVELOPER</w:t>
                             </w:r>
@@ -2416,7 +2409,6 @@
                                 <w:color w:val="7F7F7F" w:themeColor="text1" w:themeTint="80"/>
                                 <w:sz w:val="18"/>
                                 <w:szCs w:val="18"/>
-                                <w:shd w:val="clear" w:color="auto" w:fill="EFF1F2"/>
                               </w:rPr>
                               <w:t>Jul 2017 – Feb 2018</w:t>
                             </w:r>
@@ -3110,51 +3102,17 @@
                                 <w:szCs w:val="20"/>
                               </w:rPr>
                             </w:pPr>
-                            <w:r>
-                              <w:rPr>
-                                <w:rFonts w:ascii="Roboto" w:hAnsi="Roboto"/>
-                                <w:color w:val="FFFFFF" w:themeColor="background1"/>
-                                <w:sz w:val="20"/>
-                                <w:szCs w:val="20"/>
-                              </w:rPr>
-                              <w:fldChar w:fldCharType="begin"/>
-                            </w:r>
-                            <w:r>
-                              <w:rPr>
-                                <w:rFonts w:ascii="Roboto" w:hAnsi="Roboto"/>
-                                <w:color w:val="FFFFFF" w:themeColor="background1"/>
-                                <w:sz w:val="20"/>
-                                <w:szCs w:val="20"/>
-                              </w:rPr>
-                              <w:instrText>HYPERLINK "https://github.com/samsoul16"</w:instrText>
-                            </w:r>
-                            <w:r>
-                              <w:rPr>
-                                <w:rFonts w:ascii="Roboto" w:hAnsi="Roboto"/>
-                                <w:color w:val="FFFFFF" w:themeColor="background1"/>
-                                <w:sz w:val="20"/>
-                                <w:szCs w:val="20"/>
-                              </w:rPr>
-                              <w:fldChar w:fldCharType="separate"/>
-                            </w:r>
-                            <w:r>
-                              <w:rPr>
-                                <w:rStyle w:val="Hyperlink"/>
-                                <w:rFonts w:ascii="Roboto" w:hAnsi="Roboto"/>
-                                <w:sz w:val="20"/>
-                                <w:szCs w:val="20"/>
-                              </w:rPr>
-                              <w:t>github.com/samsoul16</w:t>
-                            </w:r>
-                            <w:r>
-                              <w:rPr>
-                                <w:rFonts w:ascii="Roboto" w:hAnsi="Roboto"/>
-                                <w:color w:val="FFFFFF" w:themeColor="background1"/>
-                                <w:sz w:val="20"/>
-                                <w:szCs w:val="20"/>
-                              </w:rPr>
-                              <w:fldChar w:fldCharType="end"/>
-                            </w:r>
+                            <w:hyperlink r:id="rId9" w:history="1">
+                              <w:r>
+                                <w:rPr>
+                                  <w:rStyle w:val="Hyperlink"/>
+                                  <w:rFonts w:ascii="Roboto" w:hAnsi="Roboto"/>
+                                  <w:sz w:val="20"/>
+                                  <w:szCs w:val="20"/>
+                                </w:rPr>
+                                <w:t>github.com/samsoul16</w:t>
+                              </w:r>
+                            </w:hyperlink>
                           </w:p>
                         </w:txbxContent>
                       </wps:txbx>
@@ -3251,7 +3209,7 @@
                           <w:szCs w:val="20"/>
                         </w:rPr>
                       </w:pPr>
-                      <w:hyperlink r:id="rId9" w:history="1">
+                      <w:hyperlink r:id="rId10" w:history="1">
                         <w:r>
                           <w:rPr>
                             <w:rStyle w:val="Hyperlink"/>
@@ -3273,51 +3231,17 @@
                           <w:szCs w:val="20"/>
                         </w:rPr>
                       </w:pPr>
-                      <w:r>
-                        <w:rPr>
-                          <w:rFonts w:ascii="Roboto" w:hAnsi="Roboto"/>
-                          <w:color w:val="FFFFFF" w:themeColor="background1"/>
-                          <w:sz w:val="20"/>
-                          <w:szCs w:val="20"/>
-                        </w:rPr>
-                        <w:fldChar w:fldCharType="begin"/>
-                      </w:r>
-                      <w:r>
-                        <w:rPr>
-                          <w:rFonts w:ascii="Roboto" w:hAnsi="Roboto"/>
-                          <w:color w:val="FFFFFF" w:themeColor="background1"/>
-                          <w:sz w:val="20"/>
-                          <w:szCs w:val="20"/>
-                        </w:rPr>
-                        <w:instrText>HYPERLINK "https://github.com/samsoul16"</w:instrText>
-                      </w:r>
-                      <w:r>
-                        <w:rPr>
-                          <w:rFonts w:ascii="Roboto" w:hAnsi="Roboto"/>
-                          <w:color w:val="FFFFFF" w:themeColor="background1"/>
-                          <w:sz w:val="20"/>
-                          <w:szCs w:val="20"/>
-                        </w:rPr>
-                        <w:fldChar w:fldCharType="separate"/>
-                      </w:r>
-                      <w:r>
-                        <w:rPr>
-                          <w:rStyle w:val="Hyperlink"/>
-                          <w:rFonts w:ascii="Roboto" w:hAnsi="Roboto"/>
-                          <w:sz w:val="20"/>
-                          <w:szCs w:val="20"/>
-                        </w:rPr>
-                        <w:t>github.com/samsoul16</w:t>
-                      </w:r>
-                      <w:r>
-                        <w:rPr>
-                          <w:rFonts w:ascii="Roboto" w:hAnsi="Roboto"/>
-                          <w:color w:val="FFFFFF" w:themeColor="background1"/>
-                          <w:sz w:val="20"/>
-                          <w:szCs w:val="20"/>
-                        </w:rPr>
-                        <w:fldChar w:fldCharType="end"/>
-                      </w:r>
+                      <w:hyperlink r:id="rId11" w:history="1">
+                        <w:r>
+                          <w:rPr>
+                            <w:rStyle w:val="Hyperlink"/>
+                            <w:rFonts w:ascii="Roboto" w:hAnsi="Roboto"/>
+                            <w:sz w:val="20"/>
+                            <w:szCs w:val="20"/>
+                          </w:rPr>
+                          <w:t>github.com/samsoul16</w:t>
+                        </w:r>
+                      </w:hyperlink>
                     </w:p>
                   </w:txbxContent>
                 </v:textbox>
@@ -3356,7 +3280,7 @@
                     </pic:cNvPicPr>
                   </pic:nvPicPr>
                   <pic:blipFill>
-                    <a:blip r:embed="rId10" cstate="print">
+                    <a:blip r:embed="rId12" cstate="print">
                       <a:extLst>
                         <a:ext uri="{28A0092B-C50C-407E-A947-70E740481C1C}">
                           <a14:useLocalDpi xmlns:a14="http://schemas.microsoft.com/office/drawing/2010/main" val="0"/>
@@ -3422,7 +3346,7 @@
                     </pic:cNvPicPr>
                   </pic:nvPicPr>
                   <pic:blipFill>
-                    <a:blip r:embed="rId11" cstate="print">
+                    <a:blip r:embed="rId13" cstate="print">
                       <a:extLst>
                         <a:ext uri="{28A0092B-C50C-407E-A947-70E740481C1C}">
                           <a14:useLocalDpi xmlns:a14="http://schemas.microsoft.com/office/drawing/2010/main" val="0"/>
@@ -4656,7 +4580,7 @@
                     <pic:cNvPicPr/>
                   </pic:nvPicPr>
                   <pic:blipFill>
-                    <a:blip r:embed="rId12" cstate="print">
+                    <a:blip r:embed="rId14" cstate="print">
                       <a:extLst>
                         <a:ext uri="{28A0092B-C50C-407E-A947-70E740481C1C}">
                           <a14:useLocalDpi xmlns:a14="http://schemas.microsoft.com/office/drawing/2010/main" val="0"/>
@@ -4858,18 +4782,8 @@
                                 <w:sz w:val="16"/>
                                 <w:szCs w:val="16"/>
                               </w:rPr>
-                              <w:t xml:space="preserve">July </w:t>
-                            </w:r>
-                            <w:r>
-                              <w:rPr>
-                                <w:rFonts w:ascii="Roboto" w:hAnsi="Roboto"/>
-                                <w:sz w:val="16"/>
-                                <w:szCs w:val="16"/>
-                              </w:rPr>
-                              <w:t>2016.</w:t>
-                            </w:r>
-                            <w:bookmarkStart w:id="0" w:name="_GoBack"/>
-                            <w:bookmarkEnd w:id="0"/>
+                              <w:t>July 2016.</w:t>
+                            </w:r>
                           </w:p>
                           <w:p>
                             <w:pPr>
@@ -5314,18 +5228,8 @@
                           <w:sz w:val="16"/>
                           <w:szCs w:val="16"/>
                         </w:rPr>
-                        <w:t xml:space="preserve">July </w:t>
+                        <w:t>July 2016.</w:t>
                       </w:r>
-                      <w:r>
-                        <w:rPr>
-                          <w:rFonts w:ascii="Roboto" w:hAnsi="Roboto"/>
-                          <w:sz w:val="16"/>
-                          <w:szCs w:val="16"/>
-                        </w:rPr>
-                        <w:t>2016.</w:t>
-                      </w:r>
-                      <w:bookmarkStart w:id="1" w:name="_GoBack"/>
-                      <w:bookmarkEnd w:id="1"/>
                     </w:p>
                     <w:p>
                       <w:pPr>
@@ -5840,7 +5744,7 @@
                     </pic:cNvPicPr>
                   </pic:nvPicPr>
                   <pic:blipFill>
-                    <a:blip r:embed="rId13" cstate="print">
+                    <a:blip r:embed="rId15" cstate="print">
                       <a:extLst>
                         <a:ext uri="{28A0092B-C50C-407E-A947-70E740481C1C}">
                           <a14:useLocalDpi xmlns:a14="http://schemas.microsoft.com/office/drawing/2010/main" val="0"/>
@@ -6662,7 +6566,7 @@
                     </pic:cNvPicPr>
                   </pic:nvPicPr>
                   <pic:blipFill>
-                    <a:blip r:embed="rId14" cstate="print">
+                    <a:blip r:embed="rId16" cstate="print">
                       <a:extLst>
                         <a:ext uri="{28A0092B-C50C-407E-A947-70E740481C1C}">
                           <a14:useLocalDpi xmlns:a14="http://schemas.microsoft.com/office/drawing/2010/main" val="0"/>
@@ -6933,6 +6837,8 @@
       <w:r>
         <w:br w:type="page"/>
       </w:r>
+      <w:bookmarkStart w:id="0" w:name="_GoBack"/>
+      <w:bookmarkEnd w:id="0"/>
     </w:p>
     <w:p>
       <w:r>
@@ -6966,7 +6872,7 @@
                     </pic:cNvPicPr>
                   </pic:nvPicPr>
                   <pic:blipFill>
-                    <a:blip r:embed="rId15">
+                    <a:blip r:embed="rId17">
                       <a:extLst>
                         <a:ext uri="{28A0092B-C50C-407E-A947-70E740481C1C}">
                           <a14:useLocalDpi xmlns:a14="http://schemas.microsoft.com/office/drawing/2010/main" val="0"/>
@@ -7033,7 +6939,7 @@
                     </pic:cNvPicPr>
                   </pic:nvPicPr>
                   <pic:blipFill>
-                    <a:blip r:embed="rId16">
+                    <a:blip r:embed="rId18">
                       <a:extLst>
                         <a:ext uri="{28A0092B-C50C-407E-A947-70E740481C1C}">
                           <a14:useLocalDpi xmlns:a14="http://schemas.microsoft.com/office/drawing/2010/main" val="0"/>
@@ -7097,7 +7003,7 @@
                     <pic:cNvPicPr/>
                   </pic:nvPicPr>
                   <pic:blipFill>
-                    <a:blip r:embed="rId17">
+                    <a:blip r:embed="rId19">
                       <a:extLst>
                         <a:ext uri="{28A0092B-C50C-407E-A947-70E740481C1C}">
                           <a14:useLocalDpi xmlns:a14="http://schemas.microsoft.com/office/drawing/2010/main" val="0"/>
@@ -7159,7 +7065,7 @@
                     </pic:cNvPicPr>
                   </pic:nvPicPr>
                   <pic:blipFill>
-                    <a:blip r:embed="rId18">
+                    <a:blip r:embed="rId20">
                       <a:extLst>
                         <a:ext uri="{28A0092B-C50C-407E-A947-70E740481C1C}">
                           <a14:useLocalDpi xmlns:a14="http://schemas.microsoft.com/office/drawing/2010/main" val="0"/>
@@ -7932,9 +7838,112 @@
                                       <w:color w:val="292B2C"/>
                                       <w:sz w:val="20"/>
                                       <w:szCs w:val="20"/>
+                                    </w:rPr>
+                                    <w:t>POOL DELIVERY</w:t>
+                                  </w:r>
+                                  <w:r>
+                                    <w:rPr>
+                                      <w:rFonts w:ascii="Roboto" w:hAnsi="Roboto" w:cs="Open Sans"/>
+                                      <w:b/>
+                                      <w:i w:val="0"/>
+                                      <w:color w:val="292B2C"/>
+                                      <w:sz w:val="20"/>
+                                      <w:szCs w:val="20"/>
                                       <w:shd w:val="clear" w:color="auto" w:fill="EFF1F2"/>
                                     </w:rPr>
-                                    <w:t xml:space="preserve">POOL DELIVERY SYSTEM: RESTAURANT FOOD DELIVERY SYSTEM </w:t>
+                                    <w:t xml:space="preserve"> </w:t>
+                                  </w:r>
+                                  <w:r>
+                                    <w:rPr>
+                                      <w:rFonts w:ascii="Roboto" w:hAnsi="Roboto" w:cs="Open Sans"/>
+                                      <w:b/>
+                                      <w:i w:val="0"/>
+                                      <w:color w:val="292B2C"/>
+                                      <w:sz w:val="20"/>
+                                      <w:szCs w:val="20"/>
+                                    </w:rPr>
+                                    <w:t>SYSTEM:</w:t>
+                                  </w:r>
+                                  <w:r>
+                                    <w:rPr>
+                                      <w:rFonts w:ascii="Roboto" w:hAnsi="Roboto" w:cs="Open Sans"/>
+                                      <w:b/>
+                                      <w:i w:val="0"/>
+                                      <w:color w:val="292B2C"/>
+                                      <w:sz w:val="20"/>
+                                      <w:szCs w:val="20"/>
+                                      <w:shd w:val="clear" w:color="auto" w:fill="EFF1F2"/>
+                                    </w:rPr>
+                                    <w:t xml:space="preserve"> </w:t>
+                                  </w:r>
+                                  <w:r>
+                                    <w:rPr>
+                                      <w:rFonts w:ascii="Roboto" w:hAnsi="Roboto" w:cs="Open Sans"/>
+                                      <w:b/>
+                                      <w:i w:val="0"/>
+                                      <w:color w:val="292B2C"/>
+                                      <w:sz w:val="20"/>
+                                      <w:szCs w:val="20"/>
+                                    </w:rPr>
+                                    <w:t>RESTAURANT</w:t>
+                                  </w:r>
+                                  <w:r>
+                                    <w:rPr>
+                                      <w:rFonts w:ascii="Roboto" w:hAnsi="Roboto" w:cs="Open Sans"/>
+                                      <w:b/>
+                                      <w:i w:val="0"/>
+                                      <w:color w:val="292B2C"/>
+                                      <w:sz w:val="20"/>
+                                      <w:szCs w:val="20"/>
+                                      <w:shd w:val="clear" w:color="auto" w:fill="EFF1F2"/>
+                                    </w:rPr>
+                                    <w:t xml:space="preserve"> </w:t>
+                                  </w:r>
+                                  <w:r>
+                                    <w:rPr>
+                                      <w:rFonts w:ascii="Roboto" w:hAnsi="Roboto" w:cs="Open Sans"/>
+                                      <w:b/>
+                                      <w:i w:val="0"/>
+                                      <w:color w:val="292B2C"/>
+                                      <w:sz w:val="20"/>
+                                      <w:szCs w:val="20"/>
+                                    </w:rPr>
+                                    <w:t>FOOD DELIVERY</w:t>
+                                  </w:r>
+                                  <w:r>
+                                    <w:rPr>
+                                      <w:rFonts w:ascii="Roboto" w:hAnsi="Roboto" w:cs="Open Sans"/>
+                                      <w:b/>
+                                      <w:i w:val="0"/>
+                                      <w:color w:val="292B2C"/>
+                                      <w:sz w:val="20"/>
+                                      <w:szCs w:val="20"/>
+                                      <w:shd w:val="clear" w:color="auto" w:fill="EFF1F2"/>
+                                    </w:rPr>
+                                    <w:t xml:space="preserve"> </w:t>
+                                  </w:r>
+                                  <w:r>
+                                    <w:rPr>
+                                      <w:rFonts w:ascii="Roboto" w:hAnsi="Roboto" w:cs="Open Sans"/>
+                                      <w:b/>
+                                      <w:i w:val="0"/>
+                                      <w:color w:val="292B2C"/>
+                                      <w:sz w:val="20"/>
+                                      <w:szCs w:val="20"/>
+                                    </w:rPr>
+                                    <w:t>SYSTEM</w:t>
+                                  </w:r>
+                                  <w:r>
+                                    <w:rPr>
+                                      <w:rFonts w:ascii="Roboto" w:hAnsi="Roboto" w:cs="Open Sans"/>
+                                      <w:b/>
+                                      <w:i w:val="0"/>
+                                      <w:color w:val="292B2C"/>
+                                      <w:sz w:val="20"/>
+                                      <w:szCs w:val="20"/>
+                                      <w:shd w:val="clear" w:color="auto" w:fill="EFF1F2"/>
+                                    </w:rPr>
+                                    <w:t xml:space="preserve"> </w:t>
                                   </w:r>
                                 </w:p>
                                 <w:p>
@@ -7957,31 +7966,8 @@
                                       <w:color w:val="7F7F7F" w:themeColor="text1" w:themeTint="80"/>
                                       <w:sz w:val="18"/>
                                       <w:szCs w:val="18"/>
-                                      <w:shd w:val="clear" w:color="auto" w:fill="EFF1F2"/>
                                     </w:rPr>
-                                    <w:t>Jul</w:t>
-                                  </w:r>
-                                  <w:r>
-                                    <w:rPr>
-                                      <w:rFonts w:ascii="Roboto" w:hAnsi="Roboto" w:cs="Open Sans"/>
-                                      <w:i w:val="0"/>
-                                      <w:color w:val="7F7F7F" w:themeColor="text1" w:themeTint="80"/>
-                                      <w:sz w:val="18"/>
-                                      <w:szCs w:val="18"/>
-                                      <w:shd w:val="clear" w:color="auto" w:fill="EFF1F2"/>
-                                    </w:rPr>
-                                    <w:t xml:space="preserve"> 201</w:t>
-                                  </w:r>
-                                  <w:r>
-                                    <w:rPr>
-                                      <w:rFonts w:ascii="Roboto" w:hAnsi="Roboto" w:cs="Open Sans"/>
-                                      <w:i w:val="0"/>
-                                      <w:color w:val="7F7F7F" w:themeColor="text1" w:themeTint="80"/>
-                                      <w:sz w:val="18"/>
-                                      <w:szCs w:val="18"/>
-                                      <w:shd w:val="clear" w:color="auto" w:fill="EFF1F2"/>
-                                    </w:rPr>
-                                    <w:t>6 – May 2017</w:t>
+                                    <w:t>Jul 2016 – May 2017</w:t>
                                   </w:r>
                                 </w:p>
                                 <w:p>
@@ -8193,7 +8179,6 @@
                                       <w:color w:val="292B2C"/>
                                       <w:sz w:val="20"/>
                                       <w:szCs w:val="20"/>
-                                      <w:shd w:val="clear" w:color="auto" w:fill="EFF1F2"/>
                                     </w:rPr>
                                     <w:t>I.S.T.E. V.E.S.I.T</w:t>
                                   </w:r>
@@ -8216,26 +8201,15 @@
                                       <w:color w:val="7F7F7F" w:themeColor="text1" w:themeTint="80"/>
                                       <w:sz w:val="18"/>
                                       <w:szCs w:val="18"/>
-                                      <w:shd w:val="clear" w:color="auto" w:fill="EFF1F2"/>
                                     </w:rPr>
-                                    <w:t>Jul 201</w:t>
-                                  </w:r>
-                                  <w:r>
-                                    <w:rPr>
-                                      <w:rFonts w:ascii="Roboto" w:hAnsi="Roboto" w:cs="Open Sans"/>
-                                      <w:i w:val="0"/>
-                                      <w:color w:val="7F7F7F" w:themeColor="text1" w:themeTint="80"/>
-                                      <w:sz w:val="18"/>
-                                      <w:szCs w:val="18"/>
-                                      <w:shd w:val="clear" w:color="auto" w:fill="EFF1F2"/>
-                                    </w:rPr>
-                                    <w:t>5</w:t>
+                                    <w:t>Jul 2015</w:t>
                                   </w:r>
                                 </w:p>
                               </w:tc>
                               <w:tc>
                                 <w:tcPr>
                                   <w:tcW w:w="4743" w:type="dxa"/>
+                                  <w:shd w:val="clear" w:color="auto" w:fill="auto"/>
                                 </w:tcPr>
                                 <w:p>
                                   <w:pPr>
@@ -8373,7 +8347,6 @@
                                       <w:color w:val="292B2C"/>
                                       <w:sz w:val="20"/>
                                       <w:szCs w:val="20"/>
-                                      <w:shd w:val="clear" w:color="auto" w:fill="EFF1F2"/>
                                     </w:rPr>
                                     <w:t>MY WEATHER</w:t>
                                   </w:r>
@@ -8399,31 +8372,8 @@
                                       <w:color w:val="7F7F7F" w:themeColor="text1" w:themeTint="80"/>
                                       <w:sz w:val="18"/>
                                       <w:szCs w:val="18"/>
-                                      <w:shd w:val="clear" w:color="auto" w:fill="EFF1F2"/>
                                     </w:rPr>
-                                    <w:t>Apr</w:t>
-                                  </w:r>
-                                  <w:r>
-                                    <w:rPr>
-                                      <w:rFonts w:ascii="Roboto" w:hAnsi="Roboto" w:cs="Open Sans"/>
-                                      <w:i w:val="0"/>
-                                      <w:color w:val="7F7F7F" w:themeColor="text1" w:themeTint="80"/>
-                                      <w:sz w:val="18"/>
-                                      <w:szCs w:val="18"/>
-                                      <w:shd w:val="clear" w:color="auto" w:fill="EFF1F2"/>
-                                    </w:rPr>
-                                    <w:t xml:space="preserve"> 201</w:t>
-                                  </w:r>
-                                  <w:r>
-                                    <w:rPr>
-                                      <w:rFonts w:ascii="Roboto" w:hAnsi="Roboto" w:cs="Open Sans"/>
-                                      <w:i w:val="0"/>
-                                      <w:color w:val="7F7F7F" w:themeColor="text1" w:themeTint="80"/>
-                                      <w:sz w:val="18"/>
-                                      <w:szCs w:val="18"/>
-                                      <w:shd w:val="clear" w:color="auto" w:fill="EFF1F2"/>
-                                    </w:rPr>
-                                    <w:t>6</w:t>
+                                    <w:t>Apr 2016</w:t>
                                   </w:r>
                                 </w:p>
                               </w:tc>
@@ -8526,6 +8476,7 @@
                                   <w:tcBorders>
                                     <w:right w:val="none" w:sz="0" w:space="0" w:color="auto"/>
                                   </w:tcBorders>
+                                  <w:shd w:val="clear" w:color="auto" w:fill="auto"/>
                                 </w:tcPr>
                                 <w:p>
                                   <w:pPr>
@@ -8549,7 +8500,6 @@
                                       <w:color w:val="292B2C"/>
                                       <w:sz w:val="20"/>
                                       <w:szCs w:val="20"/>
-                                      <w:shd w:val="clear" w:color="auto" w:fill="EFF1F2"/>
                                     </w:rPr>
                                     <w:t>POKETPA</w:t>
                                   </w:r>
@@ -8574,7 +8524,6 @@
                                       <w:color w:val="7F7F7F" w:themeColor="text1" w:themeTint="80"/>
                                       <w:sz w:val="18"/>
                                       <w:szCs w:val="18"/>
-                                      <w:shd w:val="clear" w:color="auto" w:fill="EFF1F2"/>
                                     </w:rPr>
                                     <w:t>Aug 2017</w:t>
                                   </w:r>
@@ -8583,6 +8532,7 @@
                               <w:tc>
                                 <w:tcPr>
                                   <w:tcW w:w="4743" w:type="dxa"/>
+                                  <w:shd w:val="clear" w:color="auto" w:fill="auto"/>
                                 </w:tcPr>
                                 <w:p>
                                   <w:pPr>
@@ -8678,6 +8628,7 @@
                                   <w:tcBorders>
                                     <w:right w:val="none" w:sz="0" w:space="0" w:color="auto"/>
                                   </w:tcBorders>
+                                  <w:shd w:val="clear" w:color="auto" w:fill="auto"/>
                                 </w:tcPr>
                                 <w:p>
                                   <w:pPr>
@@ -8701,9 +8652,31 @@
                                       <w:color w:val="292B2C"/>
                                       <w:sz w:val="20"/>
                                       <w:szCs w:val="20"/>
+                                    </w:rPr>
+                                    <w:t>SAM : SIMPLE</w:t>
+                                  </w:r>
+                                  <w:r>
+                                    <w:rPr>
+                                      <w:rFonts w:ascii="Roboto" w:hAnsi="Roboto" w:cs="Open Sans"/>
+                                      <w:b/>
+                                      <w:i w:val="0"/>
+                                      <w:color w:val="292B2C"/>
+                                      <w:sz w:val="20"/>
+                                      <w:szCs w:val="20"/>
                                       <w:shd w:val="clear" w:color="auto" w:fill="EFF1F2"/>
                                     </w:rPr>
-                                    <w:t>SAM : SIMPLE ANDROID MEMO</w:t>
+                                    <w:t xml:space="preserve"> </w:t>
+                                  </w:r>
+                                  <w:r>
+                                    <w:rPr>
+                                      <w:rFonts w:ascii="Roboto" w:hAnsi="Roboto" w:cs="Open Sans"/>
+                                      <w:b/>
+                                      <w:i w:val="0"/>
+                                      <w:color w:val="292B2C"/>
+                                      <w:sz w:val="20"/>
+                                      <w:szCs w:val="20"/>
+                                    </w:rPr>
+                                    <w:t>ANDROID MEMO</w:t>
                                   </w:r>
                                 </w:p>
                                 <w:p>
@@ -8726,7 +8699,6 @@
                                       <w:color w:val="7F7F7F" w:themeColor="text1" w:themeTint="80"/>
                                       <w:sz w:val="18"/>
                                       <w:szCs w:val="18"/>
-                                      <w:shd w:val="clear" w:color="auto" w:fill="EFF1F2"/>
                                     </w:rPr>
                                     <w:t>Mar 2016</w:t>
                                   </w:r>
@@ -8879,7 +8851,6 @@
                                       <w:color w:val="292B2C"/>
                                       <w:sz w:val="20"/>
                                       <w:szCs w:val="20"/>
-                                      <w:shd w:val="clear" w:color="auto" w:fill="EFF1F2"/>
                                     </w:rPr>
                                     <w:t>NOTEPAD</w:t>
                                   </w:r>
@@ -8904,7 +8875,6 @@
                                       <w:color w:val="7F7F7F" w:themeColor="text1" w:themeTint="80"/>
                                       <w:sz w:val="18"/>
                                       <w:szCs w:val="18"/>
-                                      <w:shd w:val="clear" w:color="auto" w:fill="EFF1F2"/>
                                     </w:rPr>
                                     <w:t>Mar 2016</w:t>
                                   </w:r>
@@ -8913,6 +8883,7 @@
                               <w:tc>
                                 <w:tcPr>
                                   <w:tcW w:w="4743" w:type="dxa"/>
+                                  <w:shd w:val="clear" w:color="auto" w:fill="auto"/>
                                 </w:tcPr>
                                 <w:p>
                                   <w:pPr>
@@ -9006,6 +8977,7 @@
                                   <w:tcBorders>
                                     <w:right w:val="none" w:sz="0" w:space="0" w:color="auto"/>
                                   </w:tcBorders>
+                                  <w:shd w:val="clear" w:color="auto" w:fill="auto"/>
                                 </w:tcPr>
                                 <w:p>
                                   <w:pPr>
@@ -9029,9 +9001,20 @@
                                       <w:color w:val="292B2C"/>
                                       <w:sz w:val="20"/>
                                       <w:szCs w:val="20"/>
+                                    </w:rPr>
+                                    <w:t>STUDYLEAGUE</w:t>
+                                  </w:r>
+                                  <w:r>
+                                    <w:rPr>
+                                      <w:rFonts w:ascii="Roboto" w:hAnsi="Roboto" w:cs="Open Sans"/>
+                                      <w:b/>
+                                      <w:i w:val="0"/>
+                                      <w:color w:val="292B2C"/>
+                                      <w:sz w:val="20"/>
+                                      <w:szCs w:val="20"/>
                                       <w:shd w:val="clear" w:color="auto" w:fill="EFF1F2"/>
                                     </w:rPr>
-                                    <w:t xml:space="preserve">STUDYLEAGUE </w:t>
+                                    <w:t xml:space="preserve"> </w:t>
                                   </w:r>
                                 </w:p>
                                 <w:p>
@@ -9054,7 +9037,6 @@
                                       <w:color w:val="7F7F7F" w:themeColor="text1" w:themeTint="80"/>
                                       <w:sz w:val="18"/>
                                       <w:szCs w:val="18"/>
-                                      <w:shd w:val="clear" w:color="auto" w:fill="EFF1F2"/>
                                     </w:rPr>
                                     <w:t>Sep 2015</w:t>
                                   </w:r>
@@ -9184,9 +9166,77 @@
                                       <w:color w:val="292B2C"/>
                                       <w:sz w:val="20"/>
                                       <w:szCs w:val="20"/>
+                                    </w:rPr>
+                                    <w:t>ORMS : ONLINE</w:t>
+                                  </w:r>
+                                  <w:r>
+                                    <w:rPr>
+                                      <w:rFonts w:ascii="Roboto" w:hAnsi="Roboto" w:cs="Open Sans"/>
+                                      <w:b/>
+                                      <w:i w:val="0"/>
+                                      <w:color w:val="292B2C"/>
+                                      <w:sz w:val="20"/>
+                                      <w:szCs w:val="20"/>
                                       <w:shd w:val="clear" w:color="auto" w:fill="EFF1F2"/>
                                     </w:rPr>
-                                    <w:t>ORMS : ONLINE RETAIL MANAGEMENT SYSTEM</w:t>
+                                    <w:t xml:space="preserve"> </w:t>
+                                  </w:r>
+                                  <w:r>
+                                    <w:rPr>
+                                      <w:rFonts w:ascii="Roboto" w:hAnsi="Roboto" w:cs="Open Sans"/>
+                                      <w:b/>
+                                      <w:i w:val="0"/>
+                                      <w:color w:val="292B2C"/>
+                                      <w:sz w:val="20"/>
+                                      <w:szCs w:val="20"/>
+                                    </w:rPr>
+                                    <w:t>RETAIL</w:t>
+                                  </w:r>
+                                  <w:r>
+                                    <w:rPr>
+                                      <w:rFonts w:ascii="Roboto" w:hAnsi="Roboto" w:cs="Open Sans"/>
+                                      <w:b/>
+                                      <w:i w:val="0"/>
+                                      <w:color w:val="292B2C"/>
+                                      <w:sz w:val="20"/>
+                                      <w:szCs w:val="20"/>
+                                      <w:shd w:val="clear" w:color="auto" w:fill="EFF1F2"/>
+                                    </w:rPr>
+                                    <w:t xml:space="preserve"> </w:t>
+                                  </w:r>
+                                  <w:r>
+                                    <w:rPr>
+                                      <w:rFonts w:ascii="Roboto" w:hAnsi="Roboto" w:cs="Open Sans"/>
+                                      <w:b/>
+                                      <w:i w:val="0"/>
+                                      <w:color w:val="292B2C"/>
+                                      <w:sz w:val="20"/>
+                                      <w:szCs w:val="20"/>
+                                    </w:rPr>
+                                    <w:t>MANAGEMENT</w:t>
+                                  </w:r>
+                                  <w:r>
+                                    <w:rPr>
+                                      <w:rFonts w:ascii="Roboto" w:hAnsi="Roboto" w:cs="Open Sans"/>
+                                      <w:b/>
+                                      <w:i w:val="0"/>
+                                      <w:color w:val="292B2C"/>
+                                      <w:sz w:val="20"/>
+                                      <w:szCs w:val="20"/>
+                                      <w:shd w:val="clear" w:color="auto" w:fill="EFF1F2"/>
+                                    </w:rPr>
+                                    <w:t xml:space="preserve"> </w:t>
+                                  </w:r>
+                                  <w:r>
+                                    <w:rPr>
+                                      <w:rFonts w:ascii="Roboto" w:hAnsi="Roboto" w:cs="Open Sans"/>
+                                      <w:b/>
+                                      <w:i w:val="0"/>
+                                      <w:color w:val="292B2C"/>
+                                      <w:sz w:val="20"/>
+                                      <w:szCs w:val="20"/>
+                                    </w:rPr>
+                                    <w:t>SYSTEM</w:t>
                                   </w:r>
                                 </w:p>
                                 <w:p>
@@ -9210,48 +9260,15 @@
                                       <w:color w:val="7F7F7F" w:themeColor="text1" w:themeTint="80"/>
                                       <w:sz w:val="18"/>
                                       <w:szCs w:val="18"/>
-                                      <w:shd w:val="clear" w:color="auto" w:fill="EFF1F2"/>
                                     </w:rPr>
-                                    <w:t xml:space="preserve">Jul </w:t>
-                                  </w:r>
-                                  <w:r>
-                                    <w:rPr>
-                                      <w:rFonts w:ascii="Roboto" w:hAnsi="Roboto" w:cs="Open Sans"/>
-                                      <w:i w:val="0"/>
-                                      <w:color w:val="7F7F7F" w:themeColor="text1" w:themeTint="80"/>
-                                      <w:sz w:val="18"/>
-                                      <w:szCs w:val="18"/>
-                                      <w:shd w:val="clear" w:color="auto" w:fill="EFF1F2"/>
-                                    </w:rPr>
-                                    <w:t xml:space="preserve">2015 – </w:t>
-                                  </w:r>
-                                  <w:r>
-                                    <w:rPr>
-                                      <w:rFonts w:ascii="Roboto" w:hAnsi="Roboto" w:cs="Open Sans"/>
-                                      <w:i w:val="0"/>
-                                      <w:color w:val="7F7F7F" w:themeColor="text1" w:themeTint="80"/>
-                                      <w:sz w:val="18"/>
-                                      <w:szCs w:val="18"/>
-                                      <w:shd w:val="clear" w:color="auto" w:fill="EFF1F2"/>
-                                    </w:rPr>
-                                    <w:t xml:space="preserve">Apr </w:t>
-                                  </w:r>
-                                  <w:r>
-                                    <w:rPr>
-                                      <w:rFonts w:ascii="Roboto" w:hAnsi="Roboto" w:cs="Open Sans"/>
-                                      <w:i w:val="0"/>
-                                      <w:color w:val="7F7F7F" w:themeColor="text1" w:themeTint="80"/>
-                                      <w:sz w:val="18"/>
-                                      <w:szCs w:val="18"/>
-                                      <w:shd w:val="clear" w:color="auto" w:fill="EFF1F2"/>
-                                    </w:rPr>
-                                    <w:t>2016</w:t>
+                                    <w:t>Jul 2015 – Apr 2016</w:t>
                                   </w:r>
                                 </w:p>
                               </w:tc>
                               <w:tc>
                                 <w:tcPr>
                                   <w:tcW w:w="4743" w:type="dxa"/>
+                                  <w:shd w:val="clear" w:color="auto" w:fill="auto"/>
                                 </w:tcPr>
                                 <w:p>
                                   <w:pPr>
@@ -9522,9 +9539,112 @@
                                 <w:color w:val="292B2C"/>
                                 <w:sz w:val="20"/>
                                 <w:szCs w:val="20"/>
+                              </w:rPr>
+                              <w:t>POOL DELIVERY</w:t>
+                            </w:r>
+                            <w:r>
+                              <w:rPr>
+                                <w:rFonts w:ascii="Roboto" w:hAnsi="Roboto" w:cs="Open Sans"/>
+                                <w:b/>
+                                <w:i w:val="0"/>
+                                <w:color w:val="292B2C"/>
+                                <w:sz w:val="20"/>
+                                <w:szCs w:val="20"/>
                                 <w:shd w:val="clear" w:color="auto" w:fill="EFF1F2"/>
                               </w:rPr>
-                              <w:t xml:space="preserve">POOL DELIVERY SYSTEM: RESTAURANT FOOD DELIVERY SYSTEM </w:t>
+                              <w:t xml:space="preserve"> </w:t>
+                            </w:r>
+                            <w:r>
+                              <w:rPr>
+                                <w:rFonts w:ascii="Roboto" w:hAnsi="Roboto" w:cs="Open Sans"/>
+                                <w:b/>
+                                <w:i w:val="0"/>
+                                <w:color w:val="292B2C"/>
+                                <w:sz w:val="20"/>
+                                <w:szCs w:val="20"/>
+                              </w:rPr>
+                              <w:t>SYSTEM:</w:t>
+                            </w:r>
+                            <w:r>
+                              <w:rPr>
+                                <w:rFonts w:ascii="Roboto" w:hAnsi="Roboto" w:cs="Open Sans"/>
+                                <w:b/>
+                                <w:i w:val="0"/>
+                                <w:color w:val="292B2C"/>
+                                <w:sz w:val="20"/>
+                                <w:szCs w:val="20"/>
+                                <w:shd w:val="clear" w:color="auto" w:fill="EFF1F2"/>
+                              </w:rPr>
+                              <w:t xml:space="preserve"> </w:t>
+                            </w:r>
+                            <w:r>
+                              <w:rPr>
+                                <w:rFonts w:ascii="Roboto" w:hAnsi="Roboto" w:cs="Open Sans"/>
+                                <w:b/>
+                                <w:i w:val="0"/>
+                                <w:color w:val="292B2C"/>
+                                <w:sz w:val="20"/>
+                                <w:szCs w:val="20"/>
+                              </w:rPr>
+                              <w:t>RESTAURANT</w:t>
+                            </w:r>
+                            <w:r>
+                              <w:rPr>
+                                <w:rFonts w:ascii="Roboto" w:hAnsi="Roboto" w:cs="Open Sans"/>
+                                <w:b/>
+                                <w:i w:val="0"/>
+                                <w:color w:val="292B2C"/>
+                                <w:sz w:val="20"/>
+                                <w:szCs w:val="20"/>
+                                <w:shd w:val="clear" w:color="auto" w:fill="EFF1F2"/>
+                              </w:rPr>
+                              <w:t xml:space="preserve"> </w:t>
+                            </w:r>
+                            <w:r>
+                              <w:rPr>
+                                <w:rFonts w:ascii="Roboto" w:hAnsi="Roboto" w:cs="Open Sans"/>
+                                <w:b/>
+                                <w:i w:val="0"/>
+                                <w:color w:val="292B2C"/>
+                                <w:sz w:val="20"/>
+                                <w:szCs w:val="20"/>
+                              </w:rPr>
+                              <w:t>FOOD DELIVERY</w:t>
+                            </w:r>
+                            <w:r>
+                              <w:rPr>
+                                <w:rFonts w:ascii="Roboto" w:hAnsi="Roboto" w:cs="Open Sans"/>
+                                <w:b/>
+                                <w:i w:val="0"/>
+                                <w:color w:val="292B2C"/>
+                                <w:sz w:val="20"/>
+                                <w:szCs w:val="20"/>
+                                <w:shd w:val="clear" w:color="auto" w:fill="EFF1F2"/>
+                              </w:rPr>
+                              <w:t xml:space="preserve"> </w:t>
+                            </w:r>
+                            <w:r>
+                              <w:rPr>
+                                <w:rFonts w:ascii="Roboto" w:hAnsi="Roboto" w:cs="Open Sans"/>
+                                <w:b/>
+                                <w:i w:val="0"/>
+                                <w:color w:val="292B2C"/>
+                                <w:sz w:val="20"/>
+                                <w:szCs w:val="20"/>
+                              </w:rPr>
+                              <w:t>SYSTEM</w:t>
+                            </w:r>
+                            <w:r>
+                              <w:rPr>
+                                <w:rFonts w:ascii="Roboto" w:hAnsi="Roboto" w:cs="Open Sans"/>
+                                <w:b/>
+                                <w:i w:val="0"/>
+                                <w:color w:val="292B2C"/>
+                                <w:sz w:val="20"/>
+                                <w:szCs w:val="20"/>
+                                <w:shd w:val="clear" w:color="auto" w:fill="EFF1F2"/>
+                              </w:rPr>
+                              <w:t xml:space="preserve"> </w:t>
                             </w:r>
                           </w:p>
                           <w:p>
@@ -9547,31 +9667,8 @@
                                 <w:color w:val="7F7F7F" w:themeColor="text1" w:themeTint="80"/>
                                 <w:sz w:val="18"/>
                                 <w:szCs w:val="18"/>
-                                <w:shd w:val="clear" w:color="auto" w:fill="EFF1F2"/>
-                              </w:rPr>
-                              <w:t>Jul</w:t>
-                            </w:r>
-                            <w:r>
-                              <w:rPr>
-                                <w:rFonts w:ascii="Roboto" w:hAnsi="Roboto" w:cs="Open Sans"/>
-                                <w:i w:val="0"/>
-                                <w:color w:val="7F7F7F" w:themeColor="text1" w:themeTint="80"/>
-                                <w:sz w:val="18"/>
-                                <w:szCs w:val="18"/>
-                                <w:shd w:val="clear" w:color="auto" w:fill="EFF1F2"/>
-                              </w:rPr>
-                              <w:t xml:space="preserve"> 201</w:t>
-                            </w:r>
-                            <w:r>
-                              <w:rPr>
-                                <w:rFonts w:ascii="Roboto" w:hAnsi="Roboto" w:cs="Open Sans"/>
-                                <w:i w:val="0"/>
-                                <w:color w:val="7F7F7F" w:themeColor="text1" w:themeTint="80"/>
-                                <w:sz w:val="18"/>
-                                <w:szCs w:val="18"/>
-                                <w:shd w:val="clear" w:color="auto" w:fill="EFF1F2"/>
-                              </w:rPr>
-                              <w:t>6 – May 2017</w:t>
+                              </w:rPr>
+                              <w:t>Jul 2016 – May 2017</w:t>
                             </w:r>
                           </w:p>
                           <w:p>
@@ -9783,7 +9880,6 @@
                                 <w:color w:val="292B2C"/>
                                 <w:sz w:val="20"/>
                                 <w:szCs w:val="20"/>
-                                <w:shd w:val="clear" w:color="auto" w:fill="EFF1F2"/>
                               </w:rPr>
                               <w:t>I.S.T.E. V.E.S.I.T</w:t>
                             </w:r>
@@ -9806,26 +9902,15 @@
                                 <w:color w:val="7F7F7F" w:themeColor="text1" w:themeTint="80"/>
                                 <w:sz w:val="18"/>
                                 <w:szCs w:val="18"/>
-                                <w:shd w:val="clear" w:color="auto" w:fill="EFF1F2"/>
-                              </w:rPr>
-                              <w:t>Jul 201</w:t>
-                            </w:r>
-                            <w:r>
-                              <w:rPr>
-                                <w:rFonts w:ascii="Roboto" w:hAnsi="Roboto" w:cs="Open Sans"/>
-                                <w:i w:val="0"/>
-                                <w:color w:val="7F7F7F" w:themeColor="text1" w:themeTint="80"/>
-                                <w:sz w:val="18"/>
-                                <w:szCs w:val="18"/>
-                                <w:shd w:val="clear" w:color="auto" w:fill="EFF1F2"/>
-                              </w:rPr>
-                              <w:t>5</w:t>
+                              </w:rPr>
+                              <w:t>Jul 2015</w:t>
                             </w:r>
                           </w:p>
                         </w:tc>
                         <w:tc>
                           <w:tcPr>
                             <w:tcW w:w="4743" w:type="dxa"/>
+                            <w:shd w:val="clear" w:color="auto" w:fill="auto"/>
                           </w:tcPr>
                           <w:p>
                             <w:pPr>
@@ -9963,7 +10048,6 @@
                                 <w:color w:val="292B2C"/>
                                 <w:sz w:val="20"/>
                                 <w:szCs w:val="20"/>
-                                <w:shd w:val="clear" w:color="auto" w:fill="EFF1F2"/>
                               </w:rPr>
                               <w:t>MY WEATHER</w:t>
                             </w:r>
@@ -9989,31 +10073,8 @@
                                 <w:color w:val="7F7F7F" w:themeColor="text1" w:themeTint="80"/>
                                 <w:sz w:val="18"/>
                                 <w:szCs w:val="18"/>
-                                <w:shd w:val="clear" w:color="auto" w:fill="EFF1F2"/>
-                              </w:rPr>
-                              <w:t>Apr</w:t>
-                            </w:r>
-                            <w:r>
-                              <w:rPr>
-                                <w:rFonts w:ascii="Roboto" w:hAnsi="Roboto" w:cs="Open Sans"/>
-                                <w:i w:val="0"/>
-                                <w:color w:val="7F7F7F" w:themeColor="text1" w:themeTint="80"/>
-                                <w:sz w:val="18"/>
-                                <w:szCs w:val="18"/>
-                                <w:shd w:val="clear" w:color="auto" w:fill="EFF1F2"/>
-                              </w:rPr>
-                              <w:t xml:space="preserve"> 201</w:t>
-                            </w:r>
-                            <w:r>
-                              <w:rPr>
-                                <w:rFonts w:ascii="Roboto" w:hAnsi="Roboto" w:cs="Open Sans"/>
-                                <w:i w:val="0"/>
-                                <w:color w:val="7F7F7F" w:themeColor="text1" w:themeTint="80"/>
-                                <w:sz w:val="18"/>
-                                <w:szCs w:val="18"/>
-                                <w:shd w:val="clear" w:color="auto" w:fill="EFF1F2"/>
-                              </w:rPr>
-                              <w:t>6</w:t>
+                              </w:rPr>
+                              <w:t>Apr 2016</w:t>
                             </w:r>
                           </w:p>
                         </w:tc>
@@ -10090,6 +10151,358 @@
                                 <w:szCs w:val="16"/>
                               </w:rPr>
                               <w:t>Learnt the concept of JSON Parsing &amp; data retrieving</w:t>
+                            </w:r>
+                          </w:p>
+                          <w:p>
+                            <w:pPr>
+                              <w:spacing w:line="276" w:lineRule="auto"/>
+                              <w:cnfStyle w:val="000000000000" w:firstRow="0" w:lastRow="0" w:firstColumn="0" w:lastColumn="0" w:oddVBand="0" w:evenVBand="0" w:oddHBand="0" w:evenHBand="0" w:firstRowFirstColumn="0" w:firstRowLastColumn="0" w:lastRowFirstColumn="0" w:lastRowLastColumn="0"/>
+                              <w:rPr>
+                                <w:rFonts w:ascii="Roboto" w:hAnsi="Roboto"/>
+                                <w:sz w:val="16"/>
+                                <w:szCs w:val="16"/>
+                              </w:rPr>
+                            </w:pPr>
+                          </w:p>
+                        </w:tc>
+                      </w:tr>
+                      <w:tr>
+                        <w:trPr>
+                          <w:cnfStyle w:val="000000100000" w:firstRow="0" w:lastRow="0" w:firstColumn="0" w:lastColumn="0" w:oddVBand="0" w:evenVBand="0" w:oddHBand="1" w:evenHBand="0" w:firstRowFirstColumn="0" w:firstRowLastColumn="0" w:lastRowFirstColumn="0" w:lastRowLastColumn="0"/>
+                        </w:trPr>
+                        <w:tc>
+                          <w:tcPr>
+                            <w:cnfStyle w:val="001000000000" w:firstRow="0" w:lastRow="0" w:firstColumn="1" w:lastColumn="0" w:oddVBand="0" w:evenVBand="0" w:oddHBand="0" w:evenHBand="0" w:firstRowFirstColumn="0" w:firstRowLastColumn="0" w:lastRowFirstColumn="0" w:lastRowLastColumn="0"/>
+                            <w:tcW w:w="1980" w:type="dxa"/>
+                            <w:tcBorders>
+                              <w:right w:val="none" w:sz="0" w:space="0" w:color="auto"/>
+                            </w:tcBorders>
+                            <w:shd w:val="clear" w:color="auto" w:fill="auto"/>
+                          </w:tcPr>
+                          <w:p>
+                            <w:pPr>
+                              <w:spacing w:line="276" w:lineRule="auto"/>
+                              <w:jc w:val="left"/>
+                              <w:rPr>
+                                <w:rFonts w:ascii="Roboto" w:hAnsi="Roboto" w:cs="Open Sans"/>
+                                <w:b/>
+                                <w:iCs w:val="0"/>
+                                <w:color w:val="292B2C"/>
+                                <w:sz w:val="20"/>
+                                <w:szCs w:val="20"/>
+                                <w:shd w:val="clear" w:color="auto" w:fill="EFF1F2"/>
+                              </w:rPr>
+                            </w:pPr>
+                            <w:r>
+                              <w:rPr>
+                                <w:rFonts w:ascii="Roboto" w:hAnsi="Roboto" w:cs="Open Sans"/>
+                                <w:b/>
+                                <w:i w:val="0"/>
+                                <w:color w:val="292B2C"/>
+                                <w:sz w:val="20"/>
+                                <w:szCs w:val="20"/>
+                              </w:rPr>
+                              <w:t>POKETPA</w:t>
+                            </w:r>
+                          </w:p>
+                          <w:p>
+                            <w:pPr>
+                              <w:spacing w:line="276" w:lineRule="auto"/>
+                              <w:jc w:val="left"/>
+                              <w:rPr>
+                                <w:rFonts w:ascii="Roboto" w:hAnsi="Roboto" w:cs="Open Sans"/>
+                                <w:i w:val="0"/>
+                                <w:color w:val="292B2C"/>
+                                <w:sz w:val="20"/>
+                                <w:szCs w:val="20"/>
+                                <w:shd w:val="clear" w:color="auto" w:fill="EFF1F2"/>
+                              </w:rPr>
+                            </w:pPr>
+                            <w:r>
+                              <w:rPr>
+                                <w:rFonts w:ascii="Roboto" w:hAnsi="Roboto" w:cs="Open Sans"/>
+                                <w:i w:val="0"/>
+                                <w:color w:val="7F7F7F" w:themeColor="text1" w:themeTint="80"/>
+                                <w:sz w:val="18"/>
+                                <w:szCs w:val="18"/>
+                              </w:rPr>
+                              <w:t>Aug 2017</w:t>
+                            </w:r>
+                          </w:p>
+                        </w:tc>
+                        <w:tc>
+                          <w:tcPr>
+                            <w:tcW w:w="4743" w:type="dxa"/>
+                            <w:shd w:val="clear" w:color="auto" w:fill="auto"/>
+                          </w:tcPr>
+                          <w:p>
+                            <w:pPr>
+                              <w:spacing w:line="276" w:lineRule="auto"/>
+                              <w:cnfStyle w:val="000000100000" w:firstRow="0" w:lastRow="0" w:firstColumn="0" w:lastColumn="0" w:oddVBand="0" w:evenVBand="0" w:oddHBand="1" w:evenHBand="0" w:firstRowFirstColumn="0" w:firstRowLastColumn="0" w:lastRowFirstColumn="0" w:lastRowLastColumn="0"/>
+                              <w:rPr>
+                                <w:rFonts w:ascii="Roboto" w:hAnsi="Roboto"/>
+                                <w:b/>
+                                <w:sz w:val="20"/>
+                                <w:szCs w:val="20"/>
+                              </w:rPr>
+                            </w:pPr>
+                            <w:r>
+                              <w:rPr>
+                                <w:rFonts w:ascii="Roboto" w:hAnsi="Roboto"/>
+                                <w:b/>
+                                <w:sz w:val="20"/>
+                                <w:szCs w:val="20"/>
+                              </w:rPr>
+                              <w:t>INTERNSHIP</w:t>
+                            </w:r>
+                          </w:p>
+                          <w:p>
+                            <w:pPr>
+                              <w:pStyle w:val="ListParagraph"/>
+                              <w:numPr>
+                                <w:ilvl w:val="0"/>
+                                <w:numId w:val="16"/>
+                              </w:numPr>
+                              <w:spacing w:line="276" w:lineRule="auto"/>
+                              <w:ind w:left="326" w:hanging="284"/>
+                              <w:cnfStyle w:val="000000100000" w:firstRow="0" w:lastRow="0" w:firstColumn="0" w:lastColumn="0" w:oddVBand="0" w:evenVBand="0" w:oddHBand="1" w:evenHBand="0" w:firstRowFirstColumn="0" w:firstRowLastColumn="0" w:lastRowFirstColumn="0" w:lastRowLastColumn="0"/>
+                              <w:rPr>
+                                <w:rFonts w:ascii="Roboto" w:hAnsi="Roboto"/>
+                                <w:sz w:val="16"/>
+                                <w:szCs w:val="16"/>
+                              </w:rPr>
+                            </w:pPr>
+                            <w:r>
+                              <w:rPr>
+                                <w:rFonts w:ascii="Roboto" w:hAnsi="Roboto"/>
+                                <w:sz w:val="16"/>
+                                <w:szCs w:val="16"/>
+                              </w:rPr>
+                              <w:t>Personal Assistant App which shows all the events happening nearby</w:t>
+                            </w:r>
+                          </w:p>
+                          <w:p>
+                            <w:pPr>
+                              <w:pStyle w:val="ListParagraph"/>
+                              <w:numPr>
+                                <w:ilvl w:val="0"/>
+                                <w:numId w:val="16"/>
+                              </w:numPr>
+                              <w:spacing w:line="276" w:lineRule="auto"/>
+                              <w:ind w:left="326" w:hanging="284"/>
+                              <w:cnfStyle w:val="000000100000" w:firstRow="0" w:lastRow="0" w:firstColumn="0" w:lastColumn="0" w:oddVBand="0" w:evenVBand="0" w:oddHBand="1" w:evenHBand="0" w:firstRowFirstColumn="0" w:firstRowLastColumn="0" w:lastRowFirstColumn="0" w:lastRowLastColumn="0"/>
+                              <w:rPr>
+                                <w:rFonts w:ascii="Roboto" w:hAnsi="Roboto"/>
+                                <w:sz w:val="16"/>
+                                <w:szCs w:val="16"/>
+                              </w:rPr>
+                            </w:pPr>
+                            <w:r>
+                              <w:rPr>
+                                <w:rFonts w:ascii="Roboto" w:hAnsi="Roboto"/>
+                                <w:sz w:val="16"/>
+                                <w:szCs w:val="16"/>
+                              </w:rPr>
+                              <w:t>Created a vertical view pager to show events fetched from online data source with categories</w:t>
+                            </w:r>
+                          </w:p>
+                          <w:p>
+                            <w:pPr>
+                              <w:pStyle w:val="ListParagraph"/>
+                              <w:spacing w:line="276" w:lineRule="auto"/>
+                              <w:ind w:left="316"/>
+                              <w:cnfStyle w:val="000000100000" w:firstRow="0" w:lastRow="0" w:firstColumn="0" w:lastColumn="0" w:oddVBand="0" w:evenVBand="0" w:oddHBand="1" w:evenHBand="0" w:firstRowFirstColumn="0" w:firstRowLastColumn="0" w:lastRowFirstColumn="0" w:lastRowLastColumn="0"/>
+                              <w:rPr>
+                                <w:rFonts w:ascii="Roboto" w:hAnsi="Roboto"/>
+                                <w:sz w:val="16"/>
+                                <w:szCs w:val="16"/>
+                              </w:rPr>
+                            </w:pPr>
+                          </w:p>
+                        </w:tc>
+                      </w:tr>
+                      <w:tr>
+                        <w:tc>
+                          <w:tcPr>
+                            <w:cnfStyle w:val="001000000000" w:firstRow="0" w:lastRow="0" w:firstColumn="1" w:lastColumn="0" w:oddVBand="0" w:evenVBand="0" w:oddHBand="0" w:evenHBand="0" w:firstRowFirstColumn="0" w:firstRowLastColumn="0" w:lastRowFirstColumn="0" w:lastRowLastColumn="0"/>
+                            <w:tcW w:w="1980" w:type="dxa"/>
+                            <w:tcBorders>
+                              <w:right w:val="none" w:sz="0" w:space="0" w:color="auto"/>
+                            </w:tcBorders>
+                            <w:shd w:val="clear" w:color="auto" w:fill="auto"/>
+                          </w:tcPr>
+                          <w:p>
+                            <w:pPr>
+                              <w:spacing w:line="276" w:lineRule="auto"/>
+                              <w:jc w:val="left"/>
+                              <w:rPr>
+                                <w:rFonts w:ascii="Roboto" w:hAnsi="Roboto" w:cs="Open Sans"/>
+                                <w:b/>
+                                <w:iCs w:val="0"/>
+                                <w:color w:val="292B2C"/>
+                                <w:sz w:val="20"/>
+                                <w:szCs w:val="20"/>
+                                <w:shd w:val="clear" w:color="auto" w:fill="EFF1F2"/>
+                              </w:rPr>
+                            </w:pPr>
+                            <w:r>
+                              <w:rPr>
+                                <w:rFonts w:ascii="Roboto" w:hAnsi="Roboto" w:cs="Open Sans"/>
+                                <w:b/>
+                                <w:i w:val="0"/>
+                                <w:color w:val="292B2C"/>
+                                <w:sz w:val="20"/>
+                                <w:szCs w:val="20"/>
+                              </w:rPr>
+                              <w:t>SAM : SIMPLE</w:t>
+                            </w:r>
+                            <w:r>
+                              <w:rPr>
+                                <w:rFonts w:ascii="Roboto" w:hAnsi="Roboto" w:cs="Open Sans"/>
+                                <w:b/>
+                                <w:i w:val="0"/>
+                                <w:color w:val="292B2C"/>
+                                <w:sz w:val="20"/>
+                                <w:szCs w:val="20"/>
+                                <w:shd w:val="clear" w:color="auto" w:fill="EFF1F2"/>
+                              </w:rPr>
+                              <w:t xml:space="preserve"> </w:t>
+                            </w:r>
+                            <w:r>
+                              <w:rPr>
+                                <w:rFonts w:ascii="Roboto" w:hAnsi="Roboto" w:cs="Open Sans"/>
+                                <w:b/>
+                                <w:i w:val="0"/>
+                                <w:color w:val="292B2C"/>
+                                <w:sz w:val="20"/>
+                                <w:szCs w:val="20"/>
+                              </w:rPr>
+                              <w:t>ANDROID MEMO</w:t>
+                            </w:r>
+                          </w:p>
+                          <w:p>
+                            <w:pPr>
+                              <w:spacing w:line="276" w:lineRule="auto"/>
+                              <w:jc w:val="left"/>
+                              <w:rPr>
+                                <w:rFonts w:ascii="Roboto" w:hAnsi="Roboto" w:cs="Open Sans"/>
+                                <w:i w:val="0"/>
+                                <w:color w:val="292B2C"/>
+                                <w:sz w:val="20"/>
+                                <w:szCs w:val="20"/>
+                                <w:shd w:val="clear" w:color="auto" w:fill="EFF1F2"/>
+                              </w:rPr>
+                            </w:pPr>
+                            <w:r>
+                              <w:rPr>
+                                <w:rFonts w:ascii="Roboto" w:hAnsi="Roboto" w:cs="Open Sans"/>
+                                <w:i w:val="0"/>
+                                <w:color w:val="7F7F7F" w:themeColor="text1" w:themeTint="80"/>
+                                <w:sz w:val="18"/>
+                                <w:szCs w:val="18"/>
+                              </w:rPr>
+                              <w:t>Mar 2016</w:t>
+                            </w:r>
+                          </w:p>
+                        </w:tc>
+                        <w:tc>
+                          <w:tcPr>
+                            <w:tcW w:w="4743" w:type="dxa"/>
+                          </w:tcPr>
+                          <w:p>
+                            <w:pPr>
+                              <w:spacing w:line="276" w:lineRule="auto"/>
+                              <w:cnfStyle w:val="000000000000" w:firstRow="0" w:lastRow="0" w:firstColumn="0" w:lastColumn="0" w:oddVBand="0" w:evenVBand="0" w:oddHBand="0" w:evenHBand="0" w:firstRowFirstColumn="0" w:firstRowLastColumn="0" w:lastRowFirstColumn="0" w:lastRowLastColumn="0"/>
+                              <w:rPr>
+                                <w:rFonts w:ascii="Roboto" w:hAnsi="Roboto"/>
+                                <w:b/>
+                                <w:sz w:val="20"/>
+                                <w:szCs w:val="20"/>
+                              </w:rPr>
+                            </w:pPr>
+                            <w:r>
+                              <w:rPr>
+                                <w:rFonts w:ascii="Roboto" w:hAnsi="Roboto"/>
+                                <w:b/>
+                                <w:sz w:val="20"/>
+                                <w:szCs w:val="20"/>
+                              </w:rPr>
+                              <w:t>INDIVIDUAL</w:t>
+                            </w:r>
+                          </w:p>
+                          <w:p>
+                            <w:pPr>
+                              <w:pStyle w:val="ListParagraph"/>
+                              <w:numPr>
+                                <w:ilvl w:val="0"/>
+                                <w:numId w:val="18"/>
+                              </w:numPr>
+                              <w:spacing w:line="276" w:lineRule="auto"/>
+                              <w:ind w:left="326" w:hanging="284"/>
+                              <w:cnfStyle w:val="000000000000" w:firstRow="0" w:lastRow="0" w:firstColumn="0" w:lastColumn="0" w:oddVBand="0" w:evenVBand="0" w:oddHBand="0" w:evenHBand="0" w:firstRowFirstColumn="0" w:firstRowLastColumn="0" w:lastRowFirstColumn="0" w:lastRowLastColumn="0"/>
+                              <w:rPr>
+                                <w:rFonts w:ascii="Roboto" w:hAnsi="Roboto"/>
+                                <w:sz w:val="16"/>
+                                <w:szCs w:val="16"/>
+                              </w:rPr>
+                            </w:pPr>
+                            <w:r>
+                              <w:rPr>
+                                <w:rFonts w:ascii="Roboto" w:hAnsi="Roboto"/>
+                                <w:sz w:val="16"/>
+                                <w:szCs w:val="16"/>
+                              </w:rPr>
+                              <w:t>An app for creating, editing and sharing text Memo’s</w:t>
+                            </w:r>
+                          </w:p>
+                          <w:p>
+                            <w:pPr>
+                              <w:pStyle w:val="ListParagraph"/>
+                              <w:numPr>
+                                <w:ilvl w:val="0"/>
+                                <w:numId w:val="18"/>
+                              </w:numPr>
+                              <w:spacing w:line="276" w:lineRule="auto"/>
+                              <w:ind w:left="326" w:hanging="284"/>
+                              <w:cnfStyle w:val="000000000000" w:firstRow="0" w:lastRow="0" w:firstColumn="0" w:lastColumn="0" w:oddVBand="0" w:evenVBand="0" w:oddHBand="0" w:evenHBand="0" w:firstRowFirstColumn="0" w:firstRowLastColumn="0" w:lastRowFirstColumn="0" w:lastRowLastColumn="0"/>
+                              <w:rPr>
+                                <w:rFonts w:ascii="Roboto" w:hAnsi="Roboto"/>
+                                <w:sz w:val="16"/>
+                                <w:szCs w:val="16"/>
+                              </w:rPr>
+                            </w:pPr>
+                            <w:r>
+                              <w:rPr>
+                                <w:rFonts w:ascii="Roboto" w:hAnsi="Roboto"/>
+                                <w:sz w:val="16"/>
+                                <w:szCs w:val="16"/>
+                              </w:rPr>
+                              <w:t>Explored SQLite3 to store user data</w:t>
+                            </w:r>
+                          </w:p>
+                          <w:p>
+                            <w:pPr>
+                              <w:pStyle w:val="ListParagraph"/>
+                              <w:numPr>
+                                <w:ilvl w:val="0"/>
+                                <w:numId w:val="18"/>
+                              </w:numPr>
+                              <w:spacing w:line="276" w:lineRule="auto"/>
+                              <w:ind w:left="326" w:hanging="284"/>
+                              <w:cnfStyle w:val="000000000000" w:firstRow="0" w:lastRow="0" w:firstColumn="0" w:lastColumn="0" w:oddVBand="0" w:evenVBand="0" w:oddHBand="0" w:evenHBand="0" w:firstRowFirstColumn="0" w:firstRowLastColumn="0" w:lastRowFirstColumn="0" w:lastRowLastColumn="0"/>
+                              <w:rPr>
+                                <w:rFonts w:ascii="Roboto" w:hAnsi="Roboto"/>
+                                <w:sz w:val="16"/>
+                                <w:szCs w:val="16"/>
+                              </w:rPr>
+                            </w:pPr>
+                            <w:r>
+                              <w:rPr>
+                                <w:rFonts w:ascii="Roboto" w:hAnsi="Roboto"/>
+                                <w:sz w:val="16"/>
+                                <w:szCs w:val="16"/>
+                              </w:rPr>
+                              <w:t>Implemented color themes on per Memo basis</w:t>
                             </w:r>
                           </w:p>
                           <w:p>
@@ -10139,9 +10552,8 @@
                                 <w:color w:val="292B2C"/>
                                 <w:sz w:val="20"/>
                                 <w:szCs w:val="20"/>
-                                <w:shd w:val="clear" w:color="auto" w:fill="EFF1F2"/>
-                              </w:rPr>
-                              <w:t>POKETPA</w:t>
+                              </w:rPr>
+                              <w:t>NOTEPAD</w:t>
                             </w:r>
                           </w:p>
                           <w:p>
@@ -10164,15 +10576,15 @@
                                 <w:color w:val="7F7F7F" w:themeColor="text1" w:themeTint="80"/>
                                 <w:sz w:val="18"/>
                                 <w:szCs w:val="18"/>
-                                <w:shd w:val="clear" w:color="auto" w:fill="EFF1F2"/>
-                              </w:rPr>
-                              <w:t>Aug 2017</w:t>
+                              </w:rPr>
+                              <w:t>Mar 2016</w:t>
                             </w:r>
                           </w:p>
                         </w:tc>
                         <w:tc>
                           <w:tcPr>
                             <w:tcW w:w="4743" w:type="dxa"/>
+                            <w:shd w:val="clear" w:color="auto" w:fill="auto"/>
                           </w:tcPr>
                           <w:p>
                             <w:pPr>
@@ -10192,7 +10604,7 @@
                                 <w:sz w:val="20"/>
                                 <w:szCs w:val="20"/>
                               </w:rPr>
-                              <w:t>INTERNSHIP</w:t>
+                              <w:t>B.E. M.C.C Project</w:t>
                             </w:r>
                           </w:p>
                           <w:p>
@@ -10200,10 +10612,10 @@
                               <w:pStyle w:val="ListParagraph"/>
                               <w:numPr>
                                 <w:ilvl w:val="0"/>
-                                <w:numId w:val="16"/>
+                                <w:numId w:val="24"/>
                               </w:numPr>
                               <w:spacing w:line="276" w:lineRule="auto"/>
-                              <w:ind w:left="326" w:hanging="284"/>
+                              <w:ind w:left="318" w:hanging="284"/>
                               <w:cnfStyle w:val="000000100000" w:firstRow="0" w:lastRow="0" w:firstColumn="0" w:lastColumn="0" w:oddVBand="0" w:evenVBand="0" w:oddHBand="1" w:evenHBand="0" w:firstRowFirstColumn="0" w:firstRowLastColumn="0" w:lastRowFirstColumn="0" w:lastRowLastColumn="0"/>
                               <w:rPr>
                                 <w:rFonts w:ascii="Roboto" w:hAnsi="Roboto"/>
@@ -10217,7 +10629,7 @@
                                 <w:sz w:val="16"/>
                                 <w:szCs w:val="16"/>
                               </w:rPr>
-                              <w:t>Personal Assistant App which shows all the events happening nearby</w:t>
+                              <w:t>A Simple Notepad App for creating, fetching, deleting, editing simple text files</w:t>
                             </w:r>
                           </w:p>
                           <w:p>
@@ -10225,10 +10637,10 @@
                               <w:pStyle w:val="ListParagraph"/>
                               <w:numPr>
                                 <w:ilvl w:val="0"/>
-                                <w:numId w:val="16"/>
+                                <w:numId w:val="24"/>
                               </w:numPr>
                               <w:spacing w:line="276" w:lineRule="auto"/>
-                              <w:ind w:left="326" w:hanging="284"/>
+                              <w:ind w:left="318" w:hanging="284"/>
                               <w:cnfStyle w:val="000000100000" w:firstRow="0" w:lastRow="0" w:firstColumn="0" w:lastColumn="0" w:oddVBand="0" w:evenVBand="0" w:oddHBand="1" w:evenHBand="0" w:firstRowFirstColumn="0" w:firstRowLastColumn="0" w:lastRowFirstColumn="0" w:lastRowLastColumn="0"/>
                               <w:rPr>
                                 <w:rFonts w:ascii="Roboto" w:hAnsi="Roboto"/>
@@ -10242,14 +10654,12 @@
                                 <w:sz w:val="16"/>
                                 <w:szCs w:val="16"/>
                               </w:rPr>
-                              <w:t>Created a vertical view pager to show events fetched from online data source with categories</w:t>
+                              <w:t>Also provided the feature of exporting text files in a specified location in storage</w:t>
                             </w:r>
                           </w:p>
                           <w:p>
                             <w:pPr>
-                              <w:pStyle w:val="ListParagraph"/>
                               <w:spacing w:line="276" w:lineRule="auto"/>
-                              <w:ind w:left="316"/>
                               <w:cnfStyle w:val="000000100000" w:firstRow="0" w:lastRow="0" w:firstColumn="0" w:lastColumn="0" w:oddVBand="0" w:evenVBand="0" w:oddHBand="1" w:evenHBand="0" w:firstRowFirstColumn="0" w:firstRowLastColumn="0" w:lastRowFirstColumn="0" w:lastRowLastColumn="0"/>
                               <w:rPr>
                                 <w:rFonts w:ascii="Roboto" w:hAnsi="Roboto"/>
@@ -10268,6 +10678,7 @@
                             <w:tcBorders>
                               <w:right w:val="none" w:sz="0" w:space="0" w:color="auto"/>
                             </w:tcBorders>
+                            <w:shd w:val="clear" w:color="auto" w:fill="auto"/>
                           </w:tcPr>
                           <w:p>
                             <w:pPr>
@@ -10291,9 +10702,20 @@
                                 <w:color w:val="292B2C"/>
                                 <w:sz w:val="20"/>
                                 <w:szCs w:val="20"/>
+                              </w:rPr>
+                              <w:t>STUDYLEAGUE</w:t>
+                            </w:r>
+                            <w:r>
+                              <w:rPr>
+                                <w:rFonts w:ascii="Roboto" w:hAnsi="Roboto" w:cs="Open Sans"/>
+                                <w:b/>
+                                <w:i w:val="0"/>
+                                <w:color w:val="292B2C"/>
+                                <w:sz w:val="20"/>
+                                <w:szCs w:val="20"/>
                                 <w:shd w:val="clear" w:color="auto" w:fill="EFF1F2"/>
                               </w:rPr>
-                              <w:t>SAM : SIMPLE ANDROID MEMO</w:t>
+                              <w:t xml:space="preserve"> </w:t>
                             </w:r>
                           </w:p>
                           <w:p>
@@ -10316,9 +10738,8 @@
                                 <w:color w:val="7F7F7F" w:themeColor="text1" w:themeTint="80"/>
                                 <w:sz w:val="18"/>
                                 <w:szCs w:val="18"/>
-                                <w:shd w:val="clear" w:color="auto" w:fill="EFF1F2"/>
-                              </w:rPr>
-                              <w:t>Mar 2016</w:t>
+                              </w:rPr>
+                              <w:t>Sep 2015</w:t>
                             </w:r>
                           </w:p>
                         </w:tc>
@@ -10344,7 +10765,7 @@
                                 <w:sz w:val="20"/>
                                 <w:szCs w:val="20"/>
                               </w:rPr>
-                              <w:t>INDIVIDUAL</w:t>
+                              <w:t>EXTERNAL</w:t>
                             </w:r>
                           </w:p>
                           <w:p>
@@ -10352,10 +10773,10 @@
                               <w:pStyle w:val="ListParagraph"/>
                               <w:numPr>
                                 <w:ilvl w:val="0"/>
-                                <w:numId w:val="18"/>
+                                <w:numId w:val="19"/>
                               </w:numPr>
                               <w:spacing w:line="276" w:lineRule="auto"/>
-                              <w:ind w:left="326" w:hanging="284"/>
+                              <w:ind w:left="318" w:hanging="284"/>
                               <w:cnfStyle w:val="000000000000" w:firstRow="0" w:lastRow="0" w:firstColumn="0" w:lastColumn="0" w:oddVBand="0" w:evenVBand="0" w:oddHBand="0" w:evenHBand="0" w:firstRowFirstColumn="0" w:firstRowLastColumn="0" w:lastRowFirstColumn="0" w:lastRowLastColumn="0"/>
                               <w:rPr>
                                 <w:rFonts w:ascii="Roboto" w:hAnsi="Roboto"/>
@@ -10369,7 +10790,7 @@
                                 <w:sz w:val="16"/>
                                 <w:szCs w:val="16"/>
                               </w:rPr>
-                              <w:t>An app for creating, editing and sharing text Memo’s</w:t>
+                              <w:t>Designed UI interface for the Android app</w:t>
                             </w:r>
                           </w:p>
                           <w:p>
@@ -10377,54 +10798,31 @@
                               <w:pStyle w:val="ListParagraph"/>
                               <w:numPr>
                                 <w:ilvl w:val="0"/>
-                                <w:numId w:val="18"/>
+                                <w:numId w:val="19"/>
                               </w:numPr>
                               <w:spacing w:line="276" w:lineRule="auto"/>
-                              <w:ind w:left="326" w:hanging="284"/>
+                              <w:ind w:left="318" w:hanging="284"/>
                               <w:cnfStyle w:val="000000000000" w:firstRow="0" w:lastRow="0" w:firstColumn="0" w:lastColumn="0" w:oddVBand="0" w:evenVBand="0" w:oddHBand="0" w:evenHBand="0" w:firstRowFirstColumn="0" w:firstRowLastColumn="0" w:lastRowFirstColumn="0" w:lastRowLastColumn="0"/>
+                              <w:rPr>
+                                <w:rFonts w:ascii="Roboto" w:hAnsi="Roboto"/>
+                                <w:sz w:val="18"/>
+                                <w:szCs w:val="18"/>
+                              </w:rPr>
+                            </w:pPr>
+                            <w:r>
                               <w:rPr>
                                 <w:rFonts w:ascii="Roboto" w:hAnsi="Roboto"/>
                                 <w:sz w:val="16"/>
                                 <w:szCs w:val="16"/>
                               </w:rPr>
-                            </w:pPr>
-                            <w:r>
-                              <w:rPr>
-                                <w:rFonts w:ascii="Roboto" w:hAnsi="Roboto"/>
-                                <w:sz w:val="16"/>
-                                <w:szCs w:val="16"/>
-                              </w:rPr>
-                              <w:t>Explored SQLite3 to store user data</w:t>
+                              <w:t>Developed a prototype for the same in Android Studio following Material Design Guidelines</w:t>
                             </w:r>
                           </w:p>
                           <w:p>
                             <w:pPr>
                               <w:pStyle w:val="ListParagraph"/>
-                              <w:numPr>
-                                <w:ilvl w:val="0"/>
-                                <w:numId w:val="18"/>
-                              </w:numPr>
                               <w:spacing w:line="276" w:lineRule="auto"/>
-                              <w:ind w:left="326" w:hanging="284"/>
-                              <w:cnfStyle w:val="000000000000" w:firstRow="0" w:lastRow="0" w:firstColumn="0" w:lastColumn="0" w:oddVBand="0" w:evenVBand="0" w:oddHBand="0" w:evenHBand="0" w:firstRowFirstColumn="0" w:firstRowLastColumn="0" w:lastRowFirstColumn="0" w:lastRowLastColumn="0"/>
-                              <w:rPr>
-                                <w:rFonts w:ascii="Roboto" w:hAnsi="Roboto"/>
-                                <w:sz w:val="16"/>
-                                <w:szCs w:val="16"/>
-                              </w:rPr>
-                            </w:pPr>
-                            <w:r>
-                              <w:rPr>
-                                <w:rFonts w:ascii="Roboto" w:hAnsi="Roboto"/>
-                                <w:sz w:val="16"/>
-                                <w:szCs w:val="16"/>
-                              </w:rPr>
-                              <w:t>Implemented color themes on per Memo basis</w:t>
-                            </w:r>
-                          </w:p>
-                          <w:p>
-                            <w:pPr>
-                              <w:spacing w:line="276" w:lineRule="auto"/>
+                              <w:ind w:left="318"/>
                               <w:cnfStyle w:val="000000000000" w:firstRow="0" w:lastRow="0" w:firstColumn="0" w:lastColumn="0" w:oddVBand="0" w:evenVBand="0" w:oddHBand="0" w:evenHBand="0" w:firstRowFirstColumn="0" w:firstRowLastColumn="0" w:lastRowFirstColumn="0" w:lastRowLastColumn="0"/>
                               <w:rPr>
                                 <w:rFonts w:ascii="Roboto" w:hAnsi="Roboto"/>
@@ -10469,9 +10867,77 @@
                                 <w:color w:val="292B2C"/>
                                 <w:sz w:val="20"/>
                                 <w:szCs w:val="20"/>
+                              </w:rPr>
+                              <w:t>ORMS : ONLINE</w:t>
+                            </w:r>
+                            <w:r>
+                              <w:rPr>
+                                <w:rFonts w:ascii="Roboto" w:hAnsi="Roboto" w:cs="Open Sans"/>
+                                <w:b/>
+                                <w:i w:val="0"/>
+                                <w:color w:val="292B2C"/>
+                                <w:sz w:val="20"/>
+                                <w:szCs w:val="20"/>
                                 <w:shd w:val="clear" w:color="auto" w:fill="EFF1F2"/>
                               </w:rPr>
-                              <w:t>NOTEPAD</w:t>
+                              <w:t xml:space="preserve"> </w:t>
+                            </w:r>
+                            <w:r>
+                              <w:rPr>
+                                <w:rFonts w:ascii="Roboto" w:hAnsi="Roboto" w:cs="Open Sans"/>
+                                <w:b/>
+                                <w:i w:val="0"/>
+                                <w:color w:val="292B2C"/>
+                                <w:sz w:val="20"/>
+                                <w:szCs w:val="20"/>
+                              </w:rPr>
+                              <w:t>RETAIL</w:t>
+                            </w:r>
+                            <w:r>
+                              <w:rPr>
+                                <w:rFonts w:ascii="Roboto" w:hAnsi="Roboto" w:cs="Open Sans"/>
+                                <w:b/>
+                                <w:i w:val="0"/>
+                                <w:color w:val="292B2C"/>
+                                <w:sz w:val="20"/>
+                                <w:szCs w:val="20"/>
+                                <w:shd w:val="clear" w:color="auto" w:fill="EFF1F2"/>
+                              </w:rPr>
+                              <w:t xml:space="preserve"> </w:t>
+                            </w:r>
+                            <w:r>
+                              <w:rPr>
+                                <w:rFonts w:ascii="Roboto" w:hAnsi="Roboto" w:cs="Open Sans"/>
+                                <w:b/>
+                                <w:i w:val="0"/>
+                                <w:color w:val="292B2C"/>
+                                <w:sz w:val="20"/>
+                                <w:szCs w:val="20"/>
+                              </w:rPr>
+                              <w:t>MANAGEMENT</w:t>
+                            </w:r>
+                            <w:r>
+                              <w:rPr>
+                                <w:rFonts w:ascii="Roboto" w:hAnsi="Roboto" w:cs="Open Sans"/>
+                                <w:b/>
+                                <w:i w:val="0"/>
+                                <w:color w:val="292B2C"/>
+                                <w:sz w:val="20"/>
+                                <w:szCs w:val="20"/>
+                                <w:shd w:val="clear" w:color="auto" w:fill="EFF1F2"/>
+                              </w:rPr>
+                              <w:t xml:space="preserve"> </w:t>
+                            </w:r>
+                            <w:r>
+                              <w:rPr>
+                                <w:rFonts w:ascii="Roboto" w:hAnsi="Roboto" w:cs="Open Sans"/>
+                                <w:b/>
+                                <w:i w:val="0"/>
+                                <w:color w:val="292B2C"/>
+                                <w:sz w:val="20"/>
+                                <w:szCs w:val="20"/>
+                              </w:rPr>
+                              <w:t>SYSTEM</w:t>
                             </w:r>
                           </w:p>
                           <w:p>
@@ -10480,6 +10946,7 @@
                               <w:jc w:val="left"/>
                               <w:rPr>
                                 <w:rFonts w:ascii="Roboto" w:hAnsi="Roboto" w:cs="Open Sans"/>
+                                <w:b/>
                                 <w:i w:val="0"/>
                                 <w:color w:val="292B2C"/>
                                 <w:sz w:val="20"/>
@@ -10494,354 +10961,15 @@
                                 <w:color w:val="7F7F7F" w:themeColor="text1" w:themeTint="80"/>
                                 <w:sz w:val="18"/>
                                 <w:szCs w:val="18"/>
-                                <w:shd w:val="clear" w:color="auto" w:fill="EFF1F2"/>
-                              </w:rPr>
-                              <w:t>Mar 2016</w:t>
+                              </w:rPr>
+                              <w:t>Jul 2015 – Apr 2016</w:t>
                             </w:r>
                           </w:p>
                         </w:tc>
                         <w:tc>
                           <w:tcPr>
                             <w:tcW w:w="4743" w:type="dxa"/>
-                          </w:tcPr>
-                          <w:p>
-                            <w:pPr>
-                              <w:spacing w:line="276" w:lineRule="auto"/>
-                              <w:cnfStyle w:val="000000100000" w:firstRow="0" w:lastRow="0" w:firstColumn="0" w:lastColumn="0" w:oddVBand="0" w:evenVBand="0" w:oddHBand="1" w:evenHBand="0" w:firstRowFirstColumn="0" w:firstRowLastColumn="0" w:lastRowFirstColumn="0" w:lastRowLastColumn="0"/>
-                              <w:rPr>
-                                <w:rFonts w:ascii="Roboto" w:hAnsi="Roboto"/>
-                                <w:b/>
-                                <w:sz w:val="20"/>
-                                <w:szCs w:val="20"/>
-                              </w:rPr>
-                            </w:pPr>
-                            <w:r>
-                              <w:rPr>
-                                <w:rFonts w:ascii="Roboto" w:hAnsi="Roboto"/>
-                                <w:b/>
-                                <w:sz w:val="20"/>
-                                <w:szCs w:val="20"/>
-                              </w:rPr>
-                              <w:t>B.E. M.C.C Project</w:t>
-                            </w:r>
-                          </w:p>
-                          <w:p>
-                            <w:pPr>
-                              <w:pStyle w:val="ListParagraph"/>
-                              <w:numPr>
-                                <w:ilvl w:val="0"/>
-                                <w:numId w:val="24"/>
-                              </w:numPr>
-                              <w:spacing w:line="276" w:lineRule="auto"/>
-                              <w:ind w:left="318" w:hanging="284"/>
-                              <w:cnfStyle w:val="000000100000" w:firstRow="0" w:lastRow="0" w:firstColumn="0" w:lastColumn="0" w:oddVBand="0" w:evenVBand="0" w:oddHBand="1" w:evenHBand="0" w:firstRowFirstColumn="0" w:firstRowLastColumn="0" w:lastRowFirstColumn="0" w:lastRowLastColumn="0"/>
-                              <w:rPr>
-                                <w:rFonts w:ascii="Roboto" w:hAnsi="Roboto"/>
-                                <w:sz w:val="16"/>
-                                <w:szCs w:val="16"/>
-                              </w:rPr>
-                            </w:pPr>
-                            <w:r>
-                              <w:rPr>
-                                <w:rFonts w:ascii="Roboto" w:hAnsi="Roboto"/>
-                                <w:sz w:val="16"/>
-                                <w:szCs w:val="16"/>
-                              </w:rPr>
-                              <w:t>A Simple Notepad App for creating, fetching, deleting, editing simple text files</w:t>
-                            </w:r>
-                          </w:p>
-                          <w:p>
-                            <w:pPr>
-                              <w:pStyle w:val="ListParagraph"/>
-                              <w:numPr>
-                                <w:ilvl w:val="0"/>
-                                <w:numId w:val="24"/>
-                              </w:numPr>
-                              <w:spacing w:line="276" w:lineRule="auto"/>
-                              <w:ind w:left="318" w:hanging="284"/>
-                              <w:cnfStyle w:val="000000100000" w:firstRow="0" w:lastRow="0" w:firstColumn="0" w:lastColumn="0" w:oddVBand="0" w:evenVBand="0" w:oddHBand="1" w:evenHBand="0" w:firstRowFirstColumn="0" w:firstRowLastColumn="0" w:lastRowFirstColumn="0" w:lastRowLastColumn="0"/>
-                              <w:rPr>
-                                <w:rFonts w:ascii="Roboto" w:hAnsi="Roboto"/>
-                                <w:sz w:val="16"/>
-                                <w:szCs w:val="16"/>
-                              </w:rPr>
-                            </w:pPr>
-                            <w:r>
-                              <w:rPr>
-                                <w:rFonts w:ascii="Roboto" w:hAnsi="Roboto"/>
-                                <w:sz w:val="16"/>
-                                <w:szCs w:val="16"/>
-                              </w:rPr>
-                              <w:t>Also provided the feature of exporting text files in a specified location in storage</w:t>
-                            </w:r>
-                          </w:p>
-                          <w:p>
-                            <w:pPr>
-                              <w:spacing w:line="276" w:lineRule="auto"/>
-                              <w:cnfStyle w:val="000000100000" w:firstRow="0" w:lastRow="0" w:firstColumn="0" w:lastColumn="0" w:oddVBand="0" w:evenVBand="0" w:oddHBand="1" w:evenHBand="0" w:firstRowFirstColumn="0" w:firstRowLastColumn="0" w:lastRowFirstColumn="0" w:lastRowLastColumn="0"/>
-                              <w:rPr>
-                                <w:rFonts w:ascii="Roboto" w:hAnsi="Roboto"/>
-                                <w:sz w:val="16"/>
-                                <w:szCs w:val="16"/>
-                              </w:rPr>
-                            </w:pPr>
-                          </w:p>
-                        </w:tc>
-                      </w:tr>
-                      <w:tr>
-                        <w:tc>
-                          <w:tcPr>
-                            <w:cnfStyle w:val="001000000000" w:firstRow="0" w:lastRow="0" w:firstColumn="1" w:lastColumn="0" w:oddVBand="0" w:evenVBand="0" w:oddHBand="0" w:evenHBand="0" w:firstRowFirstColumn="0" w:firstRowLastColumn="0" w:lastRowFirstColumn="0" w:lastRowLastColumn="0"/>
-                            <w:tcW w:w="1980" w:type="dxa"/>
-                            <w:tcBorders>
-                              <w:right w:val="none" w:sz="0" w:space="0" w:color="auto"/>
-                            </w:tcBorders>
-                          </w:tcPr>
-                          <w:p>
-                            <w:pPr>
-                              <w:spacing w:line="276" w:lineRule="auto"/>
-                              <w:jc w:val="left"/>
-                              <w:rPr>
-                                <w:rFonts w:ascii="Roboto" w:hAnsi="Roboto" w:cs="Open Sans"/>
-                                <w:b/>
-                                <w:iCs w:val="0"/>
-                                <w:color w:val="292B2C"/>
-                                <w:sz w:val="20"/>
-                                <w:szCs w:val="20"/>
-                                <w:shd w:val="clear" w:color="auto" w:fill="EFF1F2"/>
-                              </w:rPr>
-                            </w:pPr>
-                            <w:r>
-                              <w:rPr>
-                                <w:rFonts w:ascii="Roboto" w:hAnsi="Roboto" w:cs="Open Sans"/>
-                                <w:b/>
-                                <w:i w:val="0"/>
-                                <w:color w:val="292B2C"/>
-                                <w:sz w:val="20"/>
-                                <w:szCs w:val="20"/>
-                                <w:shd w:val="clear" w:color="auto" w:fill="EFF1F2"/>
-                              </w:rPr>
-                              <w:t xml:space="preserve">STUDYLEAGUE </w:t>
-                            </w:r>
-                          </w:p>
-                          <w:p>
-                            <w:pPr>
-                              <w:spacing w:line="276" w:lineRule="auto"/>
-                              <w:jc w:val="left"/>
-                              <w:rPr>
-                                <w:rFonts w:ascii="Roboto" w:hAnsi="Roboto" w:cs="Open Sans"/>
-                                <w:i w:val="0"/>
-                                <w:color w:val="292B2C"/>
-                                <w:sz w:val="20"/>
-                                <w:szCs w:val="20"/>
-                                <w:shd w:val="clear" w:color="auto" w:fill="EFF1F2"/>
-                              </w:rPr>
-                            </w:pPr>
-                            <w:r>
-                              <w:rPr>
-                                <w:rFonts w:ascii="Roboto" w:hAnsi="Roboto" w:cs="Open Sans"/>
-                                <w:i w:val="0"/>
-                                <w:color w:val="7F7F7F" w:themeColor="text1" w:themeTint="80"/>
-                                <w:sz w:val="18"/>
-                                <w:szCs w:val="18"/>
-                                <w:shd w:val="clear" w:color="auto" w:fill="EFF1F2"/>
-                              </w:rPr>
-                              <w:t>Sep 2015</w:t>
-                            </w:r>
-                          </w:p>
-                        </w:tc>
-                        <w:tc>
-                          <w:tcPr>
-                            <w:tcW w:w="4743" w:type="dxa"/>
-                          </w:tcPr>
-                          <w:p>
-                            <w:pPr>
-                              <w:spacing w:line="276" w:lineRule="auto"/>
-                              <w:cnfStyle w:val="000000000000" w:firstRow="0" w:lastRow="0" w:firstColumn="0" w:lastColumn="0" w:oddVBand="0" w:evenVBand="0" w:oddHBand="0" w:evenHBand="0" w:firstRowFirstColumn="0" w:firstRowLastColumn="0" w:lastRowFirstColumn="0" w:lastRowLastColumn="0"/>
-                              <w:rPr>
-                                <w:rFonts w:ascii="Roboto" w:hAnsi="Roboto"/>
-                                <w:b/>
-                                <w:sz w:val="20"/>
-                                <w:szCs w:val="20"/>
-                              </w:rPr>
-                            </w:pPr>
-                            <w:r>
-                              <w:rPr>
-                                <w:rFonts w:ascii="Roboto" w:hAnsi="Roboto"/>
-                                <w:b/>
-                                <w:sz w:val="20"/>
-                                <w:szCs w:val="20"/>
-                              </w:rPr>
-                              <w:t>EXTERNAL</w:t>
-                            </w:r>
-                          </w:p>
-                          <w:p>
-                            <w:pPr>
-                              <w:pStyle w:val="ListParagraph"/>
-                              <w:numPr>
-                                <w:ilvl w:val="0"/>
-                                <w:numId w:val="19"/>
-                              </w:numPr>
-                              <w:spacing w:line="276" w:lineRule="auto"/>
-                              <w:ind w:left="318" w:hanging="284"/>
-                              <w:cnfStyle w:val="000000000000" w:firstRow="0" w:lastRow="0" w:firstColumn="0" w:lastColumn="0" w:oddVBand="0" w:evenVBand="0" w:oddHBand="0" w:evenHBand="0" w:firstRowFirstColumn="0" w:firstRowLastColumn="0" w:lastRowFirstColumn="0" w:lastRowLastColumn="0"/>
-                              <w:rPr>
-                                <w:rFonts w:ascii="Roboto" w:hAnsi="Roboto"/>
-                                <w:sz w:val="16"/>
-                                <w:szCs w:val="16"/>
-                              </w:rPr>
-                            </w:pPr>
-                            <w:r>
-                              <w:rPr>
-                                <w:rFonts w:ascii="Roboto" w:hAnsi="Roboto"/>
-                                <w:sz w:val="16"/>
-                                <w:szCs w:val="16"/>
-                              </w:rPr>
-                              <w:t>Designed UI interface for the Android app</w:t>
-                            </w:r>
-                          </w:p>
-                          <w:p>
-                            <w:pPr>
-                              <w:pStyle w:val="ListParagraph"/>
-                              <w:numPr>
-                                <w:ilvl w:val="0"/>
-                                <w:numId w:val="19"/>
-                              </w:numPr>
-                              <w:spacing w:line="276" w:lineRule="auto"/>
-                              <w:ind w:left="318" w:hanging="284"/>
-                              <w:cnfStyle w:val="000000000000" w:firstRow="0" w:lastRow="0" w:firstColumn="0" w:lastColumn="0" w:oddVBand="0" w:evenVBand="0" w:oddHBand="0" w:evenHBand="0" w:firstRowFirstColumn="0" w:firstRowLastColumn="0" w:lastRowFirstColumn="0" w:lastRowLastColumn="0"/>
-                              <w:rPr>
-                                <w:rFonts w:ascii="Roboto" w:hAnsi="Roboto"/>
-                                <w:sz w:val="18"/>
-                                <w:szCs w:val="18"/>
-                              </w:rPr>
-                            </w:pPr>
-                            <w:r>
-                              <w:rPr>
-                                <w:rFonts w:ascii="Roboto" w:hAnsi="Roboto"/>
-                                <w:sz w:val="16"/>
-                                <w:szCs w:val="16"/>
-                              </w:rPr>
-                              <w:t>Developed a prototype for the same in Android Studio following Material Design Guidelines</w:t>
-                            </w:r>
-                          </w:p>
-                          <w:p>
-                            <w:pPr>
-                              <w:pStyle w:val="ListParagraph"/>
-                              <w:spacing w:line="276" w:lineRule="auto"/>
-                              <w:ind w:left="318"/>
-                              <w:cnfStyle w:val="000000000000" w:firstRow="0" w:lastRow="0" w:firstColumn="0" w:lastColumn="0" w:oddVBand="0" w:evenVBand="0" w:oddHBand="0" w:evenHBand="0" w:firstRowFirstColumn="0" w:firstRowLastColumn="0" w:lastRowFirstColumn="0" w:lastRowLastColumn="0"/>
-                              <w:rPr>
-                                <w:rFonts w:ascii="Roboto" w:hAnsi="Roboto"/>
-                                <w:sz w:val="16"/>
-                                <w:szCs w:val="16"/>
-                              </w:rPr>
-                            </w:pPr>
-                          </w:p>
-                        </w:tc>
-                      </w:tr>
-                      <w:tr>
-                        <w:trPr>
-                          <w:cnfStyle w:val="000000100000" w:firstRow="0" w:lastRow="0" w:firstColumn="0" w:lastColumn="0" w:oddVBand="0" w:evenVBand="0" w:oddHBand="1" w:evenHBand="0" w:firstRowFirstColumn="0" w:firstRowLastColumn="0" w:lastRowFirstColumn="0" w:lastRowLastColumn="0"/>
-                        </w:trPr>
-                        <w:tc>
-                          <w:tcPr>
-                            <w:cnfStyle w:val="001000000000" w:firstRow="0" w:lastRow="0" w:firstColumn="1" w:lastColumn="0" w:oddVBand="0" w:evenVBand="0" w:oddHBand="0" w:evenHBand="0" w:firstRowFirstColumn="0" w:firstRowLastColumn="0" w:lastRowFirstColumn="0" w:lastRowLastColumn="0"/>
-                            <w:tcW w:w="1980" w:type="dxa"/>
-                            <w:tcBorders>
-                              <w:right w:val="none" w:sz="0" w:space="0" w:color="auto"/>
-                            </w:tcBorders>
-                          </w:tcPr>
-                          <w:p>
-                            <w:pPr>
-                              <w:spacing w:line="276" w:lineRule="auto"/>
-                              <w:jc w:val="left"/>
-                              <w:rPr>
-                                <w:rFonts w:ascii="Roboto" w:hAnsi="Roboto" w:cs="Open Sans"/>
-                                <w:b/>
-                                <w:iCs w:val="0"/>
-                                <w:color w:val="292B2C"/>
-                                <w:sz w:val="20"/>
-                                <w:szCs w:val="20"/>
-                                <w:shd w:val="clear" w:color="auto" w:fill="EFF1F2"/>
-                              </w:rPr>
-                            </w:pPr>
-                            <w:r>
-                              <w:rPr>
-                                <w:rFonts w:ascii="Roboto" w:hAnsi="Roboto" w:cs="Open Sans"/>
-                                <w:b/>
-                                <w:i w:val="0"/>
-                                <w:color w:val="292B2C"/>
-                                <w:sz w:val="20"/>
-                                <w:szCs w:val="20"/>
-                                <w:shd w:val="clear" w:color="auto" w:fill="EFF1F2"/>
-                              </w:rPr>
-                              <w:t>ORMS : ONLINE RETAIL MANAGEMENT SYSTEM</w:t>
-                            </w:r>
-                          </w:p>
-                          <w:p>
-                            <w:pPr>
-                              <w:spacing w:line="276" w:lineRule="auto"/>
-                              <w:jc w:val="left"/>
-                              <w:rPr>
-                                <w:rFonts w:ascii="Roboto" w:hAnsi="Roboto" w:cs="Open Sans"/>
-                                <w:b/>
-                                <w:i w:val="0"/>
-                                <w:color w:val="292B2C"/>
-                                <w:sz w:val="20"/>
-                                <w:szCs w:val="20"/>
-                                <w:shd w:val="clear" w:color="auto" w:fill="EFF1F2"/>
-                              </w:rPr>
-                            </w:pPr>
-                            <w:r>
-                              <w:rPr>
-                                <w:rFonts w:ascii="Roboto" w:hAnsi="Roboto" w:cs="Open Sans"/>
-                                <w:i w:val="0"/>
-                                <w:color w:val="7F7F7F" w:themeColor="text1" w:themeTint="80"/>
-                                <w:sz w:val="18"/>
-                                <w:szCs w:val="18"/>
-                                <w:shd w:val="clear" w:color="auto" w:fill="EFF1F2"/>
-                              </w:rPr>
-                              <w:t xml:space="preserve">Jul </w:t>
-                            </w:r>
-                            <w:r>
-                              <w:rPr>
-                                <w:rFonts w:ascii="Roboto" w:hAnsi="Roboto" w:cs="Open Sans"/>
-                                <w:i w:val="0"/>
-                                <w:color w:val="7F7F7F" w:themeColor="text1" w:themeTint="80"/>
-                                <w:sz w:val="18"/>
-                                <w:szCs w:val="18"/>
-                                <w:shd w:val="clear" w:color="auto" w:fill="EFF1F2"/>
-                              </w:rPr>
-                              <w:t xml:space="preserve">2015 – </w:t>
-                            </w:r>
-                            <w:r>
-                              <w:rPr>
-                                <w:rFonts w:ascii="Roboto" w:hAnsi="Roboto" w:cs="Open Sans"/>
-                                <w:i w:val="0"/>
-                                <w:color w:val="7F7F7F" w:themeColor="text1" w:themeTint="80"/>
-                                <w:sz w:val="18"/>
-                                <w:szCs w:val="18"/>
-                                <w:shd w:val="clear" w:color="auto" w:fill="EFF1F2"/>
-                              </w:rPr>
-                              <w:t xml:space="preserve">Apr </w:t>
-                            </w:r>
-                            <w:r>
-                              <w:rPr>
-                                <w:rFonts w:ascii="Roboto" w:hAnsi="Roboto" w:cs="Open Sans"/>
-                                <w:i w:val="0"/>
-                                <w:color w:val="7F7F7F" w:themeColor="text1" w:themeTint="80"/>
-                                <w:sz w:val="18"/>
-                                <w:szCs w:val="18"/>
-                                <w:shd w:val="clear" w:color="auto" w:fill="EFF1F2"/>
-                              </w:rPr>
-                              <w:t>2016</w:t>
-                            </w:r>
-                          </w:p>
-                        </w:tc>
-                        <w:tc>
-                          <w:tcPr>
-                            <w:tcW w:w="4743" w:type="dxa"/>
+                            <w:shd w:val="clear" w:color="auto" w:fill="auto"/>
                           </w:tcPr>
                           <w:p>
                             <w:pPr>
@@ -13147,7 +13275,7 @@
                     </pic:cNvPicPr>
                   </pic:nvPicPr>
                   <pic:blipFill>
-                    <a:blip r:embed="rId10" cstate="print">
+                    <a:blip r:embed="rId12" cstate="print">
                       <a:extLst>
                         <a:ext uri="{28A0092B-C50C-407E-A947-70E740481C1C}">
                           <a14:useLocalDpi xmlns:a14="http://schemas.microsoft.com/office/drawing/2010/main" val="0"/>
@@ -13334,7 +13462,7 @@
                     </pic:cNvPicPr>
                   </pic:nvPicPr>
                   <pic:blipFill>
-                    <a:blip r:embed="rId19" cstate="print">
+                    <a:blip r:embed="rId21" cstate="print">
                       <a:extLst>
                         <a:ext uri="{28A0092B-C50C-407E-A947-70E740481C1C}">
                           <a14:useLocalDpi xmlns:a14="http://schemas.microsoft.com/office/drawing/2010/main" val="0"/>
@@ -13398,7 +13526,7 @@
                     </pic:cNvPicPr>
                   </pic:nvPicPr>
                   <pic:blipFill>
-                    <a:blip r:embed="rId14" cstate="print">
+                    <a:blip r:embed="rId16" cstate="print">
                       <a:extLst>
                         <a:ext uri="{28A0092B-C50C-407E-A947-70E740481C1C}">
                           <a14:useLocalDpi xmlns:a14="http://schemas.microsoft.com/office/drawing/2010/main" val="0"/>
@@ -13462,7 +13590,7 @@
                     </pic:cNvPicPr>
                   </pic:nvPicPr>
                   <pic:blipFill>
-                    <a:blip r:embed="rId11" cstate="print">
+                    <a:blip r:embed="rId13" cstate="print">
                       <a:extLst>
                         <a:ext uri="{28A0092B-C50C-407E-A947-70E740481C1C}">
                           <a14:useLocalDpi xmlns:a14="http://schemas.microsoft.com/office/drawing/2010/main" val="0"/>
@@ -14255,21 +14383,21 @@
         <v:path o:extrusionok="f" gradientshapeok="t" o:connecttype="rect"/>
         <o:lock v:ext="edit" aspectratio="t"/>
       </v:shapetype>
-      <v:shape id="_x0000_i1029" type="#_x0000_t75" style="width:42.75pt;height:42.75pt" o:bullet="t">
+      <v:shape id="_x0000_i1041" type="#_x0000_t75" style="width:42.6pt;height:42.6pt" o:bullet="t">
         <v:imagedata r:id="rId1" o:title="dot"/>
       </v:shape>
     </w:pict>
   </w:numPicBullet>
   <w:numPicBullet w:numPicBulletId="1">
     <w:pict>
-      <v:shape w14:anchorId="22F79429" id="_x0000_i1030" type="#_x0000_t75" style="width:38.25pt;height:38.25pt" o:bullet="t">
+      <v:shape w14:anchorId="22F79429" id="_x0000_i1042" type="#_x0000_t75" style="width:38pt;height:38pt" o:bullet="t">
         <v:imagedata r:id="rId2" o:title="dot"/>
       </v:shape>
     </w:pict>
   </w:numPicBullet>
   <w:numPicBullet w:numPicBulletId="2">
     <w:pict>
-      <v:shape w14:anchorId="00DA2BD4" id="_x0000_i1031" type="#_x0000_t75" style="width:59.25pt;height:59.25pt" o:bullet="t">
+      <v:shape w14:anchorId="00DA2BD4" id="_x0000_i1043" type="#_x0000_t75" style="width:59.35pt;height:59.35pt" o:bullet="t">
         <v:imagedata r:id="rId3" o:title="check"/>
       </v:shape>
     </w:pict>
@@ -18450,7 +18578,7 @@
 </file>
 
 <file path=customXml/itemProps1.xml><?xml version="1.0" encoding="utf-8"?>
-<ds:datastoreItem xmlns:ds="http://schemas.openxmlformats.org/officeDocument/2006/customXml" ds:itemID="{21C2CE77-1537-4737-97CE-E57C052D788C}">
+<ds:datastoreItem xmlns:ds="http://schemas.openxmlformats.org/officeDocument/2006/customXml" ds:itemID="{A9805269-DFB4-477A-A615-8A26F39ED1EC}">
   <ds:schemaRefs>
     <ds:schemaRef ds:uri="http://schemas.openxmlformats.org/officeDocument/2006/bibliography"/>
   </ds:schemaRefs>

</xml_diff>

<commit_message>
Added Android Studio to Tools & changed pilot to playstore relase in immerz math
</commit_message>
<xml_diff>
--- a/Yash-Ahuja.docx
+++ b/Yash-Ahuja.docx
@@ -1602,7 +1602,7 @@
                                       <w:sz w:val="16"/>
                                       <w:szCs w:val="16"/>
                                     </w:rPr>
-                                    <w:t xml:space="preserve">Launched a pilot release for 30 students in </w:t>
+                                    <w:t xml:space="preserve">Launched </w:t>
                                   </w:r>
                                   <w:r>
                                     <w:rPr>
@@ -1610,15 +1610,7 @@
                                       <w:sz w:val="16"/>
                                       <w:szCs w:val="16"/>
                                     </w:rPr>
-                                    <w:t>A</w:t>
-                                  </w:r>
-                                  <w:r>
-                                    <w:rPr>
-                                      <w:rFonts w:ascii="Roboto" w:hAnsi="Roboto"/>
-                                      <w:sz w:val="16"/>
-                                      <w:szCs w:val="16"/>
-                                    </w:rPr>
-                                    <w:t>pril</w:t>
+                                    <w:t>the App in Google Play Store in August</w:t>
                                   </w:r>
                                 </w:p>
                                 <w:p>
@@ -2259,7 +2251,7 @@
                                 <w:sz w:val="16"/>
                                 <w:szCs w:val="16"/>
                               </w:rPr>
-                              <w:t xml:space="preserve">Launched a pilot release for 30 students in </w:t>
+                              <w:t xml:space="preserve">Launched </w:t>
                             </w:r>
                             <w:r>
                               <w:rPr>
@@ -2267,15 +2259,7 @@
                                 <w:sz w:val="16"/>
                                 <w:szCs w:val="16"/>
                               </w:rPr>
-                              <w:t>A</w:t>
-                            </w:r>
-                            <w:r>
-                              <w:rPr>
-                                <w:rFonts w:ascii="Roboto" w:hAnsi="Roboto"/>
-                                <w:sz w:val="16"/>
-                                <w:szCs w:val="16"/>
-                              </w:rPr>
-                              <w:t>pril</w:t>
+                              <w:t>the App in Google Play Store in August</w:t>
                             </w:r>
                           </w:p>
                           <w:p>
@@ -5941,7 +5925,6 @@
                                 <w:szCs w:val="20"/>
                               </w:rPr>
                             </w:pPr>
-                            <w:proofErr w:type="gramStart"/>
                             <w:r>
                               <w:rPr>
                                 <w:rFonts w:ascii="Roboto Black" w:hAnsi="Roboto Black"/>
@@ -5952,7 +5935,6 @@
                               </w:rPr>
                               <w:t>Tools :</w:t>
                             </w:r>
-                            <w:proofErr w:type="gramEnd"/>
                             <w:r>
                               <w:rPr>
                                 <w:rFonts w:ascii="Roboto" w:hAnsi="Roboto"/>
@@ -5960,7 +5942,27 @@
                                 <w:sz w:val="20"/>
                                 <w:szCs w:val="20"/>
                               </w:rPr>
-                              <w:t> Unity3D, Firebase, Vuforia S</w:t>
+                              <w:t xml:space="preserve"> Unity3D, </w:t>
+                            </w:r>
+                            <w:r>
+                              <w:rPr>
+                                <w:rFonts w:ascii="Roboto" w:hAnsi="Roboto"/>
+                                <w:color w:val="FFFFFF" w:themeColor="background1"/>
+                                <w:sz w:val="20"/>
+                                <w:szCs w:val="20"/>
+                              </w:rPr>
+                              <w:t xml:space="preserve">Android Studio, </w:t>
+                            </w:r>
+                            <w:bookmarkStart w:id="0" w:name="_GoBack"/>
+                            <w:bookmarkEnd w:id="0"/>
+                            <w:r>
+                              <w:rPr>
+                                <w:rFonts w:ascii="Roboto" w:hAnsi="Roboto"/>
+                                <w:color w:val="FFFFFF" w:themeColor="background1"/>
+                                <w:sz w:val="20"/>
+                                <w:szCs w:val="20"/>
+                              </w:rPr>
+                              <w:t>Firebase, Vuforia S</w:t>
                             </w:r>
                             <w:r>
                               <w:rPr>
@@ -6308,7 +6310,6 @@
                           <w:szCs w:val="20"/>
                         </w:rPr>
                       </w:pPr>
-                      <w:proofErr w:type="gramStart"/>
                       <w:r>
                         <w:rPr>
                           <w:rFonts w:ascii="Roboto Black" w:hAnsi="Roboto Black"/>
@@ -6319,7 +6320,6 @@
                         </w:rPr>
                         <w:t>Tools :</w:t>
                       </w:r>
-                      <w:proofErr w:type="gramEnd"/>
                       <w:r>
                         <w:rPr>
                           <w:rFonts w:ascii="Roboto" w:hAnsi="Roboto"/>
@@ -6327,7 +6327,27 @@
                           <w:sz w:val="20"/>
                           <w:szCs w:val="20"/>
                         </w:rPr>
-                        <w:t> Unity3D, Firebase, Vuforia S</w:t>
+                        <w:t xml:space="preserve"> Unity3D, </w:t>
+                      </w:r>
+                      <w:r>
+                        <w:rPr>
+                          <w:rFonts w:ascii="Roboto" w:hAnsi="Roboto"/>
+                          <w:color w:val="FFFFFF" w:themeColor="background1"/>
+                          <w:sz w:val="20"/>
+                          <w:szCs w:val="20"/>
+                        </w:rPr>
+                        <w:t xml:space="preserve">Android Studio, </w:t>
+                      </w:r>
+                      <w:bookmarkStart w:id="1" w:name="_GoBack"/>
+                      <w:bookmarkEnd w:id="1"/>
+                      <w:r>
+                        <w:rPr>
+                          <w:rFonts w:ascii="Roboto" w:hAnsi="Roboto"/>
+                          <w:color w:val="FFFFFF" w:themeColor="background1"/>
+                          <w:sz w:val="20"/>
+                          <w:szCs w:val="20"/>
+                        </w:rPr>
+                        <w:t>Firebase, Vuforia S</w:t>
                       </w:r>
                       <w:r>
                         <w:rPr>
@@ -6837,8 +6857,6 @@
       <w:r>
         <w:br w:type="page"/>
       </w:r>
-      <w:bookmarkStart w:id="0" w:name="_GoBack"/>
-      <w:bookmarkEnd w:id="0"/>
     </w:p>
     <w:p>
       <w:r>
@@ -14383,21 +14401,21 @@
         <v:path o:extrusionok="f" gradientshapeok="t" o:connecttype="rect"/>
         <o:lock v:ext="edit" aspectratio="t"/>
       </v:shapetype>
-      <v:shape id="_x0000_i1041" type="#_x0000_t75" style="width:42.6pt;height:42.6pt" o:bullet="t">
+      <v:shape id="_x0000_i1032" type="#_x0000_t75" style="width:42.6pt;height:42.6pt" o:bullet="t">
         <v:imagedata r:id="rId1" o:title="dot"/>
       </v:shape>
     </w:pict>
   </w:numPicBullet>
   <w:numPicBullet w:numPicBulletId="1">
     <w:pict>
-      <v:shape w14:anchorId="22F79429" id="_x0000_i1042" type="#_x0000_t75" style="width:38pt;height:38pt" o:bullet="t">
+      <v:shape w14:anchorId="22F79429" id="_x0000_i1033" type="#_x0000_t75" style="width:38pt;height:38pt" o:bullet="t">
         <v:imagedata r:id="rId2" o:title="dot"/>
       </v:shape>
     </w:pict>
   </w:numPicBullet>
   <w:numPicBullet w:numPicBulletId="2">
     <w:pict>
-      <v:shape w14:anchorId="00DA2BD4" id="_x0000_i1043" type="#_x0000_t75" style="width:59.35pt;height:59.35pt" o:bullet="t">
+      <v:shape w14:anchorId="00DA2BD4" id="_x0000_i1034" type="#_x0000_t75" style="width:59.35pt;height:59.35pt" o:bullet="t">
         <v:imagedata r:id="rId3" o:title="check"/>
       </v:shape>
     </w:pict>
@@ -18578,7 +18596,7 @@
 </file>
 
 <file path=customXml/itemProps1.xml><?xml version="1.0" encoding="utf-8"?>
-<ds:datastoreItem xmlns:ds="http://schemas.openxmlformats.org/officeDocument/2006/customXml" ds:itemID="{A9805269-DFB4-477A-A615-8A26F39ED1EC}">
+<ds:datastoreItem xmlns:ds="http://schemas.openxmlformats.org/officeDocument/2006/customXml" ds:itemID="{9A892BE1-48C3-4B4F-8942-F16C5DA0B80C}">
   <ds:schemaRefs>
     <ds:schemaRef ds:uri="http://schemas.openxmlformats.org/officeDocument/2006/bibliography"/>
   </ds:schemaRefs>

</xml_diff>